<commit_message>
Worked on document 'IPA-Bericht'
</commit_message>
<xml_diff>
--- a/_Dokumente/IPA-Bericht.docx
+++ b/_Dokumente/IPA-Bericht.docx
@@ -83,7 +83,16 @@
         <w:tab/>
       </w:r>
       <w:r>
-        <w:t>0.1 / 11.08.2020</w:t>
+        <w:t>1.0</w:t>
+      </w:r>
+      <w:r>
+        <w:t xml:space="preserve"> / 1</w:t>
+      </w:r>
+      <w:r>
+        <w:t>8.</w:t>
+      </w:r>
+      <w:r>
+        <w:t>08.2020</w:t>
       </w:r>
     </w:p>
     <w:p>
@@ -193,8 +202,8 @@
       </w:tblPr>
       <w:tblGrid>
         <w:gridCol w:w="1150"/>
-        <w:gridCol w:w="1800"/>
-        <w:gridCol w:w="1980"/>
+        <w:gridCol w:w="1397"/>
+        <w:gridCol w:w="2383"/>
         <w:gridCol w:w="4140"/>
       </w:tblGrid>
       <w:tr>
@@ -227,7 +236,7 @@
         </w:tc>
         <w:tc>
           <w:tcPr>
-            <w:tcW w:w="1800" w:type="dxa"/>
+            <w:tcW w:w="1397" w:type="dxa"/>
             <w:shd w:val="clear" w:color="auto" w:fill="5B9BD5" w:themeFill="accent1"/>
             <w:tcMar>
               <w:top w:w="0" w:type="dxa"/>
@@ -254,7 +263,7 @@
         </w:tc>
         <w:tc>
           <w:tcPr>
-            <w:tcW w:w="1980" w:type="dxa"/>
+            <w:tcW w:w="2383" w:type="dxa"/>
             <w:shd w:val="clear" w:color="auto" w:fill="5B9BD5" w:themeFill="accent1"/>
             <w:tcMar>
               <w:top w:w="0" w:type="dxa"/>
@@ -327,7 +336,7 @@
         </w:tc>
         <w:tc>
           <w:tcPr>
-            <w:tcW w:w="1800" w:type="dxa"/>
+            <w:tcW w:w="1397" w:type="dxa"/>
             <w:shd w:val="clear" w:color="auto" w:fill="auto"/>
             <w:tcMar>
               <w:top w:w="0" w:type="dxa"/>
@@ -344,7 +353,7 @@
         </w:tc>
         <w:tc>
           <w:tcPr>
-            <w:tcW w:w="1980" w:type="dxa"/>
+            <w:tcW w:w="2383" w:type="dxa"/>
             <w:shd w:val="clear" w:color="auto" w:fill="auto"/>
             <w:tcMar>
               <w:top w:w="0" w:type="dxa"/>
@@ -400,7 +409,7 @@
         </w:tc>
         <w:tc>
           <w:tcPr>
-            <w:tcW w:w="1800" w:type="dxa"/>
+            <w:tcW w:w="1397" w:type="dxa"/>
             <w:shd w:val="clear" w:color="auto" w:fill="auto"/>
             <w:tcMar>
               <w:top w:w="0" w:type="dxa"/>
@@ -429,7 +438,7 @@
         </w:tc>
         <w:tc>
           <w:tcPr>
-            <w:tcW w:w="1980" w:type="dxa"/>
+            <w:tcW w:w="2383" w:type="dxa"/>
             <w:shd w:val="clear" w:color="auto" w:fill="auto"/>
             <w:tcMar>
               <w:top w:w="0" w:type="dxa"/>
@@ -441,6 +450,9 @@
           <w:p>
             <w:r>
               <w:t xml:space="preserve">F. Leimer </w:t>
+            </w:r>
+            <w:r>
+              <w:t>/ Lernender</w:t>
             </w:r>
           </w:p>
         </w:tc>
@@ -476,13 +488,13 @@
           </w:tcPr>
           <w:p>
             <w:r>
-              <w:t>X0.2</w:t>
+              <w:t>V1.0</w:t>
             </w:r>
           </w:p>
         </w:tc>
         <w:tc>
           <w:tcPr>
-            <w:tcW w:w="1800" w:type="dxa"/>
+            <w:tcW w:w="1397" w:type="dxa"/>
             <w:shd w:val="clear" w:color="auto" w:fill="auto"/>
             <w:tcMar>
               <w:top w:w="0" w:type="dxa"/>
@@ -493,13 +505,13 @@
           </w:tcPr>
           <w:p>
             <w:r>
-              <w:t>27.06.2013</w:t>
+              <w:t>18.08.2020</w:t>
             </w:r>
           </w:p>
         </w:tc>
         <w:tc>
           <w:tcPr>
-            <w:tcW w:w="1980" w:type="dxa"/>
+            <w:tcW w:w="2383" w:type="dxa"/>
             <w:shd w:val="clear" w:color="auto" w:fill="auto"/>
             <w:tcMar>
               <w:top w:w="0" w:type="dxa"/>
@@ -508,7 +520,11 @@
               <w:right w:w="70" w:type="dxa"/>
             </w:tcMar>
           </w:tcPr>
-          <w:p/>
+          <w:p>
+            <w:r>
+              <w:t>F. Leimer / Lernender</w:t>
+            </w:r>
+          </w:p>
         </w:tc>
         <w:tc>
           <w:tcPr>
@@ -521,75 +537,9 @@
               <w:right w:w="70" w:type="dxa"/>
             </w:tcMar>
           </w:tcPr>
-          <w:p/>
-        </w:tc>
-      </w:tr>
-      <w:tr>
-        <w:tc>
-          <w:tcPr>
-            <w:tcW w:w="1150" w:type="dxa"/>
-            <w:shd w:val="clear" w:color="auto" w:fill="auto"/>
-            <w:tcMar>
-              <w:top w:w="0" w:type="dxa"/>
-              <w:left w:w="70" w:type="dxa"/>
-              <w:bottom w:w="0" w:type="dxa"/>
-              <w:right w:w="70" w:type="dxa"/>
-            </w:tcMar>
-          </w:tcPr>
           <w:p>
             <w:r>
-              <w:t>V1.0</w:t>
-            </w:r>
-          </w:p>
-        </w:tc>
-        <w:tc>
-          <w:tcPr>
-            <w:tcW w:w="1800" w:type="dxa"/>
-            <w:shd w:val="clear" w:color="auto" w:fill="auto"/>
-            <w:tcMar>
-              <w:top w:w="0" w:type="dxa"/>
-              <w:left w:w="70" w:type="dxa"/>
-              <w:bottom w:w="0" w:type="dxa"/>
-              <w:right w:w="70" w:type="dxa"/>
-            </w:tcMar>
-          </w:tcPr>
-          <w:p>
-            <w:r>
-              <w:t>01.07.2013</w:t>
-            </w:r>
-          </w:p>
-        </w:tc>
-        <w:tc>
-          <w:tcPr>
-            <w:tcW w:w="1980" w:type="dxa"/>
-            <w:shd w:val="clear" w:color="auto" w:fill="auto"/>
-            <w:tcMar>
-              <w:top w:w="0" w:type="dxa"/>
-              <w:left w:w="70" w:type="dxa"/>
-              <w:bottom w:w="0" w:type="dxa"/>
-              <w:right w:w="70" w:type="dxa"/>
-            </w:tcMar>
-          </w:tcPr>
-          <w:p>
-            <w:r>
-              <w:t>Name / Rolle</w:t>
-            </w:r>
-          </w:p>
-        </w:tc>
-        <w:tc>
-          <w:tcPr>
-            <w:tcW w:w="4140" w:type="dxa"/>
-            <w:shd w:val="clear" w:color="auto" w:fill="auto"/>
-            <w:tcMar>
-              <w:top w:w="0" w:type="dxa"/>
-              <w:left w:w="70" w:type="dxa"/>
-              <w:bottom w:w="0" w:type="dxa"/>
-              <w:right w:w="70" w:type="dxa"/>
-            </w:tcMar>
-          </w:tcPr>
-          <w:p>
-            <w:r>
-              <w:t>Finale (publizierte) Version…</w:t>
+              <w:t>Beschreibung von Inhalt &amp; Zweck, Beginn mit Beschreibung der Projektmethodik.</w:t>
             </w:r>
           </w:p>
         </w:tc>
@@ -6328,7 +6278,17 @@
       </w:r>
       <w:bookmarkEnd w:id="5"/>
     </w:p>
-    <w:p/>
+    <w:p>
+      <w:r>
+        <w:t xml:space="preserve">Dieses Dokument beinhaltet den Bericht zur Test-IPA, welche im 1. Semester des 4. Lehrjahres durchgeführt wird. Zweck davon ist alle wichtigen Informationen bezüglich Vorgabe, Planung und Umsetzung </w:t>
+      </w:r>
+      <w:r>
+        <w:t>festzuhalten</w:t>
+      </w:r>
+      <w:r>
+        <w:t>.</w:t>
+      </w:r>
+    </w:p>
     <w:p/>
     <w:p>
       <w:pPr>
@@ -6836,7 +6796,6 @@
           <w:sz w:val="48"/>
           <w:szCs w:val="48"/>
         </w:rPr>
-        <w:lastRenderedPageBreak/>
         <w:t>Teil 1</w:t>
       </w:r>
       <w:r>
@@ -7521,18 +7480,13 @@
     </w:p>
     <w:p>
       <w:r>
-        <w:t>Deklaration der gewählten Projektmethodik. Angabe Quelle und Version. Kurzer Überblick.</w:t>
-      </w:r>
-    </w:p>
-    <w:p>
-      <w:r>
-        <w:t xml:space="preserve">Für den IPA-Test ist Hermes gesetzt! Deshalb auch die nachfolgenden </w:t>
-      </w:r>
-      <w:r>
-        <w:t>Unterkapitel</w:t>
-      </w:r>
-      <w:r>
-        <w:t>…</w:t>
+        <w:t>Als Projektmethodik ist Hermes vorgegeben. Genauer werde ich Hermes 5.1 IPA verwenden</w:t>
+      </w:r>
+      <w:r>
+        <w:t>, eine durch den Kanton Bern vereinfachte Version für die IPA</w:t>
+      </w:r>
+      <w:r>
+        <w:t>.</w:t>
       </w:r>
     </w:p>
     <w:p/>
@@ -7548,7 +7502,13 @@
     </w:p>
     <w:p>
       <w:r>
-        <w:t>Gewähltes Szenario mit Begründung.</w:t>
+        <w:t>Mein Projekt wird als «</w:t>
+      </w:r>
+      <w:r>
+        <w:t>IT-Individualanwendung</w:t>
+      </w:r>
+      <w:r>
+        <w:t>» durchgeführt. Dieses Szenario wurde ausgewählt, da die Web-Anwendung komplett neu aufgebaut wird und auf keinem bestehenden Projekt basiert.</w:t>
       </w:r>
     </w:p>
     <w:p/>
@@ -10644,20 +10604,17 @@
       <w:bookmarkEnd w:id="27"/>
     </w:p>
     <w:p>
-      <w:r>
-        <w:t>Arbeitsjournal je Arbeitstag (IPA) oder Arbeitswoche (Projekt M306). Siehe Muster!</w:t>
-      </w:r>
-    </w:p>
-    <w:p/>
-    <w:p>
       <w:pPr>
         <w:pStyle w:val="berschrift2"/>
       </w:pPr>
       <w:bookmarkStart w:id="28" w:name="_Toc43280742"/>
       <w:r>
-        <w:t>Erster Tag: Datum</w:t>
+        <w:t xml:space="preserve">Woche 1: </w:t>
       </w:r>
       <w:bookmarkEnd w:id="28"/>
+      <w:r>
+        <w:t>KW24 2020</w:t>
+      </w:r>
     </w:p>
     <w:tbl>
       <w:tblPr>
@@ -10771,6 +10728,13 @@
                 <w:szCs w:val="20"/>
               </w:rPr>
             </w:pPr>
+            <w:r>
+              <w:rPr>
+                <w:sz w:val="20"/>
+                <w:szCs w:val="20"/>
+              </w:rPr>
+              <w:t>Einführung durch Herr Mosimann</w:t>
+            </w:r>
           </w:p>
         </w:tc>
         <w:tc>
@@ -10785,6 +10749,13 @@
                 <w:szCs w:val="20"/>
               </w:rPr>
             </w:pPr>
+            <w:r>
+              <w:rPr>
+                <w:sz w:val="20"/>
+                <w:szCs w:val="20"/>
+              </w:rPr>
+              <w:t>Initialisierung</w:t>
+            </w:r>
           </w:p>
         </w:tc>
         <w:tc>
@@ -10799,6 +10770,13 @@
                 <w:szCs w:val="20"/>
               </w:rPr>
             </w:pPr>
+            <w:r>
+              <w:rPr>
+                <w:sz w:val="20"/>
+                <w:szCs w:val="20"/>
+              </w:rPr>
+              <w:t>1.5</w:t>
+            </w:r>
           </w:p>
         </w:tc>
         <w:tc>
@@ -10813,6 +10791,13 @@
                 <w:szCs w:val="20"/>
               </w:rPr>
             </w:pPr>
+            <w:r>
+              <w:rPr>
+                <w:sz w:val="20"/>
+                <w:szCs w:val="20"/>
+              </w:rPr>
+              <w:t>1.5</w:t>
+            </w:r>
           </w:p>
         </w:tc>
       </w:tr>
@@ -10829,6 +10814,13 @@
                 <w:szCs w:val="20"/>
               </w:rPr>
             </w:pPr>
+            <w:r>
+              <w:rPr>
+                <w:sz w:val="20"/>
+                <w:szCs w:val="20"/>
+              </w:rPr>
+              <w:t>Einlesen in Dokumente auf OneNote</w:t>
+            </w:r>
           </w:p>
         </w:tc>
         <w:tc>
@@ -10843,6 +10835,13 @@
                 <w:szCs w:val="20"/>
               </w:rPr>
             </w:pPr>
+            <w:r>
+              <w:rPr>
+                <w:sz w:val="20"/>
+                <w:szCs w:val="20"/>
+              </w:rPr>
+              <w:t>Initialisierung</w:t>
+            </w:r>
           </w:p>
         </w:tc>
         <w:tc>
@@ -10857,6 +10856,13 @@
                 <w:szCs w:val="20"/>
               </w:rPr>
             </w:pPr>
+            <w:r>
+              <w:rPr>
+                <w:sz w:val="20"/>
+                <w:szCs w:val="20"/>
+              </w:rPr>
+              <w:t>3</w:t>
+            </w:r>
           </w:p>
         </w:tc>
         <w:tc>
@@ -10871,296 +10877,13 @@
                 <w:szCs w:val="20"/>
               </w:rPr>
             </w:pPr>
-          </w:p>
-        </w:tc>
-      </w:tr>
-      <w:tr>
-        <w:tc>
-          <w:tcPr>
-            <w:tcW w:w="5240" w:type="dxa"/>
-            <w:shd w:val="clear" w:color="auto" w:fill="DEEAF6" w:themeFill="accent1" w:themeFillTint="33"/>
-          </w:tcPr>
-          <w:p>
-            <w:pPr>
+            <w:r>
               <w:rPr>
                 <w:sz w:val="20"/>
                 <w:szCs w:val="20"/>
               </w:rPr>
-            </w:pPr>
-          </w:p>
-        </w:tc>
-        <w:tc>
-          <w:tcPr>
-            <w:tcW w:w="1559" w:type="dxa"/>
-            <w:shd w:val="clear" w:color="auto" w:fill="DEEAF6" w:themeFill="accent1" w:themeFillTint="33"/>
-          </w:tcPr>
-          <w:p>
-            <w:pPr>
-              <w:rPr>
-                <w:sz w:val="20"/>
-                <w:szCs w:val="20"/>
-              </w:rPr>
-            </w:pPr>
-          </w:p>
-        </w:tc>
-        <w:tc>
-          <w:tcPr>
-            <w:tcW w:w="1134" w:type="dxa"/>
-            <w:shd w:val="clear" w:color="auto" w:fill="DEEAF6" w:themeFill="accent1" w:themeFillTint="33"/>
-          </w:tcPr>
-          <w:p>
-            <w:pPr>
-              <w:rPr>
-                <w:sz w:val="20"/>
-                <w:szCs w:val="20"/>
-              </w:rPr>
-            </w:pPr>
-          </w:p>
-        </w:tc>
-        <w:tc>
-          <w:tcPr>
-            <w:tcW w:w="1127" w:type="dxa"/>
-            <w:shd w:val="clear" w:color="auto" w:fill="DEEAF6" w:themeFill="accent1" w:themeFillTint="33"/>
-          </w:tcPr>
-          <w:p>
-            <w:pPr>
-              <w:rPr>
-                <w:sz w:val="20"/>
-                <w:szCs w:val="20"/>
-              </w:rPr>
-            </w:pPr>
-          </w:p>
-        </w:tc>
-      </w:tr>
-      <w:tr>
-        <w:tc>
-          <w:tcPr>
-            <w:tcW w:w="5240" w:type="dxa"/>
-            <w:shd w:val="clear" w:color="auto" w:fill="DEEAF6" w:themeFill="accent1" w:themeFillTint="33"/>
-          </w:tcPr>
-          <w:p>
-            <w:pPr>
-              <w:rPr>
-                <w:sz w:val="20"/>
-                <w:szCs w:val="20"/>
-              </w:rPr>
-            </w:pPr>
-          </w:p>
-        </w:tc>
-        <w:tc>
-          <w:tcPr>
-            <w:tcW w:w="1559" w:type="dxa"/>
-            <w:shd w:val="clear" w:color="auto" w:fill="DEEAF6" w:themeFill="accent1" w:themeFillTint="33"/>
-          </w:tcPr>
-          <w:p>
-            <w:pPr>
-              <w:rPr>
-                <w:sz w:val="20"/>
-                <w:szCs w:val="20"/>
-              </w:rPr>
-            </w:pPr>
-          </w:p>
-        </w:tc>
-        <w:tc>
-          <w:tcPr>
-            <w:tcW w:w="1134" w:type="dxa"/>
-            <w:shd w:val="clear" w:color="auto" w:fill="DEEAF6" w:themeFill="accent1" w:themeFillTint="33"/>
-          </w:tcPr>
-          <w:p>
-            <w:pPr>
-              <w:rPr>
-                <w:sz w:val="20"/>
-                <w:szCs w:val="20"/>
-              </w:rPr>
-            </w:pPr>
-          </w:p>
-        </w:tc>
-        <w:tc>
-          <w:tcPr>
-            <w:tcW w:w="1127" w:type="dxa"/>
-            <w:shd w:val="clear" w:color="auto" w:fill="DEEAF6" w:themeFill="accent1" w:themeFillTint="33"/>
-          </w:tcPr>
-          <w:p>
-            <w:pPr>
-              <w:rPr>
-                <w:sz w:val="20"/>
-                <w:szCs w:val="20"/>
-              </w:rPr>
-            </w:pPr>
-          </w:p>
-        </w:tc>
-      </w:tr>
-      <w:tr>
-        <w:tc>
-          <w:tcPr>
-            <w:tcW w:w="5240" w:type="dxa"/>
-            <w:shd w:val="clear" w:color="auto" w:fill="DEEAF6" w:themeFill="accent1" w:themeFillTint="33"/>
-          </w:tcPr>
-          <w:p>
-            <w:pPr>
-              <w:rPr>
-                <w:sz w:val="20"/>
-                <w:szCs w:val="20"/>
-              </w:rPr>
-            </w:pPr>
-          </w:p>
-        </w:tc>
-        <w:tc>
-          <w:tcPr>
-            <w:tcW w:w="1559" w:type="dxa"/>
-            <w:shd w:val="clear" w:color="auto" w:fill="DEEAF6" w:themeFill="accent1" w:themeFillTint="33"/>
-          </w:tcPr>
-          <w:p>
-            <w:pPr>
-              <w:rPr>
-                <w:sz w:val="20"/>
-                <w:szCs w:val="20"/>
-              </w:rPr>
-            </w:pPr>
-          </w:p>
-        </w:tc>
-        <w:tc>
-          <w:tcPr>
-            <w:tcW w:w="1134" w:type="dxa"/>
-            <w:shd w:val="clear" w:color="auto" w:fill="DEEAF6" w:themeFill="accent1" w:themeFillTint="33"/>
-          </w:tcPr>
-          <w:p>
-            <w:pPr>
-              <w:rPr>
-                <w:sz w:val="20"/>
-                <w:szCs w:val="20"/>
-              </w:rPr>
-            </w:pPr>
-          </w:p>
-        </w:tc>
-        <w:tc>
-          <w:tcPr>
-            <w:tcW w:w="1127" w:type="dxa"/>
-            <w:shd w:val="clear" w:color="auto" w:fill="DEEAF6" w:themeFill="accent1" w:themeFillTint="33"/>
-          </w:tcPr>
-          <w:p>
-            <w:pPr>
-              <w:rPr>
-                <w:sz w:val="20"/>
-                <w:szCs w:val="20"/>
-              </w:rPr>
-            </w:pPr>
-          </w:p>
-        </w:tc>
-      </w:tr>
-      <w:tr>
-        <w:tc>
-          <w:tcPr>
-            <w:tcW w:w="5240" w:type="dxa"/>
-            <w:shd w:val="clear" w:color="auto" w:fill="DEEAF6" w:themeFill="accent1" w:themeFillTint="33"/>
-          </w:tcPr>
-          <w:p>
-            <w:pPr>
-              <w:rPr>
-                <w:sz w:val="20"/>
-                <w:szCs w:val="20"/>
-              </w:rPr>
-            </w:pPr>
-          </w:p>
-        </w:tc>
-        <w:tc>
-          <w:tcPr>
-            <w:tcW w:w="1559" w:type="dxa"/>
-            <w:shd w:val="clear" w:color="auto" w:fill="DEEAF6" w:themeFill="accent1" w:themeFillTint="33"/>
-          </w:tcPr>
-          <w:p>
-            <w:pPr>
-              <w:rPr>
-                <w:sz w:val="20"/>
-                <w:szCs w:val="20"/>
-              </w:rPr>
-            </w:pPr>
-          </w:p>
-        </w:tc>
-        <w:tc>
-          <w:tcPr>
-            <w:tcW w:w="1134" w:type="dxa"/>
-            <w:shd w:val="clear" w:color="auto" w:fill="DEEAF6" w:themeFill="accent1" w:themeFillTint="33"/>
-          </w:tcPr>
-          <w:p>
-            <w:pPr>
-              <w:rPr>
-                <w:sz w:val="20"/>
-                <w:szCs w:val="20"/>
-              </w:rPr>
-            </w:pPr>
-          </w:p>
-        </w:tc>
-        <w:tc>
-          <w:tcPr>
-            <w:tcW w:w="1127" w:type="dxa"/>
-            <w:shd w:val="clear" w:color="auto" w:fill="DEEAF6" w:themeFill="accent1" w:themeFillTint="33"/>
-          </w:tcPr>
-          <w:p>
-            <w:pPr>
-              <w:rPr>
-                <w:sz w:val="20"/>
-                <w:szCs w:val="20"/>
-              </w:rPr>
-            </w:pPr>
-          </w:p>
-        </w:tc>
-      </w:tr>
-      <w:tr>
-        <w:tc>
-          <w:tcPr>
-            <w:tcW w:w="5240" w:type="dxa"/>
-            <w:shd w:val="clear" w:color="auto" w:fill="DEEAF6" w:themeFill="accent1" w:themeFillTint="33"/>
-          </w:tcPr>
-          <w:p>
-            <w:pPr>
-              <w:rPr>
-                <w:sz w:val="20"/>
-                <w:szCs w:val="20"/>
-              </w:rPr>
-            </w:pPr>
-          </w:p>
-        </w:tc>
-        <w:tc>
-          <w:tcPr>
-            <w:tcW w:w="1559" w:type="dxa"/>
-            <w:shd w:val="clear" w:color="auto" w:fill="DEEAF6" w:themeFill="accent1" w:themeFillTint="33"/>
-          </w:tcPr>
-          <w:p>
-            <w:pPr>
-              <w:rPr>
-                <w:sz w:val="20"/>
-                <w:szCs w:val="20"/>
-              </w:rPr>
-            </w:pPr>
-          </w:p>
-        </w:tc>
-        <w:tc>
-          <w:tcPr>
-            <w:tcW w:w="1134" w:type="dxa"/>
-            <w:shd w:val="clear" w:color="auto" w:fill="DEEAF6" w:themeFill="accent1" w:themeFillTint="33"/>
-          </w:tcPr>
-          <w:p>
-            <w:pPr>
-              <w:rPr>
-                <w:sz w:val="20"/>
-                <w:szCs w:val="20"/>
-              </w:rPr>
-            </w:pPr>
-          </w:p>
-        </w:tc>
-        <w:tc>
-          <w:tcPr>
-            <w:tcW w:w="1127" w:type="dxa"/>
-            <w:shd w:val="clear" w:color="auto" w:fill="DEEAF6" w:themeFill="accent1" w:themeFillTint="33"/>
-          </w:tcPr>
-          <w:p>
-            <w:pPr>
-              <w:rPr>
-                <w:sz w:val="20"/>
-                <w:szCs w:val="20"/>
-              </w:rPr>
-            </w:pPr>
+              <w:t>3</w:t>
+            </w:r>
           </w:p>
         </w:tc>
       </w:tr>
@@ -11220,7 +10943,7 @@
                 <w:sz w:val="20"/>
                 <w:szCs w:val="20"/>
               </w:rPr>
-              <w:t>8</w:t>
+              <w:t>4.5</w:t>
             </w:r>
           </w:p>
         </w:tc>
@@ -11249,7 +10972,7 @@
                 <w:sz w:val="20"/>
                 <w:szCs w:val="20"/>
               </w:rPr>
-              <w:t>8</w:t>
+              <w:t>4.5</w:t>
             </w:r>
           </w:p>
         </w:tc>
@@ -11285,7 +11008,21 @@
             <w:gridSpan w:val="4"/>
             <w:shd w:val="clear" w:color="auto" w:fill="DEEAF6" w:themeFill="accent1" w:themeFillTint="33"/>
           </w:tcPr>
-          <w:p/>
+          <w:p>
+            <w:pPr>
+              <w:rPr>
+                <w:sz w:val="20"/>
+                <w:szCs w:val="20"/>
+              </w:rPr>
+            </w:pPr>
+            <w:r>
+              <w:rPr>
+                <w:sz w:val="20"/>
+                <w:szCs w:val="20"/>
+              </w:rPr>
+              <w:t>Der Tag hat am Morgen mit einer Teams-Besprechung mit Herr Mosimann gestartet, wo alle Dokumente und die Vorgaben grob erklärt wurden. Anschliessend habe ich mir die Dokumente genauer angeschaut.</w:t>
+            </w:r>
+          </w:p>
         </w:tc>
       </w:tr>
       <w:tr>
@@ -11319,7 +11056,21 @@
             <w:gridSpan w:val="4"/>
             <w:shd w:val="clear" w:color="auto" w:fill="DEEAF6" w:themeFill="accent1" w:themeFillTint="33"/>
           </w:tcPr>
-          <w:p/>
+          <w:p>
+            <w:pPr>
+              <w:rPr>
+                <w:sz w:val="20"/>
+                <w:szCs w:val="20"/>
+              </w:rPr>
+            </w:pPr>
+            <w:r>
+              <w:rPr>
+                <w:sz w:val="20"/>
+                <w:szCs w:val="20"/>
+              </w:rPr>
+              <w:t>Dokumente auf OneNote von Lehrperson</w:t>
+            </w:r>
+          </w:p>
         </w:tc>
       </w:tr>
       <w:tr>
@@ -11353,7 +11104,21 @@
             <w:gridSpan w:val="4"/>
             <w:shd w:val="clear" w:color="auto" w:fill="DEEAF6" w:themeFill="accent1" w:themeFillTint="33"/>
           </w:tcPr>
-          <w:p/>
+          <w:p>
+            <w:pPr>
+              <w:rPr>
+                <w:sz w:val="20"/>
+                <w:szCs w:val="20"/>
+              </w:rPr>
+            </w:pPr>
+            <w:r>
+              <w:rPr>
+                <w:sz w:val="20"/>
+                <w:szCs w:val="20"/>
+              </w:rPr>
+              <w:t>-</w:t>
+            </w:r>
+          </w:p>
         </w:tc>
       </w:tr>
       <w:tr>
@@ -11387,21 +11152,56 @@
             <w:gridSpan w:val="4"/>
             <w:shd w:val="clear" w:color="auto" w:fill="DEEAF6" w:themeFill="accent1" w:themeFillTint="33"/>
           </w:tcPr>
-          <w:p/>
+          <w:p>
+            <w:pPr>
+              <w:rPr>
+                <w:sz w:val="20"/>
+                <w:szCs w:val="20"/>
+              </w:rPr>
+            </w:pPr>
+            <w:r>
+              <w:rPr>
+                <w:sz w:val="20"/>
+                <w:szCs w:val="20"/>
+              </w:rPr>
+              <w:t xml:space="preserve">Heute kamen ziemlich viele Infos, welche ich noch nicht alle verstehe. Da werde ich noch Zeit benötigen, mich </w:t>
+            </w:r>
+            <w:proofErr w:type="gramStart"/>
+            <w:r>
+              <w:rPr>
+                <w:sz w:val="20"/>
+                <w:szCs w:val="20"/>
+              </w:rPr>
+              <w:t>selber</w:t>
+            </w:r>
+            <w:proofErr w:type="gramEnd"/>
+            <w:r>
+              <w:rPr>
+                <w:sz w:val="20"/>
+                <w:szCs w:val="20"/>
+              </w:rPr>
+              <w:t xml:space="preserve"> einzulesen.</w:t>
+            </w:r>
+          </w:p>
         </w:tc>
       </w:tr>
     </w:tbl>
     <w:p/>
-    <w:p/>
     <w:p>
       <w:pPr>
         <w:pStyle w:val="berschrift2"/>
       </w:pPr>
       <w:bookmarkStart w:id="29" w:name="_Toc43280743"/>
       <w:r>
-        <w:t>Zweiter Tag: Datum</w:t>
+        <w:t>Woche 2</w:t>
       </w:r>
       <w:bookmarkEnd w:id="29"/>
+      <w:r>
+        <w:t xml:space="preserve">: </w:t>
+      </w:r>
+      <w:r>
+        <w:t>KW25 2020</w:t>
+      </w:r>
     </w:p>
     <w:tbl>
       <w:tblPr>
@@ -11515,6 +11315,13 @@
                 <w:szCs w:val="20"/>
               </w:rPr>
             </w:pPr>
+            <w:r>
+              <w:rPr>
+                <w:sz w:val="20"/>
+                <w:szCs w:val="20"/>
+              </w:rPr>
+              <w:t>Einlesen in Dokumente auf OneNote</w:t>
+            </w:r>
           </w:p>
         </w:tc>
         <w:tc>
@@ -11529,6 +11336,13 @@
                 <w:szCs w:val="20"/>
               </w:rPr>
             </w:pPr>
+            <w:r>
+              <w:rPr>
+                <w:sz w:val="20"/>
+                <w:szCs w:val="20"/>
+              </w:rPr>
+              <w:t>Initialisierung</w:t>
+            </w:r>
           </w:p>
         </w:tc>
         <w:tc>
@@ -11543,6 +11357,13 @@
                 <w:szCs w:val="20"/>
               </w:rPr>
             </w:pPr>
+            <w:r>
+              <w:rPr>
+                <w:sz w:val="20"/>
+                <w:szCs w:val="20"/>
+              </w:rPr>
+              <w:t>1.5</w:t>
+            </w:r>
           </w:p>
         </w:tc>
         <w:tc>
@@ -11557,6 +11378,13 @@
                 <w:szCs w:val="20"/>
               </w:rPr>
             </w:pPr>
+            <w:r>
+              <w:rPr>
+                <w:sz w:val="20"/>
+                <w:szCs w:val="20"/>
+              </w:rPr>
+              <w:t>1.5</w:t>
+            </w:r>
           </w:p>
         </w:tc>
       </w:tr>
@@ -11573,6 +11401,13 @@
                 <w:szCs w:val="20"/>
               </w:rPr>
             </w:pPr>
+            <w:r>
+              <w:rPr>
+                <w:sz w:val="20"/>
+                <w:szCs w:val="20"/>
+              </w:rPr>
+              <w:t>Ideenfindung für Projekt</w:t>
+            </w:r>
           </w:p>
         </w:tc>
         <w:tc>
@@ -11587,6 +11422,13 @@
                 <w:szCs w:val="20"/>
               </w:rPr>
             </w:pPr>
+            <w:r>
+              <w:rPr>
+                <w:sz w:val="20"/>
+                <w:szCs w:val="20"/>
+              </w:rPr>
+              <w:t>Initialisierung</w:t>
+            </w:r>
           </w:p>
         </w:tc>
         <w:tc>
@@ -11601,6 +11443,13 @@
                 <w:szCs w:val="20"/>
               </w:rPr>
             </w:pPr>
+            <w:r>
+              <w:rPr>
+                <w:sz w:val="20"/>
+                <w:szCs w:val="20"/>
+              </w:rPr>
+              <w:t>3</w:t>
+            </w:r>
           </w:p>
         </w:tc>
         <w:tc>
@@ -11615,296 +11464,13 @@
                 <w:szCs w:val="20"/>
               </w:rPr>
             </w:pPr>
-          </w:p>
-        </w:tc>
-      </w:tr>
-      <w:tr>
-        <w:tc>
-          <w:tcPr>
-            <w:tcW w:w="5240" w:type="dxa"/>
-            <w:shd w:val="clear" w:color="auto" w:fill="DEEAF6" w:themeFill="accent1" w:themeFillTint="33"/>
-          </w:tcPr>
-          <w:p>
-            <w:pPr>
+            <w:r>
               <w:rPr>
                 <w:sz w:val="20"/>
                 <w:szCs w:val="20"/>
               </w:rPr>
-            </w:pPr>
-          </w:p>
-        </w:tc>
-        <w:tc>
-          <w:tcPr>
-            <w:tcW w:w="1559" w:type="dxa"/>
-            <w:shd w:val="clear" w:color="auto" w:fill="DEEAF6" w:themeFill="accent1" w:themeFillTint="33"/>
-          </w:tcPr>
-          <w:p>
-            <w:pPr>
-              <w:rPr>
-                <w:sz w:val="20"/>
-                <w:szCs w:val="20"/>
-              </w:rPr>
-            </w:pPr>
-          </w:p>
-        </w:tc>
-        <w:tc>
-          <w:tcPr>
-            <w:tcW w:w="1134" w:type="dxa"/>
-            <w:shd w:val="clear" w:color="auto" w:fill="DEEAF6" w:themeFill="accent1" w:themeFillTint="33"/>
-          </w:tcPr>
-          <w:p>
-            <w:pPr>
-              <w:rPr>
-                <w:sz w:val="20"/>
-                <w:szCs w:val="20"/>
-              </w:rPr>
-            </w:pPr>
-          </w:p>
-        </w:tc>
-        <w:tc>
-          <w:tcPr>
-            <w:tcW w:w="1127" w:type="dxa"/>
-            <w:shd w:val="clear" w:color="auto" w:fill="DEEAF6" w:themeFill="accent1" w:themeFillTint="33"/>
-          </w:tcPr>
-          <w:p>
-            <w:pPr>
-              <w:rPr>
-                <w:sz w:val="20"/>
-                <w:szCs w:val="20"/>
-              </w:rPr>
-            </w:pPr>
-          </w:p>
-        </w:tc>
-      </w:tr>
-      <w:tr>
-        <w:tc>
-          <w:tcPr>
-            <w:tcW w:w="5240" w:type="dxa"/>
-            <w:shd w:val="clear" w:color="auto" w:fill="DEEAF6" w:themeFill="accent1" w:themeFillTint="33"/>
-          </w:tcPr>
-          <w:p>
-            <w:pPr>
-              <w:rPr>
-                <w:sz w:val="20"/>
-                <w:szCs w:val="20"/>
-              </w:rPr>
-            </w:pPr>
-          </w:p>
-        </w:tc>
-        <w:tc>
-          <w:tcPr>
-            <w:tcW w:w="1559" w:type="dxa"/>
-            <w:shd w:val="clear" w:color="auto" w:fill="DEEAF6" w:themeFill="accent1" w:themeFillTint="33"/>
-          </w:tcPr>
-          <w:p>
-            <w:pPr>
-              <w:rPr>
-                <w:sz w:val="20"/>
-                <w:szCs w:val="20"/>
-              </w:rPr>
-            </w:pPr>
-          </w:p>
-        </w:tc>
-        <w:tc>
-          <w:tcPr>
-            <w:tcW w:w="1134" w:type="dxa"/>
-            <w:shd w:val="clear" w:color="auto" w:fill="DEEAF6" w:themeFill="accent1" w:themeFillTint="33"/>
-          </w:tcPr>
-          <w:p>
-            <w:pPr>
-              <w:rPr>
-                <w:sz w:val="20"/>
-                <w:szCs w:val="20"/>
-              </w:rPr>
-            </w:pPr>
-          </w:p>
-        </w:tc>
-        <w:tc>
-          <w:tcPr>
-            <w:tcW w:w="1127" w:type="dxa"/>
-            <w:shd w:val="clear" w:color="auto" w:fill="DEEAF6" w:themeFill="accent1" w:themeFillTint="33"/>
-          </w:tcPr>
-          <w:p>
-            <w:pPr>
-              <w:rPr>
-                <w:sz w:val="20"/>
-                <w:szCs w:val="20"/>
-              </w:rPr>
-            </w:pPr>
-          </w:p>
-        </w:tc>
-      </w:tr>
-      <w:tr>
-        <w:tc>
-          <w:tcPr>
-            <w:tcW w:w="5240" w:type="dxa"/>
-            <w:shd w:val="clear" w:color="auto" w:fill="DEEAF6" w:themeFill="accent1" w:themeFillTint="33"/>
-          </w:tcPr>
-          <w:p>
-            <w:pPr>
-              <w:rPr>
-                <w:sz w:val="20"/>
-                <w:szCs w:val="20"/>
-              </w:rPr>
-            </w:pPr>
-          </w:p>
-        </w:tc>
-        <w:tc>
-          <w:tcPr>
-            <w:tcW w:w="1559" w:type="dxa"/>
-            <w:shd w:val="clear" w:color="auto" w:fill="DEEAF6" w:themeFill="accent1" w:themeFillTint="33"/>
-          </w:tcPr>
-          <w:p>
-            <w:pPr>
-              <w:rPr>
-                <w:sz w:val="20"/>
-                <w:szCs w:val="20"/>
-              </w:rPr>
-            </w:pPr>
-          </w:p>
-        </w:tc>
-        <w:tc>
-          <w:tcPr>
-            <w:tcW w:w="1134" w:type="dxa"/>
-            <w:shd w:val="clear" w:color="auto" w:fill="DEEAF6" w:themeFill="accent1" w:themeFillTint="33"/>
-          </w:tcPr>
-          <w:p>
-            <w:pPr>
-              <w:rPr>
-                <w:sz w:val="20"/>
-                <w:szCs w:val="20"/>
-              </w:rPr>
-            </w:pPr>
-          </w:p>
-        </w:tc>
-        <w:tc>
-          <w:tcPr>
-            <w:tcW w:w="1127" w:type="dxa"/>
-            <w:shd w:val="clear" w:color="auto" w:fill="DEEAF6" w:themeFill="accent1" w:themeFillTint="33"/>
-          </w:tcPr>
-          <w:p>
-            <w:pPr>
-              <w:rPr>
-                <w:sz w:val="20"/>
-                <w:szCs w:val="20"/>
-              </w:rPr>
-            </w:pPr>
-          </w:p>
-        </w:tc>
-      </w:tr>
-      <w:tr>
-        <w:tc>
-          <w:tcPr>
-            <w:tcW w:w="5240" w:type="dxa"/>
-            <w:shd w:val="clear" w:color="auto" w:fill="DEEAF6" w:themeFill="accent1" w:themeFillTint="33"/>
-          </w:tcPr>
-          <w:p>
-            <w:pPr>
-              <w:rPr>
-                <w:sz w:val="20"/>
-                <w:szCs w:val="20"/>
-              </w:rPr>
-            </w:pPr>
-          </w:p>
-        </w:tc>
-        <w:tc>
-          <w:tcPr>
-            <w:tcW w:w="1559" w:type="dxa"/>
-            <w:shd w:val="clear" w:color="auto" w:fill="DEEAF6" w:themeFill="accent1" w:themeFillTint="33"/>
-          </w:tcPr>
-          <w:p>
-            <w:pPr>
-              <w:rPr>
-                <w:sz w:val="20"/>
-                <w:szCs w:val="20"/>
-              </w:rPr>
-            </w:pPr>
-          </w:p>
-        </w:tc>
-        <w:tc>
-          <w:tcPr>
-            <w:tcW w:w="1134" w:type="dxa"/>
-            <w:shd w:val="clear" w:color="auto" w:fill="DEEAF6" w:themeFill="accent1" w:themeFillTint="33"/>
-          </w:tcPr>
-          <w:p>
-            <w:pPr>
-              <w:rPr>
-                <w:sz w:val="20"/>
-                <w:szCs w:val="20"/>
-              </w:rPr>
-            </w:pPr>
-          </w:p>
-        </w:tc>
-        <w:tc>
-          <w:tcPr>
-            <w:tcW w:w="1127" w:type="dxa"/>
-            <w:shd w:val="clear" w:color="auto" w:fill="DEEAF6" w:themeFill="accent1" w:themeFillTint="33"/>
-          </w:tcPr>
-          <w:p>
-            <w:pPr>
-              <w:rPr>
-                <w:sz w:val="20"/>
-                <w:szCs w:val="20"/>
-              </w:rPr>
-            </w:pPr>
-          </w:p>
-        </w:tc>
-      </w:tr>
-      <w:tr>
-        <w:tc>
-          <w:tcPr>
-            <w:tcW w:w="5240" w:type="dxa"/>
-            <w:shd w:val="clear" w:color="auto" w:fill="DEEAF6" w:themeFill="accent1" w:themeFillTint="33"/>
-          </w:tcPr>
-          <w:p>
-            <w:pPr>
-              <w:rPr>
-                <w:sz w:val="20"/>
-                <w:szCs w:val="20"/>
-              </w:rPr>
-            </w:pPr>
-          </w:p>
-        </w:tc>
-        <w:tc>
-          <w:tcPr>
-            <w:tcW w:w="1559" w:type="dxa"/>
-            <w:shd w:val="clear" w:color="auto" w:fill="DEEAF6" w:themeFill="accent1" w:themeFillTint="33"/>
-          </w:tcPr>
-          <w:p>
-            <w:pPr>
-              <w:rPr>
-                <w:sz w:val="20"/>
-                <w:szCs w:val="20"/>
-              </w:rPr>
-            </w:pPr>
-          </w:p>
-        </w:tc>
-        <w:tc>
-          <w:tcPr>
-            <w:tcW w:w="1134" w:type="dxa"/>
-            <w:shd w:val="clear" w:color="auto" w:fill="DEEAF6" w:themeFill="accent1" w:themeFillTint="33"/>
-          </w:tcPr>
-          <w:p>
-            <w:pPr>
-              <w:rPr>
-                <w:sz w:val="20"/>
-                <w:szCs w:val="20"/>
-              </w:rPr>
-            </w:pPr>
-          </w:p>
-        </w:tc>
-        <w:tc>
-          <w:tcPr>
-            <w:tcW w:w="1127" w:type="dxa"/>
-            <w:shd w:val="clear" w:color="auto" w:fill="DEEAF6" w:themeFill="accent1" w:themeFillTint="33"/>
-          </w:tcPr>
-          <w:p>
-            <w:pPr>
-              <w:rPr>
-                <w:sz w:val="20"/>
-                <w:szCs w:val="20"/>
-              </w:rPr>
-            </w:pPr>
+              <w:t>3</w:t>
+            </w:r>
           </w:p>
         </w:tc>
       </w:tr>
@@ -11964,7 +11530,7 @@
                 <w:sz w:val="20"/>
                 <w:szCs w:val="20"/>
               </w:rPr>
-              <w:t>8</w:t>
+              <w:t>4.5</w:t>
             </w:r>
           </w:p>
         </w:tc>
@@ -11993,7 +11559,7 @@
                 <w:sz w:val="20"/>
                 <w:szCs w:val="20"/>
               </w:rPr>
-              <w:t>8</w:t>
+              <w:t>4.5</w:t>
             </w:r>
           </w:p>
         </w:tc>
@@ -12029,7 +11595,28 @@
             <w:gridSpan w:val="4"/>
             <w:shd w:val="clear" w:color="auto" w:fill="DEEAF6" w:themeFill="accent1" w:themeFillTint="33"/>
           </w:tcPr>
-          <w:p/>
+          <w:p>
+            <w:pPr>
+              <w:rPr>
+                <w:sz w:val="20"/>
+                <w:szCs w:val="20"/>
+              </w:rPr>
+            </w:pPr>
+            <w:r>
+              <w:rPr>
+                <w:sz w:val="20"/>
+                <w:szCs w:val="20"/>
+              </w:rPr>
+              <w:t>Nachdem ich mir die restlichen Dokumente angeschaut hatte</w:t>
+            </w:r>
+            <w:r>
+              <w:rPr>
+                <w:sz w:val="20"/>
+                <w:szCs w:val="20"/>
+              </w:rPr>
+              <w:t>, begann ich mir eine Projektidee zu überlegen und nach Lösungen zu recherchieren.</w:t>
+            </w:r>
+          </w:p>
         </w:tc>
       </w:tr>
       <w:tr>
@@ -12063,7 +11650,21 @@
             <w:gridSpan w:val="4"/>
             <w:shd w:val="clear" w:color="auto" w:fill="DEEAF6" w:themeFill="accent1" w:themeFillTint="33"/>
           </w:tcPr>
-          <w:p/>
+          <w:p>
+            <w:pPr>
+              <w:rPr>
+                <w:sz w:val="20"/>
+                <w:szCs w:val="20"/>
+              </w:rPr>
+            </w:pPr>
+            <w:r>
+              <w:rPr>
+                <w:sz w:val="20"/>
+                <w:szCs w:val="20"/>
+              </w:rPr>
+              <w:t>Dokumente auf OneNote von Lehrperson, Internet</w:t>
+            </w:r>
+          </w:p>
         </w:tc>
       </w:tr>
       <w:tr>
@@ -12097,7 +11698,21 @@
             <w:gridSpan w:val="4"/>
             <w:shd w:val="clear" w:color="auto" w:fill="DEEAF6" w:themeFill="accent1" w:themeFillTint="33"/>
           </w:tcPr>
-          <w:p/>
+          <w:p>
+            <w:pPr>
+              <w:rPr>
+                <w:sz w:val="20"/>
+                <w:szCs w:val="20"/>
+              </w:rPr>
+            </w:pPr>
+            <w:r>
+              <w:rPr>
+                <w:sz w:val="20"/>
+                <w:szCs w:val="20"/>
+              </w:rPr>
+              <w:t>-</w:t>
+            </w:r>
+          </w:p>
         </w:tc>
       </w:tr>
       <w:tr>
@@ -12131,12 +11746,2109 @@
             <w:gridSpan w:val="4"/>
             <w:shd w:val="clear" w:color="auto" w:fill="DEEAF6" w:themeFill="accent1" w:themeFillTint="33"/>
           </w:tcPr>
-          <w:p/>
+          <w:p>
+            <w:pPr>
+              <w:rPr>
+                <w:sz w:val="20"/>
+                <w:szCs w:val="20"/>
+              </w:rPr>
+            </w:pPr>
+            <w:r>
+              <w:rPr>
+                <w:sz w:val="20"/>
+                <w:szCs w:val="20"/>
+              </w:rPr>
+              <w:t>Leider hatte ich etwas lange keine umsetzbare Idee, wodurch ich viel Zeit verloren habe.</w:t>
+            </w:r>
+          </w:p>
         </w:tc>
       </w:tr>
     </w:tbl>
     <w:p/>
+    <w:p>
+      <w:pPr>
+        <w:pStyle w:val="berschrift2"/>
+      </w:pPr>
+      <w:r>
+        <w:t xml:space="preserve">Woche </w:t>
+      </w:r>
+      <w:r>
+        <w:t>3</w:t>
+      </w:r>
+      <w:r>
+        <w:t>: KW2</w:t>
+      </w:r>
+      <w:r>
+        <w:t>6</w:t>
+      </w:r>
+      <w:r>
+        <w:t xml:space="preserve"> 2020</w:t>
+      </w:r>
+    </w:p>
+    <w:tbl>
+      <w:tblPr>
+        <w:tblStyle w:val="Tabellenraster"/>
+        <w:tblW w:w="0" w:type="auto"/>
+        <w:shd w:val="clear" w:color="auto" w:fill="DEEAF6" w:themeFill="accent1" w:themeFillTint="33"/>
+        <w:tblLook w:val="04A0" w:firstRow="1" w:lastRow="0" w:firstColumn="1" w:lastColumn="0" w:noHBand="0" w:noVBand="1"/>
+      </w:tblPr>
+      <w:tblGrid>
+        <w:gridCol w:w="5240"/>
+        <w:gridCol w:w="1559"/>
+        <w:gridCol w:w="1134"/>
+        <w:gridCol w:w="1127"/>
+      </w:tblGrid>
+      <w:tr>
+        <w:tc>
+          <w:tcPr>
+            <w:tcW w:w="5240" w:type="dxa"/>
+            <w:shd w:val="clear" w:color="auto" w:fill="5B9BD5" w:themeFill="accent1"/>
+          </w:tcPr>
+          <w:p>
+            <w:pPr>
+              <w:rPr>
+                <w:b/>
+                <w:bCs/>
+              </w:rPr>
+            </w:pPr>
+            <w:r>
+              <w:rPr>
+                <w:b/>
+                <w:bCs/>
+              </w:rPr>
+              <w:t>Tätigkeiten</w:t>
+            </w:r>
+          </w:p>
+        </w:tc>
+        <w:tc>
+          <w:tcPr>
+            <w:tcW w:w="1559" w:type="dxa"/>
+            <w:shd w:val="clear" w:color="auto" w:fill="5B9BD5" w:themeFill="accent1"/>
+          </w:tcPr>
+          <w:p>
+            <w:pPr>
+              <w:rPr>
+                <w:b/>
+                <w:bCs/>
+              </w:rPr>
+            </w:pPr>
+            <w:r>
+              <w:rPr>
+                <w:b/>
+                <w:bCs/>
+              </w:rPr>
+              <w:t>Projektphase</w:t>
+            </w:r>
+          </w:p>
+        </w:tc>
+        <w:tc>
+          <w:tcPr>
+            <w:tcW w:w="1134" w:type="dxa"/>
+            <w:shd w:val="clear" w:color="auto" w:fill="5B9BD5" w:themeFill="accent1"/>
+          </w:tcPr>
+          <w:p>
+            <w:pPr>
+              <w:rPr>
+                <w:b/>
+                <w:bCs/>
+              </w:rPr>
+            </w:pPr>
+            <w:r>
+              <w:rPr>
+                <w:b/>
+                <w:bCs/>
+              </w:rPr>
+              <w:t>Zeit SOLL</w:t>
+            </w:r>
+          </w:p>
+        </w:tc>
+        <w:tc>
+          <w:tcPr>
+            <w:tcW w:w="1127" w:type="dxa"/>
+            <w:shd w:val="clear" w:color="auto" w:fill="5B9BD5" w:themeFill="accent1"/>
+          </w:tcPr>
+          <w:p>
+            <w:pPr>
+              <w:rPr>
+                <w:b/>
+                <w:bCs/>
+              </w:rPr>
+            </w:pPr>
+            <w:r>
+              <w:rPr>
+                <w:b/>
+                <w:bCs/>
+              </w:rPr>
+              <w:t>Zeit IST</w:t>
+            </w:r>
+          </w:p>
+        </w:tc>
+      </w:tr>
+      <w:tr>
+        <w:tc>
+          <w:tcPr>
+            <w:tcW w:w="5240" w:type="dxa"/>
+            <w:shd w:val="clear" w:color="auto" w:fill="DEEAF6" w:themeFill="accent1" w:themeFillTint="33"/>
+          </w:tcPr>
+          <w:p>
+            <w:pPr>
+              <w:rPr>
+                <w:sz w:val="20"/>
+                <w:szCs w:val="20"/>
+              </w:rPr>
+            </w:pPr>
+            <w:r>
+              <w:rPr>
+                <w:sz w:val="20"/>
+                <w:szCs w:val="20"/>
+              </w:rPr>
+              <w:t>Ideenfindung für Projekt</w:t>
+            </w:r>
+          </w:p>
+        </w:tc>
+        <w:tc>
+          <w:tcPr>
+            <w:tcW w:w="1559" w:type="dxa"/>
+            <w:shd w:val="clear" w:color="auto" w:fill="DEEAF6" w:themeFill="accent1" w:themeFillTint="33"/>
+          </w:tcPr>
+          <w:p>
+            <w:pPr>
+              <w:rPr>
+                <w:sz w:val="20"/>
+                <w:szCs w:val="20"/>
+              </w:rPr>
+            </w:pPr>
+            <w:r>
+              <w:rPr>
+                <w:sz w:val="20"/>
+                <w:szCs w:val="20"/>
+              </w:rPr>
+              <w:t>Initialisierung</w:t>
+            </w:r>
+          </w:p>
+        </w:tc>
+        <w:tc>
+          <w:tcPr>
+            <w:tcW w:w="1134" w:type="dxa"/>
+            <w:shd w:val="clear" w:color="auto" w:fill="DEEAF6" w:themeFill="accent1" w:themeFillTint="33"/>
+          </w:tcPr>
+          <w:p>
+            <w:pPr>
+              <w:rPr>
+                <w:sz w:val="20"/>
+                <w:szCs w:val="20"/>
+              </w:rPr>
+            </w:pPr>
+            <w:r>
+              <w:rPr>
+                <w:sz w:val="20"/>
+                <w:szCs w:val="20"/>
+              </w:rPr>
+              <w:t>2.5</w:t>
+            </w:r>
+          </w:p>
+        </w:tc>
+        <w:tc>
+          <w:tcPr>
+            <w:tcW w:w="1127" w:type="dxa"/>
+            <w:shd w:val="clear" w:color="auto" w:fill="DEEAF6" w:themeFill="accent1" w:themeFillTint="33"/>
+          </w:tcPr>
+          <w:p>
+            <w:pPr>
+              <w:rPr>
+                <w:sz w:val="20"/>
+                <w:szCs w:val="20"/>
+              </w:rPr>
+            </w:pPr>
+            <w:r>
+              <w:rPr>
+                <w:sz w:val="20"/>
+                <w:szCs w:val="20"/>
+              </w:rPr>
+              <w:t>2</w:t>
+            </w:r>
+            <w:r>
+              <w:rPr>
+                <w:sz w:val="20"/>
+                <w:szCs w:val="20"/>
+              </w:rPr>
+              <w:t>.5</w:t>
+            </w:r>
+          </w:p>
+        </w:tc>
+      </w:tr>
+      <w:tr>
+        <w:tc>
+          <w:tcPr>
+            <w:tcW w:w="5240" w:type="dxa"/>
+            <w:shd w:val="clear" w:color="auto" w:fill="DEEAF6" w:themeFill="accent1" w:themeFillTint="33"/>
+          </w:tcPr>
+          <w:p>
+            <w:pPr>
+              <w:rPr>
+                <w:sz w:val="20"/>
+                <w:szCs w:val="20"/>
+              </w:rPr>
+            </w:pPr>
+            <w:r>
+              <w:rPr>
+                <w:sz w:val="20"/>
+                <w:szCs w:val="20"/>
+              </w:rPr>
+              <w:t>Beginn mit Aufgabenstellung</w:t>
+            </w:r>
+          </w:p>
+        </w:tc>
+        <w:tc>
+          <w:tcPr>
+            <w:tcW w:w="1559" w:type="dxa"/>
+            <w:shd w:val="clear" w:color="auto" w:fill="DEEAF6" w:themeFill="accent1" w:themeFillTint="33"/>
+          </w:tcPr>
+          <w:p>
+            <w:pPr>
+              <w:rPr>
+                <w:sz w:val="20"/>
+                <w:szCs w:val="20"/>
+              </w:rPr>
+            </w:pPr>
+            <w:r>
+              <w:rPr>
+                <w:sz w:val="20"/>
+                <w:szCs w:val="20"/>
+              </w:rPr>
+              <w:t>Initialisierung</w:t>
+            </w:r>
+          </w:p>
+        </w:tc>
+        <w:tc>
+          <w:tcPr>
+            <w:tcW w:w="1134" w:type="dxa"/>
+            <w:shd w:val="clear" w:color="auto" w:fill="DEEAF6" w:themeFill="accent1" w:themeFillTint="33"/>
+          </w:tcPr>
+          <w:p>
+            <w:pPr>
+              <w:rPr>
+                <w:sz w:val="20"/>
+                <w:szCs w:val="20"/>
+              </w:rPr>
+            </w:pPr>
+            <w:r>
+              <w:rPr>
+                <w:sz w:val="20"/>
+                <w:szCs w:val="20"/>
+              </w:rPr>
+              <w:t>2</w:t>
+            </w:r>
+          </w:p>
+        </w:tc>
+        <w:tc>
+          <w:tcPr>
+            <w:tcW w:w="1127" w:type="dxa"/>
+            <w:shd w:val="clear" w:color="auto" w:fill="DEEAF6" w:themeFill="accent1" w:themeFillTint="33"/>
+          </w:tcPr>
+          <w:p>
+            <w:pPr>
+              <w:rPr>
+                <w:sz w:val="20"/>
+                <w:szCs w:val="20"/>
+              </w:rPr>
+            </w:pPr>
+            <w:r>
+              <w:rPr>
+                <w:sz w:val="20"/>
+                <w:szCs w:val="20"/>
+              </w:rPr>
+              <w:t>2</w:t>
+            </w:r>
+          </w:p>
+        </w:tc>
+      </w:tr>
+      <w:tr>
+        <w:tc>
+          <w:tcPr>
+            <w:tcW w:w="6799" w:type="dxa"/>
+            <w:gridSpan w:val="2"/>
+            <w:shd w:val="clear" w:color="auto" w:fill="DEEAF6" w:themeFill="accent1" w:themeFillTint="33"/>
+          </w:tcPr>
+          <w:p>
+            <w:pPr>
+              <w:rPr>
+                <w:b/>
+                <w:bCs/>
+                <w:i/>
+                <w:iCs/>
+                <w:sz w:val="20"/>
+                <w:szCs w:val="20"/>
+              </w:rPr>
+            </w:pPr>
+            <w:r>
+              <w:rPr>
+                <w:b/>
+                <w:bCs/>
+                <w:i/>
+                <w:iCs/>
+                <w:sz w:val="20"/>
+                <w:szCs w:val="20"/>
+              </w:rPr>
+              <w:t>Total</w:t>
+            </w:r>
+          </w:p>
+        </w:tc>
+        <w:tc>
+          <w:tcPr>
+            <w:tcW w:w="1134" w:type="dxa"/>
+            <w:shd w:val="clear" w:color="auto" w:fill="DEEAF6" w:themeFill="accent1" w:themeFillTint="33"/>
+          </w:tcPr>
+          <w:p>
+            <w:pPr>
+              <w:rPr>
+                <w:b/>
+                <w:bCs/>
+                <w:i/>
+                <w:iCs/>
+                <w:sz w:val="20"/>
+                <w:szCs w:val="20"/>
+              </w:rPr>
+            </w:pPr>
+            <w:r>
+              <w:rPr>
+                <w:b/>
+                <w:bCs/>
+                <w:i/>
+                <w:iCs/>
+                <w:sz w:val="20"/>
+                <w:szCs w:val="20"/>
+              </w:rPr>
+              <w:t>4.5</w:t>
+            </w:r>
+          </w:p>
+        </w:tc>
+        <w:tc>
+          <w:tcPr>
+            <w:tcW w:w="1127" w:type="dxa"/>
+            <w:shd w:val="clear" w:color="auto" w:fill="DEEAF6" w:themeFill="accent1" w:themeFillTint="33"/>
+          </w:tcPr>
+          <w:p>
+            <w:pPr>
+              <w:rPr>
+                <w:b/>
+                <w:bCs/>
+                <w:i/>
+                <w:iCs/>
+                <w:sz w:val="20"/>
+                <w:szCs w:val="20"/>
+              </w:rPr>
+            </w:pPr>
+            <w:r>
+              <w:rPr>
+                <w:b/>
+                <w:bCs/>
+                <w:i/>
+                <w:iCs/>
+                <w:sz w:val="20"/>
+                <w:szCs w:val="20"/>
+              </w:rPr>
+              <w:t>4.5</w:t>
+            </w:r>
+          </w:p>
+        </w:tc>
+      </w:tr>
+      <w:tr>
+        <w:tc>
+          <w:tcPr>
+            <w:tcW w:w="9060" w:type="dxa"/>
+            <w:gridSpan w:val="4"/>
+            <w:shd w:val="clear" w:color="auto" w:fill="5B9BD5" w:themeFill="accent1"/>
+          </w:tcPr>
+          <w:p>
+            <w:pPr>
+              <w:rPr>
+                <w:b/>
+                <w:bCs/>
+              </w:rPr>
+            </w:pPr>
+            <w:r>
+              <w:rPr>
+                <w:b/>
+                <w:bCs/>
+              </w:rPr>
+              <w:t>Tagesablauf</w:t>
+            </w:r>
+          </w:p>
+        </w:tc>
+      </w:tr>
+      <w:tr>
+        <w:tc>
+          <w:tcPr>
+            <w:tcW w:w="9060" w:type="dxa"/>
+            <w:gridSpan w:val="4"/>
+            <w:shd w:val="clear" w:color="auto" w:fill="DEEAF6" w:themeFill="accent1" w:themeFillTint="33"/>
+          </w:tcPr>
+          <w:p>
+            <w:pPr>
+              <w:rPr>
+                <w:sz w:val="20"/>
+                <w:szCs w:val="20"/>
+              </w:rPr>
+            </w:pPr>
+            <w:r>
+              <w:rPr>
+                <w:sz w:val="20"/>
+                <w:szCs w:val="20"/>
+              </w:rPr>
+              <w:t>Durch die Woche habe ich eine Idee gefunden, welche umsetzbar sein sollte. Dafür musste ich ein paar Dinge recherchieren. Anschliessend habe ich mit der Aufgabenstellung begonnen.</w:t>
+            </w:r>
+          </w:p>
+        </w:tc>
+      </w:tr>
+      <w:tr>
+        <w:tc>
+          <w:tcPr>
+            <w:tcW w:w="9060" w:type="dxa"/>
+            <w:gridSpan w:val="4"/>
+            <w:shd w:val="clear" w:color="auto" w:fill="5B9BD5" w:themeFill="accent1"/>
+          </w:tcPr>
+          <w:p>
+            <w:pPr>
+              <w:rPr>
+                <w:b/>
+                <w:bCs/>
+              </w:rPr>
+            </w:pPr>
+            <w:r>
+              <w:rPr>
+                <w:b/>
+                <w:bCs/>
+              </w:rPr>
+              <w:t>Wissensbeschaffung</w:t>
+            </w:r>
+          </w:p>
+        </w:tc>
+      </w:tr>
+      <w:tr>
+        <w:tc>
+          <w:tcPr>
+            <w:tcW w:w="9060" w:type="dxa"/>
+            <w:gridSpan w:val="4"/>
+            <w:shd w:val="clear" w:color="auto" w:fill="DEEAF6" w:themeFill="accent1" w:themeFillTint="33"/>
+          </w:tcPr>
+          <w:p>
+            <w:pPr>
+              <w:rPr>
+                <w:sz w:val="20"/>
+                <w:szCs w:val="20"/>
+              </w:rPr>
+            </w:pPr>
+            <w:r>
+              <w:rPr>
+                <w:sz w:val="20"/>
+                <w:szCs w:val="20"/>
+              </w:rPr>
+              <w:t>Dokumente auf OneNote von Lehrperson, Internet</w:t>
+            </w:r>
+          </w:p>
+        </w:tc>
+      </w:tr>
+      <w:tr>
+        <w:tc>
+          <w:tcPr>
+            <w:tcW w:w="9060" w:type="dxa"/>
+            <w:gridSpan w:val="4"/>
+            <w:shd w:val="clear" w:color="auto" w:fill="5B9BD5" w:themeFill="accent1"/>
+          </w:tcPr>
+          <w:p>
+            <w:pPr>
+              <w:rPr>
+                <w:b/>
+                <w:bCs/>
+              </w:rPr>
+            </w:pPr>
+            <w:r>
+              <w:rPr>
+                <w:b/>
+                <w:bCs/>
+              </w:rPr>
+              <w:t>Hilfestellungen</w:t>
+            </w:r>
+          </w:p>
+        </w:tc>
+      </w:tr>
+      <w:tr>
+        <w:tc>
+          <w:tcPr>
+            <w:tcW w:w="9060" w:type="dxa"/>
+            <w:gridSpan w:val="4"/>
+            <w:shd w:val="clear" w:color="auto" w:fill="DEEAF6" w:themeFill="accent1" w:themeFillTint="33"/>
+          </w:tcPr>
+          <w:p>
+            <w:pPr>
+              <w:rPr>
+                <w:sz w:val="20"/>
+                <w:szCs w:val="20"/>
+              </w:rPr>
+            </w:pPr>
+          </w:p>
+        </w:tc>
+      </w:tr>
+      <w:tr>
+        <w:tc>
+          <w:tcPr>
+            <w:tcW w:w="9060" w:type="dxa"/>
+            <w:gridSpan w:val="4"/>
+            <w:shd w:val="clear" w:color="auto" w:fill="5B9BD5" w:themeFill="accent1"/>
+          </w:tcPr>
+          <w:p>
+            <w:pPr>
+              <w:rPr>
+                <w:b/>
+                <w:bCs/>
+              </w:rPr>
+            </w:pPr>
+            <w:r>
+              <w:rPr>
+                <w:b/>
+                <w:bCs/>
+              </w:rPr>
+              <w:t>Reflexion</w:t>
+            </w:r>
+          </w:p>
+        </w:tc>
+      </w:tr>
+      <w:tr>
+        <w:tc>
+          <w:tcPr>
+            <w:tcW w:w="9060" w:type="dxa"/>
+            <w:gridSpan w:val="4"/>
+            <w:shd w:val="clear" w:color="auto" w:fill="DEEAF6" w:themeFill="accent1" w:themeFillTint="33"/>
+          </w:tcPr>
+          <w:p>
+            <w:pPr>
+              <w:rPr>
+                <w:sz w:val="20"/>
+                <w:szCs w:val="20"/>
+              </w:rPr>
+            </w:pPr>
+          </w:p>
+        </w:tc>
+      </w:tr>
+    </w:tbl>
     <w:p/>
+    <w:p>
+      <w:pPr>
+        <w:pStyle w:val="berschrift2"/>
+      </w:pPr>
+      <w:r>
+        <w:t>Woche 4: KW27 2020</w:t>
+      </w:r>
+    </w:p>
+    <w:tbl>
+      <w:tblPr>
+        <w:tblStyle w:val="Tabellenraster"/>
+        <w:tblW w:w="0" w:type="auto"/>
+        <w:shd w:val="clear" w:color="auto" w:fill="DEEAF6" w:themeFill="accent1" w:themeFillTint="33"/>
+        <w:tblLook w:val="04A0" w:firstRow="1" w:lastRow="0" w:firstColumn="1" w:lastColumn="0" w:noHBand="0" w:noVBand="1"/>
+      </w:tblPr>
+      <w:tblGrid>
+        <w:gridCol w:w="5240"/>
+        <w:gridCol w:w="1559"/>
+        <w:gridCol w:w="1134"/>
+        <w:gridCol w:w="1127"/>
+      </w:tblGrid>
+      <w:tr>
+        <w:tc>
+          <w:tcPr>
+            <w:tcW w:w="5240" w:type="dxa"/>
+            <w:shd w:val="clear" w:color="auto" w:fill="5B9BD5" w:themeFill="accent1"/>
+          </w:tcPr>
+          <w:p>
+            <w:pPr>
+              <w:rPr>
+                <w:b/>
+                <w:bCs/>
+              </w:rPr>
+            </w:pPr>
+            <w:r>
+              <w:rPr>
+                <w:b/>
+                <w:bCs/>
+              </w:rPr>
+              <w:t>Tätigkeiten</w:t>
+            </w:r>
+          </w:p>
+        </w:tc>
+        <w:tc>
+          <w:tcPr>
+            <w:tcW w:w="1559" w:type="dxa"/>
+            <w:shd w:val="clear" w:color="auto" w:fill="5B9BD5" w:themeFill="accent1"/>
+          </w:tcPr>
+          <w:p>
+            <w:pPr>
+              <w:rPr>
+                <w:b/>
+                <w:bCs/>
+              </w:rPr>
+            </w:pPr>
+            <w:r>
+              <w:rPr>
+                <w:b/>
+                <w:bCs/>
+              </w:rPr>
+              <w:t>Projektphase</w:t>
+            </w:r>
+          </w:p>
+        </w:tc>
+        <w:tc>
+          <w:tcPr>
+            <w:tcW w:w="1134" w:type="dxa"/>
+            <w:shd w:val="clear" w:color="auto" w:fill="5B9BD5" w:themeFill="accent1"/>
+          </w:tcPr>
+          <w:p>
+            <w:pPr>
+              <w:rPr>
+                <w:b/>
+                <w:bCs/>
+              </w:rPr>
+            </w:pPr>
+            <w:r>
+              <w:rPr>
+                <w:b/>
+                <w:bCs/>
+              </w:rPr>
+              <w:t>Zeit SOLL</w:t>
+            </w:r>
+          </w:p>
+        </w:tc>
+        <w:tc>
+          <w:tcPr>
+            <w:tcW w:w="1127" w:type="dxa"/>
+            <w:shd w:val="clear" w:color="auto" w:fill="5B9BD5" w:themeFill="accent1"/>
+          </w:tcPr>
+          <w:p>
+            <w:pPr>
+              <w:rPr>
+                <w:b/>
+                <w:bCs/>
+              </w:rPr>
+            </w:pPr>
+            <w:r>
+              <w:rPr>
+                <w:b/>
+                <w:bCs/>
+              </w:rPr>
+              <w:t>Zeit IST</w:t>
+            </w:r>
+          </w:p>
+        </w:tc>
+      </w:tr>
+      <w:tr>
+        <w:tc>
+          <w:tcPr>
+            <w:tcW w:w="5240" w:type="dxa"/>
+            <w:shd w:val="clear" w:color="auto" w:fill="DEEAF6" w:themeFill="accent1" w:themeFillTint="33"/>
+          </w:tcPr>
+          <w:p>
+            <w:pPr>
+              <w:rPr>
+                <w:sz w:val="20"/>
+                <w:szCs w:val="20"/>
+              </w:rPr>
+            </w:pPr>
+            <w:r>
+              <w:rPr>
+                <w:sz w:val="20"/>
+                <w:szCs w:val="20"/>
+              </w:rPr>
+              <w:t>Fertigstellung der Aufgabestellung</w:t>
+            </w:r>
+          </w:p>
+        </w:tc>
+        <w:tc>
+          <w:tcPr>
+            <w:tcW w:w="1559" w:type="dxa"/>
+            <w:shd w:val="clear" w:color="auto" w:fill="DEEAF6" w:themeFill="accent1" w:themeFillTint="33"/>
+          </w:tcPr>
+          <w:p>
+            <w:pPr>
+              <w:rPr>
+                <w:sz w:val="20"/>
+                <w:szCs w:val="20"/>
+              </w:rPr>
+            </w:pPr>
+            <w:r>
+              <w:rPr>
+                <w:sz w:val="20"/>
+                <w:szCs w:val="20"/>
+              </w:rPr>
+              <w:t>Initialisierung</w:t>
+            </w:r>
+          </w:p>
+        </w:tc>
+        <w:tc>
+          <w:tcPr>
+            <w:tcW w:w="1134" w:type="dxa"/>
+            <w:shd w:val="clear" w:color="auto" w:fill="DEEAF6" w:themeFill="accent1" w:themeFillTint="33"/>
+          </w:tcPr>
+          <w:p>
+            <w:pPr>
+              <w:rPr>
+                <w:sz w:val="20"/>
+                <w:szCs w:val="20"/>
+              </w:rPr>
+            </w:pPr>
+            <w:r>
+              <w:rPr>
+                <w:sz w:val="20"/>
+                <w:szCs w:val="20"/>
+              </w:rPr>
+              <w:t>4</w:t>
+            </w:r>
+          </w:p>
+        </w:tc>
+        <w:tc>
+          <w:tcPr>
+            <w:tcW w:w="1127" w:type="dxa"/>
+            <w:shd w:val="clear" w:color="auto" w:fill="DEEAF6" w:themeFill="accent1" w:themeFillTint="33"/>
+          </w:tcPr>
+          <w:p>
+            <w:pPr>
+              <w:rPr>
+                <w:sz w:val="20"/>
+                <w:szCs w:val="20"/>
+              </w:rPr>
+            </w:pPr>
+            <w:r>
+              <w:rPr>
+                <w:sz w:val="20"/>
+                <w:szCs w:val="20"/>
+              </w:rPr>
+              <w:t>4</w:t>
+            </w:r>
+          </w:p>
+        </w:tc>
+      </w:tr>
+      <w:tr>
+        <w:tc>
+          <w:tcPr>
+            <w:tcW w:w="5240" w:type="dxa"/>
+            <w:shd w:val="clear" w:color="auto" w:fill="DEEAF6" w:themeFill="accent1" w:themeFillTint="33"/>
+          </w:tcPr>
+          <w:p>
+            <w:pPr>
+              <w:rPr>
+                <w:sz w:val="20"/>
+                <w:szCs w:val="20"/>
+              </w:rPr>
+            </w:pPr>
+            <w:r>
+              <w:rPr>
+                <w:sz w:val="20"/>
+                <w:szCs w:val="20"/>
+              </w:rPr>
+              <w:t>Zustellung an Herr Mosimann &amp; Überarbeitung</w:t>
+            </w:r>
+          </w:p>
+        </w:tc>
+        <w:tc>
+          <w:tcPr>
+            <w:tcW w:w="1559" w:type="dxa"/>
+            <w:shd w:val="clear" w:color="auto" w:fill="DEEAF6" w:themeFill="accent1" w:themeFillTint="33"/>
+          </w:tcPr>
+          <w:p>
+            <w:pPr>
+              <w:rPr>
+                <w:sz w:val="20"/>
+                <w:szCs w:val="20"/>
+              </w:rPr>
+            </w:pPr>
+            <w:r>
+              <w:rPr>
+                <w:sz w:val="20"/>
+                <w:szCs w:val="20"/>
+              </w:rPr>
+              <w:t>Initialisierung</w:t>
+            </w:r>
+          </w:p>
+        </w:tc>
+        <w:tc>
+          <w:tcPr>
+            <w:tcW w:w="1134" w:type="dxa"/>
+            <w:shd w:val="clear" w:color="auto" w:fill="DEEAF6" w:themeFill="accent1" w:themeFillTint="33"/>
+          </w:tcPr>
+          <w:p>
+            <w:pPr>
+              <w:rPr>
+                <w:sz w:val="20"/>
+                <w:szCs w:val="20"/>
+              </w:rPr>
+            </w:pPr>
+            <w:r>
+              <w:rPr>
+                <w:sz w:val="20"/>
+                <w:szCs w:val="20"/>
+              </w:rPr>
+              <w:t>0.5</w:t>
+            </w:r>
+          </w:p>
+        </w:tc>
+        <w:tc>
+          <w:tcPr>
+            <w:tcW w:w="1127" w:type="dxa"/>
+            <w:shd w:val="clear" w:color="auto" w:fill="DEEAF6" w:themeFill="accent1" w:themeFillTint="33"/>
+          </w:tcPr>
+          <w:p>
+            <w:pPr>
+              <w:rPr>
+                <w:sz w:val="20"/>
+                <w:szCs w:val="20"/>
+              </w:rPr>
+            </w:pPr>
+            <w:r>
+              <w:rPr>
+                <w:sz w:val="20"/>
+                <w:szCs w:val="20"/>
+              </w:rPr>
+              <w:t>0.5</w:t>
+            </w:r>
+          </w:p>
+        </w:tc>
+      </w:tr>
+      <w:tr>
+        <w:tc>
+          <w:tcPr>
+            <w:tcW w:w="6799" w:type="dxa"/>
+            <w:gridSpan w:val="2"/>
+            <w:shd w:val="clear" w:color="auto" w:fill="DEEAF6" w:themeFill="accent1" w:themeFillTint="33"/>
+          </w:tcPr>
+          <w:p>
+            <w:pPr>
+              <w:rPr>
+                <w:b/>
+                <w:bCs/>
+                <w:i/>
+                <w:iCs/>
+                <w:sz w:val="20"/>
+                <w:szCs w:val="20"/>
+              </w:rPr>
+            </w:pPr>
+            <w:r>
+              <w:rPr>
+                <w:b/>
+                <w:bCs/>
+                <w:i/>
+                <w:iCs/>
+                <w:sz w:val="20"/>
+                <w:szCs w:val="20"/>
+              </w:rPr>
+              <w:t>Total</w:t>
+            </w:r>
+          </w:p>
+        </w:tc>
+        <w:tc>
+          <w:tcPr>
+            <w:tcW w:w="1134" w:type="dxa"/>
+            <w:shd w:val="clear" w:color="auto" w:fill="DEEAF6" w:themeFill="accent1" w:themeFillTint="33"/>
+          </w:tcPr>
+          <w:p>
+            <w:pPr>
+              <w:rPr>
+                <w:b/>
+                <w:bCs/>
+                <w:i/>
+                <w:iCs/>
+                <w:sz w:val="20"/>
+                <w:szCs w:val="20"/>
+              </w:rPr>
+            </w:pPr>
+            <w:r>
+              <w:rPr>
+                <w:b/>
+                <w:bCs/>
+                <w:i/>
+                <w:iCs/>
+                <w:sz w:val="20"/>
+                <w:szCs w:val="20"/>
+              </w:rPr>
+              <w:t>4.5</w:t>
+            </w:r>
+          </w:p>
+        </w:tc>
+        <w:tc>
+          <w:tcPr>
+            <w:tcW w:w="1127" w:type="dxa"/>
+            <w:shd w:val="clear" w:color="auto" w:fill="DEEAF6" w:themeFill="accent1" w:themeFillTint="33"/>
+          </w:tcPr>
+          <w:p>
+            <w:pPr>
+              <w:rPr>
+                <w:b/>
+                <w:bCs/>
+                <w:i/>
+                <w:iCs/>
+                <w:sz w:val="20"/>
+                <w:szCs w:val="20"/>
+              </w:rPr>
+            </w:pPr>
+            <w:r>
+              <w:rPr>
+                <w:b/>
+                <w:bCs/>
+                <w:i/>
+                <w:iCs/>
+                <w:sz w:val="20"/>
+                <w:szCs w:val="20"/>
+              </w:rPr>
+              <w:t>4.5</w:t>
+            </w:r>
+          </w:p>
+        </w:tc>
+      </w:tr>
+      <w:tr>
+        <w:tc>
+          <w:tcPr>
+            <w:tcW w:w="9060" w:type="dxa"/>
+            <w:gridSpan w:val="4"/>
+            <w:shd w:val="clear" w:color="auto" w:fill="5B9BD5" w:themeFill="accent1"/>
+          </w:tcPr>
+          <w:p>
+            <w:pPr>
+              <w:rPr>
+                <w:b/>
+                <w:bCs/>
+              </w:rPr>
+            </w:pPr>
+            <w:r>
+              <w:rPr>
+                <w:b/>
+                <w:bCs/>
+              </w:rPr>
+              <w:t>Tagesablauf</w:t>
+            </w:r>
+          </w:p>
+        </w:tc>
+      </w:tr>
+      <w:tr>
+        <w:tc>
+          <w:tcPr>
+            <w:tcW w:w="9060" w:type="dxa"/>
+            <w:gridSpan w:val="4"/>
+            <w:shd w:val="clear" w:color="auto" w:fill="DEEAF6" w:themeFill="accent1" w:themeFillTint="33"/>
+          </w:tcPr>
+          <w:p>
+            <w:pPr>
+              <w:rPr>
+                <w:sz w:val="20"/>
+                <w:szCs w:val="20"/>
+              </w:rPr>
+            </w:pPr>
+          </w:p>
+        </w:tc>
+      </w:tr>
+      <w:tr>
+        <w:tc>
+          <w:tcPr>
+            <w:tcW w:w="9060" w:type="dxa"/>
+            <w:gridSpan w:val="4"/>
+            <w:shd w:val="clear" w:color="auto" w:fill="5B9BD5" w:themeFill="accent1"/>
+          </w:tcPr>
+          <w:p>
+            <w:pPr>
+              <w:rPr>
+                <w:b/>
+                <w:bCs/>
+              </w:rPr>
+            </w:pPr>
+            <w:r>
+              <w:rPr>
+                <w:b/>
+                <w:bCs/>
+              </w:rPr>
+              <w:t>Wissensbeschaffung</w:t>
+            </w:r>
+          </w:p>
+        </w:tc>
+      </w:tr>
+      <w:tr>
+        <w:tc>
+          <w:tcPr>
+            <w:tcW w:w="9060" w:type="dxa"/>
+            <w:gridSpan w:val="4"/>
+            <w:shd w:val="clear" w:color="auto" w:fill="DEEAF6" w:themeFill="accent1" w:themeFillTint="33"/>
+          </w:tcPr>
+          <w:p>
+            <w:pPr>
+              <w:rPr>
+                <w:sz w:val="20"/>
+                <w:szCs w:val="20"/>
+              </w:rPr>
+            </w:pPr>
+          </w:p>
+        </w:tc>
+      </w:tr>
+      <w:tr>
+        <w:tc>
+          <w:tcPr>
+            <w:tcW w:w="9060" w:type="dxa"/>
+            <w:gridSpan w:val="4"/>
+            <w:shd w:val="clear" w:color="auto" w:fill="5B9BD5" w:themeFill="accent1"/>
+          </w:tcPr>
+          <w:p>
+            <w:pPr>
+              <w:rPr>
+                <w:b/>
+                <w:bCs/>
+              </w:rPr>
+            </w:pPr>
+            <w:r>
+              <w:rPr>
+                <w:b/>
+                <w:bCs/>
+              </w:rPr>
+              <w:t>Hilfestellungen</w:t>
+            </w:r>
+          </w:p>
+        </w:tc>
+      </w:tr>
+      <w:tr>
+        <w:tc>
+          <w:tcPr>
+            <w:tcW w:w="9060" w:type="dxa"/>
+            <w:gridSpan w:val="4"/>
+            <w:shd w:val="clear" w:color="auto" w:fill="DEEAF6" w:themeFill="accent1" w:themeFillTint="33"/>
+          </w:tcPr>
+          <w:p>
+            <w:pPr>
+              <w:rPr>
+                <w:sz w:val="20"/>
+                <w:szCs w:val="20"/>
+              </w:rPr>
+            </w:pPr>
+          </w:p>
+        </w:tc>
+      </w:tr>
+      <w:tr>
+        <w:tc>
+          <w:tcPr>
+            <w:tcW w:w="9060" w:type="dxa"/>
+            <w:gridSpan w:val="4"/>
+            <w:shd w:val="clear" w:color="auto" w:fill="5B9BD5" w:themeFill="accent1"/>
+          </w:tcPr>
+          <w:p>
+            <w:pPr>
+              <w:rPr>
+                <w:b/>
+                <w:bCs/>
+              </w:rPr>
+            </w:pPr>
+            <w:r>
+              <w:rPr>
+                <w:b/>
+                <w:bCs/>
+              </w:rPr>
+              <w:t>Reflexion</w:t>
+            </w:r>
+          </w:p>
+        </w:tc>
+      </w:tr>
+      <w:tr>
+        <w:tc>
+          <w:tcPr>
+            <w:tcW w:w="9060" w:type="dxa"/>
+            <w:gridSpan w:val="4"/>
+            <w:shd w:val="clear" w:color="auto" w:fill="DEEAF6" w:themeFill="accent1" w:themeFillTint="33"/>
+          </w:tcPr>
+          <w:p>
+            <w:pPr>
+              <w:rPr>
+                <w:sz w:val="20"/>
+                <w:szCs w:val="20"/>
+              </w:rPr>
+            </w:pPr>
+          </w:p>
+        </w:tc>
+      </w:tr>
+    </w:tbl>
+    <w:p/>
+    <w:p>
+      <w:pPr>
+        <w:pStyle w:val="berschrift2"/>
+      </w:pPr>
+      <w:r>
+        <w:t xml:space="preserve">Woche </w:t>
+      </w:r>
+      <w:r>
+        <w:t>5</w:t>
+      </w:r>
+      <w:r>
+        <w:t>: KW</w:t>
+      </w:r>
+      <w:r>
+        <w:t>33</w:t>
+      </w:r>
+      <w:r>
+        <w:t xml:space="preserve"> 2020</w:t>
+      </w:r>
+    </w:p>
+    <w:tbl>
+      <w:tblPr>
+        <w:tblStyle w:val="Tabellenraster"/>
+        <w:tblW w:w="0" w:type="auto"/>
+        <w:shd w:val="clear" w:color="auto" w:fill="DEEAF6" w:themeFill="accent1" w:themeFillTint="33"/>
+        <w:tblLook w:val="04A0" w:firstRow="1" w:lastRow="0" w:firstColumn="1" w:lastColumn="0" w:noHBand="0" w:noVBand="1"/>
+      </w:tblPr>
+      <w:tblGrid>
+        <w:gridCol w:w="5240"/>
+        <w:gridCol w:w="1559"/>
+        <w:gridCol w:w="1134"/>
+        <w:gridCol w:w="1127"/>
+      </w:tblGrid>
+      <w:tr>
+        <w:tc>
+          <w:tcPr>
+            <w:tcW w:w="5240" w:type="dxa"/>
+            <w:shd w:val="clear" w:color="auto" w:fill="5B9BD5" w:themeFill="accent1"/>
+          </w:tcPr>
+          <w:p>
+            <w:pPr>
+              <w:rPr>
+                <w:b/>
+                <w:bCs/>
+              </w:rPr>
+            </w:pPr>
+            <w:r>
+              <w:rPr>
+                <w:b/>
+                <w:bCs/>
+              </w:rPr>
+              <w:t>Tätigkeiten</w:t>
+            </w:r>
+          </w:p>
+        </w:tc>
+        <w:tc>
+          <w:tcPr>
+            <w:tcW w:w="1559" w:type="dxa"/>
+            <w:shd w:val="clear" w:color="auto" w:fill="5B9BD5" w:themeFill="accent1"/>
+          </w:tcPr>
+          <w:p>
+            <w:pPr>
+              <w:rPr>
+                <w:b/>
+                <w:bCs/>
+              </w:rPr>
+            </w:pPr>
+            <w:r>
+              <w:rPr>
+                <w:b/>
+                <w:bCs/>
+              </w:rPr>
+              <w:t>Projektphase</w:t>
+            </w:r>
+          </w:p>
+        </w:tc>
+        <w:tc>
+          <w:tcPr>
+            <w:tcW w:w="1134" w:type="dxa"/>
+            <w:shd w:val="clear" w:color="auto" w:fill="5B9BD5" w:themeFill="accent1"/>
+          </w:tcPr>
+          <w:p>
+            <w:pPr>
+              <w:rPr>
+                <w:b/>
+                <w:bCs/>
+              </w:rPr>
+            </w:pPr>
+            <w:r>
+              <w:rPr>
+                <w:b/>
+                <w:bCs/>
+              </w:rPr>
+              <w:t>Zeit SOLL</w:t>
+            </w:r>
+          </w:p>
+        </w:tc>
+        <w:tc>
+          <w:tcPr>
+            <w:tcW w:w="1127" w:type="dxa"/>
+            <w:shd w:val="clear" w:color="auto" w:fill="5B9BD5" w:themeFill="accent1"/>
+          </w:tcPr>
+          <w:p>
+            <w:pPr>
+              <w:rPr>
+                <w:b/>
+                <w:bCs/>
+              </w:rPr>
+            </w:pPr>
+            <w:r>
+              <w:rPr>
+                <w:b/>
+                <w:bCs/>
+              </w:rPr>
+              <w:t>Zeit IST</w:t>
+            </w:r>
+          </w:p>
+        </w:tc>
+      </w:tr>
+      <w:tr>
+        <w:tc>
+          <w:tcPr>
+            <w:tcW w:w="5240" w:type="dxa"/>
+            <w:shd w:val="clear" w:color="auto" w:fill="DEEAF6" w:themeFill="accent1" w:themeFillTint="33"/>
+          </w:tcPr>
+          <w:p>
+            <w:pPr>
+              <w:rPr>
+                <w:sz w:val="20"/>
+                <w:szCs w:val="20"/>
+              </w:rPr>
+            </w:pPr>
+          </w:p>
+        </w:tc>
+        <w:tc>
+          <w:tcPr>
+            <w:tcW w:w="1559" w:type="dxa"/>
+            <w:shd w:val="clear" w:color="auto" w:fill="DEEAF6" w:themeFill="accent1" w:themeFillTint="33"/>
+          </w:tcPr>
+          <w:p>
+            <w:pPr>
+              <w:rPr>
+                <w:sz w:val="20"/>
+                <w:szCs w:val="20"/>
+              </w:rPr>
+            </w:pPr>
+          </w:p>
+        </w:tc>
+        <w:tc>
+          <w:tcPr>
+            <w:tcW w:w="1134" w:type="dxa"/>
+            <w:shd w:val="clear" w:color="auto" w:fill="DEEAF6" w:themeFill="accent1" w:themeFillTint="33"/>
+          </w:tcPr>
+          <w:p>
+            <w:pPr>
+              <w:rPr>
+                <w:sz w:val="20"/>
+                <w:szCs w:val="20"/>
+              </w:rPr>
+            </w:pPr>
+          </w:p>
+        </w:tc>
+        <w:tc>
+          <w:tcPr>
+            <w:tcW w:w="1127" w:type="dxa"/>
+            <w:shd w:val="clear" w:color="auto" w:fill="DEEAF6" w:themeFill="accent1" w:themeFillTint="33"/>
+          </w:tcPr>
+          <w:p>
+            <w:pPr>
+              <w:rPr>
+                <w:sz w:val="20"/>
+                <w:szCs w:val="20"/>
+              </w:rPr>
+            </w:pPr>
+          </w:p>
+        </w:tc>
+      </w:tr>
+      <w:tr>
+        <w:tc>
+          <w:tcPr>
+            <w:tcW w:w="5240" w:type="dxa"/>
+            <w:shd w:val="clear" w:color="auto" w:fill="DEEAF6" w:themeFill="accent1" w:themeFillTint="33"/>
+          </w:tcPr>
+          <w:p>
+            <w:pPr>
+              <w:rPr>
+                <w:sz w:val="20"/>
+                <w:szCs w:val="20"/>
+              </w:rPr>
+            </w:pPr>
+          </w:p>
+        </w:tc>
+        <w:tc>
+          <w:tcPr>
+            <w:tcW w:w="1559" w:type="dxa"/>
+            <w:shd w:val="clear" w:color="auto" w:fill="DEEAF6" w:themeFill="accent1" w:themeFillTint="33"/>
+          </w:tcPr>
+          <w:p>
+            <w:pPr>
+              <w:rPr>
+                <w:sz w:val="20"/>
+                <w:szCs w:val="20"/>
+              </w:rPr>
+            </w:pPr>
+          </w:p>
+        </w:tc>
+        <w:tc>
+          <w:tcPr>
+            <w:tcW w:w="1134" w:type="dxa"/>
+            <w:shd w:val="clear" w:color="auto" w:fill="DEEAF6" w:themeFill="accent1" w:themeFillTint="33"/>
+          </w:tcPr>
+          <w:p>
+            <w:pPr>
+              <w:rPr>
+                <w:sz w:val="20"/>
+                <w:szCs w:val="20"/>
+              </w:rPr>
+            </w:pPr>
+          </w:p>
+        </w:tc>
+        <w:tc>
+          <w:tcPr>
+            <w:tcW w:w="1127" w:type="dxa"/>
+            <w:shd w:val="clear" w:color="auto" w:fill="DEEAF6" w:themeFill="accent1" w:themeFillTint="33"/>
+          </w:tcPr>
+          <w:p>
+            <w:pPr>
+              <w:rPr>
+                <w:sz w:val="20"/>
+                <w:szCs w:val="20"/>
+              </w:rPr>
+            </w:pPr>
+          </w:p>
+        </w:tc>
+      </w:tr>
+      <w:tr>
+        <w:tc>
+          <w:tcPr>
+            <w:tcW w:w="6799" w:type="dxa"/>
+            <w:gridSpan w:val="2"/>
+            <w:shd w:val="clear" w:color="auto" w:fill="DEEAF6" w:themeFill="accent1" w:themeFillTint="33"/>
+          </w:tcPr>
+          <w:p>
+            <w:pPr>
+              <w:rPr>
+                <w:b/>
+                <w:bCs/>
+                <w:i/>
+                <w:iCs/>
+                <w:sz w:val="20"/>
+                <w:szCs w:val="20"/>
+              </w:rPr>
+            </w:pPr>
+            <w:r>
+              <w:rPr>
+                <w:b/>
+                <w:bCs/>
+                <w:i/>
+                <w:iCs/>
+                <w:sz w:val="20"/>
+                <w:szCs w:val="20"/>
+              </w:rPr>
+              <w:t>Total</w:t>
+            </w:r>
+          </w:p>
+        </w:tc>
+        <w:tc>
+          <w:tcPr>
+            <w:tcW w:w="1134" w:type="dxa"/>
+            <w:shd w:val="clear" w:color="auto" w:fill="DEEAF6" w:themeFill="accent1" w:themeFillTint="33"/>
+          </w:tcPr>
+          <w:p>
+            <w:pPr>
+              <w:rPr>
+                <w:b/>
+                <w:bCs/>
+                <w:i/>
+                <w:iCs/>
+                <w:sz w:val="20"/>
+                <w:szCs w:val="20"/>
+              </w:rPr>
+            </w:pPr>
+            <w:r>
+              <w:rPr>
+                <w:b/>
+                <w:bCs/>
+                <w:i/>
+                <w:iCs/>
+                <w:sz w:val="20"/>
+                <w:szCs w:val="20"/>
+              </w:rPr>
+              <w:t>4.5</w:t>
+            </w:r>
+          </w:p>
+        </w:tc>
+        <w:tc>
+          <w:tcPr>
+            <w:tcW w:w="1127" w:type="dxa"/>
+            <w:shd w:val="clear" w:color="auto" w:fill="DEEAF6" w:themeFill="accent1" w:themeFillTint="33"/>
+          </w:tcPr>
+          <w:p>
+            <w:pPr>
+              <w:rPr>
+                <w:b/>
+                <w:bCs/>
+                <w:i/>
+                <w:iCs/>
+                <w:sz w:val="20"/>
+                <w:szCs w:val="20"/>
+              </w:rPr>
+            </w:pPr>
+            <w:r>
+              <w:rPr>
+                <w:b/>
+                <w:bCs/>
+                <w:i/>
+                <w:iCs/>
+                <w:sz w:val="20"/>
+                <w:szCs w:val="20"/>
+              </w:rPr>
+              <w:t>4.5</w:t>
+            </w:r>
+          </w:p>
+        </w:tc>
+      </w:tr>
+      <w:tr>
+        <w:tc>
+          <w:tcPr>
+            <w:tcW w:w="9060" w:type="dxa"/>
+            <w:gridSpan w:val="4"/>
+            <w:shd w:val="clear" w:color="auto" w:fill="5B9BD5" w:themeFill="accent1"/>
+          </w:tcPr>
+          <w:p>
+            <w:pPr>
+              <w:rPr>
+                <w:b/>
+                <w:bCs/>
+              </w:rPr>
+            </w:pPr>
+            <w:r>
+              <w:rPr>
+                <w:b/>
+                <w:bCs/>
+              </w:rPr>
+              <w:t>Tagesablauf</w:t>
+            </w:r>
+          </w:p>
+        </w:tc>
+      </w:tr>
+      <w:tr>
+        <w:tc>
+          <w:tcPr>
+            <w:tcW w:w="9060" w:type="dxa"/>
+            <w:gridSpan w:val="4"/>
+            <w:shd w:val="clear" w:color="auto" w:fill="DEEAF6" w:themeFill="accent1" w:themeFillTint="33"/>
+          </w:tcPr>
+          <w:p>
+            <w:pPr>
+              <w:rPr>
+                <w:sz w:val="20"/>
+                <w:szCs w:val="20"/>
+              </w:rPr>
+            </w:pPr>
+          </w:p>
+        </w:tc>
+      </w:tr>
+      <w:tr>
+        <w:tc>
+          <w:tcPr>
+            <w:tcW w:w="9060" w:type="dxa"/>
+            <w:gridSpan w:val="4"/>
+            <w:shd w:val="clear" w:color="auto" w:fill="5B9BD5" w:themeFill="accent1"/>
+          </w:tcPr>
+          <w:p>
+            <w:pPr>
+              <w:rPr>
+                <w:b/>
+                <w:bCs/>
+              </w:rPr>
+            </w:pPr>
+            <w:r>
+              <w:rPr>
+                <w:b/>
+                <w:bCs/>
+              </w:rPr>
+              <w:t>Wissensbeschaffung</w:t>
+            </w:r>
+          </w:p>
+        </w:tc>
+      </w:tr>
+      <w:tr>
+        <w:tc>
+          <w:tcPr>
+            <w:tcW w:w="9060" w:type="dxa"/>
+            <w:gridSpan w:val="4"/>
+            <w:shd w:val="clear" w:color="auto" w:fill="DEEAF6" w:themeFill="accent1" w:themeFillTint="33"/>
+          </w:tcPr>
+          <w:p>
+            <w:pPr>
+              <w:rPr>
+                <w:sz w:val="20"/>
+                <w:szCs w:val="20"/>
+              </w:rPr>
+            </w:pPr>
+          </w:p>
+        </w:tc>
+      </w:tr>
+      <w:tr>
+        <w:tc>
+          <w:tcPr>
+            <w:tcW w:w="9060" w:type="dxa"/>
+            <w:gridSpan w:val="4"/>
+            <w:shd w:val="clear" w:color="auto" w:fill="5B9BD5" w:themeFill="accent1"/>
+          </w:tcPr>
+          <w:p>
+            <w:pPr>
+              <w:rPr>
+                <w:b/>
+                <w:bCs/>
+              </w:rPr>
+            </w:pPr>
+            <w:r>
+              <w:rPr>
+                <w:b/>
+                <w:bCs/>
+              </w:rPr>
+              <w:t>Hilfestellungen</w:t>
+            </w:r>
+          </w:p>
+        </w:tc>
+      </w:tr>
+      <w:tr>
+        <w:tc>
+          <w:tcPr>
+            <w:tcW w:w="9060" w:type="dxa"/>
+            <w:gridSpan w:val="4"/>
+            <w:shd w:val="clear" w:color="auto" w:fill="DEEAF6" w:themeFill="accent1" w:themeFillTint="33"/>
+          </w:tcPr>
+          <w:p>
+            <w:pPr>
+              <w:rPr>
+                <w:sz w:val="20"/>
+                <w:szCs w:val="20"/>
+              </w:rPr>
+            </w:pPr>
+          </w:p>
+        </w:tc>
+      </w:tr>
+      <w:tr>
+        <w:tc>
+          <w:tcPr>
+            <w:tcW w:w="9060" w:type="dxa"/>
+            <w:gridSpan w:val="4"/>
+            <w:shd w:val="clear" w:color="auto" w:fill="5B9BD5" w:themeFill="accent1"/>
+          </w:tcPr>
+          <w:p>
+            <w:pPr>
+              <w:rPr>
+                <w:b/>
+                <w:bCs/>
+              </w:rPr>
+            </w:pPr>
+            <w:r>
+              <w:rPr>
+                <w:b/>
+                <w:bCs/>
+              </w:rPr>
+              <w:t>Reflexion</w:t>
+            </w:r>
+          </w:p>
+        </w:tc>
+      </w:tr>
+      <w:tr>
+        <w:tc>
+          <w:tcPr>
+            <w:tcW w:w="9060" w:type="dxa"/>
+            <w:gridSpan w:val="4"/>
+            <w:shd w:val="clear" w:color="auto" w:fill="DEEAF6" w:themeFill="accent1" w:themeFillTint="33"/>
+          </w:tcPr>
+          <w:p>
+            <w:pPr>
+              <w:rPr>
+                <w:sz w:val="20"/>
+                <w:szCs w:val="20"/>
+              </w:rPr>
+            </w:pPr>
+          </w:p>
+        </w:tc>
+      </w:tr>
+    </w:tbl>
+    <w:p/>
+    <w:p>
+      <w:pPr>
+        <w:pStyle w:val="berschrift2"/>
+      </w:pPr>
+      <w:r>
+        <w:t xml:space="preserve">Woche </w:t>
+      </w:r>
+      <w:r>
+        <w:t>6</w:t>
+      </w:r>
+      <w:r>
+        <w:t>: KW3</w:t>
+      </w:r>
+      <w:r>
+        <w:t>4</w:t>
+      </w:r>
+      <w:r>
+        <w:t xml:space="preserve"> 2020</w:t>
+      </w:r>
+    </w:p>
+    <w:tbl>
+      <w:tblPr>
+        <w:tblStyle w:val="Tabellenraster"/>
+        <w:tblW w:w="0" w:type="auto"/>
+        <w:shd w:val="clear" w:color="auto" w:fill="DEEAF6" w:themeFill="accent1" w:themeFillTint="33"/>
+        <w:tblLook w:val="04A0" w:firstRow="1" w:lastRow="0" w:firstColumn="1" w:lastColumn="0" w:noHBand="0" w:noVBand="1"/>
+      </w:tblPr>
+      <w:tblGrid>
+        <w:gridCol w:w="5240"/>
+        <w:gridCol w:w="1559"/>
+        <w:gridCol w:w="1134"/>
+        <w:gridCol w:w="1127"/>
+      </w:tblGrid>
+      <w:tr>
+        <w:tc>
+          <w:tcPr>
+            <w:tcW w:w="5240" w:type="dxa"/>
+            <w:shd w:val="clear" w:color="auto" w:fill="5B9BD5" w:themeFill="accent1"/>
+          </w:tcPr>
+          <w:p>
+            <w:pPr>
+              <w:rPr>
+                <w:b/>
+                <w:bCs/>
+              </w:rPr>
+            </w:pPr>
+            <w:r>
+              <w:rPr>
+                <w:b/>
+                <w:bCs/>
+              </w:rPr>
+              <w:t>Tätigkeiten</w:t>
+            </w:r>
+          </w:p>
+        </w:tc>
+        <w:tc>
+          <w:tcPr>
+            <w:tcW w:w="1559" w:type="dxa"/>
+            <w:shd w:val="clear" w:color="auto" w:fill="5B9BD5" w:themeFill="accent1"/>
+          </w:tcPr>
+          <w:p>
+            <w:pPr>
+              <w:rPr>
+                <w:b/>
+                <w:bCs/>
+              </w:rPr>
+            </w:pPr>
+            <w:r>
+              <w:rPr>
+                <w:b/>
+                <w:bCs/>
+              </w:rPr>
+              <w:t>Projektphase</w:t>
+            </w:r>
+          </w:p>
+        </w:tc>
+        <w:tc>
+          <w:tcPr>
+            <w:tcW w:w="1134" w:type="dxa"/>
+            <w:shd w:val="clear" w:color="auto" w:fill="5B9BD5" w:themeFill="accent1"/>
+          </w:tcPr>
+          <w:p>
+            <w:pPr>
+              <w:rPr>
+                <w:b/>
+                <w:bCs/>
+              </w:rPr>
+            </w:pPr>
+            <w:r>
+              <w:rPr>
+                <w:b/>
+                <w:bCs/>
+              </w:rPr>
+              <w:t>Zeit SOLL</w:t>
+            </w:r>
+          </w:p>
+        </w:tc>
+        <w:tc>
+          <w:tcPr>
+            <w:tcW w:w="1127" w:type="dxa"/>
+            <w:shd w:val="clear" w:color="auto" w:fill="5B9BD5" w:themeFill="accent1"/>
+          </w:tcPr>
+          <w:p>
+            <w:pPr>
+              <w:rPr>
+                <w:b/>
+                <w:bCs/>
+              </w:rPr>
+            </w:pPr>
+            <w:r>
+              <w:rPr>
+                <w:b/>
+                <w:bCs/>
+              </w:rPr>
+              <w:t>Zeit IST</w:t>
+            </w:r>
+          </w:p>
+        </w:tc>
+      </w:tr>
+      <w:tr>
+        <w:tc>
+          <w:tcPr>
+            <w:tcW w:w="5240" w:type="dxa"/>
+            <w:shd w:val="clear" w:color="auto" w:fill="DEEAF6" w:themeFill="accent1" w:themeFillTint="33"/>
+          </w:tcPr>
+          <w:p>
+            <w:pPr>
+              <w:rPr>
+                <w:sz w:val="20"/>
+                <w:szCs w:val="20"/>
+              </w:rPr>
+            </w:pPr>
+          </w:p>
+        </w:tc>
+        <w:tc>
+          <w:tcPr>
+            <w:tcW w:w="1559" w:type="dxa"/>
+            <w:shd w:val="clear" w:color="auto" w:fill="DEEAF6" w:themeFill="accent1" w:themeFillTint="33"/>
+          </w:tcPr>
+          <w:p>
+            <w:pPr>
+              <w:rPr>
+                <w:sz w:val="20"/>
+                <w:szCs w:val="20"/>
+              </w:rPr>
+            </w:pPr>
+          </w:p>
+        </w:tc>
+        <w:tc>
+          <w:tcPr>
+            <w:tcW w:w="1134" w:type="dxa"/>
+            <w:shd w:val="clear" w:color="auto" w:fill="DEEAF6" w:themeFill="accent1" w:themeFillTint="33"/>
+          </w:tcPr>
+          <w:p>
+            <w:pPr>
+              <w:rPr>
+                <w:sz w:val="20"/>
+                <w:szCs w:val="20"/>
+              </w:rPr>
+            </w:pPr>
+          </w:p>
+        </w:tc>
+        <w:tc>
+          <w:tcPr>
+            <w:tcW w:w="1127" w:type="dxa"/>
+            <w:shd w:val="clear" w:color="auto" w:fill="DEEAF6" w:themeFill="accent1" w:themeFillTint="33"/>
+          </w:tcPr>
+          <w:p>
+            <w:pPr>
+              <w:rPr>
+                <w:sz w:val="20"/>
+                <w:szCs w:val="20"/>
+              </w:rPr>
+            </w:pPr>
+          </w:p>
+        </w:tc>
+      </w:tr>
+      <w:tr>
+        <w:tc>
+          <w:tcPr>
+            <w:tcW w:w="5240" w:type="dxa"/>
+            <w:shd w:val="clear" w:color="auto" w:fill="DEEAF6" w:themeFill="accent1" w:themeFillTint="33"/>
+          </w:tcPr>
+          <w:p>
+            <w:pPr>
+              <w:rPr>
+                <w:sz w:val="20"/>
+                <w:szCs w:val="20"/>
+              </w:rPr>
+            </w:pPr>
+          </w:p>
+        </w:tc>
+        <w:tc>
+          <w:tcPr>
+            <w:tcW w:w="1559" w:type="dxa"/>
+            <w:shd w:val="clear" w:color="auto" w:fill="DEEAF6" w:themeFill="accent1" w:themeFillTint="33"/>
+          </w:tcPr>
+          <w:p>
+            <w:pPr>
+              <w:rPr>
+                <w:sz w:val="20"/>
+                <w:szCs w:val="20"/>
+              </w:rPr>
+            </w:pPr>
+          </w:p>
+        </w:tc>
+        <w:tc>
+          <w:tcPr>
+            <w:tcW w:w="1134" w:type="dxa"/>
+            <w:shd w:val="clear" w:color="auto" w:fill="DEEAF6" w:themeFill="accent1" w:themeFillTint="33"/>
+          </w:tcPr>
+          <w:p>
+            <w:pPr>
+              <w:rPr>
+                <w:sz w:val="20"/>
+                <w:szCs w:val="20"/>
+              </w:rPr>
+            </w:pPr>
+          </w:p>
+        </w:tc>
+        <w:tc>
+          <w:tcPr>
+            <w:tcW w:w="1127" w:type="dxa"/>
+            <w:shd w:val="clear" w:color="auto" w:fill="DEEAF6" w:themeFill="accent1" w:themeFillTint="33"/>
+          </w:tcPr>
+          <w:p>
+            <w:pPr>
+              <w:rPr>
+                <w:sz w:val="20"/>
+                <w:szCs w:val="20"/>
+              </w:rPr>
+            </w:pPr>
+          </w:p>
+        </w:tc>
+      </w:tr>
+      <w:tr>
+        <w:tc>
+          <w:tcPr>
+            <w:tcW w:w="6799" w:type="dxa"/>
+            <w:gridSpan w:val="2"/>
+            <w:shd w:val="clear" w:color="auto" w:fill="DEEAF6" w:themeFill="accent1" w:themeFillTint="33"/>
+          </w:tcPr>
+          <w:p>
+            <w:pPr>
+              <w:rPr>
+                <w:b/>
+                <w:bCs/>
+                <w:i/>
+                <w:iCs/>
+                <w:sz w:val="20"/>
+                <w:szCs w:val="20"/>
+              </w:rPr>
+            </w:pPr>
+            <w:r>
+              <w:rPr>
+                <w:b/>
+                <w:bCs/>
+                <w:i/>
+                <w:iCs/>
+                <w:sz w:val="20"/>
+                <w:szCs w:val="20"/>
+              </w:rPr>
+              <w:t>Total</w:t>
+            </w:r>
+          </w:p>
+        </w:tc>
+        <w:tc>
+          <w:tcPr>
+            <w:tcW w:w="1134" w:type="dxa"/>
+            <w:shd w:val="clear" w:color="auto" w:fill="DEEAF6" w:themeFill="accent1" w:themeFillTint="33"/>
+          </w:tcPr>
+          <w:p>
+            <w:pPr>
+              <w:rPr>
+                <w:b/>
+                <w:bCs/>
+                <w:i/>
+                <w:iCs/>
+                <w:sz w:val="20"/>
+                <w:szCs w:val="20"/>
+              </w:rPr>
+            </w:pPr>
+            <w:r>
+              <w:rPr>
+                <w:b/>
+                <w:bCs/>
+                <w:i/>
+                <w:iCs/>
+                <w:sz w:val="20"/>
+                <w:szCs w:val="20"/>
+              </w:rPr>
+              <w:t>4.5</w:t>
+            </w:r>
+          </w:p>
+        </w:tc>
+        <w:tc>
+          <w:tcPr>
+            <w:tcW w:w="1127" w:type="dxa"/>
+            <w:shd w:val="clear" w:color="auto" w:fill="DEEAF6" w:themeFill="accent1" w:themeFillTint="33"/>
+          </w:tcPr>
+          <w:p>
+            <w:pPr>
+              <w:rPr>
+                <w:b/>
+                <w:bCs/>
+                <w:i/>
+                <w:iCs/>
+                <w:sz w:val="20"/>
+                <w:szCs w:val="20"/>
+              </w:rPr>
+            </w:pPr>
+            <w:r>
+              <w:rPr>
+                <w:b/>
+                <w:bCs/>
+                <w:i/>
+                <w:iCs/>
+                <w:sz w:val="20"/>
+                <w:szCs w:val="20"/>
+              </w:rPr>
+              <w:t>4.5</w:t>
+            </w:r>
+          </w:p>
+        </w:tc>
+      </w:tr>
+      <w:tr>
+        <w:tc>
+          <w:tcPr>
+            <w:tcW w:w="9060" w:type="dxa"/>
+            <w:gridSpan w:val="4"/>
+            <w:shd w:val="clear" w:color="auto" w:fill="5B9BD5" w:themeFill="accent1"/>
+          </w:tcPr>
+          <w:p>
+            <w:pPr>
+              <w:rPr>
+                <w:b/>
+                <w:bCs/>
+              </w:rPr>
+            </w:pPr>
+            <w:r>
+              <w:rPr>
+                <w:b/>
+                <w:bCs/>
+              </w:rPr>
+              <w:t>Tagesablauf</w:t>
+            </w:r>
+          </w:p>
+        </w:tc>
+      </w:tr>
+      <w:tr>
+        <w:tc>
+          <w:tcPr>
+            <w:tcW w:w="9060" w:type="dxa"/>
+            <w:gridSpan w:val="4"/>
+            <w:shd w:val="clear" w:color="auto" w:fill="DEEAF6" w:themeFill="accent1" w:themeFillTint="33"/>
+          </w:tcPr>
+          <w:p>
+            <w:pPr>
+              <w:rPr>
+                <w:sz w:val="20"/>
+                <w:szCs w:val="20"/>
+              </w:rPr>
+            </w:pPr>
+          </w:p>
+        </w:tc>
+      </w:tr>
+      <w:tr>
+        <w:tc>
+          <w:tcPr>
+            <w:tcW w:w="9060" w:type="dxa"/>
+            <w:gridSpan w:val="4"/>
+            <w:shd w:val="clear" w:color="auto" w:fill="5B9BD5" w:themeFill="accent1"/>
+          </w:tcPr>
+          <w:p>
+            <w:pPr>
+              <w:rPr>
+                <w:b/>
+                <w:bCs/>
+              </w:rPr>
+            </w:pPr>
+            <w:r>
+              <w:rPr>
+                <w:b/>
+                <w:bCs/>
+              </w:rPr>
+              <w:t>Wissensbeschaffung</w:t>
+            </w:r>
+          </w:p>
+        </w:tc>
+      </w:tr>
+      <w:tr>
+        <w:tc>
+          <w:tcPr>
+            <w:tcW w:w="9060" w:type="dxa"/>
+            <w:gridSpan w:val="4"/>
+            <w:shd w:val="clear" w:color="auto" w:fill="DEEAF6" w:themeFill="accent1" w:themeFillTint="33"/>
+          </w:tcPr>
+          <w:p>
+            <w:pPr>
+              <w:rPr>
+                <w:sz w:val="20"/>
+                <w:szCs w:val="20"/>
+              </w:rPr>
+            </w:pPr>
+          </w:p>
+        </w:tc>
+      </w:tr>
+      <w:tr>
+        <w:tc>
+          <w:tcPr>
+            <w:tcW w:w="9060" w:type="dxa"/>
+            <w:gridSpan w:val="4"/>
+            <w:shd w:val="clear" w:color="auto" w:fill="5B9BD5" w:themeFill="accent1"/>
+          </w:tcPr>
+          <w:p>
+            <w:pPr>
+              <w:rPr>
+                <w:b/>
+                <w:bCs/>
+              </w:rPr>
+            </w:pPr>
+            <w:r>
+              <w:rPr>
+                <w:b/>
+                <w:bCs/>
+              </w:rPr>
+              <w:t>Hilfestellungen</w:t>
+            </w:r>
+          </w:p>
+        </w:tc>
+      </w:tr>
+      <w:tr>
+        <w:tc>
+          <w:tcPr>
+            <w:tcW w:w="9060" w:type="dxa"/>
+            <w:gridSpan w:val="4"/>
+            <w:shd w:val="clear" w:color="auto" w:fill="DEEAF6" w:themeFill="accent1" w:themeFillTint="33"/>
+          </w:tcPr>
+          <w:p>
+            <w:pPr>
+              <w:rPr>
+                <w:sz w:val="20"/>
+                <w:szCs w:val="20"/>
+              </w:rPr>
+            </w:pPr>
+          </w:p>
+        </w:tc>
+      </w:tr>
+      <w:tr>
+        <w:tc>
+          <w:tcPr>
+            <w:tcW w:w="9060" w:type="dxa"/>
+            <w:gridSpan w:val="4"/>
+            <w:shd w:val="clear" w:color="auto" w:fill="5B9BD5" w:themeFill="accent1"/>
+          </w:tcPr>
+          <w:p>
+            <w:pPr>
+              <w:rPr>
+                <w:b/>
+                <w:bCs/>
+              </w:rPr>
+            </w:pPr>
+            <w:r>
+              <w:rPr>
+                <w:b/>
+                <w:bCs/>
+              </w:rPr>
+              <w:t>Reflexion</w:t>
+            </w:r>
+          </w:p>
+        </w:tc>
+      </w:tr>
+      <w:tr>
+        <w:tc>
+          <w:tcPr>
+            <w:tcW w:w="9060" w:type="dxa"/>
+            <w:gridSpan w:val="4"/>
+            <w:shd w:val="clear" w:color="auto" w:fill="DEEAF6" w:themeFill="accent1" w:themeFillTint="33"/>
+          </w:tcPr>
+          <w:p>
+            <w:pPr>
+              <w:rPr>
+                <w:sz w:val="20"/>
+                <w:szCs w:val="20"/>
+              </w:rPr>
+            </w:pPr>
+          </w:p>
+        </w:tc>
+      </w:tr>
+    </w:tbl>
     <w:p/>
     <w:p>
       <w:r>
@@ -17859,7 +19571,7 @@
   <w:style w:type="paragraph" w:default="1" w:styleId="Standard">
     <w:name w:val="Normal"/>
     <w:qFormat/>
-    <w:rsid w:val="005D7A91"/>
+    <w:rsid w:val="00ED4BEA"/>
     <w:pPr>
       <w:spacing w:after="0" w:line="240" w:lineRule="auto"/>
     </w:pPr>

</xml_diff>

<commit_message>
Documentation of Hermes 'IPA-Bericht'
</commit_message>
<xml_diff>
--- a/_Dokumente/IPA-Bericht.docx
+++ b/_Dokumente/IPA-Bericht.docx
@@ -7501,111 +7501,116 @@
       </w:r>
       <w:bookmarkEnd w:id="11"/>
     </w:p>
-    <w:p>
-      <w:r>
-        <w:t>Mein Projekt wird als «</w:t>
-      </w:r>
-      <w:r>
-        <w:t>IT-Individualanwendung</w:t>
-      </w:r>
-      <w:r>
-        <w:t>» durchgeführt. Dieses Szenario wurde ausgewählt, da die Web-Anwendung komplett neu aufgebaut wird und auf keinem bestehenden Projekt basiert.</w:t>
-      </w:r>
-    </w:p>
+    <w:tbl>
+      <w:tblPr>
+        <w:tblStyle w:val="Tabellenraster"/>
+        <w:tblW w:w="0" w:type="auto"/>
+        <w:tblBorders>
+          <w:top w:val="none" w:sz="0" w:space="0" w:color="auto"/>
+          <w:left w:val="none" w:sz="0" w:space="0" w:color="auto"/>
+          <w:bottom w:val="none" w:sz="0" w:space="0" w:color="auto"/>
+          <w:right w:val="none" w:sz="0" w:space="0" w:color="auto"/>
+          <w:insideH w:val="none" w:sz="0" w:space="0" w:color="auto"/>
+          <w:insideV w:val="none" w:sz="0" w:space="0" w:color="auto"/>
+        </w:tblBorders>
+        <w:shd w:val="clear" w:color="auto" w:fill="D9D9D9" w:themeFill="background1" w:themeFillShade="D9"/>
+        <w:tblLook w:val="04A0" w:firstRow="1" w:lastRow="0" w:firstColumn="1" w:lastColumn="0" w:noHBand="0" w:noVBand="1"/>
+      </w:tblPr>
+      <w:tblGrid>
+        <w:gridCol w:w="2127"/>
+        <w:gridCol w:w="6933"/>
+      </w:tblGrid>
+      <w:tr>
+        <w:trPr>
+          <w:trHeight w:val="340"/>
+        </w:trPr>
+        <w:tc>
+          <w:tcPr>
+            <w:tcW w:w="2127" w:type="dxa"/>
+            <w:shd w:val="clear" w:color="auto" w:fill="D9D9D9" w:themeFill="background1" w:themeFillShade="D9"/>
+            <w:vAlign w:val="center"/>
+          </w:tcPr>
+          <w:p>
+            <w:r>
+              <w:t>Szenario:</w:t>
+            </w:r>
+          </w:p>
+        </w:tc>
+        <w:tc>
+          <w:tcPr>
+            <w:tcW w:w="6933" w:type="dxa"/>
+            <w:shd w:val="clear" w:color="auto" w:fill="D9D9D9" w:themeFill="background1" w:themeFillShade="D9"/>
+            <w:vAlign w:val="center"/>
+          </w:tcPr>
+          <w:p>
+            <w:r>
+              <w:t>IT-Individualanwendung</w:t>
+            </w:r>
+          </w:p>
+        </w:tc>
+      </w:tr>
+    </w:tbl>
     <w:p/>
     <w:p>
       <w:pPr>
         <w:pStyle w:val="berschrift2"/>
+        <w:rPr>
+          <w:b w:val="0"/>
+          <w:sz w:val="24"/>
+          <w:szCs w:val="24"/>
+        </w:rPr>
       </w:pPr>
       <w:bookmarkStart w:id="12" w:name="_Toc43280726"/>
       <w:r>
+        <w:lastRenderedPageBreak/>
         <w:t>Phasen</w:t>
       </w:r>
       <w:bookmarkEnd w:id="12"/>
     </w:p>
     <w:p>
-      <w:pPr>
-        <w:pStyle w:val="berschrift3"/>
-      </w:pPr>
-      <w:r>
-        <w:t>Initialisierung</w:t>
-      </w:r>
-    </w:p>
-    <w:p>
-      <w:r>
-        <w:t xml:space="preserve">Die Initialisierung schafft eine definierte Ausgangslage für das Projekt/IPA und stellt sicher, dass die Projektziele mit </w:t>
-      </w:r>
-      <w:proofErr w:type="spellStart"/>
-      <w:r>
-        <w:t>PkOrg</w:t>
-      </w:r>
-      <w:proofErr w:type="spellEnd"/>
-      <w:r>
-        <w:t xml:space="preserve"> übereinstimmen Die Projektgrundlagen und der Projektauftrag werden </w:t>
-      </w:r>
-      <w:r>
-        <w:lastRenderedPageBreak/>
-        <w:t xml:space="preserve">erarbeitet. Es wird ein Variantenentscheid getroffen oder es wird </w:t>
-      </w:r>
-      <w:proofErr w:type="gramStart"/>
-      <w:r>
-        <w:t>begründet</w:t>
-      </w:r>
-      <w:proofErr w:type="gramEnd"/>
-      <w:r>
-        <w:t xml:space="preserve"> warum es keinen gibt. Der Variantenentscheid wird schlussendlich vom Lernenden erarbeitet, geprüft und eingeführt wird.</w:t>
-      </w:r>
-    </w:p>
-    <w:p>
-      <w:r>
-        <w:t>Hinweis: Es kann sinnvoll sein eine Risikoanalyse zu erstellen.</w:t>
-      </w:r>
-    </w:p>
-    <w:p>
-      <w:pPr>
-        <w:pStyle w:val="berschrift3"/>
-      </w:pPr>
-      <w:r>
-        <w:t>Konzept</w:t>
-      </w:r>
-    </w:p>
-    <w:p>
-      <w:r>
-        <w:t>Die in der Phase Initialisierung gewählte Variante wird konkretisiert sowie weitere Konzepte erstellt. Die Ergebnisse werden so detailliert erarbeitet, dass eine aussenstehende Person (Experte) sämtliche Schritte nachvollziehen kann und klar ersichtlich ist was/wie/wo und wann realisiert wird. Der Lernende muss sich mit den gelernten Methodiken, wie UML, Netzwerkplan usw. auseinander setzten.</w:t>
-      </w:r>
-    </w:p>
-    <w:p>
-      <w:pPr>
-        <w:pStyle w:val="berschrift3"/>
-      </w:pPr>
-      <w:r>
-        <w:t>Realisierung</w:t>
-      </w:r>
-    </w:p>
-    <w:p>
-      <w:r>
-        <w:t>Das Produkt bzw. das IT-System/Applikation wird realisiert und getestet. Die nötigen Vorarbeiten werden geleistet, um die Einführungsrisiken zu minimieren. Braucht es noch ein „Re-</w:t>
-      </w:r>
-      <w:proofErr w:type="spellStart"/>
-      <w:r>
-        <w:t>testing</w:t>
-      </w:r>
-      <w:proofErr w:type="spellEnd"/>
-      <w:r>
-        <w:t>“ oder werden mögliche kleine Fehler bei einem späteren Zeitpunkt noch korrigiert?</w:t>
-      </w:r>
-    </w:p>
-    <w:p>
-      <w:pPr>
-        <w:pStyle w:val="berschrift3"/>
-      </w:pPr>
-      <w:r>
-        <w:t>Einführung</w:t>
-      </w:r>
-    </w:p>
-    <w:p>
-      <w:r>
-        <w:t>Wenn während der IPA dieser Schritt stattfindet, gilt folgendes: Der sichere Übergang vom alten zum neuen Zustand wird gewährleistet. Der Betrieb wird ggf. aufgenommen und so lange durch das Projekt unterstützt, bis er stabil ist.</w:t>
+      <w:r>
+        <w:drawing>
+          <wp:inline distT="0" distB="0" distL="0" distR="0" wp14:anchorId="3EA1726F" wp14:editId="3CE9A6F5">
+            <wp:extent cx="5040000" cy="1523798"/>
+            <wp:effectExtent l="0" t="0" r="0" b="635"/>
+            <wp:docPr id="1" name="Grafik 1"/>
+            <wp:cNvGraphicFramePr>
+              <a:graphicFrameLocks xmlns:a="http://schemas.openxmlformats.org/drawingml/2006/main" noChangeAspect="1"/>
+            </wp:cNvGraphicFramePr>
+            <a:graphic xmlns:a="http://schemas.openxmlformats.org/drawingml/2006/main">
+              <a:graphicData uri="http://schemas.openxmlformats.org/drawingml/2006/picture">
+                <pic:pic xmlns:pic="http://schemas.openxmlformats.org/drawingml/2006/picture">
+                  <pic:nvPicPr>
+                    <pic:cNvPr id="1" name=""/>
+                    <pic:cNvPicPr/>
+                  </pic:nvPicPr>
+                  <pic:blipFill rotWithShape="1">
+                    <a:blip r:embed="rId8"/>
+                    <a:srcRect l="1101" t="8325" r="3221" b="6573"/>
+                    <a:stretch/>
+                  </pic:blipFill>
+                  <pic:spPr bwMode="auto">
+                    <a:xfrm>
+                      <a:off x="0" y="0"/>
+                      <a:ext cx="5040000" cy="1523798"/>
+                    </a:xfrm>
+                    <a:prstGeom prst="rect">
+                      <a:avLst/>
+                    </a:prstGeom>
+                    <a:ln>
+                      <a:noFill/>
+                    </a:ln>
+                    <a:extLst>
+                      <a:ext uri="{53640926-AAD7-44D8-BBD7-CCE9431645EC}">
+                        <a14:shadowObscured xmlns:a14="http://schemas.microsoft.com/office/drawing/2010/main"/>
+                      </a:ext>
+                    </a:extLst>
+                  </pic:spPr>
+                </pic:pic>
+              </a:graphicData>
+            </a:graphic>
+          </wp:inline>
+        </w:drawing>
       </w:r>
     </w:p>
     <w:p>
@@ -7620,30 +7625,552 @@
     </w:p>
     <w:p>
       <w:r>
-        <w:t>Module je Phase.</w:t>
-      </w:r>
-    </w:p>
+        <w:drawing>
+          <wp:inline distT="0" distB="0" distL="0" distR="0" wp14:anchorId="5A31DC4A" wp14:editId="058FC871">
+            <wp:extent cx="5040000" cy="2318166"/>
+            <wp:effectExtent l="0" t="0" r="8255" b="6350"/>
+            <wp:docPr id="17" name="Grafik 17"/>
+            <wp:cNvGraphicFramePr>
+              <a:graphicFrameLocks xmlns:a="http://schemas.openxmlformats.org/drawingml/2006/main" noChangeAspect="1"/>
+            </wp:cNvGraphicFramePr>
+            <a:graphic xmlns:a="http://schemas.openxmlformats.org/drawingml/2006/main">
+              <a:graphicData uri="http://schemas.openxmlformats.org/drawingml/2006/picture">
+                <pic:pic xmlns:pic="http://schemas.openxmlformats.org/drawingml/2006/picture">
+                  <pic:nvPicPr>
+                    <pic:cNvPr id="1" name=""/>
+                    <pic:cNvPicPr/>
+                  </pic:nvPicPr>
+                  <pic:blipFill rotWithShape="1">
+                    <a:blip r:embed="rId9"/>
+                    <a:srcRect l="315" r="256"/>
+                    <a:stretch/>
+                  </pic:blipFill>
+                  <pic:spPr bwMode="auto">
+                    <a:xfrm>
+                      <a:off x="0" y="0"/>
+                      <a:ext cx="5040000" cy="2318166"/>
+                    </a:xfrm>
+                    <a:prstGeom prst="rect">
+                      <a:avLst/>
+                    </a:prstGeom>
+                    <a:ln>
+                      <a:noFill/>
+                    </a:ln>
+                    <a:extLst>
+                      <a:ext uri="{53640926-AAD7-44D8-BBD7-CCE9431645EC}">
+                        <a14:shadowObscured xmlns:a14="http://schemas.microsoft.com/office/drawing/2010/main"/>
+                      </a:ext>
+                    </a:extLst>
+                  </pic:spPr>
+                </pic:pic>
+              </a:graphicData>
+            </a:graphic>
+          </wp:inline>
+        </w:drawing>
+      </w:r>
+    </w:p>
+    <w:p>
+      <w:pPr>
+        <w:pStyle w:val="berschrift2"/>
+      </w:pPr>
+      <w:bookmarkStart w:id="14" w:name="_Toc43280728"/>
+      <w:r>
+        <w:t>Aufgaben</w:t>
+      </w:r>
+      <w:bookmarkEnd w:id="14"/>
+    </w:p>
+    <w:tbl>
+      <w:tblPr>
+        <w:tblStyle w:val="Gitternetztabelle5dunkelAkzent5"/>
+        <w:tblW w:w="0" w:type="auto"/>
+        <w:tblLook w:val="04A0" w:firstRow="1" w:lastRow="0" w:firstColumn="1" w:lastColumn="0" w:noHBand="0" w:noVBand="1"/>
+      </w:tblPr>
+      <w:tblGrid>
+        <w:gridCol w:w="1688"/>
+        <w:gridCol w:w="1928"/>
+        <w:gridCol w:w="1701"/>
+        <w:gridCol w:w="1984"/>
+        <w:gridCol w:w="1701"/>
+      </w:tblGrid>
+      <w:tr>
+        <w:trPr>
+          <w:cnfStyle w:val="100000000000" w:firstRow="1" w:lastRow="0" w:firstColumn="0" w:lastColumn="0" w:oddVBand="0" w:evenVBand="0" w:oddHBand="0" w:evenHBand="0" w:firstRowFirstColumn="0" w:firstRowLastColumn="0" w:lastRowFirstColumn="0" w:lastRowLastColumn="0"/>
+          <w:trHeight w:val="290"/>
+        </w:trPr>
+        <w:tc>
+          <w:tcPr>
+            <w:cnfStyle w:val="001000000000" w:firstRow="0" w:lastRow="0" w:firstColumn="1" w:lastColumn="0" w:oddVBand="0" w:evenVBand="0" w:oddHBand="0" w:evenHBand="0" w:firstRowFirstColumn="0" w:firstRowLastColumn="0" w:lastRowFirstColumn="0" w:lastRowLastColumn="0"/>
+            <w:tcW w:w="1688" w:type="dxa"/>
+            <w:noWrap/>
+            <w:vAlign w:val="center"/>
+            <w:hideMark/>
+          </w:tcPr>
+          <w:p/>
+        </w:tc>
+        <w:tc>
+          <w:tcPr>
+            <w:tcW w:w="1928" w:type="dxa"/>
+            <w:noWrap/>
+            <w:vAlign w:val="center"/>
+            <w:hideMark/>
+          </w:tcPr>
+          <w:p>
+            <w:pPr>
+              <w:cnfStyle w:val="100000000000" w:firstRow="1" w:lastRow="0" w:firstColumn="0" w:lastColumn="0" w:oddVBand="0" w:evenVBand="0" w:oddHBand="0" w:evenHBand="0" w:firstRowFirstColumn="0" w:firstRowLastColumn="0" w:lastRowFirstColumn="0" w:lastRowLastColumn="0"/>
+            </w:pPr>
+            <w:r>
+              <w:t>Initialisierung</w:t>
+            </w:r>
+          </w:p>
+        </w:tc>
+        <w:tc>
+          <w:tcPr>
+            <w:tcW w:w="1701" w:type="dxa"/>
+            <w:noWrap/>
+            <w:vAlign w:val="center"/>
+            <w:hideMark/>
+          </w:tcPr>
+          <w:p>
+            <w:pPr>
+              <w:cnfStyle w:val="100000000000" w:firstRow="1" w:lastRow="0" w:firstColumn="0" w:lastColumn="0" w:oddVBand="0" w:evenVBand="0" w:oddHBand="0" w:evenHBand="0" w:firstRowFirstColumn="0" w:firstRowLastColumn="0" w:lastRowFirstColumn="0" w:lastRowLastColumn="0"/>
+            </w:pPr>
+            <w:r>
+              <w:t>Konzept</w:t>
+            </w:r>
+          </w:p>
+        </w:tc>
+        <w:tc>
+          <w:tcPr>
+            <w:tcW w:w="1984" w:type="dxa"/>
+            <w:noWrap/>
+            <w:vAlign w:val="center"/>
+            <w:hideMark/>
+          </w:tcPr>
+          <w:p>
+            <w:pPr>
+              <w:cnfStyle w:val="100000000000" w:firstRow="1" w:lastRow="0" w:firstColumn="0" w:lastColumn="0" w:oddVBand="0" w:evenVBand="0" w:oddHBand="0" w:evenHBand="0" w:firstRowFirstColumn="0" w:firstRowLastColumn="0" w:lastRowFirstColumn="0" w:lastRowLastColumn="0"/>
+            </w:pPr>
+            <w:r>
+              <w:t>Realisierung</w:t>
+            </w:r>
+          </w:p>
+        </w:tc>
+        <w:tc>
+          <w:tcPr>
+            <w:tcW w:w="1701" w:type="dxa"/>
+            <w:noWrap/>
+            <w:vAlign w:val="center"/>
+            <w:hideMark/>
+          </w:tcPr>
+          <w:p>
+            <w:pPr>
+              <w:cnfStyle w:val="100000000000" w:firstRow="1" w:lastRow="0" w:firstColumn="0" w:lastColumn="0" w:oddVBand="0" w:evenVBand="0" w:oddHBand="0" w:evenHBand="0" w:firstRowFirstColumn="0" w:firstRowLastColumn="0" w:lastRowFirstColumn="0" w:lastRowLastColumn="0"/>
+            </w:pPr>
+            <w:r>
+              <w:t>Einführung</w:t>
+            </w:r>
+          </w:p>
+        </w:tc>
+      </w:tr>
+      <w:tr>
+        <w:trPr>
+          <w:cnfStyle w:val="000000100000" w:firstRow="0" w:lastRow="0" w:firstColumn="0" w:lastColumn="0" w:oddVBand="0" w:evenVBand="0" w:oddHBand="1" w:evenHBand="0" w:firstRowFirstColumn="0" w:firstRowLastColumn="0" w:lastRowFirstColumn="0" w:lastRowLastColumn="0"/>
+          <w:trHeight w:val="1450"/>
+        </w:trPr>
+        <w:tc>
+          <w:tcPr>
+            <w:cnfStyle w:val="001000000000" w:firstRow="0" w:lastRow="0" w:firstColumn="1" w:lastColumn="0" w:oddVBand="0" w:evenVBand="0" w:oddHBand="0" w:evenHBand="0" w:firstRowFirstColumn="0" w:firstRowLastColumn="0" w:lastRowFirstColumn="0" w:lastRowLastColumn="0"/>
+            <w:tcW w:w="1688" w:type="dxa"/>
+            <w:noWrap/>
+            <w:vAlign w:val="center"/>
+            <w:hideMark/>
+          </w:tcPr>
+          <w:p>
+            <w:r>
+              <w:t>Projektführung</w:t>
+            </w:r>
+          </w:p>
+        </w:tc>
+        <w:tc>
+          <w:tcPr>
+            <w:tcW w:w="1928" w:type="dxa"/>
+            <w:noWrap/>
+            <w:vAlign w:val="center"/>
+            <w:hideMark/>
+          </w:tcPr>
+          <w:p>
+            <w:pPr>
+              <w:cnfStyle w:val="000000100000" w:firstRow="0" w:lastRow="0" w:firstColumn="0" w:lastColumn="0" w:oddVBand="0" w:evenVBand="0" w:oddHBand="1" w:evenHBand="0" w:firstRowFirstColumn="0" w:firstRowLastColumn="0" w:lastRowFirstColumn="0" w:lastRowLastColumn="0"/>
+            </w:pPr>
+            <w:r>
+              <w:t>Projektauftrag erarbeiten</w:t>
+            </w:r>
+          </w:p>
+        </w:tc>
+        <w:tc>
+          <w:tcPr>
+            <w:tcW w:w="5386" w:type="dxa"/>
+            <w:gridSpan w:val="3"/>
+            <w:vAlign w:val="center"/>
+            <w:hideMark/>
+          </w:tcPr>
+          <w:p>
+            <w:pPr>
+              <w:cnfStyle w:val="000000100000" w:firstRow="0" w:lastRow="0" w:firstColumn="0" w:lastColumn="0" w:oddVBand="0" w:evenVBand="0" w:oddHBand="1" w:evenHBand="0" w:firstRowFirstColumn="0" w:firstRowLastColumn="0" w:lastRowFirstColumn="0" w:lastRowLastColumn="0"/>
+            </w:pPr>
+            <w:r>
+              <w:t>Projekt führen und kontrollieren</w:t>
+            </w:r>
+            <w:r>
+              <w:br/>
+              <w:t>Projekt steuern</w:t>
+            </w:r>
+            <w:r>
+              <w:br/>
+              <w:t>Probleme behandeln und Erfahrungen nutzen</w:t>
+            </w:r>
+            <w:r>
+              <w:br/>
+              <w:t>Risiken managen</w:t>
+            </w:r>
+            <w:r>
+              <w:br/>
+              <w:t>Qualitätssicherung führen</w:t>
+            </w:r>
+          </w:p>
+        </w:tc>
+      </w:tr>
+      <w:tr>
+        <w:trPr>
+          <w:trHeight w:val="290"/>
+        </w:trPr>
+        <w:tc>
+          <w:tcPr>
+            <w:cnfStyle w:val="001000000000" w:firstRow="0" w:lastRow="0" w:firstColumn="1" w:lastColumn="0" w:oddVBand="0" w:evenVBand="0" w:oddHBand="0" w:evenHBand="0" w:firstRowFirstColumn="0" w:firstRowLastColumn="0" w:lastRowFirstColumn="0" w:lastRowLastColumn="0"/>
+            <w:tcW w:w="1688" w:type="dxa"/>
+            <w:noWrap/>
+            <w:vAlign w:val="center"/>
+            <w:hideMark/>
+          </w:tcPr>
+          <w:p>
+            <w:r>
+              <w:t>Projekt</w:t>
+            </w:r>
+            <w:r>
+              <w:t>-</w:t>
+            </w:r>
+            <w:r>
+              <w:t>grundlagen</w:t>
+            </w:r>
+          </w:p>
+        </w:tc>
+        <w:tc>
+          <w:tcPr>
+            <w:tcW w:w="1928" w:type="dxa"/>
+            <w:noWrap/>
+            <w:vAlign w:val="center"/>
+            <w:hideMark/>
+          </w:tcPr>
+          <w:p>
+            <w:pPr>
+              <w:cnfStyle w:val="000000000000" w:firstRow="0" w:lastRow="0" w:firstColumn="0" w:lastColumn="0" w:oddVBand="0" w:evenVBand="0" w:oddHBand="0" w:evenHBand="0" w:firstRowFirstColumn="0" w:firstRowLastColumn="0" w:lastRowFirstColumn="0" w:lastRowLastColumn="0"/>
+            </w:pPr>
+            <w:r>
+              <w:t>Studie erarbeiten</w:t>
+            </w:r>
+          </w:p>
+        </w:tc>
+        <w:tc>
+          <w:tcPr>
+            <w:tcW w:w="1701" w:type="dxa"/>
+            <w:noWrap/>
+            <w:vAlign w:val="center"/>
+            <w:hideMark/>
+          </w:tcPr>
+          <w:p>
+            <w:pPr>
+              <w:cnfStyle w:val="000000000000" w:firstRow="0" w:lastRow="0" w:firstColumn="0" w:lastColumn="0" w:oddVBand="0" w:evenVBand="0" w:oddHBand="0" w:evenHBand="0" w:firstRowFirstColumn="0" w:firstRowLastColumn="0" w:lastRowFirstColumn="0" w:lastRowLastColumn="0"/>
+            </w:pPr>
+          </w:p>
+        </w:tc>
+        <w:tc>
+          <w:tcPr>
+            <w:tcW w:w="1984" w:type="dxa"/>
+            <w:noWrap/>
+            <w:vAlign w:val="center"/>
+            <w:hideMark/>
+          </w:tcPr>
+          <w:p>
+            <w:pPr>
+              <w:cnfStyle w:val="000000000000" w:firstRow="0" w:lastRow="0" w:firstColumn="0" w:lastColumn="0" w:oddVBand="0" w:evenVBand="0" w:oddHBand="0" w:evenHBand="0" w:firstRowFirstColumn="0" w:firstRowLastColumn="0" w:lastRowFirstColumn="0" w:lastRowLastColumn="0"/>
+            </w:pPr>
+          </w:p>
+        </w:tc>
+        <w:tc>
+          <w:tcPr>
+            <w:tcW w:w="1701" w:type="dxa"/>
+            <w:noWrap/>
+            <w:vAlign w:val="center"/>
+            <w:hideMark/>
+          </w:tcPr>
+          <w:p>
+            <w:pPr>
+              <w:cnfStyle w:val="000000000000" w:firstRow="0" w:lastRow="0" w:firstColumn="0" w:lastColumn="0" w:oddVBand="0" w:evenVBand="0" w:oddHBand="0" w:evenHBand="0" w:firstRowFirstColumn="0" w:firstRowLastColumn="0" w:lastRowFirstColumn="0" w:lastRowLastColumn="0"/>
+            </w:pPr>
+          </w:p>
+        </w:tc>
+      </w:tr>
+      <w:tr>
+        <w:trPr>
+          <w:cnfStyle w:val="000000100000" w:firstRow="0" w:lastRow="0" w:firstColumn="0" w:lastColumn="0" w:oddVBand="0" w:evenVBand="0" w:oddHBand="1" w:evenHBand="0" w:firstRowFirstColumn="0" w:firstRowLastColumn="0" w:lastRowFirstColumn="0" w:lastRowLastColumn="0"/>
+          <w:trHeight w:val="290"/>
+        </w:trPr>
+        <w:tc>
+          <w:tcPr>
+            <w:cnfStyle w:val="001000000000" w:firstRow="0" w:lastRow="0" w:firstColumn="1" w:lastColumn="0" w:oddVBand="0" w:evenVBand="0" w:oddHBand="0" w:evenHBand="0" w:firstRowFirstColumn="0" w:firstRowLastColumn="0" w:lastRowFirstColumn="0" w:lastRowLastColumn="0"/>
+            <w:tcW w:w="1688" w:type="dxa"/>
+            <w:noWrap/>
+            <w:vAlign w:val="center"/>
+            <w:hideMark/>
+          </w:tcPr>
+          <w:p>
+            <w:r>
+              <w:t>IT-System</w:t>
+            </w:r>
+          </w:p>
+        </w:tc>
+        <w:tc>
+          <w:tcPr>
+            <w:tcW w:w="1928" w:type="dxa"/>
+            <w:noWrap/>
+            <w:vAlign w:val="center"/>
+            <w:hideMark/>
+          </w:tcPr>
+          <w:p>
+            <w:pPr>
+              <w:cnfStyle w:val="000000100000" w:firstRow="0" w:lastRow="0" w:firstColumn="0" w:lastColumn="0" w:oddVBand="0" w:evenVBand="0" w:oddHBand="1" w:evenHBand="0" w:firstRowFirstColumn="0" w:firstRowLastColumn="0" w:lastRowFirstColumn="0" w:lastRowLastColumn="0"/>
+            </w:pPr>
+          </w:p>
+        </w:tc>
+        <w:tc>
+          <w:tcPr>
+            <w:tcW w:w="1701" w:type="dxa"/>
+            <w:noWrap/>
+            <w:vAlign w:val="center"/>
+            <w:hideMark/>
+          </w:tcPr>
+          <w:p>
+            <w:pPr>
+              <w:cnfStyle w:val="000000100000" w:firstRow="0" w:lastRow="0" w:firstColumn="0" w:lastColumn="0" w:oddVBand="0" w:evenVBand="0" w:oddHBand="1" w:evenHBand="0" w:firstRowFirstColumn="0" w:firstRowLastColumn="0" w:lastRowFirstColumn="0" w:lastRowLastColumn="0"/>
+            </w:pPr>
+            <w:r>
+              <w:t>Systemkonzept erarbeiten</w:t>
+            </w:r>
+          </w:p>
+        </w:tc>
+        <w:tc>
+          <w:tcPr>
+            <w:tcW w:w="1984" w:type="dxa"/>
+            <w:noWrap/>
+            <w:vAlign w:val="center"/>
+            <w:hideMark/>
+          </w:tcPr>
+          <w:p>
+            <w:pPr>
+              <w:cnfStyle w:val="000000100000" w:firstRow="0" w:lastRow="0" w:firstColumn="0" w:lastColumn="0" w:oddVBand="0" w:evenVBand="0" w:oddHBand="1" w:evenHBand="0" w:firstRowFirstColumn="0" w:firstRowLastColumn="0" w:lastRowFirstColumn="0" w:lastRowLastColumn="0"/>
+            </w:pPr>
+            <w:r>
+              <w:t>System realisieren</w:t>
+            </w:r>
+          </w:p>
+        </w:tc>
+        <w:tc>
+          <w:tcPr>
+            <w:tcW w:w="1701" w:type="dxa"/>
+            <w:noWrap/>
+            <w:vAlign w:val="center"/>
+            <w:hideMark/>
+          </w:tcPr>
+          <w:p>
+            <w:pPr>
+              <w:cnfStyle w:val="000000100000" w:firstRow="0" w:lastRow="0" w:firstColumn="0" w:lastColumn="0" w:oddVBand="0" w:evenVBand="0" w:oddHBand="1" w:evenHBand="0" w:firstRowFirstColumn="0" w:firstRowLastColumn="0" w:lastRowFirstColumn="0" w:lastRowLastColumn="0"/>
+            </w:pPr>
+            <w:r>
+              <w:t>System aktivieren</w:t>
+            </w:r>
+          </w:p>
+        </w:tc>
+      </w:tr>
+      <w:tr>
+        <w:trPr>
+          <w:trHeight w:val="580"/>
+        </w:trPr>
+        <w:tc>
+          <w:tcPr>
+            <w:cnfStyle w:val="001000000000" w:firstRow="0" w:lastRow="0" w:firstColumn="1" w:lastColumn="0" w:oddVBand="0" w:evenVBand="0" w:oddHBand="0" w:evenHBand="0" w:firstRowFirstColumn="0" w:firstRowLastColumn="0" w:lastRowFirstColumn="0" w:lastRowLastColumn="0"/>
+            <w:tcW w:w="1688" w:type="dxa"/>
+            <w:noWrap/>
+            <w:vAlign w:val="center"/>
+            <w:hideMark/>
+          </w:tcPr>
+          <w:p>
+            <w:r>
+              <w:t>Testen</w:t>
+            </w:r>
+          </w:p>
+        </w:tc>
+        <w:tc>
+          <w:tcPr>
+            <w:tcW w:w="1928" w:type="dxa"/>
+            <w:noWrap/>
+            <w:vAlign w:val="center"/>
+            <w:hideMark/>
+          </w:tcPr>
+          <w:p>
+            <w:pPr>
+              <w:cnfStyle w:val="000000000000" w:firstRow="0" w:lastRow="0" w:firstColumn="0" w:lastColumn="0" w:oddVBand="0" w:evenVBand="0" w:oddHBand="0" w:evenHBand="0" w:firstRowFirstColumn="0" w:firstRowLastColumn="0" w:lastRowFirstColumn="0" w:lastRowLastColumn="0"/>
+            </w:pPr>
+          </w:p>
+        </w:tc>
+        <w:tc>
+          <w:tcPr>
+            <w:tcW w:w="1701" w:type="dxa"/>
+            <w:noWrap/>
+            <w:vAlign w:val="center"/>
+            <w:hideMark/>
+          </w:tcPr>
+          <w:p>
+            <w:pPr>
+              <w:cnfStyle w:val="000000000000" w:firstRow="0" w:lastRow="0" w:firstColumn="0" w:lastColumn="0" w:oddVBand="0" w:evenVBand="0" w:oddHBand="0" w:evenHBand="0" w:firstRowFirstColumn="0" w:firstRowLastColumn="0" w:lastRowFirstColumn="0" w:lastRowLastColumn="0"/>
+            </w:pPr>
+            <w:r>
+              <w:t>Testkonzept erarbeiten</w:t>
+            </w:r>
+          </w:p>
+        </w:tc>
+        <w:tc>
+          <w:tcPr>
+            <w:tcW w:w="1984" w:type="dxa"/>
+            <w:vAlign w:val="center"/>
+            <w:hideMark/>
+          </w:tcPr>
+          <w:p>
+            <w:pPr>
+              <w:cnfStyle w:val="000000000000" w:firstRow="0" w:lastRow="0" w:firstColumn="0" w:lastColumn="0" w:oddVBand="0" w:evenVBand="0" w:oddHBand="0" w:evenHBand="0" w:firstRowFirstColumn="0" w:firstRowLastColumn="0" w:lastRowFirstColumn="0" w:lastRowLastColumn="0"/>
+            </w:pPr>
+            <w:r>
+              <w:t>Testinfrastruktur realisieren</w:t>
+            </w:r>
+            <w:r>
+              <w:br/>
+              <w:t>Test durchführen</w:t>
+            </w:r>
+          </w:p>
+        </w:tc>
+        <w:tc>
+          <w:tcPr>
+            <w:tcW w:w="1701" w:type="dxa"/>
+            <w:noWrap/>
+            <w:vAlign w:val="center"/>
+            <w:hideMark/>
+          </w:tcPr>
+          <w:p>
+            <w:pPr>
+              <w:cnfStyle w:val="000000000000" w:firstRow="0" w:lastRow="0" w:firstColumn="0" w:lastColumn="0" w:oddVBand="0" w:evenVBand="0" w:oddHBand="0" w:evenHBand="0" w:firstRowFirstColumn="0" w:firstRowLastColumn="0" w:lastRowFirstColumn="0" w:lastRowLastColumn="0"/>
+            </w:pPr>
+          </w:p>
+        </w:tc>
+      </w:tr>
+      <w:tr>
+        <w:trPr>
+          <w:cnfStyle w:val="000000100000" w:firstRow="0" w:lastRow="0" w:firstColumn="0" w:lastColumn="0" w:oddVBand="0" w:evenVBand="0" w:oddHBand="1" w:evenHBand="0" w:firstRowFirstColumn="0" w:firstRowLastColumn="0" w:lastRowFirstColumn="0" w:lastRowLastColumn="0"/>
+          <w:trHeight w:val="290"/>
+        </w:trPr>
+        <w:tc>
+          <w:tcPr>
+            <w:cnfStyle w:val="001000000000" w:firstRow="0" w:lastRow="0" w:firstColumn="1" w:lastColumn="0" w:oddVBand="0" w:evenVBand="0" w:oddHBand="0" w:evenHBand="0" w:firstRowFirstColumn="0" w:firstRowLastColumn="0" w:lastRowFirstColumn="0" w:lastRowLastColumn="0"/>
+            <w:tcW w:w="1688" w:type="dxa"/>
+            <w:noWrap/>
+            <w:vAlign w:val="center"/>
+            <w:hideMark/>
+          </w:tcPr>
+          <w:p>
+            <w:r>
+              <w:t>Dokumentation IPA</w:t>
+            </w:r>
+          </w:p>
+        </w:tc>
+        <w:tc>
+          <w:tcPr>
+            <w:tcW w:w="1928" w:type="dxa"/>
+            <w:noWrap/>
+            <w:vAlign w:val="center"/>
+            <w:hideMark/>
+          </w:tcPr>
+          <w:p>
+            <w:pPr>
+              <w:cnfStyle w:val="000000100000" w:firstRow="0" w:lastRow="0" w:firstColumn="0" w:lastColumn="0" w:oddVBand="0" w:evenVBand="0" w:oddHBand="1" w:evenHBand="0" w:firstRowFirstColumn="0" w:firstRowLastColumn="0" w:lastRowFirstColumn="0" w:lastRowLastColumn="0"/>
+            </w:pPr>
+            <w:r>
+              <w:t>Initialisierung dokumentieren</w:t>
+            </w:r>
+          </w:p>
+        </w:tc>
+        <w:tc>
+          <w:tcPr>
+            <w:tcW w:w="1701" w:type="dxa"/>
+            <w:noWrap/>
+            <w:vAlign w:val="center"/>
+            <w:hideMark/>
+          </w:tcPr>
+          <w:p>
+            <w:pPr>
+              <w:cnfStyle w:val="000000100000" w:firstRow="0" w:lastRow="0" w:firstColumn="0" w:lastColumn="0" w:oddVBand="0" w:evenVBand="0" w:oddHBand="1" w:evenHBand="0" w:firstRowFirstColumn="0" w:firstRowLastColumn="0" w:lastRowFirstColumn="0" w:lastRowLastColumn="0"/>
+            </w:pPr>
+            <w:r>
+              <w:t>Konzept dokumentieren</w:t>
+            </w:r>
+          </w:p>
+        </w:tc>
+        <w:tc>
+          <w:tcPr>
+            <w:tcW w:w="1984" w:type="dxa"/>
+            <w:noWrap/>
+            <w:vAlign w:val="center"/>
+            <w:hideMark/>
+          </w:tcPr>
+          <w:p>
+            <w:pPr>
+              <w:cnfStyle w:val="000000100000" w:firstRow="0" w:lastRow="0" w:firstColumn="0" w:lastColumn="0" w:oddVBand="0" w:evenVBand="0" w:oddHBand="1" w:evenHBand="0" w:firstRowFirstColumn="0" w:firstRowLastColumn="0" w:lastRowFirstColumn="0" w:lastRowLastColumn="0"/>
+            </w:pPr>
+            <w:r>
+              <w:t>Realisierung dokumentieren</w:t>
+            </w:r>
+          </w:p>
+        </w:tc>
+        <w:tc>
+          <w:tcPr>
+            <w:tcW w:w="1701" w:type="dxa"/>
+            <w:noWrap/>
+            <w:vAlign w:val="center"/>
+            <w:hideMark/>
+          </w:tcPr>
+          <w:p>
+            <w:pPr>
+              <w:cnfStyle w:val="000000100000" w:firstRow="0" w:lastRow="0" w:firstColumn="0" w:lastColumn="0" w:oddVBand="0" w:evenVBand="0" w:oddHBand="1" w:evenHBand="0" w:firstRowFirstColumn="0" w:firstRowLastColumn="0" w:lastRowFirstColumn="0" w:lastRowLastColumn="0"/>
+            </w:pPr>
+            <w:r>
+              <w:t>Einführung dokumentieren</w:t>
+            </w:r>
+          </w:p>
+        </w:tc>
+      </w:tr>
+    </w:tbl>
     <w:p/>
     <w:p>
       <w:pPr>
         <w:pStyle w:val="berschrift2"/>
       </w:pPr>
-      <w:bookmarkStart w:id="14" w:name="_Toc43280728"/>
-      <w:r>
-        <w:t>Aufgaben</w:t>
-      </w:r>
-      <w:bookmarkEnd w:id="14"/>
-    </w:p>
-    <w:p>
-      <w:r>
-        <w:t>Aufgaben (Tätigkeiten) je Phase und Modul.</w:t>
-      </w:r>
-    </w:p>
-    <w:p/>
-    <w:p>
-      <w:pPr>
-        <w:pStyle w:val="berschrift2"/>
-      </w:pPr>
       <w:bookmarkStart w:id="15" w:name="_Toc43280729"/>
       <w:r>
         <w:t>Projektorganisation</w:t>
@@ -7652,15 +8179,7 @@
     </w:p>
     <w:p>
       <w:r>
-        <w:t xml:space="preserve">Die Projektorganisation kann von diesem Muster abweichen. Ggf. anpassen. </w:t>
-      </w:r>
-      <w:proofErr w:type="gramStart"/>
-      <w:r>
-        <w:t>Muss</w:t>
-      </w:r>
-      <w:proofErr w:type="gramEnd"/>
-      <w:r>
-        <w:t xml:space="preserve"> mit den Angaben auf dem Titelblatt übereinstimmen und zur Projektmethode passen.</w:t>
+        <w:t>Die Projektorganisation kann von diesem Muster abweichen. Ggf. anpassen. Muss mit den Angaben auf dem Titelblatt übereinstimmen und zur Projektmethode passen.</w:t>
       </w:r>
     </w:p>
     <w:p/>
@@ -11224,23 +11743,7 @@
                 <w:sz w:val="20"/>
                 <w:szCs w:val="20"/>
               </w:rPr>
-              <w:t xml:space="preserve">Heute kamen ziemlich viele Infos, welche ich noch nicht alle verstehe. Da werde ich noch Zeit benötigen, mich </w:t>
-            </w:r>
-            <w:proofErr w:type="gramStart"/>
-            <w:r>
-              <w:rPr>
-                <w:sz w:val="20"/>
-                <w:szCs w:val="20"/>
-              </w:rPr>
-              <w:t>selber</w:t>
-            </w:r>
-            <w:proofErr w:type="gramEnd"/>
-            <w:r>
-              <w:rPr>
-                <w:sz w:val="20"/>
-                <w:szCs w:val="20"/>
-              </w:rPr>
-              <w:t xml:space="preserve"> einzulesen.</w:t>
+              <w:t>Heute kamen ziemlich viele Infos, welche ich noch nicht alle verstehe. Da werde ich noch Zeit benötigen, mich selber einzulesen.</w:t>
             </w:r>
           </w:p>
         </w:tc>
@@ -12293,21 +12796,7 @@
                 <w:sz w:val="20"/>
                 <w:szCs w:val="20"/>
               </w:rPr>
-              <w:t xml:space="preserve">geschrieben und </w:t>
-            </w:r>
-            <w:r>
-              <w:rPr>
-                <w:sz w:val="20"/>
-                <w:szCs w:val="20"/>
-              </w:rPr>
-              <w:t>diese Herr Mosimann zukommen lassen</w:t>
-            </w:r>
-            <w:r>
-              <w:rPr>
-                <w:sz w:val="20"/>
-                <w:szCs w:val="20"/>
-              </w:rPr>
-              <w:t>.</w:t>
+              <w:t>geschrieben und diese Herr Mosimann zukommen lassen.</w:t>
             </w:r>
           </w:p>
         </w:tc>
@@ -12703,23 +13192,7 @@
                 <w:sz w:val="20"/>
                 <w:szCs w:val="20"/>
               </w:rPr>
-              <w:t xml:space="preserve">Einrichtung des </w:t>
-            </w:r>
-            <w:proofErr w:type="spellStart"/>
-            <w:r>
-              <w:rPr>
-                <w:sz w:val="20"/>
-                <w:szCs w:val="20"/>
-              </w:rPr>
-              <w:t>Github</w:t>
-            </w:r>
-            <w:proofErr w:type="spellEnd"/>
-            <w:r>
-              <w:rPr>
-                <w:sz w:val="20"/>
-                <w:szCs w:val="20"/>
-              </w:rPr>
-              <w:t>-Repository</w:t>
+              <w:t>Einrichtung des Github-Repository</w:t>
             </w:r>
           </w:p>
         </w:tc>
@@ -12805,33 +13278,8 @@
                 <w:sz w:val="20"/>
                 <w:szCs w:val="20"/>
               </w:rPr>
-              <w:t xml:space="preserve">Einrichtung </w:t>
-            </w:r>
-            <w:proofErr w:type="gramStart"/>
-            <w:r>
-              <w:rPr>
-                <w:sz w:val="20"/>
-                <w:szCs w:val="20"/>
-              </w:rPr>
-              <w:t xml:space="preserve">eines </w:t>
-            </w:r>
-            <w:proofErr w:type="spellStart"/>
-            <w:r>
-              <w:rPr>
-                <w:sz w:val="20"/>
-                <w:szCs w:val="20"/>
-              </w:rPr>
-              <w:t>Vue</w:t>
-            </w:r>
-            <w:proofErr w:type="spellEnd"/>
-            <w:r>
-              <w:rPr>
-                <w:sz w:val="20"/>
-                <w:szCs w:val="20"/>
-              </w:rPr>
-              <w:t>-Templates</w:t>
-            </w:r>
-            <w:proofErr w:type="gramEnd"/>
+              <w:t>Einrichtung eines Vue-Templates</w:t>
+            </w:r>
           </w:p>
         </w:tc>
         <w:tc>
@@ -13048,6 +13496,13 @@
                 <w:szCs w:val="20"/>
               </w:rPr>
             </w:pPr>
+            <w:r>
+              <w:rPr>
+                <w:sz w:val="20"/>
+                <w:szCs w:val="20"/>
+              </w:rPr>
+              <w:t>Die erste Woche nach den Sommerferien habe ich für Vorbereitungen genutzt. Dazu gehören die Vorbereitung des IPA-Berichts, die Einrichtung des Github-Repositorys sowie die Einrichtung des Vue-Templates, welches ich für die Webanwendung benutzen werde.</w:t>
+            </w:r>
           </w:p>
         </w:tc>
       </w:tr>
@@ -13137,6 +13592,13 @@
                 <w:szCs w:val="20"/>
               </w:rPr>
             </w:pPr>
+            <w:r>
+              <w:rPr>
+                <w:sz w:val="20"/>
+                <w:szCs w:val="20"/>
+              </w:rPr>
+              <w:t>-</w:t>
+            </w:r>
           </w:p>
         </w:tc>
       </w:tr>
@@ -13178,6 +13640,13 @@
                 <w:szCs w:val="20"/>
               </w:rPr>
             </w:pPr>
+            <w:r>
+              <w:rPr>
+                <w:sz w:val="20"/>
+                <w:szCs w:val="20"/>
+              </w:rPr>
+              <w:t>Bei den Vorbereitungen kam ich relativ gut voran und kann nächstes Mal mit der Dokumentation starten.</w:t>
+            </w:r>
           </w:p>
         </w:tc>
       </w:tr>
@@ -13314,7 +13783,7 @@
                 <w:sz w:val="20"/>
                 <w:szCs w:val="20"/>
               </w:rPr>
-              <w:t>Beginn mit IPA-Bericht (Aufgabenstellung &amp; Projektmethodik)</w:t>
+              <w:t>Nachführen des Arbeitsjournals</w:t>
             </w:r>
           </w:p>
         </w:tc>
@@ -13335,7 +13804,7 @@
                 <w:sz w:val="20"/>
                 <w:szCs w:val="20"/>
               </w:rPr>
-              <w:t>Konzept</w:t>
+              <w:t>Initialisierung</w:t>
             </w:r>
           </w:p>
         </w:tc>
@@ -13356,7 +13825,7 @@
                 <w:sz w:val="20"/>
                 <w:szCs w:val="20"/>
               </w:rPr>
-              <w:t>1.5</w:t>
+              <w:t>0.75</w:t>
             </w:r>
           </w:p>
         </w:tc>
@@ -13377,7 +13846,93 @@
                 <w:sz w:val="20"/>
                 <w:szCs w:val="20"/>
               </w:rPr>
-              <w:t>1.5</w:t>
+              <w:t>0.75</w:t>
+            </w:r>
+          </w:p>
+        </w:tc>
+      </w:tr>
+      <w:tr>
+        <w:tc>
+          <w:tcPr>
+            <w:tcW w:w="5240" w:type="dxa"/>
+            <w:shd w:val="clear" w:color="auto" w:fill="DEEAF6" w:themeFill="accent1" w:themeFillTint="33"/>
+          </w:tcPr>
+          <w:p>
+            <w:pPr>
+              <w:rPr>
+                <w:sz w:val="20"/>
+                <w:szCs w:val="20"/>
+              </w:rPr>
+            </w:pPr>
+            <w:r>
+              <w:rPr>
+                <w:sz w:val="20"/>
+                <w:szCs w:val="20"/>
+              </w:rPr>
+              <w:t>Beginn mit IPA-Bericht (Aufgabenstellung &amp; Projektmethodik)</w:t>
+            </w:r>
+          </w:p>
+        </w:tc>
+        <w:tc>
+          <w:tcPr>
+            <w:tcW w:w="1559" w:type="dxa"/>
+            <w:shd w:val="clear" w:color="auto" w:fill="DEEAF6" w:themeFill="accent1" w:themeFillTint="33"/>
+          </w:tcPr>
+          <w:p>
+            <w:pPr>
+              <w:rPr>
+                <w:sz w:val="20"/>
+                <w:szCs w:val="20"/>
+              </w:rPr>
+            </w:pPr>
+            <w:r>
+              <w:rPr>
+                <w:sz w:val="20"/>
+                <w:szCs w:val="20"/>
+              </w:rPr>
+              <w:t>Konzept</w:t>
+            </w:r>
+          </w:p>
+        </w:tc>
+        <w:tc>
+          <w:tcPr>
+            <w:tcW w:w="1134" w:type="dxa"/>
+            <w:shd w:val="clear" w:color="auto" w:fill="DEEAF6" w:themeFill="accent1" w:themeFillTint="33"/>
+          </w:tcPr>
+          <w:p>
+            <w:pPr>
+              <w:rPr>
+                <w:sz w:val="20"/>
+                <w:szCs w:val="20"/>
+              </w:rPr>
+            </w:pPr>
+            <w:r>
+              <w:rPr>
+                <w:sz w:val="20"/>
+                <w:szCs w:val="20"/>
+              </w:rPr>
+              <w:t>0.75</w:t>
+            </w:r>
+          </w:p>
+        </w:tc>
+        <w:tc>
+          <w:tcPr>
+            <w:tcW w:w="1127" w:type="dxa"/>
+            <w:shd w:val="clear" w:color="auto" w:fill="DEEAF6" w:themeFill="accent1" w:themeFillTint="33"/>
+          </w:tcPr>
+          <w:p>
+            <w:pPr>
+              <w:rPr>
+                <w:sz w:val="20"/>
+                <w:szCs w:val="20"/>
+              </w:rPr>
+            </w:pPr>
+            <w:r>
+              <w:rPr>
+                <w:sz w:val="20"/>
+                <w:szCs w:val="20"/>
+              </w:rPr>
+              <w:t>0.75</w:t>
             </w:r>
           </w:p>
         </w:tc>
@@ -13438,7 +13993,7 @@
                 <w:sz w:val="20"/>
                 <w:szCs w:val="20"/>
               </w:rPr>
-              <w:t>4.5</w:t>
+              <w:t>1.5</w:t>
             </w:r>
           </w:p>
         </w:tc>
@@ -13467,7 +14022,7 @@
                 <w:sz w:val="20"/>
                 <w:szCs w:val="20"/>
               </w:rPr>
-              <w:t>4.5</w:t>
+              <w:t>1.5</w:t>
             </w:r>
           </w:p>
         </w:tc>
@@ -13510,6 +14065,13 @@
                 <w:szCs w:val="20"/>
               </w:rPr>
             </w:pPr>
+            <w:r>
+              <w:rPr>
+                <w:sz w:val="20"/>
+                <w:szCs w:val="20"/>
+              </w:rPr>
+              <w:t>Da ich das Arbeitsjournal bisher nicht geführt habe musste ich dieses heute im vorbereiteten Bericht nachführen. Anschliessend habe ich die Aufgabenstellung in den Bericht übernommen und mit der Projektmethodik begonnen.</w:t>
+            </w:r>
           </w:p>
         </w:tc>
       </w:tr>
@@ -13556,21 +14118,14 @@
                 <w:sz w:val="20"/>
                 <w:szCs w:val="20"/>
               </w:rPr>
-              <w:t>I</w:t>
-            </w:r>
-            <w:r>
-              <w:rPr>
-                <w:sz w:val="20"/>
-                <w:szCs w:val="20"/>
-              </w:rPr>
-              <w:t>P</w:t>
-            </w:r>
-            <w:r>
-              <w:rPr>
-                <w:sz w:val="20"/>
-                <w:szCs w:val="20"/>
-              </w:rPr>
-              <w:t>A-Bericht Vorlage, Dokumente zu Hermes auf OneNote</w:t>
+              <w:t xml:space="preserve">IPA-Bericht Vorlage, </w:t>
+            </w:r>
+            <w:r>
+              <w:rPr>
+                <w:sz w:val="20"/>
+                <w:szCs w:val="20"/>
+              </w:rPr>
+              <w:t>Dokumente zu Hermes auf OneNote</w:t>
             </w:r>
           </w:p>
         </w:tc>
@@ -13613,6 +14168,13 @@
                 <w:szCs w:val="20"/>
               </w:rPr>
             </w:pPr>
+            <w:r>
+              <w:rPr>
+                <w:sz w:val="20"/>
+                <w:szCs w:val="20"/>
+              </w:rPr>
+              <w:t>-</w:t>
+            </w:r>
           </w:p>
         </w:tc>
       </w:tr>
@@ -13654,6 +14216,20 @@
                 <w:szCs w:val="20"/>
               </w:rPr>
             </w:pPr>
+            <w:r>
+              <w:rPr>
+                <w:sz w:val="20"/>
+                <w:szCs w:val="20"/>
+              </w:rPr>
+              <w:t xml:space="preserve">Das Nachführen des Arbeitsjournals </w:t>
+            </w:r>
+            <w:r>
+              <w:rPr>
+                <w:sz w:val="20"/>
+                <w:szCs w:val="20"/>
+              </w:rPr>
+              <w:t>hat relativ viel Zeit gebraucht. Trotzdem konnte ich noch mit der Projektmethodik beginnen.</w:t>
+            </w:r>
           </w:p>
         </w:tc>
       </w:tr>
@@ -13996,6 +14572,13 @@
                 <w:szCs w:val="20"/>
               </w:rPr>
             </w:pPr>
+            <w:r>
+              <w:rPr>
+                <w:sz w:val="20"/>
+                <w:szCs w:val="20"/>
+              </w:rPr>
+              <w:t>Nach dem Beginn der Dokumentation der Projektmethodik letzte Woche habe ich diese Woche daran weitergearbeitet.</w:t>
+            </w:r>
           </w:p>
         </w:tc>
       </w:tr>
@@ -14037,6 +14620,20 @@
                 <w:szCs w:val="20"/>
               </w:rPr>
             </w:pPr>
+            <w:r>
+              <w:rPr>
+                <w:sz w:val="20"/>
+                <w:szCs w:val="20"/>
+              </w:rPr>
+              <w:t>Dokumente zu Hermes auf OneNote</w:t>
+            </w:r>
+            <w:r>
+              <w:rPr>
+                <w:sz w:val="20"/>
+                <w:szCs w:val="20"/>
+              </w:rPr>
+              <w:t>-</w:t>
+            </w:r>
           </w:p>
         </w:tc>
       </w:tr>
@@ -14078,6 +14675,13 @@
                 <w:szCs w:val="20"/>
               </w:rPr>
             </w:pPr>
+            <w:r>
+              <w:rPr>
+                <w:sz w:val="20"/>
+                <w:szCs w:val="20"/>
+              </w:rPr>
+              <w:t>-</w:t>
+            </w:r>
           </w:p>
         </w:tc>
       </w:tr>
@@ -14119,6 +14723,495 @@
                 <w:szCs w:val="20"/>
               </w:rPr>
             </w:pPr>
+            <w:r>
+              <w:rPr>
+                <w:sz w:val="20"/>
+                <w:szCs w:val="20"/>
+              </w:rPr>
+              <w:t>Da ich Hermes momentan noch nicht wirklich durchblicke kam ich schlecht voran.</w:t>
+            </w:r>
+          </w:p>
+        </w:tc>
+      </w:tr>
+    </w:tbl>
+    <w:p>
+      <w:pPr>
+        <w:spacing w:after="160" w:line="259" w:lineRule="auto"/>
+      </w:pPr>
+    </w:p>
+    <w:p>
+      <w:pPr>
+        <w:pStyle w:val="berschrift2"/>
+      </w:pPr>
+      <w:r>
+        <w:lastRenderedPageBreak/>
+        <w:t>Woche 7: KW36 2020</w:t>
+      </w:r>
+    </w:p>
+    <w:tbl>
+      <w:tblPr>
+        <w:tblStyle w:val="Tabellenraster"/>
+        <w:tblW w:w="0" w:type="auto"/>
+        <w:shd w:val="clear" w:color="auto" w:fill="DEEAF6" w:themeFill="accent1" w:themeFillTint="33"/>
+        <w:tblLook w:val="04A0" w:firstRow="1" w:lastRow="0" w:firstColumn="1" w:lastColumn="0" w:noHBand="0" w:noVBand="1"/>
+      </w:tblPr>
+      <w:tblGrid>
+        <w:gridCol w:w="5240"/>
+        <w:gridCol w:w="1559"/>
+        <w:gridCol w:w="1134"/>
+        <w:gridCol w:w="1127"/>
+      </w:tblGrid>
+      <w:tr>
+        <w:tc>
+          <w:tcPr>
+            <w:tcW w:w="5240" w:type="dxa"/>
+            <w:shd w:val="clear" w:color="auto" w:fill="5B9BD5" w:themeFill="accent1"/>
+          </w:tcPr>
+          <w:p>
+            <w:pPr>
+              <w:rPr>
+                <w:b/>
+                <w:bCs/>
+              </w:rPr>
+            </w:pPr>
+            <w:r>
+              <w:rPr>
+                <w:b/>
+                <w:bCs/>
+              </w:rPr>
+              <w:t>Tätigkeiten</w:t>
+            </w:r>
+          </w:p>
+        </w:tc>
+        <w:tc>
+          <w:tcPr>
+            <w:tcW w:w="1559" w:type="dxa"/>
+            <w:shd w:val="clear" w:color="auto" w:fill="5B9BD5" w:themeFill="accent1"/>
+          </w:tcPr>
+          <w:p>
+            <w:pPr>
+              <w:rPr>
+                <w:b/>
+                <w:bCs/>
+              </w:rPr>
+            </w:pPr>
+            <w:r>
+              <w:rPr>
+                <w:b/>
+                <w:bCs/>
+              </w:rPr>
+              <w:t>Projektphase</w:t>
+            </w:r>
+          </w:p>
+        </w:tc>
+        <w:tc>
+          <w:tcPr>
+            <w:tcW w:w="1134" w:type="dxa"/>
+            <w:shd w:val="clear" w:color="auto" w:fill="5B9BD5" w:themeFill="accent1"/>
+          </w:tcPr>
+          <w:p>
+            <w:pPr>
+              <w:rPr>
+                <w:b/>
+                <w:bCs/>
+              </w:rPr>
+            </w:pPr>
+            <w:r>
+              <w:rPr>
+                <w:b/>
+                <w:bCs/>
+              </w:rPr>
+              <w:t>Zeit SOLL</w:t>
+            </w:r>
+          </w:p>
+        </w:tc>
+        <w:tc>
+          <w:tcPr>
+            <w:tcW w:w="1127" w:type="dxa"/>
+            <w:shd w:val="clear" w:color="auto" w:fill="5B9BD5" w:themeFill="accent1"/>
+          </w:tcPr>
+          <w:p>
+            <w:pPr>
+              <w:rPr>
+                <w:b/>
+                <w:bCs/>
+              </w:rPr>
+            </w:pPr>
+            <w:r>
+              <w:rPr>
+                <w:b/>
+                <w:bCs/>
+              </w:rPr>
+              <w:t>Zeit IST</w:t>
+            </w:r>
+          </w:p>
+        </w:tc>
+      </w:tr>
+      <w:tr>
+        <w:tc>
+          <w:tcPr>
+            <w:tcW w:w="5240" w:type="dxa"/>
+            <w:shd w:val="clear" w:color="auto" w:fill="DEEAF6" w:themeFill="accent1" w:themeFillTint="33"/>
+          </w:tcPr>
+          <w:p>
+            <w:pPr>
+              <w:rPr>
+                <w:sz w:val="20"/>
+                <w:szCs w:val="20"/>
+              </w:rPr>
+            </w:pPr>
+            <w:r>
+              <w:rPr>
+                <w:sz w:val="20"/>
+                <w:szCs w:val="20"/>
+              </w:rPr>
+              <w:t>Dokumentation der Projektmethodik</w:t>
+            </w:r>
+          </w:p>
+        </w:tc>
+        <w:tc>
+          <w:tcPr>
+            <w:tcW w:w="1559" w:type="dxa"/>
+            <w:shd w:val="clear" w:color="auto" w:fill="DEEAF6" w:themeFill="accent1" w:themeFillTint="33"/>
+          </w:tcPr>
+          <w:p>
+            <w:pPr>
+              <w:rPr>
+                <w:sz w:val="20"/>
+                <w:szCs w:val="20"/>
+              </w:rPr>
+            </w:pPr>
+            <w:r>
+              <w:rPr>
+                <w:sz w:val="20"/>
+                <w:szCs w:val="20"/>
+              </w:rPr>
+              <w:t>Konzept</w:t>
+            </w:r>
+          </w:p>
+        </w:tc>
+        <w:tc>
+          <w:tcPr>
+            <w:tcW w:w="1134" w:type="dxa"/>
+            <w:shd w:val="clear" w:color="auto" w:fill="DEEAF6" w:themeFill="accent1" w:themeFillTint="33"/>
+          </w:tcPr>
+          <w:p>
+            <w:pPr>
+              <w:rPr>
+                <w:sz w:val="20"/>
+                <w:szCs w:val="20"/>
+              </w:rPr>
+            </w:pPr>
+            <w:r>
+              <w:rPr>
+                <w:sz w:val="20"/>
+                <w:szCs w:val="20"/>
+              </w:rPr>
+              <w:t>1.5</w:t>
+            </w:r>
+          </w:p>
+        </w:tc>
+        <w:tc>
+          <w:tcPr>
+            <w:tcW w:w="1127" w:type="dxa"/>
+            <w:shd w:val="clear" w:color="auto" w:fill="DEEAF6" w:themeFill="accent1" w:themeFillTint="33"/>
+          </w:tcPr>
+          <w:p>
+            <w:pPr>
+              <w:rPr>
+                <w:sz w:val="20"/>
+                <w:szCs w:val="20"/>
+              </w:rPr>
+            </w:pPr>
+            <w:r>
+              <w:rPr>
+                <w:sz w:val="20"/>
+                <w:szCs w:val="20"/>
+              </w:rPr>
+              <w:t>1.5</w:t>
+            </w:r>
+          </w:p>
+        </w:tc>
+      </w:tr>
+      <w:tr>
+        <w:tc>
+          <w:tcPr>
+            <w:tcW w:w="6799" w:type="dxa"/>
+            <w:gridSpan w:val="2"/>
+            <w:shd w:val="clear" w:color="auto" w:fill="DEEAF6" w:themeFill="accent1" w:themeFillTint="33"/>
+          </w:tcPr>
+          <w:p>
+            <w:pPr>
+              <w:rPr>
+                <w:b/>
+                <w:bCs/>
+                <w:i/>
+                <w:iCs/>
+                <w:sz w:val="20"/>
+                <w:szCs w:val="20"/>
+              </w:rPr>
+            </w:pPr>
+            <w:r>
+              <w:rPr>
+                <w:b/>
+                <w:bCs/>
+                <w:i/>
+                <w:iCs/>
+                <w:sz w:val="20"/>
+                <w:szCs w:val="20"/>
+              </w:rPr>
+              <w:t>Total</w:t>
+            </w:r>
+          </w:p>
+        </w:tc>
+        <w:tc>
+          <w:tcPr>
+            <w:tcW w:w="1134" w:type="dxa"/>
+            <w:shd w:val="clear" w:color="auto" w:fill="DEEAF6" w:themeFill="accent1" w:themeFillTint="33"/>
+          </w:tcPr>
+          <w:p>
+            <w:pPr>
+              <w:rPr>
+                <w:b/>
+                <w:bCs/>
+                <w:i/>
+                <w:iCs/>
+                <w:sz w:val="20"/>
+                <w:szCs w:val="20"/>
+              </w:rPr>
+            </w:pPr>
+            <w:r>
+              <w:rPr>
+                <w:b/>
+                <w:bCs/>
+                <w:i/>
+                <w:iCs/>
+                <w:sz w:val="20"/>
+                <w:szCs w:val="20"/>
+              </w:rPr>
+              <w:t>4.5</w:t>
+            </w:r>
+          </w:p>
+        </w:tc>
+        <w:tc>
+          <w:tcPr>
+            <w:tcW w:w="1127" w:type="dxa"/>
+            <w:shd w:val="clear" w:color="auto" w:fill="DEEAF6" w:themeFill="accent1" w:themeFillTint="33"/>
+          </w:tcPr>
+          <w:p>
+            <w:pPr>
+              <w:rPr>
+                <w:b/>
+                <w:bCs/>
+                <w:i/>
+                <w:iCs/>
+                <w:sz w:val="20"/>
+                <w:szCs w:val="20"/>
+              </w:rPr>
+            </w:pPr>
+            <w:r>
+              <w:rPr>
+                <w:b/>
+                <w:bCs/>
+                <w:i/>
+                <w:iCs/>
+                <w:sz w:val="20"/>
+                <w:szCs w:val="20"/>
+              </w:rPr>
+              <w:t>4.5</w:t>
+            </w:r>
+          </w:p>
+        </w:tc>
+      </w:tr>
+      <w:tr>
+        <w:tc>
+          <w:tcPr>
+            <w:tcW w:w="9060" w:type="dxa"/>
+            <w:gridSpan w:val="4"/>
+            <w:shd w:val="clear" w:color="auto" w:fill="5B9BD5" w:themeFill="accent1"/>
+          </w:tcPr>
+          <w:p>
+            <w:pPr>
+              <w:rPr>
+                <w:b/>
+                <w:bCs/>
+              </w:rPr>
+            </w:pPr>
+            <w:r>
+              <w:rPr>
+                <w:b/>
+                <w:bCs/>
+              </w:rPr>
+              <w:t>Tagesablauf</w:t>
+            </w:r>
+          </w:p>
+        </w:tc>
+      </w:tr>
+      <w:tr>
+        <w:tc>
+          <w:tcPr>
+            <w:tcW w:w="9060" w:type="dxa"/>
+            <w:gridSpan w:val="4"/>
+            <w:shd w:val="clear" w:color="auto" w:fill="DEEAF6" w:themeFill="accent1" w:themeFillTint="33"/>
+          </w:tcPr>
+          <w:p>
+            <w:pPr>
+              <w:rPr>
+                <w:sz w:val="20"/>
+                <w:szCs w:val="20"/>
+              </w:rPr>
+            </w:pPr>
+            <w:r>
+              <w:rPr>
+                <w:sz w:val="20"/>
+                <w:szCs w:val="20"/>
+              </w:rPr>
+              <w:t>Übernahme der Projektmethodik von der Vorlage.</w:t>
+            </w:r>
+          </w:p>
+        </w:tc>
+      </w:tr>
+      <w:tr>
+        <w:tc>
+          <w:tcPr>
+            <w:tcW w:w="9060" w:type="dxa"/>
+            <w:gridSpan w:val="4"/>
+            <w:shd w:val="clear" w:color="auto" w:fill="5B9BD5" w:themeFill="accent1"/>
+          </w:tcPr>
+          <w:p>
+            <w:pPr>
+              <w:rPr>
+                <w:b/>
+                <w:bCs/>
+              </w:rPr>
+            </w:pPr>
+            <w:r>
+              <w:rPr>
+                <w:b/>
+                <w:bCs/>
+              </w:rPr>
+              <w:t>Wissensbeschaffung</w:t>
+            </w:r>
+          </w:p>
+        </w:tc>
+      </w:tr>
+      <w:tr>
+        <w:tc>
+          <w:tcPr>
+            <w:tcW w:w="9060" w:type="dxa"/>
+            <w:gridSpan w:val="4"/>
+            <w:shd w:val="clear" w:color="auto" w:fill="DEEAF6" w:themeFill="accent1" w:themeFillTint="33"/>
+          </w:tcPr>
+          <w:p>
+            <w:pPr>
+              <w:rPr>
+                <w:sz w:val="20"/>
+                <w:szCs w:val="20"/>
+              </w:rPr>
+            </w:pPr>
+            <w:r>
+              <w:rPr>
+                <w:sz w:val="20"/>
+                <w:szCs w:val="20"/>
+              </w:rPr>
+              <w:t>Hermes Beispiel in OneNote</w:t>
+            </w:r>
+          </w:p>
+        </w:tc>
+      </w:tr>
+      <w:tr>
+        <w:tc>
+          <w:tcPr>
+            <w:tcW w:w="9060" w:type="dxa"/>
+            <w:gridSpan w:val="4"/>
+            <w:shd w:val="clear" w:color="auto" w:fill="5B9BD5" w:themeFill="accent1"/>
+          </w:tcPr>
+          <w:p>
+            <w:pPr>
+              <w:rPr>
+                <w:b/>
+                <w:bCs/>
+              </w:rPr>
+            </w:pPr>
+            <w:r>
+              <w:rPr>
+                <w:b/>
+                <w:bCs/>
+              </w:rPr>
+              <w:t>Hilfestellungen</w:t>
+            </w:r>
+          </w:p>
+        </w:tc>
+      </w:tr>
+      <w:tr>
+        <w:tc>
+          <w:tcPr>
+            <w:tcW w:w="9060" w:type="dxa"/>
+            <w:gridSpan w:val="4"/>
+            <w:shd w:val="clear" w:color="auto" w:fill="DEEAF6" w:themeFill="accent1" w:themeFillTint="33"/>
+          </w:tcPr>
+          <w:p>
+            <w:pPr>
+              <w:rPr>
+                <w:sz w:val="20"/>
+                <w:szCs w:val="20"/>
+              </w:rPr>
+            </w:pPr>
+            <w:r>
+              <w:rPr>
+                <w:sz w:val="20"/>
+                <w:szCs w:val="20"/>
+              </w:rPr>
+              <w:t>Herr Mosimann durch Beantwortung von Fragen</w:t>
+            </w:r>
+          </w:p>
+        </w:tc>
+      </w:tr>
+      <w:tr>
+        <w:tc>
+          <w:tcPr>
+            <w:tcW w:w="9060" w:type="dxa"/>
+            <w:gridSpan w:val="4"/>
+            <w:shd w:val="clear" w:color="auto" w:fill="5B9BD5" w:themeFill="accent1"/>
+          </w:tcPr>
+          <w:p>
+            <w:pPr>
+              <w:rPr>
+                <w:b/>
+                <w:bCs/>
+              </w:rPr>
+            </w:pPr>
+            <w:r>
+              <w:rPr>
+                <w:b/>
+                <w:bCs/>
+              </w:rPr>
+              <w:t>Reflexion</w:t>
+            </w:r>
+          </w:p>
+        </w:tc>
+      </w:tr>
+      <w:tr>
+        <w:tc>
+          <w:tcPr>
+            <w:tcW w:w="9060" w:type="dxa"/>
+            <w:gridSpan w:val="4"/>
+            <w:shd w:val="clear" w:color="auto" w:fill="DEEAF6" w:themeFill="accent1" w:themeFillTint="33"/>
+          </w:tcPr>
+          <w:p>
+            <w:pPr>
+              <w:rPr>
+                <w:sz w:val="20"/>
+                <w:szCs w:val="20"/>
+              </w:rPr>
+            </w:pPr>
+            <w:r>
+              <w:rPr>
+                <w:sz w:val="20"/>
+                <w:szCs w:val="20"/>
+              </w:rPr>
+              <w:t>Herr Mosimann hat uns heute mitgeteilt, dass die Vorlage von Hermes praktisch 1 zu 1 übernommen werden kann. Dadurch war die Dokumentation von der letzten Woche überflüssig.</w:t>
+            </w:r>
           </w:p>
         </w:tc>
       </w:tr>
@@ -14721,49 +15814,7 @@
         <w:rPr>
           <w:lang w:val="en-US"/>
         </w:rPr>
-        <w:t xml:space="preserve">Test </w:t>
-      </w:r>
-      <w:proofErr w:type="spellStart"/>
-      <w:r>
-        <w:rPr>
-          <w:lang w:val="en-US"/>
-        </w:rPr>
-        <w:t>Szenarios</w:t>
-      </w:r>
-      <w:proofErr w:type="spellEnd"/>
-      <w:r>
-        <w:rPr>
-          <w:lang w:val="en-US"/>
-        </w:rPr>
-        <w:t xml:space="preserve"> (</w:t>
-      </w:r>
-      <w:proofErr w:type="spellStart"/>
-      <w:r>
-        <w:rPr>
-          <w:lang w:val="en-US"/>
-        </w:rPr>
-        <w:t>für</w:t>
-      </w:r>
-      <w:proofErr w:type="spellEnd"/>
-      <w:r>
-        <w:rPr>
-          <w:lang w:val="en-US"/>
-        </w:rPr>
-        <w:t xml:space="preserve"> Black, Grey- und Whitebox </w:t>
-      </w:r>
-      <w:proofErr w:type="spellStart"/>
-      <w:r>
-        <w:rPr>
-          <w:lang w:val="en-US"/>
-        </w:rPr>
-        <w:t>Methodik</w:t>
-      </w:r>
-      <w:proofErr w:type="spellEnd"/>
-      <w:r>
-        <w:rPr>
-          <w:lang w:val="en-US"/>
-        </w:rPr>
-        <w:t>)</w:t>
+        <w:t>Test Szenarios (für Black, Grey- und Whitebox Methodik)</w:t>
       </w:r>
     </w:p>
     <w:p>
@@ -14791,33 +15842,11 @@
           <w:lang w:val="en-US"/>
         </w:rPr>
       </w:pPr>
-      <w:proofErr w:type="spellStart"/>
       <w:r>
         <w:rPr>
           <w:lang w:val="en-US"/>
         </w:rPr>
-        <w:t>Testvorgehen</w:t>
-      </w:r>
-      <w:proofErr w:type="spellEnd"/>
-      <w:r>
-        <w:rPr>
-          <w:lang w:val="en-US"/>
-        </w:rPr>
-        <w:t xml:space="preserve"> (z. B Top, Down, </w:t>
-      </w:r>
-      <w:proofErr w:type="spellStart"/>
-      <w:r>
-        <w:rPr>
-          <w:lang w:val="en-US"/>
-        </w:rPr>
-        <w:t>Hardestfirst</w:t>
-      </w:r>
-      <w:proofErr w:type="spellEnd"/>
-      <w:r>
-        <w:rPr>
-          <w:lang w:val="en-US"/>
-        </w:rPr>
-        <w:t xml:space="preserve"> etc.)</w:t>
+        <w:t>Testvorgehen (z. B Top, Down, Hardestfirst etc.)</w:t>
       </w:r>
     </w:p>
     <w:p>
@@ -14830,15 +15859,7 @@
         <w:spacing w:after="160" w:line="259" w:lineRule="auto"/>
       </w:pPr>
       <w:r>
-        <w:t>Was passiert bei einem Fehler (Re-</w:t>
-      </w:r>
-      <w:proofErr w:type="spellStart"/>
-      <w:r>
-        <w:t>Testing</w:t>
-      </w:r>
-      <w:proofErr w:type="spellEnd"/>
-      <w:r>
-        <w:t>)?</w:t>
+        <w:t>Was passiert bei einem Fehler (Re-Testing)?</w:t>
       </w:r>
     </w:p>
     <w:p>
@@ -16810,8 +17831,8 @@
     <w:p/>
     <w:p/>
     <w:sectPr>
-      <w:headerReference w:type="default" r:id="rId8"/>
-      <w:footerReference w:type="default" r:id="rId9"/>
+      <w:headerReference w:type="default" r:id="rId10"/>
+      <w:footerReference w:type="default" r:id="rId11"/>
       <w:pgSz w:w="11906" w:h="16838" w:code="9"/>
       <w:pgMar w:top="1843" w:right="1418" w:bottom="1418" w:left="1418" w:header="709" w:footer="709" w:gutter="0"/>
       <w:cols w:space="708"/>
@@ -20087,7 +21108,6 @@
   <w:style w:type="character" w:default="1" w:styleId="Absatz-Standardschriftart">
     <w:name w:val="Default Paragraph Font"/>
     <w:uiPriority w:val="1"/>
-    <w:semiHidden/>
     <w:unhideWhenUsed/>
   </w:style>
   <w:style w:type="table" w:default="1" w:styleId="NormaleTabelle">
@@ -20630,6 +21650,112 @@
       <w:szCs w:val="18"/>
     </w:rPr>
   </w:style>
+  <w:style w:type="table" w:styleId="Gitternetztabelle5dunkelAkzent5">
+    <w:name w:val="Grid Table 5 Dark Accent 5"/>
+    <w:basedOn w:val="NormaleTabelle"/>
+    <w:uiPriority w:val="50"/>
+    <w:rsid w:val="00416A80"/>
+    <w:pPr>
+      <w:spacing w:after="0" w:line="240" w:lineRule="auto"/>
+    </w:pPr>
+    <w:tblPr>
+      <w:tblStyleRowBandSize w:val="1"/>
+      <w:tblStyleColBandSize w:val="1"/>
+      <w:tblBorders>
+        <w:top w:val="single" w:sz="4" w:space="0" w:color="FFFFFF" w:themeColor="background1"/>
+        <w:left w:val="single" w:sz="4" w:space="0" w:color="FFFFFF" w:themeColor="background1"/>
+        <w:bottom w:val="single" w:sz="4" w:space="0" w:color="FFFFFF" w:themeColor="background1"/>
+        <w:right w:val="single" w:sz="4" w:space="0" w:color="FFFFFF" w:themeColor="background1"/>
+        <w:insideH w:val="single" w:sz="4" w:space="0" w:color="FFFFFF" w:themeColor="background1"/>
+        <w:insideV w:val="single" w:sz="4" w:space="0" w:color="FFFFFF" w:themeColor="background1"/>
+      </w:tblBorders>
+    </w:tblPr>
+    <w:tcPr>
+      <w:shd w:val="clear" w:color="auto" w:fill="D9E2F3" w:themeFill="accent5" w:themeFillTint="33"/>
+    </w:tcPr>
+    <w:tblStylePr w:type="firstRow">
+      <w:rPr>
+        <w:b/>
+        <w:bCs/>
+        <w:color w:val="FFFFFF" w:themeColor="background1"/>
+      </w:rPr>
+      <w:tblPr/>
+      <w:tcPr>
+        <w:tcBorders>
+          <w:top w:val="single" w:sz="4" w:space="0" w:color="FFFFFF" w:themeColor="background1"/>
+          <w:left w:val="single" w:sz="4" w:space="0" w:color="FFFFFF" w:themeColor="background1"/>
+          <w:right w:val="single" w:sz="4" w:space="0" w:color="FFFFFF" w:themeColor="background1"/>
+          <w:insideH w:val="nil"/>
+          <w:insideV w:val="nil"/>
+        </w:tcBorders>
+        <w:shd w:val="clear" w:color="auto" w:fill="4472C4" w:themeFill="accent5"/>
+      </w:tcPr>
+    </w:tblStylePr>
+    <w:tblStylePr w:type="lastRow">
+      <w:rPr>
+        <w:b/>
+        <w:bCs/>
+        <w:color w:val="FFFFFF" w:themeColor="background1"/>
+      </w:rPr>
+      <w:tblPr/>
+      <w:tcPr>
+        <w:tcBorders>
+          <w:left w:val="single" w:sz="4" w:space="0" w:color="FFFFFF" w:themeColor="background1"/>
+          <w:bottom w:val="single" w:sz="4" w:space="0" w:color="FFFFFF" w:themeColor="background1"/>
+          <w:right w:val="single" w:sz="4" w:space="0" w:color="FFFFFF" w:themeColor="background1"/>
+          <w:insideH w:val="nil"/>
+          <w:insideV w:val="nil"/>
+        </w:tcBorders>
+        <w:shd w:val="clear" w:color="auto" w:fill="4472C4" w:themeFill="accent5"/>
+      </w:tcPr>
+    </w:tblStylePr>
+    <w:tblStylePr w:type="firstCol">
+      <w:rPr>
+        <w:b/>
+        <w:bCs/>
+        <w:color w:val="FFFFFF" w:themeColor="background1"/>
+      </w:rPr>
+      <w:tblPr/>
+      <w:tcPr>
+        <w:tcBorders>
+          <w:top w:val="single" w:sz="4" w:space="0" w:color="FFFFFF" w:themeColor="background1"/>
+          <w:left w:val="single" w:sz="4" w:space="0" w:color="FFFFFF" w:themeColor="background1"/>
+          <w:bottom w:val="single" w:sz="4" w:space="0" w:color="FFFFFF" w:themeColor="background1"/>
+          <w:insideV w:val="nil"/>
+        </w:tcBorders>
+        <w:shd w:val="clear" w:color="auto" w:fill="4472C4" w:themeFill="accent5"/>
+      </w:tcPr>
+    </w:tblStylePr>
+    <w:tblStylePr w:type="lastCol">
+      <w:rPr>
+        <w:b/>
+        <w:bCs/>
+        <w:color w:val="FFFFFF" w:themeColor="background1"/>
+      </w:rPr>
+      <w:tblPr/>
+      <w:tcPr>
+        <w:tcBorders>
+          <w:top w:val="single" w:sz="4" w:space="0" w:color="FFFFFF" w:themeColor="background1"/>
+          <w:bottom w:val="single" w:sz="4" w:space="0" w:color="FFFFFF" w:themeColor="background1"/>
+          <w:right w:val="single" w:sz="4" w:space="0" w:color="FFFFFF" w:themeColor="background1"/>
+          <w:insideV w:val="nil"/>
+        </w:tcBorders>
+        <w:shd w:val="clear" w:color="auto" w:fill="4472C4" w:themeFill="accent5"/>
+      </w:tcPr>
+    </w:tblStylePr>
+    <w:tblStylePr w:type="band1Vert">
+      <w:tblPr/>
+      <w:tcPr>
+        <w:shd w:val="clear" w:color="auto" w:fill="B4C6E7" w:themeFill="accent5" w:themeFillTint="66"/>
+      </w:tcPr>
+    </w:tblStylePr>
+    <w:tblStylePr w:type="band1Horz">
+      <w:tblPr/>
+      <w:tcPr>
+        <w:shd w:val="clear" w:color="auto" w:fill="B4C6E7" w:themeFill="accent5" w:themeFillTint="66"/>
+      </w:tcPr>
+    </w:tblStylePr>
+  </w:style>
 </w:styles>
 </file>
 

</xml_diff>

<commit_message>
Workes on "Zeitplan" and "IPA-Bericht"
</commit_message>
<xml_diff>
--- a/_Dokumente/IPA-Bericht.docx
+++ b/_Dokumente/IPA-Bericht.docx
@@ -83,16 +83,28 @@
         <w:tab/>
       </w:r>
       <w:r>
-        <w:t>1.0</w:t>
-      </w:r>
-      <w:r>
-        <w:t xml:space="preserve"> / 1</w:t>
+        <w:t>1.</w:t>
+      </w:r>
+      <w:r>
+        <w:t>3</w:t>
+      </w:r>
+      <w:r>
+        <w:t xml:space="preserve"> / </w:t>
+      </w:r>
+      <w:r>
+        <w:t>0</w:t>
       </w:r>
       <w:r>
         <w:t>8.</w:t>
       </w:r>
       <w:r>
-        <w:t>08.2020</w:t>
+        <w:t>0</w:t>
+      </w:r>
+      <w:r>
+        <w:t>9</w:t>
+      </w:r>
+      <w:r>
+        <w:t>.2020</w:t>
       </w:r>
     </w:p>
     <w:p>
@@ -542,6 +554,258 @@
               <w:t>Beschreibung von Inhalt &amp; Zweck, Beginn mit Beschreibung der Projektmethodik.</w:t>
             </w:r>
           </w:p>
+        </w:tc>
+      </w:tr>
+      <w:tr>
+        <w:tc>
+          <w:tcPr>
+            <w:tcW w:w="1150" w:type="dxa"/>
+            <w:shd w:val="clear" w:color="auto" w:fill="auto"/>
+            <w:tcMar>
+              <w:top w:w="0" w:type="dxa"/>
+              <w:left w:w="70" w:type="dxa"/>
+              <w:bottom w:w="0" w:type="dxa"/>
+              <w:right w:w="70" w:type="dxa"/>
+            </w:tcMar>
+          </w:tcPr>
+          <w:p>
+            <w:r>
+              <w:t>V1.1</w:t>
+            </w:r>
+          </w:p>
+        </w:tc>
+        <w:tc>
+          <w:tcPr>
+            <w:tcW w:w="1397" w:type="dxa"/>
+            <w:shd w:val="clear" w:color="auto" w:fill="auto"/>
+            <w:tcMar>
+              <w:top w:w="0" w:type="dxa"/>
+              <w:left w:w="70" w:type="dxa"/>
+              <w:bottom w:w="0" w:type="dxa"/>
+              <w:right w:w="70" w:type="dxa"/>
+            </w:tcMar>
+          </w:tcPr>
+          <w:p>
+            <w:r>
+              <w:t>25.08.2020</w:t>
+            </w:r>
+          </w:p>
+        </w:tc>
+        <w:tc>
+          <w:tcPr>
+            <w:tcW w:w="2383" w:type="dxa"/>
+            <w:shd w:val="clear" w:color="auto" w:fill="auto"/>
+            <w:tcMar>
+              <w:top w:w="0" w:type="dxa"/>
+              <w:left w:w="70" w:type="dxa"/>
+              <w:bottom w:w="0" w:type="dxa"/>
+              <w:right w:w="70" w:type="dxa"/>
+            </w:tcMar>
+          </w:tcPr>
+          <w:p>
+            <w:r>
+              <w:t>F. Leimer / Lernender</w:t>
+            </w:r>
+          </w:p>
+        </w:tc>
+        <w:tc>
+          <w:tcPr>
+            <w:tcW w:w="4140" w:type="dxa"/>
+            <w:shd w:val="clear" w:color="auto" w:fill="auto"/>
+            <w:tcMar>
+              <w:top w:w="0" w:type="dxa"/>
+              <w:left w:w="70" w:type="dxa"/>
+              <w:bottom w:w="0" w:type="dxa"/>
+              <w:right w:w="70" w:type="dxa"/>
+            </w:tcMar>
+          </w:tcPr>
+          <w:p/>
+        </w:tc>
+      </w:tr>
+      <w:tr>
+        <w:tc>
+          <w:tcPr>
+            <w:tcW w:w="1150" w:type="dxa"/>
+            <w:shd w:val="clear" w:color="auto" w:fill="auto"/>
+            <w:tcMar>
+              <w:top w:w="0" w:type="dxa"/>
+              <w:left w:w="70" w:type="dxa"/>
+              <w:bottom w:w="0" w:type="dxa"/>
+              <w:right w:w="70" w:type="dxa"/>
+            </w:tcMar>
+          </w:tcPr>
+          <w:p>
+            <w:r>
+              <w:t>V1.2</w:t>
+            </w:r>
+          </w:p>
+        </w:tc>
+        <w:tc>
+          <w:tcPr>
+            <w:tcW w:w="1397" w:type="dxa"/>
+            <w:shd w:val="clear" w:color="auto" w:fill="auto"/>
+            <w:tcMar>
+              <w:top w:w="0" w:type="dxa"/>
+              <w:left w:w="70" w:type="dxa"/>
+              <w:bottom w:w="0" w:type="dxa"/>
+              <w:right w:w="70" w:type="dxa"/>
+            </w:tcMar>
+          </w:tcPr>
+          <w:p>
+            <w:r>
+              <w:t>01.09.2020</w:t>
+            </w:r>
+          </w:p>
+        </w:tc>
+        <w:tc>
+          <w:tcPr>
+            <w:tcW w:w="2383" w:type="dxa"/>
+            <w:shd w:val="clear" w:color="auto" w:fill="auto"/>
+            <w:tcMar>
+              <w:top w:w="0" w:type="dxa"/>
+              <w:left w:w="70" w:type="dxa"/>
+              <w:bottom w:w="0" w:type="dxa"/>
+              <w:right w:w="70" w:type="dxa"/>
+            </w:tcMar>
+          </w:tcPr>
+          <w:p>
+            <w:r>
+              <w:t>F. Leimer / Lernender</w:t>
+            </w:r>
+          </w:p>
+        </w:tc>
+        <w:tc>
+          <w:tcPr>
+            <w:tcW w:w="4140" w:type="dxa"/>
+            <w:shd w:val="clear" w:color="auto" w:fill="auto"/>
+            <w:tcMar>
+              <w:top w:w="0" w:type="dxa"/>
+              <w:left w:w="70" w:type="dxa"/>
+              <w:bottom w:w="0" w:type="dxa"/>
+              <w:right w:w="70" w:type="dxa"/>
+            </w:tcMar>
+          </w:tcPr>
+          <w:p/>
+        </w:tc>
+      </w:tr>
+      <w:tr>
+        <w:tc>
+          <w:tcPr>
+            <w:tcW w:w="1150" w:type="dxa"/>
+            <w:shd w:val="clear" w:color="auto" w:fill="auto"/>
+            <w:tcMar>
+              <w:top w:w="0" w:type="dxa"/>
+              <w:left w:w="70" w:type="dxa"/>
+              <w:bottom w:w="0" w:type="dxa"/>
+              <w:right w:w="70" w:type="dxa"/>
+            </w:tcMar>
+          </w:tcPr>
+          <w:p>
+            <w:r>
+              <w:t>V1.3</w:t>
+            </w:r>
+          </w:p>
+        </w:tc>
+        <w:tc>
+          <w:tcPr>
+            <w:tcW w:w="1397" w:type="dxa"/>
+            <w:shd w:val="clear" w:color="auto" w:fill="auto"/>
+            <w:tcMar>
+              <w:top w:w="0" w:type="dxa"/>
+              <w:left w:w="70" w:type="dxa"/>
+              <w:bottom w:w="0" w:type="dxa"/>
+              <w:right w:w="70" w:type="dxa"/>
+            </w:tcMar>
+          </w:tcPr>
+          <w:p>
+            <w:r>
+              <w:t>08.09.2020</w:t>
+            </w:r>
+          </w:p>
+        </w:tc>
+        <w:tc>
+          <w:tcPr>
+            <w:tcW w:w="2383" w:type="dxa"/>
+            <w:shd w:val="clear" w:color="auto" w:fill="auto"/>
+            <w:tcMar>
+              <w:top w:w="0" w:type="dxa"/>
+              <w:left w:w="70" w:type="dxa"/>
+              <w:bottom w:w="0" w:type="dxa"/>
+              <w:right w:w="70" w:type="dxa"/>
+            </w:tcMar>
+          </w:tcPr>
+          <w:p>
+            <w:r>
+              <w:t>F. Leimer / Lernender</w:t>
+            </w:r>
+          </w:p>
+        </w:tc>
+        <w:tc>
+          <w:tcPr>
+            <w:tcW w:w="4140" w:type="dxa"/>
+            <w:shd w:val="clear" w:color="auto" w:fill="auto"/>
+            <w:tcMar>
+              <w:top w:w="0" w:type="dxa"/>
+              <w:left w:w="70" w:type="dxa"/>
+              <w:bottom w:w="0" w:type="dxa"/>
+              <w:right w:w="70" w:type="dxa"/>
+            </w:tcMar>
+          </w:tcPr>
+          <w:p/>
+        </w:tc>
+      </w:tr>
+      <w:tr>
+        <w:tc>
+          <w:tcPr>
+            <w:tcW w:w="1150" w:type="dxa"/>
+            <w:shd w:val="clear" w:color="auto" w:fill="auto"/>
+            <w:tcMar>
+              <w:top w:w="0" w:type="dxa"/>
+              <w:left w:w="70" w:type="dxa"/>
+              <w:bottom w:w="0" w:type="dxa"/>
+              <w:right w:w="70" w:type="dxa"/>
+            </w:tcMar>
+          </w:tcPr>
+          <w:p/>
+        </w:tc>
+        <w:tc>
+          <w:tcPr>
+            <w:tcW w:w="1397" w:type="dxa"/>
+            <w:shd w:val="clear" w:color="auto" w:fill="auto"/>
+            <w:tcMar>
+              <w:top w:w="0" w:type="dxa"/>
+              <w:left w:w="70" w:type="dxa"/>
+              <w:bottom w:w="0" w:type="dxa"/>
+              <w:right w:w="70" w:type="dxa"/>
+            </w:tcMar>
+          </w:tcPr>
+          <w:p/>
+        </w:tc>
+        <w:tc>
+          <w:tcPr>
+            <w:tcW w:w="2383" w:type="dxa"/>
+            <w:shd w:val="clear" w:color="auto" w:fill="auto"/>
+            <w:tcMar>
+              <w:top w:w="0" w:type="dxa"/>
+              <w:left w:w="70" w:type="dxa"/>
+              <w:bottom w:w="0" w:type="dxa"/>
+              <w:right w:w="70" w:type="dxa"/>
+            </w:tcMar>
+          </w:tcPr>
+          <w:p/>
+        </w:tc>
+        <w:tc>
+          <w:tcPr>
+            <w:tcW w:w="4140" w:type="dxa"/>
+            <w:shd w:val="clear" w:color="auto" w:fill="auto"/>
+            <w:tcMar>
+              <w:top w:w="0" w:type="dxa"/>
+              <w:left w:w="70" w:type="dxa"/>
+              <w:bottom w:w="0" w:type="dxa"/>
+              <w:right w:w="70" w:type="dxa"/>
+            </w:tcMar>
+          </w:tcPr>
+          <w:p/>
         </w:tc>
       </w:tr>
     </w:tbl>
@@ -7569,6 +7833,9 @@
     </w:p>
     <w:p>
       <w:r>
+        <w:rPr>
+          <w:noProof/>
+        </w:rPr>
         <w:drawing>
           <wp:inline distT="0" distB="0" distL="0" distR="0" wp14:anchorId="3EA1726F" wp14:editId="3CE9A6F5">
             <wp:extent cx="5040000" cy="1523798"/>
@@ -7625,6 +7892,9 @@
     </w:p>
     <w:p>
       <w:r>
+        <w:rPr>
+          <w:noProof/>
+        </w:rPr>
         <w:drawing>
           <wp:inline distT="0" distB="0" distL="0" distR="0" wp14:anchorId="5A31DC4A" wp14:editId="058FC871">
             <wp:extent cx="5040000" cy="2318166"/>
@@ -8169,10 +8439,19 @@
     <w:p/>
     <w:p>
       <w:pPr>
+        <w:spacing w:after="160" w:line="259" w:lineRule="auto"/>
+      </w:pPr>
+      <w:r>
+        <w:br w:type="page"/>
+      </w:r>
+    </w:p>
+    <w:p>
+      <w:pPr>
         <w:pStyle w:val="berschrift2"/>
       </w:pPr>
       <w:bookmarkStart w:id="15" w:name="_Toc43280729"/>
       <w:r>
+        <w:lastRenderedPageBreak/>
         <w:t>Projektorganisation</w:t>
       </w:r>
       <w:bookmarkEnd w:id="15"/>
@@ -8182,9 +8461,6 @@
         <w:t>Die Projektorganisation kann von diesem Muster abweichen. Ggf. anpassen. Muss mit den Angaben auf dem Titelblatt übereinstimmen und zur Projektmethode passen.</w:t>
       </w:r>
     </w:p>
-    <w:p/>
-    <w:p/>
-    <w:p/>
     <w:p>
       <w:pPr>
         <w:spacing w:after="160" w:line="259" w:lineRule="auto"/>
@@ -8194,9 +8470,6 @@
           <w:szCs w:val="24"/>
         </w:rPr>
       </w:pPr>
-      <w:r>
-        <w:br w:type="page"/>
-      </w:r>
     </w:p>
     <w:p>
       <w:pPr>
@@ -8204,7 +8477,6 @@
       </w:pPr>
       <w:bookmarkStart w:id="16" w:name="_Toc43280730"/>
       <w:r>
-        <w:lastRenderedPageBreak/>
         <w:t>Projektorganisation</w:t>
       </w:r>
       <w:bookmarkEnd w:id="16"/>
@@ -10982,168 +11254,187 @@
         </w:tc>
       </w:tr>
     </w:tbl>
+    <w:p>
+      <w:pPr>
+        <w:spacing w:after="160" w:line="259" w:lineRule="auto"/>
+      </w:pPr>
+      <w:r>
+        <w:br w:type="page"/>
+      </w:r>
+    </w:p>
+    <w:p>
+      <w:pPr>
+        <w:pStyle w:val="berschrift1"/>
+      </w:pPr>
+      <w:bookmarkStart w:id="18" w:name="_Toc43280732"/>
+      <w:r>
+        <w:lastRenderedPageBreak/>
+        <w:t>Zei</w:t>
+      </w:r>
+      <w:r>
+        <w:t>t</w:t>
+      </w:r>
+      <w:r>
+        <w:t>plan</w:t>
+      </w:r>
+      <w:r>
+        <w:t>ung</w:t>
+      </w:r>
+      <w:bookmarkEnd w:id="18"/>
+    </w:p>
+    <w:p>
+      <w:pPr>
+        <w:pStyle w:val="berschrift2"/>
+      </w:pPr>
+      <w:bookmarkStart w:id="19" w:name="_Toc43280733"/>
+      <w:r>
+        <w:t>Zeitplan</w:t>
+      </w:r>
+      <w:bookmarkEnd w:id="19"/>
+    </w:p>
+    <w:p>
+      <w:r>
+        <w:t xml:space="preserve">Zeitplan mit </w:t>
+      </w:r>
+      <w:r>
+        <w:t>SOLL-/IST-Vergleich</w:t>
+      </w:r>
+      <w:r>
+        <w:t xml:space="preserve">. </w:t>
+      </w:r>
+      <w:r>
+        <w:t>Es wurde eine absolute Zeitachse definiert (Datum). Die Zeitachse hat eine vernünftige Auflösung (2- oder 4-Stundenblöcke).</w:t>
+      </w:r>
+    </w:p>
     <w:p/>
     <w:p>
+      <w:r>
+        <w:t>Siehe Muster-Zeitplan!</w:t>
+      </w:r>
+    </w:p>
+    <w:p>
+      <w:pPr>
+        <w:pStyle w:val="berschrift2"/>
+      </w:pPr>
+      <w:bookmarkStart w:id="20" w:name="_Toc43280734"/>
+      <w:r>
+        <w:t>Arbeitsplan</w:t>
+      </w:r>
+      <w:bookmarkEnd w:id="20"/>
+    </w:p>
+    <w:p>
+      <w:r>
+        <w:t>Optional</w:t>
+      </w:r>
+      <w:r>
+        <w:t xml:space="preserve">. Tabellarische Darstellung aller </w:t>
+      </w:r>
+      <w:r>
+        <w:t>Aufgaben</w:t>
+      </w:r>
+      <w:r>
+        <w:t xml:space="preserve"> je Phase.</w:t>
+      </w:r>
+    </w:p>
+    <w:p/>
+    <w:p>
+      <w:pPr>
+        <w:pStyle w:val="berschrift2"/>
+      </w:pPr>
+      <w:bookmarkStart w:id="21" w:name="_Toc43280735"/>
+      <w:r>
+        <w:t>Meilensteine</w:t>
+      </w:r>
+      <w:bookmarkEnd w:id="21"/>
+    </w:p>
+    <w:p>
+      <w:r>
+        <w:t>Optional. Tabelle mit den Meilensteinen</w:t>
+      </w:r>
+      <w:r>
+        <w:t xml:space="preserve"> inkl. Erläuterung</w:t>
+      </w:r>
+      <w:r>
+        <w:t>…</w:t>
+      </w:r>
+    </w:p>
+    <w:p/>
+    <w:p>
       <w:pPr>
         <w:pStyle w:val="berschrift1"/>
       </w:pPr>
-      <w:bookmarkStart w:id="18" w:name="_Toc43280732"/>
-      <w:r>
-        <w:t>Zei</w:t>
-      </w:r>
-      <w:r>
-        <w:t>t</w:t>
-      </w:r>
-      <w:r>
-        <w:t>plan</w:t>
-      </w:r>
-      <w:r>
-        <w:t>ung</w:t>
-      </w:r>
-      <w:bookmarkEnd w:id="18"/>
+      <w:bookmarkStart w:id="22" w:name="_Toc43280736"/>
+      <w:r>
+        <w:t>Organisation der IPA</w:t>
+      </w:r>
+      <w:bookmarkEnd w:id="22"/>
     </w:p>
     <w:p>
       <w:pPr>
         <w:pStyle w:val="berschrift2"/>
       </w:pPr>
-      <w:bookmarkStart w:id="19" w:name="_Toc43280733"/>
-      <w:r>
-        <w:t>Zeitplan</w:t>
-      </w:r>
-      <w:bookmarkEnd w:id="19"/>
-    </w:p>
-    <w:p>
-      <w:r>
-        <w:t xml:space="preserve">Zeitplan mit </w:t>
-      </w:r>
-      <w:r>
-        <w:t>SOLL-/IST-Vergleich</w:t>
-      </w:r>
-      <w:r>
-        <w:t xml:space="preserve">. </w:t>
-      </w:r>
-      <w:r>
-        <w:t>Es wurde eine absolute Zeitachse definiert (Datum). Die Zeitachse hat eine vernünftige Auflösung (2- oder 4-Stundenblöcke).</w:t>
-      </w:r>
-    </w:p>
-    <w:p/>
-    <w:p>
-      <w:r>
-        <w:t>Siehe Muster-Zeitplan!</w:t>
+      <w:bookmarkStart w:id="23" w:name="_Toc43280737"/>
+      <w:r>
+        <w:t>Arbeitsplatz</w:t>
+      </w:r>
+      <w:bookmarkEnd w:id="23"/>
+    </w:p>
+    <w:p>
+      <w:r>
+        <w:t>Als Arbeitsplatz wird bei der</w:t>
+      </w:r>
+      <w:r>
+        <w:t xml:space="preserve"> Probe-IPA</w:t>
+      </w:r>
+      <w:r>
+        <w:t xml:space="preserve"> hauptsächlich </w:t>
+      </w:r>
+      <w:r>
+        <w:t>das Schulzimmer in der Berufsschule dienen. Der persönliche Laptop wird als Arbeitsgerät genutzt. Für die Dokumentation werden die Office-Programme gebraucht. Als</w:t>
+      </w:r>
+      <w:r>
+        <w:t xml:space="preserve"> Entwicklungsumgebung wird PHPStorm eingesetzt.</w:t>
       </w:r>
     </w:p>
     <w:p>
       <w:pPr>
         <w:pStyle w:val="berschrift2"/>
       </w:pPr>
-      <w:bookmarkStart w:id="20" w:name="_Toc43280734"/>
-      <w:r>
-        <w:t>Arbeitsplan</w:t>
-      </w:r>
-      <w:bookmarkEnd w:id="20"/>
-    </w:p>
-    <w:p>
-      <w:r>
-        <w:t>Optional</w:t>
-      </w:r>
-      <w:r>
-        <w:t xml:space="preserve">. Tabellarische Darstellung aller </w:t>
-      </w:r>
-      <w:r>
-        <w:t>Aufgaben</w:t>
-      </w:r>
-      <w:r>
-        <w:t xml:space="preserve"> je Phase.</w:t>
-      </w:r>
-    </w:p>
-    <w:p/>
+      <w:bookmarkStart w:id="24" w:name="_Toc43280738"/>
+      <w:r>
+        <w:t>Datensicherung</w:t>
+      </w:r>
+      <w:bookmarkEnd w:id="24"/>
+    </w:p>
+    <w:p>
+      <w:r>
+        <w:t>Die IPA-Dokumentation sowie alle anderen Dokumente wie auch das Projekt selber werden via Github in einem Repository gesichert. Dies geschieht immer nach dem Beenden eines Arbeitsblockes.</w:t>
+      </w:r>
+    </w:p>
+    <w:p>
+      <w:r>
+        <w:t>Mit Github kann auch eine Versionierung gewährleistet werden, wobei jederzeit zu einer vorherigen Version zurückgekehrt werden kann.</w:t>
+      </w:r>
+    </w:p>
     <w:p>
       <w:pPr>
         <w:pStyle w:val="berschrift2"/>
       </w:pPr>
-      <w:bookmarkStart w:id="21" w:name="_Toc43280735"/>
-      <w:r>
-        <w:t>Meilensteine</w:t>
-      </w:r>
-      <w:bookmarkEnd w:id="21"/>
-    </w:p>
-    <w:p>
-      <w:r>
-        <w:t>Optional. Tabelle mit den Meilensteinen</w:t>
-      </w:r>
-      <w:r>
-        <w:t xml:space="preserve"> inkl. Erläuterung</w:t>
-      </w:r>
-      <w:r>
-        <w:t>…</w:t>
-      </w:r>
-    </w:p>
-    <w:p/>
+      <w:bookmarkStart w:id="25" w:name="_Toc43280739"/>
+      <w:r>
+        <w:t>Wiederherstellung</w:t>
+      </w:r>
+      <w:bookmarkEnd w:id="25"/>
+    </w:p>
+    <w:p>
+      <w:r>
+        <w:t>Verlorene Daten oder Versionen können über Github und dessen Versionierung wiederhergestellt werden. Es besteht auch immer eine lokale Kopie der Daten auf dem privaten Laptop.</w:t>
+      </w:r>
+    </w:p>
     <w:p>
       <w:pPr>
         <w:pStyle w:val="berschrift1"/>
       </w:pPr>
-      <w:bookmarkStart w:id="22" w:name="_Toc43280736"/>
-      <w:r>
-        <w:t>Organisation der IPA</w:t>
-      </w:r>
-      <w:bookmarkEnd w:id="22"/>
-    </w:p>
-    <w:p>
-      <w:pPr>
-        <w:pStyle w:val="berschrift2"/>
-      </w:pPr>
-      <w:bookmarkStart w:id="23" w:name="_Toc43280737"/>
-      <w:r>
-        <w:t>Arbeitsplatz</w:t>
-      </w:r>
-      <w:bookmarkEnd w:id="23"/>
-    </w:p>
-    <w:p>
-      <w:r>
-        <w:t>Beschreibung des Arbeitsplatzes</w:t>
-      </w:r>
-      <w:r>
-        <w:t xml:space="preserve"> – Geräte, Anwendungen, etc.</w:t>
-      </w:r>
-    </w:p>
-    <w:p/>
-    <w:p>
-      <w:pPr>
-        <w:pStyle w:val="berschrift2"/>
-      </w:pPr>
-      <w:bookmarkStart w:id="24" w:name="_Toc43280738"/>
-      <w:r>
-        <w:t>Datensicherung</w:t>
-      </w:r>
-      <w:bookmarkEnd w:id="24"/>
-    </w:p>
-    <w:p>
-      <w:r>
-        <w:t>Sicherung der IPA-Dokumentation und der anderen Ergebnisse. Versionierung.</w:t>
-      </w:r>
-    </w:p>
-    <w:p/>
-    <w:p>
-      <w:pPr>
-        <w:pStyle w:val="berschrift2"/>
-      </w:pPr>
-      <w:bookmarkStart w:id="25" w:name="_Toc43280739"/>
-      <w:r>
-        <w:t>Wiederherstellung</w:t>
-      </w:r>
-      <w:bookmarkEnd w:id="25"/>
-    </w:p>
-    <w:p>
-      <w:r>
-        <w:t>Wiederherstellung verlorener Daten/Versionen.</w:t>
-      </w:r>
-    </w:p>
-    <w:p/>
-    <w:p>
-      <w:pPr>
-        <w:pStyle w:val="berschrift1"/>
-      </w:pPr>
       <w:bookmarkStart w:id="26" w:name="_Toc43280740"/>
       <w:r>
         <w:t>Firmenstandards</w:t>
@@ -11152,17 +11443,7 @@
     </w:p>
     <w:p>
       <w:r>
-        <w:t>Deklaration der benutzen Firmenstandards: Z.B. verwendete Konfigurationsblätter, Dokumentations-Vorlagen, Arbeitsmethoden, CASE-Tools, usw.</w:t>
-      </w:r>
-    </w:p>
-    <w:p>
-      <w:r>
-        <w:t>Falls eine Dokumentation der Firmenstandards vorhanden ist, diese unverändert im Anhang. des IPA Dokuments hinzufügen!</w:t>
-      </w:r>
-    </w:p>
-    <w:p>
-      <w:r>
-        <w:t>Dies ist vor allem für die Experten wichtig, damit die IPA korrekt bewertet werden kann und es nicht zu Abzügen kommt.</w:t>
+        <w:t>Firmenstandards sind bei der Probe-IPA keine vorhanden, da diese im Rahmen der Berufsschule durchgeführt wird.</w:t>
       </w:r>
     </w:p>
     <w:p/>
@@ -13890,7 +14171,7 @@
                 <w:sz w:val="20"/>
                 <w:szCs w:val="20"/>
               </w:rPr>
-              <w:t>Konzept</w:t>
+              <w:t>Initialisierung</w:t>
             </w:r>
           </w:p>
         </w:tc>
@@ -14397,7 +14678,7 @@
                 <w:sz w:val="20"/>
                 <w:szCs w:val="20"/>
               </w:rPr>
-              <w:t>Konzept</w:t>
+              <w:t>Initialisierung</w:t>
             </w:r>
           </w:p>
         </w:tc>
@@ -14500,7 +14781,18 @@
                 <w:sz w:val="20"/>
                 <w:szCs w:val="20"/>
               </w:rPr>
-              <w:t>4.5</w:t>
+              <w:t>1</w:t>
+            </w:r>
+            <w:r>
+              <w:rPr>
+                <w:b/>
+                <w:bCs/>
+                <w:i/>
+                <w:iCs/>
+                <w:sz w:val="20"/>
+                <w:szCs w:val="20"/>
+              </w:rPr>
+              <w:t>.5</w:t>
             </w:r>
           </w:p>
         </w:tc>
@@ -14529,7 +14821,18 @@
                 <w:sz w:val="20"/>
                 <w:szCs w:val="20"/>
               </w:rPr>
-              <w:t>4.5</w:t>
+              <w:t>1</w:t>
+            </w:r>
+            <w:r>
+              <w:rPr>
+                <w:b/>
+                <w:bCs/>
+                <w:i/>
+                <w:iCs/>
+                <w:sz w:val="20"/>
+                <w:szCs w:val="20"/>
+              </w:rPr>
+              <w:t>.5</w:t>
             </w:r>
           </w:p>
         </w:tc>
@@ -14625,14 +14928,7 @@
                 <w:sz w:val="20"/>
                 <w:szCs w:val="20"/>
               </w:rPr>
-              <w:t>Dokumente zu Hermes auf OneNote</w:t>
-            </w:r>
-            <w:r>
-              <w:rPr>
-                <w:sz w:val="20"/>
-                <w:szCs w:val="20"/>
-              </w:rPr>
-              <w:t>-</w:t>
+              <w:t>Dokumente zu Hermes auf OneNote-</w:t>
             </w:r>
           </w:p>
         </w:tc>
@@ -14886,7 +15182,7 @@
                 <w:sz w:val="20"/>
                 <w:szCs w:val="20"/>
               </w:rPr>
-              <w:t>Konzept</w:t>
+              <w:t>Initialisierung</w:t>
             </w:r>
           </w:p>
         </w:tc>
@@ -14989,7 +15285,18 @@
                 <w:sz w:val="20"/>
                 <w:szCs w:val="20"/>
               </w:rPr>
-              <w:t>4.5</w:t>
+              <w:t>1</w:t>
+            </w:r>
+            <w:r>
+              <w:rPr>
+                <w:b/>
+                <w:bCs/>
+                <w:i/>
+                <w:iCs/>
+                <w:sz w:val="20"/>
+                <w:szCs w:val="20"/>
+              </w:rPr>
+              <w:t>.5</w:t>
             </w:r>
           </w:p>
         </w:tc>
@@ -15018,7 +15325,18 @@
                 <w:sz w:val="20"/>
                 <w:szCs w:val="20"/>
               </w:rPr>
-              <w:t>4.5</w:t>
+              <w:t>1</w:t>
+            </w:r>
+            <w:r>
+              <w:rPr>
+                <w:b/>
+                <w:bCs/>
+                <w:i/>
+                <w:iCs/>
+                <w:sz w:val="20"/>
+                <w:szCs w:val="20"/>
+              </w:rPr>
+              <w:t>.5</w:t>
             </w:r>
           </w:p>
         </w:tc>
@@ -15216,7 +15534,578 @@
         </w:tc>
       </w:tr>
     </w:tbl>
-    <w:p/>
+    <w:p>
+      <w:pPr>
+        <w:jc w:val="both"/>
+      </w:pPr>
+    </w:p>
+    <w:p>
+      <w:pPr>
+        <w:pStyle w:val="berschrift2"/>
+      </w:pPr>
+      <w:r>
+        <w:t>Woche 8: KW37 2020</w:t>
+      </w:r>
+    </w:p>
+    <w:tbl>
+      <w:tblPr>
+        <w:tblStyle w:val="Tabellenraster"/>
+        <w:tblW w:w="0" w:type="auto"/>
+        <w:shd w:val="clear" w:color="auto" w:fill="DEEAF6" w:themeFill="accent1" w:themeFillTint="33"/>
+        <w:tblLook w:val="04A0" w:firstRow="1" w:lastRow="0" w:firstColumn="1" w:lastColumn="0" w:noHBand="0" w:noVBand="1"/>
+      </w:tblPr>
+      <w:tblGrid>
+        <w:gridCol w:w="5240"/>
+        <w:gridCol w:w="1559"/>
+        <w:gridCol w:w="1134"/>
+        <w:gridCol w:w="1127"/>
+      </w:tblGrid>
+      <w:tr>
+        <w:tc>
+          <w:tcPr>
+            <w:tcW w:w="5240" w:type="dxa"/>
+            <w:shd w:val="clear" w:color="auto" w:fill="5B9BD5" w:themeFill="accent1"/>
+          </w:tcPr>
+          <w:p>
+            <w:pPr>
+              <w:rPr>
+                <w:b/>
+                <w:bCs/>
+              </w:rPr>
+            </w:pPr>
+            <w:r>
+              <w:rPr>
+                <w:b/>
+                <w:bCs/>
+              </w:rPr>
+              <w:t>Tätigkeiten</w:t>
+            </w:r>
+          </w:p>
+        </w:tc>
+        <w:tc>
+          <w:tcPr>
+            <w:tcW w:w="1559" w:type="dxa"/>
+            <w:shd w:val="clear" w:color="auto" w:fill="5B9BD5" w:themeFill="accent1"/>
+          </w:tcPr>
+          <w:p>
+            <w:pPr>
+              <w:rPr>
+                <w:b/>
+                <w:bCs/>
+              </w:rPr>
+            </w:pPr>
+            <w:r>
+              <w:rPr>
+                <w:b/>
+                <w:bCs/>
+              </w:rPr>
+              <w:t>Projektphase</w:t>
+            </w:r>
+          </w:p>
+        </w:tc>
+        <w:tc>
+          <w:tcPr>
+            <w:tcW w:w="1134" w:type="dxa"/>
+            <w:shd w:val="clear" w:color="auto" w:fill="5B9BD5" w:themeFill="accent1"/>
+          </w:tcPr>
+          <w:p>
+            <w:pPr>
+              <w:rPr>
+                <w:b/>
+                <w:bCs/>
+              </w:rPr>
+            </w:pPr>
+            <w:r>
+              <w:rPr>
+                <w:b/>
+                <w:bCs/>
+              </w:rPr>
+              <w:t>Zeit SOLL</w:t>
+            </w:r>
+          </w:p>
+        </w:tc>
+        <w:tc>
+          <w:tcPr>
+            <w:tcW w:w="1127" w:type="dxa"/>
+            <w:shd w:val="clear" w:color="auto" w:fill="5B9BD5" w:themeFill="accent1"/>
+          </w:tcPr>
+          <w:p>
+            <w:pPr>
+              <w:rPr>
+                <w:b/>
+                <w:bCs/>
+              </w:rPr>
+            </w:pPr>
+            <w:r>
+              <w:rPr>
+                <w:b/>
+                <w:bCs/>
+              </w:rPr>
+              <w:t>Zeit IST</w:t>
+            </w:r>
+          </w:p>
+        </w:tc>
+      </w:tr>
+      <w:tr>
+        <w:tc>
+          <w:tcPr>
+            <w:tcW w:w="5240" w:type="dxa"/>
+            <w:shd w:val="clear" w:color="auto" w:fill="DEEAF6" w:themeFill="accent1" w:themeFillTint="33"/>
+          </w:tcPr>
+          <w:p>
+            <w:pPr>
+              <w:rPr>
+                <w:sz w:val="20"/>
+                <w:szCs w:val="20"/>
+              </w:rPr>
+            </w:pPr>
+            <w:r>
+              <w:rPr>
+                <w:sz w:val="20"/>
+                <w:szCs w:val="20"/>
+              </w:rPr>
+              <w:t>Organisation der IPA &amp; Firmenstandards</w:t>
+            </w:r>
+          </w:p>
+        </w:tc>
+        <w:tc>
+          <w:tcPr>
+            <w:tcW w:w="1559" w:type="dxa"/>
+            <w:shd w:val="clear" w:color="auto" w:fill="DEEAF6" w:themeFill="accent1" w:themeFillTint="33"/>
+          </w:tcPr>
+          <w:p>
+            <w:pPr>
+              <w:rPr>
+                <w:sz w:val="20"/>
+                <w:szCs w:val="20"/>
+              </w:rPr>
+            </w:pPr>
+            <w:r>
+              <w:rPr>
+                <w:sz w:val="20"/>
+                <w:szCs w:val="20"/>
+              </w:rPr>
+              <w:t>Initialisierung</w:t>
+            </w:r>
+          </w:p>
+        </w:tc>
+        <w:tc>
+          <w:tcPr>
+            <w:tcW w:w="1134" w:type="dxa"/>
+            <w:shd w:val="clear" w:color="auto" w:fill="DEEAF6" w:themeFill="accent1" w:themeFillTint="33"/>
+          </w:tcPr>
+          <w:p>
+            <w:pPr>
+              <w:rPr>
+                <w:sz w:val="20"/>
+                <w:szCs w:val="20"/>
+              </w:rPr>
+            </w:pPr>
+            <w:r>
+              <w:rPr>
+                <w:sz w:val="20"/>
+                <w:szCs w:val="20"/>
+              </w:rPr>
+              <w:t>0.75</w:t>
+            </w:r>
+          </w:p>
+        </w:tc>
+        <w:tc>
+          <w:tcPr>
+            <w:tcW w:w="1127" w:type="dxa"/>
+            <w:shd w:val="clear" w:color="auto" w:fill="DEEAF6" w:themeFill="accent1" w:themeFillTint="33"/>
+          </w:tcPr>
+          <w:p>
+            <w:pPr>
+              <w:rPr>
+                <w:sz w:val="20"/>
+                <w:szCs w:val="20"/>
+              </w:rPr>
+            </w:pPr>
+            <w:r>
+              <w:rPr>
+                <w:sz w:val="20"/>
+                <w:szCs w:val="20"/>
+              </w:rPr>
+              <w:t>0.75</w:t>
+            </w:r>
+          </w:p>
+        </w:tc>
+      </w:tr>
+      <w:tr>
+        <w:tc>
+          <w:tcPr>
+            <w:tcW w:w="5240" w:type="dxa"/>
+            <w:shd w:val="clear" w:color="auto" w:fill="DEEAF6" w:themeFill="accent1" w:themeFillTint="33"/>
+          </w:tcPr>
+          <w:p>
+            <w:pPr>
+              <w:rPr>
+                <w:sz w:val="20"/>
+                <w:szCs w:val="20"/>
+              </w:rPr>
+            </w:pPr>
+            <w:r>
+              <w:rPr>
+                <w:sz w:val="20"/>
+                <w:szCs w:val="20"/>
+              </w:rPr>
+              <w:t>Beginn mit Zeitplan</w:t>
+            </w:r>
+          </w:p>
+        </w:tc>
+        <w:tc>
+          <w:tcPr>
+            <w:tcW w:w="1559" w:type="dxa"/>
+            <w:shd w:val="clear" w:color="auto" w:fill="DEEAF6" w:themeFill="accent1" w:themeFillTint="33"/>
+          </w:tcPr>
+          <w:p>
+            <w:pPr>
+              <w:rPr>
+                <w:sz w:val="20"/>
+                <w:szCs w:val="20"/>
+              </w:rPr>
+            </w:pPr>
+            <w:r>
+              <w:rPr>
+                <w:sz w:val="20"/>
+                <w:szCs w:val="20"/>
+              </w:rPr>
+              <w:t>Initialisierung</w:t>
+            </w:r>
+          </w:p>
+        </w:tc>
+        <w:tc>
+          <w:tcPr>
+            <w:tcW w:w="1134" w:type="dxa"/>
+            <w:shd w:val="clear" w:color="auto" w:fill="DEEAF6" w:themeFill="accent1" w:themeFillTint="33"/>
+          </w:tcPr>
+          <w:p>
+            <w:pPr>
+              <w:rPr>
+                <w:sz w:val="20"/>
+                <w:szCs w:val="20"/>
+              </w:rPr>
+            </w:pPr>
+            <w:r>
+              <w:rPr>
+                <w:sz w:val="20"/>
+                <w:szCs w:val="20"/>
+              </w:rPr>
+              <w:t>0.75</w:t>
+            </w:r>
+          </w:p>
+        </w:tc>
+        <w:tc>
+          <w:tcPr>
+            <w:tcW w:w="1127" w:type="dxa"/>
+            <w:shd w:val="clear" w:color="auto" w:fill="DEEAF6" w:themeFill="accent1" w:themeFillTint="33"/>
+          </w:tcPr>
+          <w:p>
+            <w:pPr>
+              <w:rPr>
+                <w:sz w:val="20"/>
+                <w:szCs w:val="20"/>
+              </w:rPr>
+            </w:pPr>
+            <w:r>
+              <w:rPr>
+                <w:sz w:val="20"/>
+                <w:szCs w:val="20"/>
+              </w:rPr>
+              <w:t>0.75</w:t>
+            </w:r>
+          </w:p>
+        </w:tc>
+      </w:tr>
+      <w:tr>
+        <w:tc>
+          <w:tcPr>
+            <w:tcW w:w="6799" w:type="dxa"/>
+            <w:gridSpan w:val="2"/>
+            <w:shd w:val="clear" w:color="auto" w:fill="DEEAF6" w:themeFill="accent1" w:themeFillTint="33"/>
+          </w:tcPr>
+          <w:p>
+            <w:pPr>
+              <w:rPr>
+                <w:b/>
+                <w:bCs/>
+                <w:i/>
+                <w:iCs/>
+                <w:sz w:val="20"/>
+                <w:szCs w:val="20"/>
+              </w:rPr>
+            </w:pPr>
+            <w:r>
+              <w:rPr>
+                <w:b/>
+                <w:bCs/>
+                <w:i/>
+                <w:iCs/>
+                <w:sz w:val="20"/>
+                <w:szCs w:val="20"/>
+              </w:rPr>
+              <w:t>Total</w:t>
+            </w:r>
+          </w:p>
+        </w:tc>
+        <w:tc>
+          <w:tcPr>
+            <w:tcW w:w="1134" w:type="dxa"/>
+            <w:shd w:val="clear" w:color="auto" w:fill="DEEAF6" w:themeFill="accent1" w:themeFillTint="33"/>
+          </w:tcPr>
+          <w:p>
+            <w:pPr>
+              <w:rPr>
+                <w:b/>
+                <w:bCs/>
+                <w:i/>
+                <w:iCs/>
+                <w:sz w:val="20"/>
+                <w:szCs w:val="20"/>
+              </w:rPr>
+            </w:pPr>
+            <w:r>
+              <w:rPr>
+                <w:b/>
+                <w:bCs/>
+                <w:i/>
+                <w:iCs/>
+                <w:sz w:val="20"/>
+                <w:szCs w:val="20"/>
+              </w:rPr>
+              <w:t>1.5</w:t>
+            </w:r>
+          </w:p>
+        </w:tc>
+        <w:tc>
+          <w:tcPr>
+            <w:tcW w:w="1127" w:type="dxa"/>
+            <w:shd w:val="clear" w:color="auto" w:fill="DEEAF6" w:themeFill="accent1" w:themeFillTint="33"/>
+          </w:tcPr>
+          <w:p>
+            <w:pPr>
+              <w:rPr>
+                <w:b/>
+                <w:bCs/>
+                <w:i/>
+                <w:iCs/>
+                <w:sz w:val="20"/>
+                <w:szCs w:val="20"/>
+              </w:rPr>
+            </w:pPr>
+            <w:r>
+              <w:rPr>
+                <w:b/>
+                <w:bCs/>
+                <w:i/>
+                <w:iCs/>
+                <w:sz w:val="20"/>
+                <w:szCs w:val="20"/>
+              </w:rPr>
+              <w:t>1.5</w:t>
+            </w:r>
+          </w:p>
+        </w:tc>
+      </w:tr>
+      <w:tr>
+        <w:tc>
+          <w:tcPr>
+            <w:tcW w:w="9060" w:type="dxa"/>
+            <w:gridSpan w:val="4"/>
+            <w:shd w:val="clear" w:color="auto" w:fill="5B9BD5" w:themeFill="accent1"/>
+          </w:tcPr>
+          <w:p>
+            <w:pPr>
+              <w:rPr>
+                <w:b/>
+                <w:bCs/>
+              </w:rPr>
+            </w:pPr>
+            <w:r>
+              <w:rPr>
+                <w:b/>
+                <w:bCs/>
+              </w:rPr>
+              <w:t>Tagesablauf</w:t>
+            </w:r>
+          </w:p>
+        </w:tc>
+      </w:tr>
+      <w:tr>
+        <w:tc>
+          <w:tcPr>
+            <w:tcW w:w="9060" w:type="dxa"/>
+            <w:gridSpan w:val="4"/>
+            <w:shd w:val="clear" w:color="auto" w:fill="DEEAF6" w:themeFill="accent1" w:themeFillTint="33"/>
+          </w:tcPr>
+          <w:p>
+            <w:pPr>
+              <w:rPr>
+                <w:sz w:val="20"/>
+                <w:szCs w:val="20"/>
+              </w:rPr>
+            </w:pPr>
+            <w:r>
+              <w:rPr>
+                <w:sz w:val="20"/>
+                <w:szCs w:val="20"/>
+              </w:rPr>
+              <w:t>Begonnen habe ich damit die Organisation der IPA sowie die Firmenstandards im IPA-Bericht zu beschreiben. Anschliessend habe ich mit dem Zeitplan begonnen.</w:t>
+            </w:r>
+          </w:p>
+        </w:tc>
+      </w:tr>
+      <w:tr>
+        <w:tc>
+          <w:tcPr>
+            <w:tcW w:w="9060" w:type="dxa"/>
+            <w:gridSpan w:val="4"/>
+            <w:shd w:val="clear" w:color="auto" w:fill="5B9BD5" w:themeFill="accent1"/>
+          </w:tcPr>
+          <w:p>
+            <w:pPr>
+              <w:rPr>
+                <w:b/>
+                <w:bCs/>
+              </w:rPr>
+            </w:pPr>
+            <w:r>
+              <w:rPr>
+                <w:b/>
+                <w:bCs/>
+              </w:rPr>
+              <w:t>Wissensbeschaffung</w:t>
+            </w:r>
+          </w:p>
+        </w:tc>
+      </w:tr>
+      <w:tr>
+        <w:tc>
+          <w:tcPr>
+            <w:tcW w:w="9060" w:type="dxa"/>
+            <w:gridSpan w:val="4"/>
+            <w:shd w:val="clear" w:color="auto" w:fill="DEEAF6" w:themeFill="accent1" w:themeFillTint="33"/>
+          </w:tcPr>
+          <w:p>
+            <w:pPr>
+              <w:rPr>
+                <w:sz w:val="20"/>
+                <w:szCs w:val="20"/>
+              </w:rPr>
+            </w:pPr>
+            <w:r>
+              <w:rPr>
+                <w:sz w:val="20"/>
+                <w:szCs w:val="20"/>
+              </w:rPr>
+              <w:t>Zeitplan-Beispiel auf OneNote</w:t>
+            </w:r>
+          </w:p>
+        </w:tc>
+      </w:tr>
+      <w:tr>
+        <w:tc>
+          <w:tcPr>
+            <w:tcW w:w="9060" w:type="dxa"/>
+            <w:gridSpan w:val="4"/>
+            <w:shd w:val="clear" w:color="auto" w:fill="5B9BD5" w:themeFill="accent1"/>
+          </w:tcPr>
+          <w:p>
+            <w:pPr>
+              <w:rPr>
+                <w:b/>
+                <w:bCs/>
+              </w:rPr>
+            </w:pPr>
+            <w:r>
+              <w:rPr>
+                <w:b/>
+                <w:bCs/>
+              </w:rPr>
+              <w:t>Hilfestellungen</w:t>
+            </w:r>
+          </w:p>
+        </w:tc>
+      </w:tr>
+      <w:tr>
+        <w:tc>
+          <w:tcPr>
+            <w:tcW w:w="9060" w:type="dxa"/>
+            <w:gridSpan w:val="4"/>
+            <w:shd w:val="clear" w:color="auto" w:fill="DEEAF6" w:themeFill="accent1" w:themeFillTint="33"/>
+          </w:tcPr>
+          <w:p>
+            <w:pPr>
+              <w:rPr>
+                <w:sz w:val="20"/>
+                <w:szCs w:val="20"/>
+              </w:rPr>
+            </w:pPr>
+            <w:r>
+              <w:rPr>
+                <w:sz w:val="20"/>
+                <w:szCs w:val="20"/>
+              </w:rPr>
+              <w:t>-</w:t>
+            </w:r>
+          </w:p>
+        </w:tc>
+      </w:tr>
+      <w:tr>
+        <w:tc>
+          <w:tcPr>
+            <w:tcW w:w="9060" w:type="dxa"/>
+            <w:gridSpan w:val="4"/>
+            <w:shd w:val="clear" w:color="auto" w:fill="5B9BD5" w:themeFill="accent1"/>
+          </w:tcPr>
+          <w:p>
+            <w:pPr>
+              <w:rPr>
+                <w:b/>
+                <w:bCs/>
+              </w:rPr>
+            </w:pPr>
+            <w:r>
+              <w:rPr>
+                <w:b/>
+                <w:bCs/>
+              </w:rPr>
+              <w:t>Reflexion</w:t>
+            </w:r>
+          </w:p>
+        </w:tc>
+      </w:tr>
+      <w:tr>
+        <w:tc>
+          <w:tcPr>
+            <w:tcW w:w="9060" w:type="dxa"/>
+            <w:gridSpan w:val="4"/>
+            <w:shd w:val="clear" w:color="auto" w:fill="DEEAF6" w:themeFill="accent1" w:themeFillTint="33"/>
+          </w:tcPr>
+          <w:p>
+            <w:pPr>
+              <w:rPr>
+                <w:sz w:val="20"/>
+                <w:szCs w:val="20"/>
+              </w:rPr>
+            </w:pPr>
+            <w:r>
+              <w:rPr>
+                <w:sz w:val="20"/>
+                <w:szCs w:val="20"/>
+              </w:rPr>
+              <w:t>Heute kam ich relativ gut voran. Der Zeitplan sollte aber bereits etwas weiter sein.</w:t>
+            </w:r>
+          </w:p>
+        </w:tc>
+      </w:tr>
+    </w:tbl>
+    <w:p>
+      <w:pPr>
+        <w:jc w:val="both"/>
+      </w:pPr>
+    </w:p>
     <w:p>
       <w:r>
         <w:br w:type="page"/>
@@ -21108,6 +21997,7 @@
   <w:style w:type="character" w:default="1" w:styleId="Absatz-Standardschriftart">
     <w:name w:val="Default Paragraph Font"/>
     <w:uiPriority w:val="1"/>
+    <w:semiHidden/>
     <w:unhideWhenUsed/>
   </w:style>
   <w:style w:type="table" w:default="1" w:styleId="NormaleTabelle">

</xml_diff>

<commit_message>
Worked on "Zeitplan" and "IPA-Bericht" from 15.9
</commit_message>
<xml_diff>
--- a/_Dokumente/IPA-Bericht.docx
+++ b/_Dokumente/IPA-Bericht.docx
@@ -7722,13 +7722,21 @@
         <w:t>Projekt JWT in Modul 183.</w:t>
       </w:r>
     </w:p>
-    <w:p/>
+    <w:p>
+      <w:pPr>
+        <w:spacing w:after="160" w:line="259" w:lineRule="auto"/>
+      </w:pPr>
+      <w:r>
+        <w:br w:type="page"/>
+      </w:r>
+    </w:p>
     <w:p>
       <w:pPr>
         <w:pStyle w:val="berschrift1"/>
       </w:pPr>
       <w:bookmarkStart w:id="9" w:name="_Toc43280723"/>
       <w:r>
+        <w:lastRenderedPageBreak/>
         <w:t>Projektmethodik</w:t>
       </w:r>
       <w:bookmarkEnd w:id="9"/>
@@ -7745,7 +7753,19 @@
     </w:p>
     <w:p>
       <w:r>
-        <w:t>Als Projektmethodik ist Hermes vorgegeben. Genauer werde ich Hermes 5.1 IPA verwenden</w:t>
+        <w:t xml:space="preserve">Als Projektmethodik </w:t>
+      </w:r>
+      <w:r>
+        <w:t>verwende ich</w:t>
+      </w:r>
+      <w:r>
+        <w:t xml:space="preserve"> Hermes.</w:t>
+      </w:r>
+      <w:r>
+        <w:t xml:space="preserve"> Dies ist eine durch den Bund und die Swisscom entwickelte Projektmethodik.</w:t>
+      </w:r>
+      <w:r>
+        <w:t xml:space="preserve"> Genauer werde ich Hermes 5.1 IPA verwenden</w:t>
       </w:r>
       <w:r>
         <w:t>, eine durch den Kanton Bern vereinfachte Version für die IPA</w:t>
@@ -7826,7 +7846,6 @@
       </w:pPr>
       <w:bookmarkStart w:id="12" w:name="_Toc43280726"/>
       <w:r>
-        <w:lastRenderedPageBreak/>
         <w:t>Phasen</w:t>
       </w:r>
       <w:bookmarkEnd w:id="12"/>
@@ -7837,9 +7856,9 @@
           <w:noProof/>
         </w:rPr>
         <w:drawing>
-          <wp:inline distT="0" distB="0" distL="0" distR="0" wp14:anchorId="3EA1726F" wp14:editId="3CE9A6F5">
-            <wp:extent cx="5040000" cy="1523798"/>
-            <wp:effectExtent l="0" t="0" r="0" b="635"/>
+          <wp:inline distT="0" distB="0" distL="0" distR="0" wp14:anchorId="3EA1726F" wp14:editId="2BF08992">
+            <wp:extent cx="5580000" cy="1687062"/>
+            <wp:effectExtent l="0" t="0" r="1905" b="8890"/>
             <wp:docPr id="1" name="Grafik 1"/>
             <wp:cNvGraphicFramePr>
               <a:graphicFrameLocks xmlns:a="http://schemas.openxmlformats.org/drawingml/2006/main" noChangeAspect="1"/>
@@ -7859,7 +7878,7 @@
                   <pic:spPr bwMode="auto">
                     <a:xfrm>
                       <a:off x="0" y="0"/>
-                      <a:ext cx="5040000" cy="1523798"/>
+                      <a:ext cx="5580000" cy="1687062"/>
                     </a:xfrm>
                     <a:prstGeom prst="rect">
                       <a:avLst/>
@@ -7880,6 +7899,7 @@
         </w:drawing>
       </w:r>
     </w:p>
+    <w:p/>
     <w:p>
       <w:pPr>
         <w:pStyle w:val="berschrift2"/>
@@ -7896,9 +7916,9 @@
           <w:noProof/>
         </w:rPr>
         <w:drawing>
-          <wp:inline distT="0" distB="0" distL="0" distR="0" wp14:anchorId="5A31DC4A" wp14:editId="058FC871">
-            <wp:extent cx="5040000" cy="2318166"/>
-            <wp:effectExtent l="0" t="0" r="8255" b="6350"/>
+          <wp:inline distT="0" distB="0" distL="0" distR="0" wp14:anchorId="5A31DC4A" wp14:editId="137805A3">
+            <wp:extent cx="5400000" cy="2082322"/>
+            <wp:effectExtent l="0" t="0" r="0" b="0"/>
             <wp:docPr id="17" name="Grafik 17"/>
             <wp:cNvGraphicFramePr>
               <a:graphicFrameLocks xmlns:a="http://schemas.openxmlformats.org/drawingml/2006/main" noChangeAspect="1"/>
@@ -7907,18 +7927,24 @@
               <a:graphicData uri="http://schemas.openxmlformats.org/drawingml/2006/picture">
                 <pic:pic xmlns:pic="http://schemas.openxmlformats.org/drawingml/2006/picture">
                   <pic:nvPicPr>
-                    <pic:cNvPr id="1" name=""/>
+                    <pic:cNvPr id="17" name="Grafik 17"/>
                     <pic:cNvPicPr/>
                   </pic:nvPicPr>
                   <pic:blipFill rotWithShape="1">
-                    <a:blip r:embed="rId9"/>
-                    <a:srcRect l="315" r="256"/>
+                    <a:blip r:embed="rId9" cstate="print">
+                      <a:extLst>
+                        <a:ext uri="{28A0092B-C50C-407E-A947-70E740481C1C}">
+                          <a14:useLocalDpi xmlns:a14="http://schemas.microsoft.com/office/drawing/2010/main" val="0"/>
+                        </a:ext>
+                      </a:extLst>
+                    </a:blip>
+                    <a:srcRect l="395" t="2755" r="154" b="1569"/>
                     <a:stretch/>
                   </pic:blipFill>
                   <pic:spPr bwMode="auto">
                     <a:xfrm>
                       <a:off x="0" y="0"/>
-                      <a:ext cx="5040000" cy="2318166"/>
+                      <a:ext cx="5400000" cy="2082322"/>
                     </a:xfrm>
                     <a:prstGeom prst="rect">
                       <a:avLst/>
@@ -7939,12 +7965,22 @@
         </w:drawing>
       </w:r>
     </w:p>
+    <w:p/>
+    <w:p>
+      <w:pPr>
+        <w:spacing w:after="160" w:line="259" w:lineRule="auto"/>
+      </w:pPr>
+      <w:r>
+        <w:br w:type="page"/>
+      </w:r>
+    </w:p>
     <w:p>
       <w:pPr>
         <w:pStyle w:val="berschrift2"/>
       </w:pPr>
       <w:bookmarkStart w:id="14" w:name="_Toc43280728"/>
       <w:r>
+        <w:lastRenderedPageBreak/>
         <w:t>Aufgaben</w:t>
       </w:r>
       <w:bookmarkEnd w:id="14"/>
@@ -7956,10 +7992,10 @@
         <w:tblLook w:val="04A0" w:firstRow="1" w:lastRow="0" w:firstColumn="1" w:lastColumn="0" w:noHBand="0" w:noVBand="1"/>
       </w:tblPr>
       <w:tblGrid>
-        <w:gridCol w:w="1688"/>
-        <w:gridCol w:w="1928"/>
-        <w:gridCol w:w="1701"/>
-        <w:gridCol w:w="1984"/>
+        <w:gridCol w:w="1413"/>
+        <w:gridCol w:w="1843"/>
+        <w:gridCol w:w="1860"/>
+        <w:gridCol w:w="2203"/>
         <w:gridCol w:w="1701"/>
       </w:tblGrid>
       <w:tr>
@@ -7970,16 +8006,23 @@
         <w:tc>
           <w:tcPr>
             <w:cnfStyle w:val="001000000000" w:firstRow="0" w:lastRow="0" w:firstColumn="1" w:lastColumn="0" w:oddVBand="0" w:evenVBand="0" w:oddHBand="0" w:evenHBand="0" w:firstRowFirstColumn="0" w:firstRowLastColumn="0" w:lastRowFirstColumn="0" w:lastRowLastColumn="0"/>
-            <w:tcW w:w="1688" w:type="dxa"/>
+            <w:tcW w:w="1413" w:type="dxa"/>
             <w:noWrap/>
             <w:vAlign w:val="center"/>
             <w:hideMark/>
           </w:tcPr>
-          <w:p/>
-        </w:tc>
-        <w:tc>
-          <w:tcPr>
-            <w:tcW w:w="1928" w:type="dxa"/>
+          <w:p>
+            <w:pPr>
+              <w:rPr>
+                <w:sz w:val="18"/>
+                <w:szCs w:val="18"/>
+              </w:rPr>
+            </w:pPr>
+          </w:p>
+        </w:tc>
+        <w:tc>
+          <w:tcPr>
+            <w:tcW w:w="1843" w:type="dxa"/>
             <w:noWrap/>
             <w:vAlign w:val="center"/>
             <w:hideMark/>
@@ -7987,9 +8030,65 @@
           <w:p>
             <w:pPr>
               <w:cnfStyle w:val="100000000000" w:firstRow="1" w:lastRow="0" w:firstColumn="0" w:lastColumn="0" w:oddVBand="0" w:evenVBand="0" w:oddHBand="0" w:evenHBand="0" w:firstRowFirstColumn="0" w:firstRowLastColumn="0" w:lastRowFirstColumn="0" w:lastRowLastColumn="0"/>
-            </w:pPr>
-            <w:r>
+              <w:rPr>
+                <w:sz w:val="18"/>
+                <w:szCs w:val="18"/>
+              </w:rPr>
+            </w:pPr>
+            <w:r>
+              <w:rPr>
+                <w:sz w:val="18"/>
+                <w:szCs w:val="18"/>
+              </w:rPr>
               <w:t>Initialisierung</w:t>
+            </w:r>
+          </w:p>
+        </w:tc>
+        <w:tc>
+          <w:tcPr>
+            <w:tcW w:w="1842" w:type="dxa"/>
+            <w:noWrap/>
+            <w:vAlign w:val="center"/>
+            <w:hideMark/>
+          </w:tcPr>
+          <w:p>
+            <w:pPr>
+              <w:cnfStyle w:val="100000000000" w:firstRow="1" w:lastRow="0" w:firstColumn="0" w:lastColumn="0" w:oddVBand="0" w:evenVBand="0" w:oddHBand="0" w:evenHBand="0" w:firstRowFirstColumn="0" w:firstRowLastColumn="0" w:lastRowFirstColumn="0" w:lastRowLastColumn="0"/>
+              <w:rPr>
+                <w:sz w:val="18"/>
+                <w:szCs w:val="18"/>
+              </w:rPr>
+            </w:pPr>
+            <w:r>
+              <w:rPr>
+                <w:sz w:val="18"/>
+                <w:szCs w:val="18"/>
+              </w:rPr>
+              <w:t>Konzept</w:t>
+            </w:r>
+          </w:p>
+        </w:tc>
+        <w:tc>
+          <w:tcPr>
+            <w:tcW w:w="2203" w:type="dxa"/>
+            <w:noWrap/>
+            <w:vAlign w:val="center"/>
+            <w:hideMark/>
+          </w:tcPr>
+          <w:p>
+            <w:pPr>
+              <w:cnfStyle w:val="100000000000" w:firstRow="1" w:lastRow="0" w:firstColumn="0" w:lastColumn="0" w:oddVBand="0" w:evenVBand="0" w:oddHBand="0" w:evenHBand="0" w:firstRowFirstColumn="0" w:firstRowLastColumn="0" w:lastRowFirstColumn="0" w:lastRowLastColumn="0"/>
+              <w:rPr>
+                <w:sz w:val="18"/>
+                <w:szCs w:val="18"/>
+              </w:rPr>
+            </w:pPr>
+            <w:r>
+              <w:rPr>
+                <w:sz w:val="18"/>
+                <w:szCs w:val="18"/>
+              </w:rPr>
+              <w:t>Realisierung</w:t>
             </w:r>
           </w:p>
         </w:tc>
@@ -8003,40 +8102,16 @@
           <w:p>
             <w:pPr>
               <w:cnfStyle w:val="100000000000" w:firstRow="1" w:lastRow="0" w:firstColumn="0" w:lastColumn="0" w:oddVBand="0" w:evenVBand="0" w:oddHBand="0" w:evenHBand="0" w:firstRowFirstColumn="0" w:firstRowLastColumn="0" w:lastRowFirstColumn="0" w:lastRowLastColumn="0"/>
-            </w:pPr>
-            <w:r>
-              <w:t>Konzept</w:t>
-            </w:r>
-          </w:p>
-        </w:tc>
-        <w:tc>
-          <w:tcPr>
-            <w:tcW w:w="1984" w:type="dxa"/>
-            <w:noWrap/>
-            <w:vAlign w:val="center"/>
-            <w:hideMark/>
-          </w:tcPr>
-          <w:p>
-            <w:pPr>
-              <w:cnfStyle w:val="100000000000" w:firstRow="1" w:lastRow="0" w:firstColumn="0" w:lastColumn="0" w:oddVBand="0" w:evenVBand="0" w:oddHBand="0" w:evenHBand="0" w:firstRowFirstColumn="0" w:firstRowLastColumn="0" w:lastRowFirstColumn="0" w:lastRowLastColumn="0"/>
-            </w:pPr>
-            <w:r>
-              <w:t>Realisierung</w:t>
-            </w:r>
-          </w:p>
-        </w:tc>
-        <w:tc>
-          <w:tcPr>
-            <w:tcW w:w="1701" w:type="dxa"/>
-            <w:noWrap/>
-            <w:vAlign w:val="center"/>
-            <w:hideMark/>
-          </w:tcPr>
-          <w:p>
-            <w:pPr>
-              <w:cnfStyle w:val="100000000000" w:firstRow="1" w:lastRow="0" w:firstColumn="0" w:lastColumn="0" w:oddVBand="0" w:evenVBand="0" w:oddHBand="0" w:evenHBand="0" w:firstRowFirstColumn="0" w:firstRowLastColumn="0" w:lastRowFirstColumn="0" w:lastRowLastColumn="0"/>
-            </w:pPr>
-            <w:r>
+              <w:rPr>
+                <w:sz w:val="18"/>
+                <w:szCs w:val="18"/>
+              </w:rPr>
+            </w:pPr>
+            <w:r>
+              <w:rPr>
+                <w:sz w:val="18"/>
+                <w:szCs w:val="18"/>
+              </w:rPr>
               <w:t>Einführung</w:t>
             </w:r>
           </w:p>
@@ -8050,20 +8125,30 @@
         <w:tc>
           <w:tcPr>
             <w:cnfStyle w:val="001000000000" w:firstRow="0" w:lastRow="0" w:firstColumn="1" w:lastColumn="0" w:oddVBand="0" w:evenVBand="0" w:oddHBand="0" w:evenHBand="0" w:firstRowFirstColumn="0" w:firstRowLastColumn="0" w:lastRowFirstColumn="0" w:lastRowLastColumn="0"/>
-            <w:tcW w:w="1688" w:type="dxa"/>
+            <w:tcW w:w="1413" w:type="dxa"/>
             <w:noWrap/>
             <w:vAlign w:val="center"/>
             <w:hideMark/>
           </w:tcPr>
           <w:p>
-            <w:r>
+            <w:pPr>
+              <w:rPr>
+                <w:sz w:val="18"/>
+                <w:szCs w:val="18"/>
+              </w:rPr>
+            </w:pPr>
+            <w:r>
+              <w:rPr>
+                <w:sz w:val="18"/>
+                <w:szCs w:val="18"/>
+              </w:rPr>
               <w:t>Projektführung</w:t>
             </w:r>
           </w:p>
         </w:tc>
         <w:tc>
           <w:tcPr>
-            <w:tcW w:w="1928" w:type="dxa"/>
+            <w:tcW w:w="1843" w:type="dxa"/>
             <w:noWrap/>
             <w:vAlign w:val="center"/>
             <w:hideMark/>
@@ -8071,15 +8156,23 @@
           <w:p>
             <w:pPr>
               <w:cnfStyle w:val="000000100000" w:firstRow="0" w:lastRow="0" w:firstColumn="0" w:lastColumn="0" w:oddVBand="0" w:evenVBand="0" w:oddHBand="1" w:evenHBand="0" w:firstRowFirstColumn="0" w:firstRowLastColumn="0" w:lastRowFirstColumn="0" w:lastRowLastColumn="0"/>
-            </w:pPr>
-            <w:r>
+              <w:rPr>
+                <w:sz w:val="18"/>
+                <w:szCs w:val="18"/>
+              </w:rPr>
+            </w:pPr>
+            <w:r>
+              <w:rPr>
+                <w:sz w:val="18"/>
+                <w:szCs w:val="18"/>
+              </w:rPr>
               <w:t>Projektauftrag erarbeiten</w:t>
             </w:r>
           </w:p>
         </w:tc>
         <w:tc>
           <w:tcPr>
-            <w:tcW w:w="5386" w:type="dxa"/>
+            <w:tcW w:w="5746" w:type="dxa"/>
             <w:gridSpan w:val="3"/>
             <w:vAlign w:val="center"/>
             <w:hideMark/>
@@ -8087,23 +8180,47 @@
           <w:p>
             <w:pPr>
               <w:cnfStyle w:val="000000100000" w:firstRow="0" w:lastRow="0" w:firstColumn="0" w:lastColumn="0" w:oddVBand="0" w:evenVBand="0" w:oddHBand="1" w:evenHBand="0" w:firstRowFirstColumn="0" w:firstRowLastColumn="0" w:lastRowFirstColumn="0" w:lastRowLastColumn="0"/>
-            </w:pPr>
-            <w:r>
+              <w:rPr>
+                <w:sz w:val="18"/>
+                <w:szCs w:val="18"/>
+              </w:rPr>
+            </w:pPr>
+            <w:r>
+              <w:rPr>
+                <w:sz w:val="18"/>
+                <w:szCs w:val="18"/>
+              </w:rPr>
               <w:t>Projekt führen und kontrollieren</w:t>
             </w:r>
             <w:r>
+              <w:rPr>
+                <w:sz w:val="18"/>
+                <w:szCs w:val="18"/>
+              </w:rPr>
               <w:br/>
               <w:t>Projekt steuern</w:t>
             </w:r>
             <w:r>
+              <w:rPr>
+                <w:sz w:val="18"/>
+                <w:szCs w:val="18"/>
+              </w:rPr>
               <w:br/>
               <w:t>Probleme behandeln und Erfahrungen nutzen</w:t>
             </w:r>
             <w:r>
+              <w:rPr>
+                <w:sz w:val="18"/>
+                <w:szCs w:val="18"/>
+              </w:rPr>
               <w:br/>
               <w:t>Risiken managen</w:t>
             </w:r>
             <w:r>
+              <w:rPr>
+                <w:sz w:val="18"/>
+                <w:szCs w:val="18"/>
+              </w:rPr>
               <w:br/>
               <w:t>Qualitätssicherung führen</w:t>
             </w:r>
@@ -8117,26 +8234,30 @@
         <w:tc>
           <w:tcPr>
             <w:cnfStyle w:val="001000000000" w:firstRow="0" w:lastRow="0" w:firstColumn="1" w:lastColumn="0" w:oddVBand="0" w:evenVBand="0" w:oddHBand="0" w:evenHBand="0" w:firstRowFirstColumn="0" w:firstRowLastColumn="0" w:lastRowFirstColumn="0" w:lastRowLastColumn="0"/>
-            <w:tcW w:w="1688" w:type="dxa"/>
+            <w:tcW w:w="1413" w:type="dxa"/>
             <w:noWrap/>
             <w:vAlign w:val="center"/>
             <w:hideMark/>
           </w:tcPr>
           <w:p>
-            <w:r>
-              <w:t>Projekt</w:t>
-            </w:r>
-            <w:r>
-              <w:t>-</w:t>
-            </w:r>
-            <w:r>
-              <w:t>grundlagen</w:t>
-            </w:r>
-          </w:p>
-        </w:tc>
-        <w:tc>
-          <w:tcPr>
-            <w:tcW w:w="1928" w:type="dxa"/>
+            <w:pPr>
+              <w:rPr>
+                <w:sz w:val="18"/>
+                <w:szCs w:val="18"/>
+              </w:rPr>
+            </w:pPr>
+            <w:r>
+              <w:rPr>
+                <w:sz w:val="18"/>
+                <w:szCs w:val="18"/>
+              </w:rPr>
+              <w:t>Projekt-grundlagen</w:t>
+            </w:r>
+          </w:p>
+        </w:tc>
+        <w:tc>
+          <w:tcPr>
+            <w:tcW w:w="1843" w:type="dxa"/>
             <w:noWrap/>
             <w:vAlign w:val="center"/>
             <w:hideMark/>
@@ -8144,10 +8265,140 @@
           <w:p>
             <w:pPr>
               <w:cnfStyle w:val="000000000000" w:firstRow="0" w:lastRow="0" w:firstColumn="0" w:lastColumn="0" w:oddVBand="0" w:evenVBand="0" w:oddHBand="0" w:evenHBand="0" w:firstRowFirstColumn="0" w:firstRowLastColumn="0" w:lastRowFirstColumn="0" w:lastRowLastColumn="0"/>
-            </w:pPr>
-            <w:r>
+              <w:rPr>
+                <w:sz w:val="18"/>
+                <w:szCs w:val="18"/>
+              </w:rPr>
+            </w:pPr>
+            <w:r>
+              <w:rPr>
+                <w:sz w:val="18"/>
+                <w:szCs w:val="18"/>
+              </w:rPr>
               <w:t>Studie erarbeiten</w:t>
             </w:r>
+          </w:p>
+          <w:p>
+            <w:pPr>
+              <w:pStyle w:val="Listenabsatz"/>
+              <w:numPr>
+                <w:ilvl w:val="0"/>
+                <w:numId w:val="21"/>
+              </w:numPr>
+              <w:ind w:left="173" w:hanging="173"/>
+              <w:cnfStyle w:val="000000000000" w:firstRow="0" w:lastRow="0" w:firstColumn="0" w:lastColumn="0" w:oddVBand="0" w:evenVBand="0" w:oddHBand="0" w:evenHBand="0" w:firstRowFirstColumn="0" w:firstRowLastColumn="0" w:lastRowFirstColumn="0" w:lastRowLastColumn="0"/>
+              <w:rPr>
+                <w:sz w:val="14"/>
+                <w:szCs w:val="14"/>
+              </w:rPr>
+            </w:pPr>
+            <w:r>
+              <w:rPr>
+                <w:sz w:val="14"/>
+                <w:szCs w:val="14"/>
+              </w:rPr>
+              <w:t>Situationsanalyse (IST-Situation)</w:t>
+            </w:r>
+          </w:p>
+          <w:p>
+            <w:pPr>
+              <w:pStyle w:val="Listenabsatz"/>
+              <w:numPr>
+                <w:ilvl w:val="0"/>
+                <w:numId w:val="21"/>
+              </w:numPr>
+              <w:ind w:left="173" w:hanging="173"/>
+              <w:cnfStyle w:val="000000000000" w:firstRow="0" w:lastRow="0" w:firstColumn="0" w:lastColumn="0" w:oddVBand="0" w:evenVBand="0" w:oddHBand="0" w:evenHBand="0" w:firstRowFirstColumn="0" w:firstRowLastColumn="0" w:lastRowFirstColumn="0" w:lastRowLastColumn="0"/>
+              <w:rPr>
+                <w:sz w:val="14"/>
+                <w:szCs w:val="14"/>
+              </w:rPr>
+            </w:pPr>
+            <w:r>
+              <w:rPr>
+                <w:sz w:val="14"/>
+                <w:szCs w:val="14"/>
+              </w:rPr>
+              <w:t>Ziele und Anforderungen verfeinern</w:t>
+            </w:r>
+          </w:p>
+          <w:p>
+            <w:pPr>
+              <w:pStyle w:val="Listenabsatz"/>
+              <w:numPr>
+                <w:ilvl w:val="0"/>
+                <w:numId w:val="21"/>
+              </w:numPr>
+              <w:ind w:left="173" w:hanging="173"/>
+              <w:cnfStyle w:val="000000000000" w:firstRow="0" w:lastRow="0" w:firstColumn="0" w:lastColumn="0" w:oddVBand="0" w:evenVBand="0" w:oddHBand="0" w:evenHBand="0" w:firstRowFirstColumn="0" w:firstRowLastColumn="0" w:lastRowFirstColumn="0" w:lastRowLastColumn="0"/>
+              <w:rPr>
+                <w:sz w:val="14"/>
+                <w:szCs w:val="14"/>
+              </w:rPr>
+            </w:pPr>
+            <w:r>
+              <w:rPr>
+                <w:sz w:val="14"/>
+                <w:szCs w:val="14"/>
+              </w:rPr>
+              <w:t>Use-Case/Aktivitätsdiagramm</w:t>
+            </w:r>
+          </w:p>
+          <w:p>
+            <w:pPr>
+              <w:pStyle w:val="Listenabsatz"/>
+              <w:numPr>
+                <w:ilvl w:val="0"/>
+                <w:numId w:val="21"/>
+              </w:numPr>
+              <w:ind w:left="173" w:hanging="173"/>
+              <w:cnfStyle w:val="000000000000" w:firstRow="0" w:lastRow="0" w:firstColumn="0" w:lastColumn="0" w:oddVBand="0" w:evenVBand="0" w:oddHBand="0" w:evenHBand="0" w:firstRowFirstColumn="0" w:firstRowLastColumn="0" w:lastRowFirstColumn="0" w:lastRowLastColumn="0"/>
+              <w:rPr>
+                <w:sz w:val="14"/>
+                <w:szCs w:val="14"/>
+              </w:rPr>
+            </w:pPr>
+            <w:r>
+              <w:rPr>
+                <w:sz w:val="14"/>
+                <w:szCs w:val="14"/>
+              </w:rPr>
+              <w:t>Lösungsvarianten erarbeiten oder Begründung, warum keine Varianten</w:t>
+            </w:r>
+          </w:p>
+        </w:tc>
+        <w:tc>
+          <w:tcPr>
+            <w:tcW w:w="1842" w:type="dxa"/>
+            <w:noWrap/>
+            <w:vAlign w:val="center"/>
+            <w:hideMark/>
+          </w:tcPr>
+          <w:p>
+            <w:pPr>
+              <w:cnfStyle w:val="000000000000" w:firstRow="0" w:lastRow="0" w:firstColumn="0" w:lastColumn="0" w:oddVBand="0" w:evenVBand="0" w:oddHBand="0" w:evenHBand="0" w:firstRowFirstColumn="0" w:firstRowLastColumn="0" w:lastRowFirstColumn="0" w:lastRowLastColumn="0"/>
+              <w:rPr>
+                <w:sz w:val="18"/>
+                <w:szCs w:val="18"/>
+              </w:rPr>
+            </w:pPr>
+          </w:p>
+        </w:tc>
+        <w:tc>
+          <w:tcPr>
+            <w:tcW w:w="2203" w:type="dxa"/>
+            <w:noWrap/>
+            <w:vAlign w:val="center"/>
+            <w:hideMark/>
+          </w:tcPr>
+          <w:p>
+            <w:pPr>
+              <w:cnfStyle w:val="000000000000" w:firstRow="0" w:lastRow="0" w:firstColumn="0" w:lastColumn="0" w:oddVBand="0" w:evenVBand="0" w:oddHBand="0" w:evenHBand="0" w:firstRowFirstColumn="0" w:firstRowLastColumn="0" w:lastRowFirstColumn="0" w:lastRowLastColumn="0"/>
+              <w:rPr>
+                <w:sz w:val="18"/>
+                <w:szCs w:val="18"/>
+              </w:rPr>
+            </w:pPr>
           </w:p>
         </w:tc>
         <w:tc>
@@ -8160,32 +8411,10 @@
           <w:p>
             <w:pPr>
               <w:cnfStyle w:val="000000000000" w:firstRow="0" w:lastRow="0" w:firstColumn="0" w:lastColumn="0" w:oddVBand="0" w:evenVBand="0" w:oddHBand="0" w:evenHBand="0" w:firstRowFirstColumn="0" w:firstRowLastColumn="0" w:lastRowFirstColumn="0" w:lastRowLastColumn="0"/>
-            </w:pPr>
-          </w:p>
-        </w:tc>
-        <w:tc>
-          <w:tcPr>
-            <w:tcW w:w="1984" w:type="dxa"/>
-            <w:noWrap/>
-            <w:vAlign w:val="center"/>
-            <w:hideMark/>
-          </w:tcPr>
-          <w:p>
-            <w:pPr>
-              <w:cnfStyle w:val="000000000000" w:firstRow="0" w:lastRow="0" w:firstColumn="0" w:lastColumn="0" w:oddVBand="0" w:evenVBand="0" w:oddHBand="0" w:evenHBand="0" w:firstRowFirstColumn="0" w:firstRowLastColumn="0" w:lastRowFirstColumn="0" w:lastRowLastColumn="0"/>
-            </w:pPr>
-          </w:p>
-        </w:tc>
-        <w:tc>
-          <w:tcPr>
-            <w:tcW w:w="1701" w:type="dxa"/>
-            <w:noWrap/>
-            <w:vAlign w:val="center"/>
-            <w:hideMark/>
-          </w:tcPr>
-          <w:p>
-            <w:pPr>
-              <w:cnfStyle w:val="000000000000" w:firstRow="0" w:lastRow="0" w:firstColumn="0" w:lastColumn="0" w:oddVBand="0" w:evenVBand="0" w:oddHBand="0" w:evenHBand="0" w:firstRowFirstColumn="0" w:firstRowLastColumn="0" w:lastRowFirstColumn="0" w:lastRowLastColumn="0"/>
+              <w:rPr>
+                <w:sz w:val="18"/>
+                <w:szCs w:val="18"/>
+              </w:rPr>
             </w:pPr>
           </w:p>
         </w:tc>
@@ -8198,20 +8427,30 @@
         <w:tc>
           <w:tcPr>
             <w:cnfStyle w:val="001000000000" w:firstRow="0" w:lastRow="0" w:firstColumn="1" w:lastColumn="0" w:oddVBand="0" w:evenVBand="0" w:oddHBand="0" w:evenHBand="0" w:firstRowFirstColumn="0" w:firstRowLastColumn="0" w:lastRowFirstColumn="0" w:lastRowLastColumn="0"/>
-            <w:tcW w:w="1688" w:type="dxa"/>
+            <w:tcW w:w="1413" w:type="dxa"/>
             <w:noWrap/>
             <w:vAlign w:val="center"/>
             <w:hideMark/>
           </w:tcPr>
           <w:p>
-            <w:r>
+            <w:pPr>
+              <w:rPr>
+                <w:sz w:val="18"/>
+                <w:szCs w:val="18"/>
+              </w:rPr>
+            </w:pPr>
+            <w:r>
+              <w:rPr>
+                <w:sz w:val="18"/>
+                <w:szCs w:val="18"/>
+              </w:rPr>
               <w:t>IT-System</w:t>
             </w:r>
           </w:p>
         </w:tc>
         <w:tc>
           <w:tcPr>
-            <w:tcW w:w="1928" w:type="dxa"/>
+            <w:tcW w:w="1843" w:type="dxa"/>
             <w:noWrap/>
             <w:vAlign w:val="center"/>
             <w:hideMark/>
@@ -8219,7 +8458,191 @@
           <w:p>
             <w:pPr>
               <w:cnfStyle w:val="000000100000" w:firstRow="0" w:lastRow="0" w:firstColumn="0" w:lastColumn="0" w:oddVBand="0" w:evenVBand="0" w:oddHBand="1" w:evenHBand="0" w:firstRowFirstColumn="0" w:firstRowLastColumn="0" w:lastRowFirstColumn="0" w:lastRowLastColumn="0"/>
-            </w:pPr>
+              <w:rPr>
+                <w:sz w:val="18"/>
+                <w:szCs w:val="18"/>
+              </w:rPr>
+            </w:pPr>
+          </w:p>
+        </w:tc>
+        <w:tc>
+          <w:tcPr>
+            <w:tcW w:w="1842" w:type="dxa"/>
+            <w:noWrap/>
+            <w:vAlign w:val="center"/>
+            <w:hideMark/>
+          </w:tcPr>
+          <w:p>
+            <w:pPr>
+              <w:cnfStyle w:val="000000100000" w:firstRow="0" w:lastRow="0" w:firstColumn="0" w:lastColumn="0" w:oddVBand="0" w:evenVBand="0" w:oddHBand="1" w:evenHBand="0" w:firstRowFirstColumn="0" w:firstRowLastColumn="0" w:lastRowFirstColumn="0" w:lastRowLastColumn="0"/>
+              <w:rPr>
+                <w:sz w:val="18"/>
+                <w:szCs w:val="18"/>
+              </w:rPr>
+            </w:pPr>
+            <w:r>
+              <w:rPr>
+                <w:sz w:val="18"/>
+                <w:szCs w:val="18"/>
+              </w:rPr>
+              <w:t>Systemkonzept erarbeiten</w:t>
+            </w:r>
+          </w:p>
+          <w:p>
+            <w:pPr>
+              <w:pStyle w:val="Listenabsatz"/>
+              <w:numPr>
+                <w:ilvl w:val="0"/>
+                <w:numId w:val="24"/>
+              </w:numPr>
+              <w:ind w:left="176" w:hanging="176"/>
+              <w:cnfStyle w:val="000000100000" w:firstRow="0" w:lastRow="0" w:firstColumn="0" w:lastColumn="0" w:oddVBand="0" w:evenVBand="0" w:oddHBand="1" w:evenHBand="0" w:firstRowFirstColumn="0" w:firstRowLastColumn="0" w:lastRowFirstColumn="0" w:lastRowLastColumn="0"/>
+              <w:rPr>
+                <w:sz w:val="14"/>
+                <w:szCs w:val="14"/>
+              </w:rPr>
+            </w:pPr>
+            <w:r>
+              <w:rPr>
+                <w:sz w:val="14"/>
+                <w:szCs w:val="14"/>
+              </w:rPr>
+              <w:t>Produkte vorstellen</w:t>
+            </w:r>
+          </w:p>
+          <w:p>
+            <w:pPr>
+              <w:pStyle w:val="Listenabsatz"/>
+              <w:numPr>
+                <w:ilvl w:val="0"/>
+                <w:numId w:val="24"/>
+              </w:numPr>
+              <w:ind w:left="176" w:hanging="176"/>
+              <w:cnfStyle w:val="000000100000" w:firstRow="0" w:lastRow="0" w:firstColumn="0" w:lastColumn="0" w:oddVBand="0" w:evenVBand="0" w:oddHBand="1" w:evenHBand="0" w:firstRowFirstColumn="0" w:firstRowLastColumn="0" w:lastRowFirstColumn="0" w:lastRowLastColumn="0"/>
+              <w:rPr>
+                <w:sz w:val="14"/>
+                <w:szCs w:val="14"/>
+              </w:rPr>
+            </w:pPr>
+            <w:r>
+              <w:rPr>
+                <w:sz w:val="14"/>
+                <w:szCs w:val="14"/>
+              </w:rPr>
+              <w:t>Architektur</w:t>
+            </w:r>
+          </w:p>
+          <w:p>
+            <w:pPr>
+              <w:pStyle w:val="Listenabsatz"/>
+              <w:numPr>
+                <w:ilvl w:val="0"/>
+                <w:numId w:val="24"/>
+              </w:numPr>
+              <w:ind w:left="176" w:hanging="176"/>
+              <w:cnfStyle w:val="000000100000" w:firstRow="0" w:lastRow="0" w:firstColumn="0" w:lastColumn="0" w:oddVBand="0" w:evenVBand="0" w:oddHBand="1" w:evenHBand="0" w:firstRowFirstColumn="0" w:firstRowLastColumn="0" w:lastRowFirstColumn="0" w:lastRowLastColumn="0"/>
+              <w:rPr>
+                <w:sz w:val="14"/>
+                <w:szCs w:val="14"/>
+              </w:rPr>
+            </w:pPr>
+            <w:r>
+              <w:rPr>
+                <w:sz w:val="14"/>
+                <w:szCs w:val="14"/>
+              </w:rPr>
+              <w:t>Struktur der Anwendung</w:t>
+            </w:r>
+          </w:p>
+          <w:p>
+            <w:pPr>
+              <w:pStyle w:val="Listenabsatz"/>
+              <w:numPr>
+                <w:ilvl w:val="0"/>
+                <w:numId w:val="24"/>
+              </w:numPr>
+              <w:ind w:left="176" w:hanging="176"/>
+              <w:cnfStyle w:val="000000100000" w:firstRow="0" w:lastRow="0" w:firstColumn="0" w:lastColumn="0" w:oddVBand="0" w:evenVBand="0" w:oddHBand="1" w:evenHBand="0" w:firstRowFirstColumn="0" w:firstRowLastColumn="0" w:lastRowFirstColumn="0" w:lastRowLastColumn="0"/>
+              <w:rPr>
+                <w:sz w:val="14"/>
+                <w:szCs w:val="14"/>
+              </w:rPr>
+            </w:pPr>
+            <w:r>
+              <w:rPr>
+                <w:sz w:val="14"/>
+                <w:szCs w:val="14"/>
+              </w:rPr>
+              <w:t>Klassendiagramme</w:t>
+            </w:r>
+          </w:p>
+        </w:tc>
+        <w:tc>
+          <w:tcPr>
+            <w:tcW w:w="2203" w:type="dxa"/>
+            <w:noWrap/>
+            <w:vAlign w:val="center"/>
+            <w:hideMark/>
+          </w:tcPr>
+          <w:p>
+            <w:pPr>
+              <w:cnfStyle w:val="000000100000" w:firstRow="0" w:lastRow="0" w:firstColumn="0" w:lastColumn="0" w:oddVBand="0" w:evenVBand="0" w:oddHBand="1" w:evenHBand="0" w:firstRowFirstColumn="0" w:firstRowLastColumn="0" w:lastRowFirstColumn="0" w:lastRowLastColumn="0"/>
+              <w:rPr>
+                <w:sz w:val="18"/>
+                <w:szCs w:val="18"/>
+              </w:rPr>
+            </w:pPr>
+            <w:r>
+              <w:rPr>
+                <w:sz w:val="18"/>
+                <w:szCs w:val="18"/>
+              </w:rPr>
+              <w:t>System realisieren</w:t>
+            </w:r>
+          </w:p>
+          <w:p>
+            <w:pPr>
+              <w:pStyle w:val="Listenabsatz"/>
+              <w:numPr>
+                <w:ilvl w:val="0"/>
+                <w:numId w:val="27"/>
+              </w:numPr>
+              <w:ind w:left="160" w:hanging="160"/>
+              <w:cnfStyle w:val="000000100000" w:firstRow="0" w:lastRow="0" w:firstColumn="0" w:lastColumn="0" w:oddVBand="0" w:evenVBand="0" w:oddHBand="1" w:evenHBand="0" w:firstRowFirstColumn="0" w:firstRowLastColumn="0" w:lastRowFirstColumn="0" w:lastRowLastColumn="0"/>
+              <w:rPr>
+                <w:sz w:val="14"/>
+                <w:szCs w:val="14"/>
+              </w:rPr>
+            </w:pPr>
+            <w:r>
+              <w:rPr>
+                <w:sz w:val="14"/>
+                <w:szCs w:val="14"/>
+              </w:rPr>
+              <w:t>Konzeptionelle Überlegungen notieren</w:t>
+            </w:r>
+          </w:p>
+          <w:p>
+            <w:pPr>
+              <w:pStyle w:val="Listenabsatz"/>
+              <w:numPr>
+                <w:ilvl w:val="0"/>
+                <w:numId w:val="27"/>
+              </w:numPr>
+              <w:ind w:left="160" w:hanging="160"/>
+              <w:cnfStyle w:val="000000100000" w:firstRow="0" w:lastRow="0" w:firstColumn="0" w:lastColumn="0" w:oddVBand="0" w:evenVBand="0" w:oddHBand="1" w:evenHBand="0" w:firstRowFirstColumn="0" w:firstRowLastColumn="0" w:lastRowFirstColumn="0" w:lastRowLastColumn="0"/>
+              <w:rPr>
+                <w:sz w:val="14"/>
+                <w:szCs w:val="14"/>
+              </w:rPr>
+            </w:pPr>
+            <w:r>
+              <w:rPr>
+                <w:sz w:val="14"/>
+                <w:szCs w:val="14"/>
+              </w:rPr>
+              <w:t>Code dokumentieren</w:t>
+            </w:r>
           </w:p>
         </w:tc>
         <w:tc>
@@ -8232,40 +8655,16 @@
           <w:p>
             <w:pPr>
               <w:cnfStyle w:val="000000100000" w:firstRow="0" w:lastRow="0" w:firstColumn="0" w:lastColumn="0" w:oddVBand="0" w:evenVBand="0" w:oddHBand="1" w:evenHBand="0" w:firstRowFirstColumn="0" w:firstRowLastColumn="0" w:lastRowFirstColumn="0" w:lastRowLastColumn="0"/>
-            </w:pPr>
-            <w:r>
-              <w:t>Systemkonzept erarbeiten</w:t>
-            </w:r>
-          </w:p>
-        </w:tc>
-        <w:tc>
-          <w:tcPr>
-            <w:tcW w:w="1984" w:type="dxa"/>
-            <w:noWrap/>
-            <w:vAlign w:val="center"/>
-            <w:hideMark/>
-          </w:tcPr>
-          <w:p>
-            <w:pPr>
-              <w:cnfStyle w:val="000000100000" w:firstRow="0" w:lastRow="0" w:firstColumn="0" w:lastColumn="0" w:oddVBand="0" w:evenVBand="0" w:oddHBand="1" w:evenHBand="0" w:firstRowFirstColumn="0" w:firstRowLastColumn="0" w:lastRowFirstColumn="0" w:lastRowLastColumn="0"/>
-            </w:pPr>
-            <w:r>
-              <w:t>System realisieren</w:t>
-            </w:r>
-          </w:p>
-        </w:tc>
-        <w:tc>
-          <w:tcPr>
-            <w:tcW w:w="1701" w:type="dxa"/>
-            <w:noWrap/>
-            <w:vAlign w:val="center"/>
-            <w:hideMark/>
-          </w:tcPr>
-          <w:p>
-            <w:pPr>
-              <w:cnfStyle w:val="000000100000" w:firstRow="0" w:lastRow="0" w:firstColumn="0" w:lastColumn="0" w:oddVBand="0" w:evenVBand="0" w:oddHBand="1" w:evenHBand="0" w:firstRowFirstColumn="0" w:firstRowLastColumn="0" w:lastRowFirstColumn="0" w:lastRowLastColumn="0"/>
-            </w:pPr>
-            <w:r>
+              <w:rPr>
+                <w:sz w:val="18"/>
+                <w:szCs w:val="18"/>
+              </w:rPr>
+            </w:pPr>
+            <w:r>
+              <w:rPr>
+                <w:sz w:val="18"/>
+                <w:szCs w:val="18"/>
+              </w:rPr>
               <w:t>System aktivieren</w:t>
             </w:r>
           </w:p>
@@ -8278,20 +8677,30 @@
         <w:tc>
           <w:tcPr>
             <w:cnfStyle w:val="001000000000" w:firstRow="0" w:lastRow="0" w:firstColumn="1" w:lastColumn="0" w:oddVBand="0" w:evenVBand="0" w:oddHBand="0" w:evenHBand="0" w:firstRowFirstColumn="0" w:firstRowLastColumn="0" w:lastRowFirstColumn="0" w:lastRowLastColumn="0"/>
-            <w:tcW w:w="1688" w:type="dxa"/>
+            <w:tcW w:w="1413" w:type="dxa"/>
             <w:noWrap/>
             <w:vAlign w:val="center"/>
             <w:hideMark/>
           </w:tcPr>
           <w:p>
-            <w:r>
+            <w:pPr>
+              <w:rPr>
+                <w:sz w:val="18"/>
+                <w:szCs w:val="18"/>
+              </w:rPr>
+            </w:pPr>
+            <w:r>
+              <w:rPr>
+                <w:sz w:val="18"/>
+                <w:szCs w:val="18"/>
+              </w:rPr>
               <w:t>Testen</w:t>
             </w:r>
           </w:p>
         </w:tc>
         <w:tc>
           <w:tcPr>
-            <w:tcW w:w="1928" w:type="dxa"/>
+            <w:tcW w:w="1843" w:type="dxa"/>
             <w:noWrap/>
             <w:vAlign w:val="center"/>
             <w:hideMark/>
@@ -8299,7 +8708,256 @@
           <w:p>
             <w:pPr>
               <w:cnfStyle w:val="000000000000" w:firstRow="0" w:lastRow="0" w:firstColumn="0" w:lastColumn="0" w:oddVBand="0" w:evenVBand="0" w:oddHBand="0" w:evenHBand="0" w:firstRowFirstColumn="0" w:firstRowLastColumn="0" w:lastRowFirstColumn="0" w:lastRowLastColumn="0"/>
-            </w:pPr>
+              <w:rPr>
+                <w:sz w:val="18"/>
+                <w:szCs w:val="18"/>
+              </w:rPr>
+            </w:pPr>
+          </w:p>
+        </w:tc>
+        <w:tc>
+          <w:tcPr>
+            <w:tcW w:w="1842" w:type="dxa"/>
+            <w:noWrap/>
+            <w:vAlign w:val="center"/>
+            <w:hideMark/>
+          </w:tcPr>
+          <w:p>
+            <w:pPr>
+              <w:cnfStyle w:val="000000000000" w:firstRow="0" w:lastRow="0" w:firstColumn="0" w:lastColumn="0" w:oddVBand="0" w:evenVBand="0" w:oddHBand="0" w:evenHBand="0" w:firstRowFirstColumn="0" w:firstRowLastColumn="0" w:lastRowFirstColumn="0" w:lastRowLastColumn="0"/>
+              <w:rPr>
+                <w:sz w:val="18"/>
+                <w:szCs w:val="18"/>
+              </w:rPr>
+            </w:pPr>
+            <w:r>
+              <w:rPr>
+                <w:sz w:val="18"/>
+                <w:szCs w:val="18"/>
+              </w:rPr>
+              <w:t>Testkonzept erarbeiten</w:t>
+            </w:r>
+          </w:p>
+          <w:p>
+            <w:pPr>
+              <w:pStyle w:val="Listenabsatz"/>
+              <w:numPr>
+                <w:ilvl w:val="0"/>
+                <w:numId w:val="25"/>
+              </w:numPr>
+              <w:ind w:left="176" w:hanging="176"/>
+              <w:cnfStyle w:val="000000000000" w:firstRow="0" w:lastRow="0" w:firstColumn="0" w:lastColumn="0" w:oddVBand="0" w:evenVBand="0" w:oddHBand="0" w:evenHBand="0" w:firstRowFirstColumn="0" w:firstRowLastColumn="0" w:lastRowFirstColumn="0" w:lastRowLastColumn="0"/>
+              <w:rPr>
+                <w:sz w:val="14"/>
+                <w:szCs w:val="14"/>
+              </w:rPr>
+            </w:pPr>
+            <w:r>
+              <w:rPr>
+                <w:sz w:val="14"/>
+                <w:szCs w:val="14"/>
+              </w:rPr>
+              <w:t>Testziele</w:t>
+            </w:r>
+          </w:p>
+          <w:p>
+            <w:pPr>
+              <w:pStyle w:val="Listenabsatz"/>
+              <w:numPr>
+                <w:ilvl w:val="0"/>
+                <w:numId w:val="25"/>
+              </w:numPr>
+              <w:ind w:left="176" w:hanging="176"/>
+              <w:cnfStyle w:val="000000000000" w:firstRow="0" w:lastRow="0" w:firstColumn="0" w:lastColumn="0" w:oddVBand="0" w:evenVBand="0" w:oddHBand="0" w:evenHBand="0" w:firstRowFirstColumn="0" w:firstRowLastColumn="0" w:lastRowFirstColumn="0" w:lastRowLastColumn="0"/>
+              <w:rPr>
+                <w:sz w:val="14"/>
+                <w:szCs w:val="14"/>
+              </w:rPr>
+            </w:pPr>
+            <w:r>
+              <w:rPr>
+                <w:sz w:val="14"/>
+                <w:szCs w:val="14"/>
+              </w:rPr>
+              <w:t>Testobjekte</w:t>
+            </w:r>
+          </w:p>
+          <w:p>
+            <w:pPr>
+              <w:pStyle w:val="Listenabsatz"/>
+              <w:numPr>
+                <w:ilvl w:val="0"/>
+                <w:numId w:val="25"/>
+              </w:numPr>
+              <w:ind w:left="176" w:hanging="176"/>
+              <w:cnfStyle w:val="000000000000" w:firstRow="0" w:lastRow="0" w:firstColumn="0" w:lastColumn="0" w:oddVBand="0" w:evenVBand="0" w:oddHBand="0" w:evenHBand="0" w:firstRowFirstColumn="0" w:firstRowLastColumn="0" w:lastRowFirstColumn="0" w:lastRowLastColumn="0"/>
+              <w:rPr>
+                <w:sz w:val="14"/>
+                <w:szCs w:val="14"/>
+              </w:rPr>
+            </w:pPr>
+            <w:r>
+              <w:rPr>
+                <w:sz w:val="14"/>
+                <w:szCs w:val="14"/>
+              </w:rPr>
+              <w:t>Testarten (manuelle/automatisierte Tests)</w:t>
+            </w:r>
+          </w:p>
+          <w:p>
+            <w:pPr>
+              <w:pStyle w:val="Listenabsatz"/>
+              <w:numPr>
+                <w:ilvl w:val="0"/>
+                <w:numId w:val="25"/>
+              </w:numPr>
+              <w:ind w:left="176" w:hanging="176"/>
+              <w:cnfStyle w:val="000000000000" w:firstRow="0" w:lastRow="0" w:firstColumn="0" w:lastColumn="0" w:oddVBand="0" w:evenVBand="0" w:oddHBand="0" w:evenHBand="0" w:firstRowFirstColumn="0" w:firstRowLastColumn="0" w:lastRowFirstColumn="0" w:lastRowLastColumn="0"/>
+              <w:rPr>
+                <w:sz w:val="14"/>
+                <w:szCs w:val="14"/>
+              </w:rPr>
+            </w:pPr>
+            <w:r>
+              <w:rPr>
+                <w:sz w:val="14"/>
+                <w:szCs w:val="14"/>
+              </w:rPr>
+              <w:t>Testumgebung, Testinfrastruktur</w:t>
+            </w:r>
+          </w:p>
+          <w:p>
+            <w:pPr>
+              <w:pStyle w:val="Listenabsatz"/>
+              <w:numPr>
+                <w:ilvl w:val="0"/>
+                <w:numId w:val="25"/>
+              </w:numPr>
+              <w:ind w:left="176" w:hanging="176"/>
+              <w:cnfStyle w:val="000000000000" w:firstRow="0" w:lastRow="0" w:firstColumn="0" w:lastColumn="0" w:oddVBand="0" w:evenVBand="0" w:oddHBand="0" w:evenHBand="0" w:firstRowFirstColumn="0" w:firstRowLastColumn="0" w:lastRowFirstColumn="0" w:lastRowLastColumn="0"/>
+              <w:rPr>
+                <w:sz w:val="14"/>
+                <w:szCs w:val="14"/>
+              </w:rPr>
+            </w:pPr>
+            <w:r>
+              <w:rPr>
+                <w:sz w:val="14"/>
+                <w:szCs w:val="14"/>
+              </w:rPr>
+              <w:t>Testdaten</w:t>
+            </w:r>
+          </w:p>
+          <w:p>
+            <w:pPr>
+              <w:pStyle w:val="Listenabsatz"/>
+              <w:numPr>
+                <w:ilvl w:val="0"/>
+                <w:numId w:val="25"/>
+              </w:numPr>
+              <w:ind w:left="176" w:hanging="176"/>
+              <w:cnfStyle w:val="000000000000" w:firstRow="0" w:lastRow="0" w:firstColumn="0" w:lastColumn="0" w:oddVBand="0" w:evenVBand="0" w:oddHBand="0" w:evenHBand="0" w:firstRowFirstColumn="0" w:firstRowLastColumn="0" w:lastRowFirstColumn="0" w:lastRowLastColumn="0"/>
+              <w:rPr>
+                <w:sz w:val="14"/>
+                <w:szCs w:val="14"/>
+              </w:rPr>
+            </w:pPr>
+            <w:r>
+              <w:rPr>
+                <w:sz w:val="14"/>
+                <w:szCs w:val="14"/>
+              </w:rPr>
+              <w:t>Testfälle (Testaufgaben)</w:t>
+            </w:r>
+          </w:p>
+        </w:tc>
+        <w:tc>
+          <w:tcPr>
+            <w:tcW w:w="2203" w:type="dxa"/>
+            <w:vAlign w:val="center"/>
+            <w:hideMark/>
+          </w:tcPr>
+          <w:p>
+            <w:pPr>
+              <w:cnfStyle w:val="000000000000" w:firstRow="0" w:lastRow="0" w:firstColumn="0" w:lastColumn="0" w:oddVBand="0" w:evenVBand="0" w:oddHBand="0" w:evenHBand="0" w:firstRowFirstColumn="0" w:firstRowLastColumn="0" w:lastRowFirstColumn="0" w:lastRowLastColumn="0"/>
+              <w:rPr>
+                <w:sz w:val="18"/>
+                <w:szCs w:val="18"/>
+              </w:rPr>
+            </w:pPr>
+            <w:r>
+              <w:rPr>
+                <w:sz w:val="18"/>
+                <w:szCs w:val="18"/>
+              </w:rPr>
+              <w:t>Testinfrastruktur realisieren</w:t>
+            </w:r>
+          </w:p>
+          <w:p>
+            <w:pPr>
+              <w:pStyle w:val="Listenabsatz"/>
+              <w:numPr>
+                <w:ilvl w:val="0"/>
+                <w:numId w:val="26"/>
+              </w:numPr>
+              <w:ind w:left="160" w:hanging="153"/>
+              <w:cnfStyle w:val="000000000000" w:firstRow="0" w:lastRow="0" w:firstColumn="0" w:lastColumn="0" w:oddVBand="0" w:evenVBand="0" w:oddHBand="0" w:evenHBand="0" w:firstRowFirstColumn="0" w:firstRowLastColumn="0" w:lastRowFirstColumn="0" w:lastRowLastColumn="0"/>
+              <w:rPr>
+                <w:sz w:val="14"/>
+                <w:szCs w:val="14"/>
+              </w:rPr>
+            </w:pPr>
+            <w:r>
+              <w:rPr>
+                <w:sz w:val="14"/>
+                <w:szCs w:val="14"/>
+              </w:rPr>
+              <w:t>Test durchführen</w:t>
+            </w:r>
+          </w:p>
+          <w:p>
+            <w:pPr>
+              <w:pStyle w:val="Listenabsatz"/>
+              <w:numPr>
+                <w:ilvl w:val="0"/>
+                <w:numId w:val="26"/>
+              </w:numPr>
+              <w:ind w:left="160" w:hanging="153"/>
+              <w:cnfStyle w:val="000000000000" w:firstRow="0" w:lastRow="0" w:firstColumn="0" w:lastColumn="0" w:oddVBand="0" w:evenVBand="0" w:oddHBand="0" w:evenHBand="0" w:firstRowFirstColumn="0" w:firstRowLastColumn="0" w:lastRowFirstColumn="0" w:lastRowLastColumn="0"/>
+              <w:rPr>
+                <w:sz w:val="14"/>
+                <w:szCs w:val="14"/>
+              </w:rPr>
+            </w:pPr>
+            <w:r>
+              <w:rPr>
+                <w:sz w:val="14"/>
+                <w:szCs w:val="14"/>
+              </w:rPr>
+              <w:t>Testprotokoll erstellen</w:t>
+            </w:r>
+          </w:p>
+          <w:p>
+            <w:pPr>
+              <w:pStyle w:val="Listenabsatz"/>
+              <w:numPr>
+                <w:ilvl w:val="0"/>
+                <w:numId w:val="26"/>
+              </w:numPr>
+              <w:ind w:left="160" w:hanging="153"/>
+              <w:cnfStyle w:val="000000000000" w:firstRow="0" w:lastRow="0" w:firstColumn="0" w:lastColumn="0" w:oddVBand="0" w:evenVBand="0" w:oddHBand="0" w:evenHBand="0" w:firstRowFirstColumn="0" w:firstRowLastColumn="0" w:lastRowFirstColumn="0" w:lastRowLastColumn="0"/>
+              <w:rPr>
+                <w:sz w:val="14"/>
+                <w:szCs w:val="14"/>
+              </w:rPr>
+            </w:pPr>
+            <w:r>
+              <w:rPr>
+                <w:sz w:val="14"/>
+                <w:szCs w:val="14"/>
+              </w:rPr>
+              <w:t>Test auswerten</w:t>
+            </w:r>
           </w:p>
         </w:tc>
         <w:tc>
@@ -8312,41 +8970,10 @@
           <w:p>
             <w:pPr>
               <w:cnfStyle w:val="000000000000" w:firstRow="0" w:lastRow="0" w:firstColumn="0" w:lastColumn="0" w:oddVBand="0" w:evenVBand="0" w:oddHBand="0" w:evenHBand="0" w:firstRowFirstColumn="0" w:firstRowLastColumn="0" w:lastRowFirstColumn="0" w:lastRowLastColumn="0"/>
-            </w:pPr>
-            <w:r>
-              <w:t>Testkonzept erarbeiten</w:t>
-            </w:r>
-          </w:p>
-        </w:tc>
-        <w:tc>
-          <w:tcPr>
-            <w:tcW w:w="1984" w:type="dxa"/>
-            <w:vAlign w:val="center"/>
-            <w:hideMark/>
-          </w:tcPr>
-          <w:p>
-            <w:pPr>
-              <w:cnfStyle w:val="000000000000" w:firstRow="0" w:lastRow="0" w:firstColumn="0" w:lastColumn="0" w:oddVBand="0" w:evenVBand="0" w:oddHBand="0" w:evenHBand="0" w:firstRowFirstColumn="0" w:firstRowLastColumn="0" w:lastRowFirstColumn="0" w:lastRowLastColumn="0"/>
-            </w:pPr>
-            <w:r>
-              <w:t>Testinfrastruktur realisieren</w:t>
-            </w:r>
-            <w:r>
-              <w:br/>
-              <w:t>Test durchführen</w:t>
-            </w:r>
-          </w:p>
-        </w:tc>
-        <w:tc>
-          <w:tcPr>
-            <w:tcW w:w="1701" w:type="dxa"/>
-            <w:noWrap/>
-            <w:vAlign w:val="center"/>
-            <w:hideMark/>
-          </w:tcPr>
-          <w:p>
-            <w:pPr>
-              <w:cnfStyle w:val="000000000000" w:firstRow="0" w:lastRow="0" w:firstColumn="0" w:lastColumn="0" w:oddVBand="0" w:evenVBand="0" w:oddHBand="0" w:evenHBand="0" w:firstRowFirstColumn="0" w:firstRowLastColumn="0" w:lastRowFirstColumn="0" w:lastRowLastColumn="0"/>
+              <w:rPr>
+                <w:sz w:val="18"/>
+                <w:szCs w:val="18"/>
+              </w:rPr>
             </w:pPr>
           </w:p>
         </w:tc>
@@ -8359,20 +8986,30 @@
         <w:tc>
           <w:tcPr>
             <w:cnfStyle w:val="001000000000" w:firstRow="0" w:lastRow="0" w:firstColumn="1" w:lastColumn="0" w:oddVBand="0" w:evenVBand="0" w:oddHBand="0" w:evenHBand="0" w:firstRowFirstColumn="0" w:firstRowLastColumn="0" w:lastRowFirstColumn="0" w:lastRowLastColumn="0"/>
-            <w:tcW w:w="1688" w:type="dxa"/>
+            <w:tcW w:w="1413" w:type="dxa"/>
             <w:noWrap/>
             <w:vAlign w:val="center"/>
             <w:hideMark/>
           </w:tcPr>
           <w:p>
-            <w:r>
+            <w:pPr>
+              <w:rPr>
+                <w:sz w:val="18"/>
+                <w:szCs w:val="18"/>
+              </w:rPr>
+            </w:pPr>
+            <w:r>
+              <w:rPr>
+                <w:sz w:val="18"/>
+                <w:szCs w:val="18"/>
+              </w:rPr>
               <w:t>Dokumentation IPA</w:t>
             </w:r>
           </w:p>
         </w:tc>
         <w:tc>
           <w:tcPr>
-            <w:tcW w:w="1928" w:type="dxa"/>
+            <w:tcW w:w="1843" w:type="dxa"/>
             <w:noWrap/>
             <w:vAlign w:val="center"/>
             <w:hideMark/>
@@ -8380,9 +9017,65 @@
           <w:p>
             <w:pPr>
               <w:cnfStyle w:val="000000100000" w:firstRow="0" w:lastRow="0" w:firstColumn="0" w:lastColumn="0" w:oddVBand="0" w:evenVBand="0" w:oddHBand="1" w:evenHBand="0" w:firstRowFirstColumn="0" w:firstRowLastColumn="0" w:lastRowFirstColumn="0" w:lastRowLastColumn="0"/>
-            </w:pPr>
-            <w:r>
+              <w:rPr>
+                <w:sz w:val="18"/>
+                <w:szCs w:val="18"/>
+              </w:rPr>
+            </w:pPr>
+            <w:r>
+              <w:rPr>
+                <w:sz w:val="18"/>
+                <w:szCs w:val="18"/>
+              </w:rPr>
               <w:t>Initialisierung dokumentieren</w:t>
+            </w:r>
+          </w:p>
+        </w:tc>
+        <w:tc>
+          <w:tcPr>
+            <w:tcW w:w="1842" w:type="dxa"/>
+            <w:noWrap/>
+            <w:vAlign w:val="center"/>
+            <w:hideMark/>
+          </w:tcPr>
+          <w:p>
+            <w:pPr>
+              <w:cnfStyle w:val="000000100000" w:firstRow="0" w:lastRow="0" w:firstColumn="0" w:lastColumn="0" w:oddVBand="0" w:evenVBand="0" w:oddHBand="1" w:evenHBand="0" w:firstRowFirstColumn="0" w:firstRowLastColumn="0" w:lastRowFirstColumn="0" w:lastRowLastColumn="0"/>
+              <w:rPr>
+                <w:sz w:val="18"/>
+                <w:szCs w:val="18"/>
+              </w:rPr>
+            </w:pPr>
+            <w:r>
+              <w:rPr>
+                <w:sz w:val="18"/>
+                <w:szCs w:val="18"/>
+              </w:rPr>
+              <w:t>Konzept dokumentieren</w:t>
+            </w:r>
+          </w:p>
+        </w:tc>
+        <w:tc>
+          <w:tcPr>
+            <w:tcW w:w="2203" w:type="dxa"/>
+            <w:noWrap/>
+            <w:vAlign w:val="center"/>
+            <w:hideMark/>
+          </w:tcPr>
+          <w:p>
+            <w:pPr>
+              <w:cnfStyle w:val="000000100000" w:firstRow="0" w:lastRow="0" w:firstColumn="0" w:lastColumn="0" w:oddVBand="0" w:evenVBand="0" w:oddHBand="1" w:evenHBand="0" w:firstRowFirstColumn="0" w:firstRowLastColumn="0" w:lastRowFirstColumn="0" w:lastRowLastColumn="0"/>
+              <w:rPr>
+                <w:sz w:val="18"/>
+                <w:szCs w:val="18"/>
+              </w:rPr>
+            </w:pPr>
+            <w:r>
+              <w:rPr>
+                <w:sz w:val="18"/>
+                <w:szCs w:val="18"/>
+              </w:rPr>
+              <w:t>Realisierung dokumentieren</w:t>
             </w:r>
           </w:p>
         </w:tc>
@@ -8396,40 +9089,16 @@
           <w:p>
             <w:pPr>
               <w:cnfStyle w:val="000000100000" w:firstRow="0" w:lastRow="0" w:firstColumn="0" w:lastColumn="0" w:oddVBand="0" w:evenVBand="0" w:oddHBand="1" w:evenHBand="0" w:firstRowFirstColumn="0" w:firstRowLastColumn="0" w:lastRowFirstColumn="0" w:lastRowLastColumn="0"/>
-            </w:pPr>
-            <w:r>
-              <w:t>Konzept dokumentieren</w:t>
-            </w:r>
-          </w:p>
-        </w:tc>
-        <w:tc>
-          <w:tcPr>
-            <w:tcW w:w="1984" w:type="dxa"/>
-            <w:noWrap/>
-            <w:vAlign w:val="center"/>
-            <w:hideMark/>
-          </w:tcPr>
-          <w:p>
-            <w:pPr>
-              <w:cnfStyle w:val="000000100000" w:firstRow="0" w:lastRow="0" w:firstColumn="0" w:lastColumn="0" w:oddVBand="0" w:evenVBand="0" w:oddHBand="1" w:evenHBand="0" w:firstRowFirstColumn="0" w:firstRowLastColumn="0" w:lastRowFirstColumn="0" w:lastRowLastColumn="0"/>
-            </w:pPr>
-            <w:r>
-              <w:t>Realisierung dokumentieren</w:t>
-            </w:r>
-          </w:p>
-        </w:tc>
-        <w:tc>
-          <w:tcPr>
-            <w:tcW w:w="1701" w:type="dxa"/>
-            <w:noWrap/>
-            <w:vAlign w:val="center"/>
-            <w:hideMark/>
-          </w:tcPr>
-          <w:p>
-            <w:pPr>
-              <w:cnfStyle w:val="000000100000" w:firstRow="0" w:lastRow="0" w:firstColumn="0" w:lastColumn="0" w:oddVBand="0" w:evenVBand="0" w:oddHBand="1" w:evenHBand="0" w:firstRowFirstColumn="0" w:firstRowLastColumn="0" w:lastRowFirstColumn="0" w:lastRowLastColumn="0"/>
-            </w:pPr>
-            <w:r>
+              <w:rPr>
+                <w:sz w:val="18"/>
+                <w:szCs w:val="18"/>
+              </w:rPr>
+            </w:pPr>
+            <w:r>
+              <w:rPr>
+                <w:sz w:val="18"/>
+                <w:szCs w:val="18"/>
+              </w:rPr>
               <w:t>Einführung dokumentieren</w:t>
             </w:r>
           </w:p>
@@ -8730,7 +9399,7 @@
                                 <w:rPr>
                                   <w:color w:val="FFFFFF" w:themeColor="background1"/>
                                 </w:rPr>
-                                <w:t>Fachvorgesetzter/Lehrmeister/Firma</w:t>
+                                <w:t>Lehrperson – Daniel Mosimann</w:t>
                               </w:r>
                             </w:p>
                           </w:txbxContent>
@@ -8811,7 +9480,7 @@
                           <w:rPr>
                             <w:color w:val="FFFFFF" w:themeColor="background1"/>
                           </w:rPr>
-                          <w:t>Fachvorgesetzter/Lehrmeister/Firma</w:t>
+                          <w:t>Lehrperson – Daniel Mosimann</w:t>
                         </w:r>
                       </w:p>
                     </w:txbxContent>
@@ -10852,7 +11521,14 @@
                 <w:sz w:val="20"/>
                 <w:szCs w:val="20"/>
               </w:rPr>
-              <w:t>Lehrer</w:t>
+              <w:t>Lehr</w:t>
+            </w:r>
+            <w:r>
+              <w:rPr>
+                <w:sz w:val="20"/>
+                <w:szCs w:val="20"/>
+              </w:rPr>
+              <w:t>person -Daniel Mosimann</w:t>
             </w:r>
           </w:p>
         </w:tc>
@@ -16097,6 +16773,574 @@
               </w:rPr>
               <w:t>Heute kam ich relativ gut voran. Der Zeitplan sollte aber bereits etwas weiter sein.</w:t>
             </w:r>
+          </w:p>
+        </w:tc>
+      </w:tr>
+    </w:tbl>
+    <w:p/>
+    <w:p>
+      <w:pPr>
+        <w:pStyle w:val="berschrift2"/>
+      </w:pPr>
+      <w:r>
+        <w:t xml:space="preserve">Woche </w:t>
+      </w:r>
+      <w:r>
+        <w:t>9</w:t>
+      </w:r>
+      <w:r>
+        <w:t>: KW3</w:t>
+      </w:r>
+      <w:r>
+        <w:t>8</w:t>
+      </w:r>
+      <w:r>
+        <w:t xml:space="preserve"> 2020</w:t>
+      </w:r>
+    </w:p>
+    <w:tbl>
+      <w:tblPr>
+        <w:tblStyle w:val="Tabellenraster"/>
+        <w:tblW w:w="0" w:type="auto"/>
+        <w:shd w:val="clear" w:color="auto" w:fill="DEEAF6" w:themeFill="accent1" w:themeFillTint="33"/>
+        <w:tblLook w:val="04A0" w:firstRow="1" w:lastRow="0" w:firstColumn="1" w:lastColumn="0" w:noHBand="0" w:noVBand="1"/>
+      </w:tblPr>
+      <w:tblGrid>
+        <w:gridCol w:w="5240"/>
+        <w:gridCol w:w="1559"/>
+        <w:gridCol w:w="1134"/>
+        <w:gridCol w:w="1127"/>
+      </w:tblGrid>
+      <w:tr>
+        <w:tc>
+          <w:tcPr>
+            <w:tcW w:w="5240" w:type="dxa"/>
+            <w:shd w:val="clear" w:color="auto" w:fill="5B9BD5" w:themeFill="accent1"/>
+          </w:tcPr>
+          <w:p>
+            <w:pPr>
+              <w:rPr>
+                <w:b/>
+                <w:bCs/>
+              </w:rPr>
+            </w:pPr>
+            <w:r>
+              <w:rPr>
+                <w:b/>
+                <w:bCs/>
+              </w:rPr>
+              <w:t>Tätigkeiten</w:t>
+            </w:r>
+          </w:p>
+        </w:tc>
+        <w:tc>
+          <w:tcPr>
+            <w:tcW w:w="1559" w:type="dxa"/>
+            <w:shd w:val="clear" w:color="auto" w:fill="5B9BD5" w:themeFill="accent1"/>
+          </w:tcPr>
+          <w:p>
+            <w:pPr>
+              <w:rPr>
+                <w:b/>
+                <w:bCs/>
+              </w:rPr>
+            </w:pPr>
+            <w:r>
+              <w:rPr>
+                <w:b/>
+                <w:bCs/>
+              </w:rPr>
+              <w:t>Projektphase</w:t>
+            </w:r>
+          </w:p>
+        </w:tc>
+        <w:tc>
+          <w:tcPr>
+            <w:tcW w:w="1134" w:type="dxa"/>
+            <w:shd w:val="clear" w:color="auto" w:fill="5B9BD5" w:themeFill="accent1"/>
+          </w:tcPr>
+          <w:p>
+            <w:pPr>
+              <w:rPr>
+                <w:b/>
+                <w:bCs/>
+              </w:rPr>
+            </w:pPr>
+            <w:r>
+              <w:rPr>
+                <w:b/>
+                <w:bCs/>
+              </w:rPr>
+              <w:t>Zeit SOLL</w:t>
+            </w:r>
+          </w:p>
+        </w:tc>
+        <w:tc>
+          <w:tcPr>
+            <w:tcW w:w="1127" w:type="dxa"/>
+            <w:shd w:val="clear" w:color="auto" w:fill="5B9BD5" w:themeFill="accent1"/>
+          </w:tcPr>
+          <w:p>
+            <w:pPr>
+              <w:rPr>
+                <w:b/>
+                <w:bCs/>
+              </w:rPr>
+            </w:pPr>
+            <w:r>
+              <w:rPr>
+                <w:b/>
+                <w:bCs/>
+              </w:rPr>
+              <w:t>Zeit IST</w:t>
+            </w:r>
+          </w:p>
+        </w:tc>
+      </w:tr>
+      <w:tr>
+        <w:tc>
+          <w:tcPr>
+            <w:tcW w:w="5240" w:type="dxa"/>
+            <w:shd w:val="clear" w:color="auto" w:fill="DEEAF6" w:themeFill="accent1" w:themeFillTint="33"/>
+          </w:tcPr>
+          <w:p>
+            <w:pPr>
+              <w:rPr>
+                <w:sz w:val="20"/>
+                <w:szCs w:val="20"/>
+              </w:rPr>
+            </w:pPr>
+            <w:r>
+              <w:rPr>
+                <w:sz w:val="20"/>
+                <w:szCs w:val="20"/>
+              </w:rPr>
+              <w:t>Erklärung von Hermes durch Herr Mosimann</w:t>
+            </w:r>
+          </w:p>
+        </w:tc>
+        <w:tc>
+          <w:tcPr>
+            <w:tcW w:w="1559" w:type="dxa"/>
+            <w:shd w:val="clear" w:color="auto" w:fill="DEEAF6" w:themeFill="accent1" w:themeFillTint="33"/>
+          </w:tcPr>
+          <w:p>
+            <w:pPr>
+              <w:rPr>
+                <w:sz w:val="20"/>
+                <w:szCs w:val="20"/>
+              </w:rPr>
+            </w:pPr>
+            <w:r>
+              <w:rPr>
+                <w:sz w:val="20"/>
+                <w:szCs w:val="20"/>
+              </w:rPr>
+              <w:t>Initialisierung</w:t>
+            </w:r>
+          </w:p>
+        </w:tc>
+        <w:tc>
+          <w:tcPr>
+            <w:tcW w:w="1134" w:type="dxa"/>
+            <w:shd w:val="clear" w:color="auto" w:fill="DEEAF6" w:themeFill="accent1" w:themeFillTint="33"/>
+          </w:tcPr>
+          <w:p>
+            <w:pPr>
+              <w:rPr>
+                <w:sz w:val="20"/>
+                <w:szCs w:val="20"/>
+              </w:rPr>
+            </w:pPr>
+            <w:r>
+              <w:rPr>
+                <w:sz w:val="20"/>
+                <w:szCs w:val="20"/>
+              </w:rPr>
+              <w:t>0.</w:t>
+            </w:r>
+            <w:r>
+              <w:rPr>
+                <w:sz w:val="20"/>
+                <w:szCs w:val="20"/>
+              </w:rPr>
+              <w:t>5</w:t>
+            </w:r>
+          </w:p>
+        </w:tc>
+        <w:tc>
+          <w:tcPr>
+            <w:tcW w:w="1127" w:type="dxa"/>
+            <w:shd w:val="clear" w:color="auto" w:fill="DEEAF6" w:themeFill="accent1" w:themeFillTint="33"/>
+          </w:tcPr>
+          <w:p>
+            <w:pPr>
+              <w:rPr>
+                <w:sz w:val="20"/>
+                <w:szCs w:val="20"/>
+              </w:rPr>
+            </w:pPr>
+            <w:r>
+              <w:rPr>
+                <w:sz w:val="20"/>
+                <w:szCs w:val="20"/>
+              </w:rPr>
+              <w:t>0.5</w:t>
+            </w:r>
+          </w:p>
+        </w:tc>
+      </w:tr>
+      <w:tr>
+        <w:tc>
+          <w:tcPr>
+            <w:tcW w:w="5240" w:type="dxa"/>
+            <w:shd w:val="clear" w:color="auto" w:fill="DEEAF6" w:themeFill="accent1" w:themeFillTint="33"/>
+          </w:tcPr>
+          <w:p>
+            <w:pPr>
+              <w:rPr>
+                <w:sz w:val="20"/>
+                <w:szCs w:val="20"/>
+              </w:rPr>
+            </w:pPr>
+            <w:r>
+              <w:rPr>
+                <w:sz w:val="20"/>
+                <w:szCs w:val="20"/>
+              </w:rPr>
+              <w:t>Zeitplan</w:t>
+            </w:r>
+          </w:p>
+        </w:tc>
+        <w:tc>
+          <w:tcPr>
+            <w:tcW w:w="1559" w:type="dxa"/>
+            <w:shd w:val="clear" w:color="auto" w:fill="DEEAF6" w:themeFill="accent1" w:themeFillTint="33"/>
+          </w:tcPr>
+          <w:p>
+            <w:pPr>
+              <w:rPr>
+                <w:sz w:val="20"/>
+                <w:szCs w:val="20"/>
+              </w:rPr>
+            </w:pPr>
+            <w:r>
+              <w:rPr>
+                <w:sz w:val="20"/>
+                <w:szCs w:val="20"/>
+              </w:rPr>
+              <w:t>Initialisierung</w:t>
+            </w:r>
+          </w:p>
+        </w:tc>
+        <w:tc>
+          <w:tcPr>
+            <w:tcW w:w="1134" w:type="dxa"/>
+            <w:shd w:val="clear" w:color="auto" w:fill="DEEAF6" w:themeFill="accent1" w:themeFillTint="33"/>
+          </w:tcPr>
+          <w:p>
+            <w:pPr>
+              <w:rPr>
+                <w:sz w:val="20"/>
+                <w:szCs w:val="20"/>
+              </w:rPr>
+            </w:pPr>
+            <w:r>
+              <w:rPr>
+                <w:sz w:val="20"/>
+                <w:szCs w:val="20"/>
+              </w:rPr>
+              <w:t>1.0</w:t>
+            </w:r>
+          </w:p>
+        </w:tc>
+        <w:tc>
+          <w:tcPr>
+            <w:tcW w:w="1127" w:type="dxa"/>
+            <w:shd w:val="clear" w:color="auto" w:fill="DEEAF6" w:themeFill="accent1" w:themeFillTint="33"/>
+          </w:tcPr>
+          <w:p>
+            <w:pPr>
+              <w:rPr>
+                <w:sz w:val="20"/>
+                <w:szCs w:val="20"/>
+              </w:rPr>
+            </w:pPr>
+            <w:r>
+              <w:rPr>
+                <w:sz w:val="20"/>
+                <w:szCs w:val="20"/>
+              </w:rPr>
+              <w:t>1.0</w:t>
+            </w:r>
+          </w:p>
+        </w:tc>
+      </w:tr>
+      <w:tr>
+        <w:tc>
+          <w:tcPr>
+            <w:tcW w:w="6799" w:type="dxa"/>
+            <w:gridSpan w:val="2"/>
+            <w:shd w:val="clear" w:color="auto" w:fill="DEEAF6" w:themeFill="accent1" w:themeFillTint="33"/>
+          </w:tcPr>
+          <w:p>
+            <w:pPr>
+              <w:rPr>
+                <w:b/>
+                <w:bCs/>
+                <w:i/>
+                <w:iCs/>
+                <w:sz w:val="20"/>
+                <w:szCs w:val="20"/>
+              </w:rPr>
+            </w:pPr>
+            <w:r>
+              <w:rPr>
+                <w:b/>
+                <w:bCs/>
+                <w:i/>
+                <w:iCs/>
+                <w:sz w:val="20"/>
+                <w:szCs w:val="20"/>
+              </w:rPr>
+              <w:t>Total</w:t>
+            </w:r>
+          </w:p>
+        </w:tc>
+        <w:tc>
+          <w:tcPr>
+            <w:tcW w:w="1134" w:type="dxa"/>
+            <w:shd w:val="clear" w:color="auto" w:fill="DEEAF6" w:themeFill="accent1" w:themeFillTint="33"/>
+          </w:tcPr>
+          <w:p>
+            <w:pPr>
+              <w:rPr>
+                <w:b/>
+                <w:bCs/>
+                <w:i/>
+                <w:iCs/>
+                <w:sz w:val="20"/>
+                <w:szCs w:val="20"/>
+              </w:rPr>
+            </w:pPr>
+            <w:r>
+              <w:rPr>
+                <w:b/>
+                <w:bCs/>
+                <w:i/>
+                <w:iCs/>
+                <w:sz w:val="20"/>
+                <w:szCs w:val="20"/>
+              </w:rPr>
+              <w:t>1.5</w:t>
+            </w:r>
+          </w:p>
+        </w:tc>
+        <w:tc>
+          <w:tcPr>
+            <w:tcW w:w="1127" w:type="dxa"/>
+            <w:shd w:val="clear" w:color="auto" w:fill="DEEAF6" w:themeFill="accent1" w:themeFillTint="33"/>
+          </w:tcPr>
+          <w:p>
+            <w:pPr>
+              <w:rPr>
+                <w:b/>
+                <w:bCs/>
+                <w:i/>
+                <w:iCs/>
+                <w:sz w:val="20"/>
+                <w:szCs w:val="20"/>
+              </w:rPr>
+            </w:pPr>
+            <w:r>
+              <w:rPr>
+                <w:b/>
+                <w:bCs/>
+                <w:i/>
+                <w:iCs/>
+                <w:sz w:val="20"/>
+                <w:szCs w:val="20"/>
+              </w:rPr>
+              <w:t>1.5</w:t>
+            </w:r>
+          </w:p>
+        </w:tc>
+      </w:tr>
+      <w:tr>
+        <w:tc>
+          <w:tcPr>
+            <w:tcW w:w="9060" w:type="dxa"/>
+            <w:gridSpan w:val="4"/>
+            <w:shd w:val="clear" w:color="auto" w:fill="5B9BD5" w:themeFill="accent1"/>
+          </w:tcPr>
+          <w:p>
+            <w:pPr>
+              <w:rPr>
+                <w:b/>
+                <w:bCs/>
+              </w:rPr>
+            </w:pPr>
+            <w:r>
+              <w:rPr>
+                <w:b/>
+                <w:bCs/>
+              </w:rPr>
+              <w:t>Tagesablauf</w:t>
+            </w:r>
+          </w:p>
+        </w:tc>
+      </w:tr>
+      <w:tr>
+        <w:tc>
+          <w:tcPr>
+            <w:tcW w:w="9060" w:type="dxa"/>
+            <w:gridSpan w:val="4"/>
+            <w:shd w:val="clear" w:color="auto" w:fill="DEEAF6" w:themeFill="accent1" w:themeFillTint="33"/>
+          </w:tcPr>
+          <w:p>
+            <w:pPr>
+              <w:rPr>
+                <w:sz w:val="20"/>
+                <w:szCs w:val="20"/>
+              </w:rPr>
+            </w:pPr>
+          </w:p>
+        </w:tc>
+      </w:tr>
+      <w:tr>
+        <w:tc>
+          <w:tcPr>
+            <w:tcW w:w="9060" w:type="dxa"/>
+            <w:gridSpan w:val="4"/>
+            <w:shd w:val="clear" w:color="auto" w:fill="5B9BD5" w:themeFill="accent1"/>
+          </w:tcPr>
+          <w:p>
+            <w:pPr>
+              <w:rPr>
+                <w:b/>
+                <w:bCs/>
+              </w:rPr>
+            </w:pPr>
+            <w:r>
+              <w:rPr>
+                <w:b/>
+                <w:bCs/>
+              </w:rPr>
+              <w:t>Wissensbeschaffung</w:t>
+            </w:r>
+          </w:p>
+        </w:tc>
+      </w:tr>
+      <w:tr>
+        <w:tc>
+          <w:tcPr>
+            <w:tcW w:w="9060" w:type="dxa"/>
+            <w:gridSpan w:val="4"/>
+            <w:shd w:val="clear" w:color="auto" w:fill="DEEAF6" w:themeFill="accent1" w:themeFillTint="33"/>
+          </w:tcPr>
+          <w:p>
+            <w:pPr>
+              <w:rPr>
+                <w:sz w:val="20"/>
+                <w:szCs w:val="20"/>
+              </w:rPr>
+            </w:pPr>
+            <w:r>
+              <w:rPr>
+                <w:sz w:val="20"/>
+                <w:szCs w:val="20"/>
+              </w:rPr>
+              <w:t>Zeitplan-Beispiel auf OneNote</w:t>
+            </w:r>
+          </w:p>
+        </w:tc>
+      </w:tr>
+      <w:tr>
+        <w:tc>
+          <w:tcPr>
+            <w:tcW w:w="9060" w:type="dxa"/>
+            <w:gridSpan w:val="4"/>
+            <w:shd w:val="clear" w:color="auto" w:fill="5B9BD5" w:themeFill="accent1"/>
+          </w:tcPr>
+          <w:p>
+            <w:pPr>
+              <w:rPr>
+                <w:b/>
+                <w:bCs/>
+              </w:rPr>
+            </w:pPr>
+            <w:r>
+              <w:rPr>
+                <w:b/>
+                <w:bCs/>
+              </w:rPr>
+              <w:t>Hilfestellungen</w:t>
+            </w:r>
+          </w:p>
+        </w:tc>
+      </w:tr>
+      <w:tr>
+        <w:tc>
+          <w:tcPr>
+            <w:tcW w:w="9060" w:type="dxa"/>
+            <w:gridSpan w:val="4"/>
+            <w:shd w:val="clear" w:color="auto" w:fill="DEEAF6" w:themeFill="accent1" w:themeFillTint="33"/>
+          </w:tcPr>
+          <w:p>
+            <w:pPr>
+              <w:rPr>
+                <w:sz w:val="20"/>
+                <w:szCs w:val="20"/>
+              </w:rPr>
+            </w:pPr>
+            <w:r>
+              <w:rPr>
+                <w:sz w:val="20"/>
+                <w:szCs w:val="20"/>
+              </w:rPr>
+              <w:t>-</w:t>
+            </w:r>
+          </w:p>
+        </w:tc>
+      </w:tr>
+      <w:tr>
+        <w:tc>
+          <w:tcPr>
+            <w:tcW w:w="9060" w:type="dxa"/>
+            <w:gridSpan w:val="4"/>
+            <w:shd w:val="clear" w:color="auto" w:fill="5B9BD5" w:themeFill="accent1"/>
+          </w:tcPr>
+          <w:p>
+            <w:pPr>
+              <w:rPr>
+                <w:b/>
+                <w:bCs/>
+              </w:rPr>
+            </w:pPr>
+            <w:r>
+              <w:rPr>
+                <w:b/>
+                <w:bCs/>
+              </w:rPr>
+              <w:t>Reflexion</w:t>
+            </w:r>
+          </w:p>
+        </w:tc>
+      </w:tr>
+      <w:tr>
+        <w:tc>
+          <w:tcPr>
+            <w:tcW w:w="9060" w:type="dxa"/>
+            <w:gridSpan w:val="4"/>
+            <w:shd w:val="clear" w:color="auto" w:fill="DEEAF6" w:themeFill="accent1" w:themeFillTint="33"/>
+          </w:tcPr>
+          <w:p>
+            <w:pPr>
+              <w:rPr>
+                <w:sz w:val="20"/>
+                <w:szCs w:val="20"/>
+              </w:rPr>
+            </w:pPr>
           </w:p>
         </w:tc>
       </w:tr>
@@ -18719,6 +19963,7 @@
     </w:p>
     <w:p/>
     <w:p/>
+    <w:p/>
     <w:sectPr>
       <w:headerReference w:type="default" r:id="rId10"/>
       <w:footerReference w:type="default" r:id="rId11"/>
@@ -18799,7 +20044,7 @@
         <w:sz w:val="20"/>
         <w:szCs w:val="20"/>
       </w:rPr>
-      <w:t>vorlage-ipa-bericht.docx</w:t>
+      <w:t>IPA-Bericht.docx</w:t>
     </w:r>
     <w:r>
       <w:rPr>
@@ -19982,6 +21227,119 @@
     </w:lvl>
   </w:abstractNum>
   <w:abstractNum w:abstractNumId="8" w15:restartNumberingAfterBreak="0">
+    <w:nsid w:val="170B3CF0"/>
+    <w:multiLevelType w:val="hybridMultilevel"/>
+    <w:tmpl w:val="11FC3E54"/>
+    <w:lvl w:ilvl="0" w:tplc="08070001">
+      <w:start w:val="1"/>
+      <w:numFmt w:val="bullet"/>
+      <w:lvlText w:val=""/>
+      <w:lvlJc w:val="left"/>
+      <w:pPr>
+        <w:ind w:left="720" w:hanging="360"/>
+      </w:pPr>
+      <w:rPr>
+        <w:rFonts w:ascii="Symbol" w:hAnsi="Symbol" w:hint="default"/>
+      </w:rPr>
+    </w:lvl>
+    <w:lvl w:ilvl="1" w:tplc="08070003" w:tentative="1">
+      <w:start w:val="1"/>
+      <w:numFmt w:val="bullet"/>
+      <w:lvlText w:val="o"/>
+      <w:lvlJc w:val="left"/>
+      <w:pPr>
+        <w:ind w:left="1440" w:hanging="360"/>
+      </w:pPr>
+      <w:rPr>
+        <w:rFonts w:ascii="Courier New" w:hAnsi="Courier New" w:cs="Courier New" w:hint="default"/>
+      </w:rPr>
+    </w:lvl>
+    <w:lvl w:ilvl="2" w:tplc="08070005" w:tentative="1">
+      <w:start w:val="1"/>
+      <w:numFmt w:val="bullet"/>
+      <w:lvlText w:val=""/>
+      <w:lvlJc w:val="left"/>
+      <w:pPr>
+        <w:ind w:left="2160" w:hanging="360"/>
+      </w:pPr>
+      <w:rPr>
+        <w:rFonts w:ascii="Wingdings" w:hAnsi="Wingdings" w:hint="default"/>
+      </w:rPr>
+    </w:lvl>
+    <w:lvl w:ilvl="3" w:tplc="08070001" w:tentative="1">
+      <w:start w:val="1"/>
+      <w:numFmt w:val="bullet"/>
+      <w:lvlText w:val=""/>
+      <w:lvlJc w:val="left"/>
+      <w:pPr>
+        <w:ind w:left="2880" w:hanging="360"/>
+      </w:pPr>
+      <w:rPr>
+        <w:rFonts w:ascii="Symbol" w:hAnsi="Symbol" w:hint="default"/>
+      </w:rPr>
+    </w:lvl>
+    <w:lvl w:ilvl="4" w:tplc="08070003" w:tentative="1">
+      <w:start w:val="1"/>
+      <w:numFmt w:val="bullet"/>
+      <w:lvlText w:val="o"/>
+      <w:lvlJc w:val="left"/>
+      <w:pPr>
+        <w:ind w:left="3600" w:hanging="360"/>
+      </w:pPr>
+      <w:rPr>
+        <w:rFonts w:ascii="Courier New" w:hAnsi="Courier New" w:cs="Courier New" w:hint="default"/>
+      </w:rPr>
+    </w:lvl>
+    <w:lvl w:ilvl="5" w:tplc="08070005" w:tentative="1">
+      <w:start w:val="1"/>
+      <w:numFmt w:val="bullet"/>
+      <w:lvlText w:val=""/>
+      <w:lvlJc w:val="left"/>
+      <w:pPr>
+        <w:ind w:left="4320" w:hanging="360"/>
+      </w:pPr>
+      <w:rPr>
+        <w:rFonts w:ascii="Wingdings" w:hAnsi="Wingdings" w:hint="default"/>
+      </w:rPr>
+    </w:lvl>
+    <w:lvl w:ilvl="6" w:tplc="08070001" w:tentative="1">
+      <w:start w:val="1"/>
+      <w:numFmt w:val="bullet"/>
+      <w:lvlText w:val=""/>
+      <w:lvlJc w:val="left"/>
+      <w:pPr>
+        <w:ind w:left="5040" w:hanging="360"/>
+      </w:pPr>
+      <w:rPr>
+        <w:rFonts w:ascii="Symbol" w:hAnsi="Symbol" w:hint="default"/>
+      </w:rPr>
+    </w:lvl>
+    <w:lvl w:ilvl="7" w:tplc="08070003" w:tentative="1">
+      <w:start w:val="1"/>
+      <w:numFmt w:val="bullet"/>
+      <w:lvlText w:val="o"/>
+      <w:lvlJc w:val="left"/>
+      <w:pPr>
+        <w:ind w:left="5760" w:hanging="360"/>
+      </w:pPr>
+      <w:rPr>
+        <w:rFonts w:ascii="Courier New" w:hAnsi="Courier New" w:cs="Courier New" w:hint="default"/>
+      </w:rPr>
+    </w:lvl>
+    <w:lvl w:ilvl="8" w:tplc="08070005" w:tentative="1">
+      <w:start w:val="1"/>
+      <w:numFmt w:val="bullet"/>
+      <w:lvlText w:val=""/>
+      <w:lvlJc w:val="left"/>
+      <w:pPr>
+        <w:ind w:left="6480" w:hanging="360"/>
+      </w:pPr>
+      <w:rPr>
+        <w:rFonts w:ascii="Wingdings" w:hAnsi="Wingdings" w:hint="default"/>
+      </w:rPr>
+    </w:lvl>
+  </w:abstractNum>
+  <w:abstractNum w:abstractNumId="9" w15:restartNumberingAfterBreak="0">
     <w:nsid w:val="1A571F56"/>
     <w:multiLevelType w:val="hybridMultilevel"/>
     <w:tmpl w:val="C716261A"/>
@@ -20094,7 +21452,120 @@
       </w:rPr>
     </w:lvl>
   </w:abstractNum>
-  <w:abstractNum w:abstractNumId="9" w15:restartNumberingAfterBreak="0">
+  <w:abstractNum w:abstractNumId="10" w15:restartNumberingAfterBreak="0">
+    <w:nsid w:val="1FED0E08"/>
+    <w:multiLevelType w:val="hybridMultilevel"/>
+    <w:tmpl w:val="D50225F2"/>
+    <w:lvl w:ilvl="0" w:tplc="08070001">
+      <w:start w:val="1"/>
+      <w:numFmt w:val="bullet"/>
+      <w:lvlText w:val=""/>
+      <w:lvlJc w:val="left"/>
+      <w:pPr>
+        <w:ind w:left="720" w:hanging="360"/>
+      </w:pPr>
+      <w:rPr>
+        <w:rFonts w:ascii="Symbol" w:hAnsi="Symbol" w:hint="default"/>
+      </w:rPr>
+    </w:lvl>
+    <w:lvl w:ilvl="1" w:tplc="08070003" w:tentative="1">
+      <w:start w:val="1"/>
+      <w:numFmt w:val="bullet"/>
+      <w:lvlText w:val="o"/>
+      <w:lvlJc w:val="left"/>
+      <w:pPr>
+        <w:ind w:left="1440" w:hanging="360"/>
+      </w:pPr>
+      <w:rPr>
+        <w:rFonts w:ascii="Courier New" w:hAnsi="Courier New" w:cs="Courier New" w:hint="default"/>
+      </w:rPr>
+    </w:lvl>
+    <w:lvl w:ilvl="2" w:tplc="08070005" w:tentative="1">
+      <w:start w:val="1"/>
+      <w:numFmt w:val="bullet"/>
+      <w:lvlText w:val=""/>
+      <w:lvlJc w:val="left"/>
+      <w:pPr>
+        <w:ind w:left="2160" w:hanging="360"/>
+      </w:pPr>
+      <w:rPr>
+        <w:rFonts w:ascii="Wingdings" w:hAnsi="Wingdings" w:hint="default"/>
+      </w:rPr>
+    </w:lvl>
+    <w:lvl w:ilvl="3" w:tplc="08070001" w:tentative="1">
+      <w:start w:val="1"/>
+      <w:numFmt w:val="bullet"/>
+      <w:lvlText w:val=""/>
+      <w:lvlJc w:val="left"/>
+      <w:pPr>
+        <w:ind w:left="2880" w:hanging="360"/>
+      </w:pPr>
+      <w:rPr>
+        <w:rFonts w:ascii="Symbol" w:hAnsi="Symbol" w:hint="default"/>
+      </w:rPr>
+    </w:lvl>
+    <w:lvl w:ilvl="4" w:tplc="08070003" w:tentative="1">
+      <w:start w:val="1"/>
+      <w:numFmt w:val="bullet"/>
+      <w:lvlText w:val="o"/>
+      <w:lvlJc w:val="left"/>
+      <w:pPr>
+        <w:ind w:left="3600" w:hanging="360"/>
+      </w:pPr>
+      <w:rPr>
+        <w:rFonts w:ascii="Courier New" w:hAnsi="Courier New" w:cs="Courier New" w:hint="default"/>
+      </w:rPr>
+    </w:lvl>
+    <w:lvl w:ilvl="5" w:tplc="08070005" w:tentative="1">
+      <w:start w:val="1"/>
+      <w:numFmt w:val="bullet"/>
+      <w:lvlText w:val=""/>
+      <w:lvlJc w:val="left"/>
+      <w:pPr>
+        <w:ind w:left="4320" w:hanging="360"/>
+      </w:pPr>
+      <w:rPr>
+        <w:rFonts w:ascii="Wingdings" w:hAnsi="Wingdings" w:hint="default"/>
+      </w:rPr>
+    </w:lvl>
+    <w:lvl w:ilvl="6" w:tplc="08070001" w:tentative="1">
+      <w:start w:val="1"/>
+      <w:numFmt w:val="bullet"/>
+      <w:lvlText w:val=""/>
+      <w:lvlJc w:val="left"/>
+      <w:pPr>
+        <w:ind w:left="5040" w:hanging="360"/>
+      </w:pPr>
+      <w:rPr>
+        <w:rFonts w:ascii="Symbol" w:hAnsi="Symbol" w:hint="default"/>
+      </w:rPr>
+    </w:lvl>
+    <w:lvl w:ilvl="7" w:tplc="08070003" w:tentative="1">
+      <w:start w:val="1"/>
+      <w:numFmt w:val="bullet"/>
+      <w:lvlText w:val="o"/>
+      <w:lvlJc w:val="left"/>
+      <w:pPr>
+        <w:ind w:left="5760" w:hanging="360"/>
+      </w:pPr>
+      <w:rPr>
+        <w:rFonts w:ascii="Courier New" w:hAnsi="Courier New" w:cs="Courier New" w:hint="default"/>
+      </w:rPr>
+    </w:lvl>
+    <w:lvl w:ilvl="8" w:tplc="08070005" w:tentative="1">
+      <w:start w:val="1"/>
+      <w:numFmt w:val="bullet"/>
+      <w:lvlText w:val=""/>
+      <w:lvlJc w:val="left"/>
+      <w:pPr>
+        <w:ind w:left="6480" w:hanging="360"/>
+      </w:pPr>
+      <w:rPr>
+        <w:rFonts w:ascii="Wingdings" w:hAnsi="Wingdings" w:hint="default"/>
+      </w:rPr>
+    </w:lvl>
+  </w:abstractNum>
+  <w:abstractNum w:abstractNumId="11" w15:restartNumberingAfterBreak="0">
     <w:nsid w:val="2CEA3CC6"/>
     <w:multiLevelType w:val="hybridMultilevel"/>
     <w:tmpl w:val="667AAF94"/>
@@ -20207,7 +21678,120 @@
       </w:rPr>
     </w:lvl>
   </w:abstractNum>
-  <w:abstractNum w:abstractNumId="10" w15:restartNumberingAfterBreak="0">
+  <w:abstractNum w:abstractNumId="12" w15:restartNumberingAfterBreak="0">
+    <w:nsid w:val="2D42697B"/>
+    <w:multiLevelType w:val="hybridMultilevel"/>
+    <w:tmpl w:val="D76E2CBE"/>
+    <w:lvl w:ilvl="0" w:tplc="08070001">
+      <w:start w:val="1"/>
+      <w:numFmt w:val="bullet"/>
+      <w:lvlText w:val=""/>
+      <w:lvlJc w:val="left"/>
+      <w:pPr>
+        <w:ind w:left="720" w:hanging="360"/>
+      </w:pPr>
+      <w:rPr>
+        <w:rFonts w:ascii="Symbol" w:hAnsi="Symbol" w:hint="default"/>
+      </w:rPr>
+    </w:lvl>
+    <w:lvl w:ilvl="1" w:tplc="08070003" w:tentative="1">
+      <w:start w:val="1"/>
+      <w:numFmt w:val="bullet"/>
+      <w:lvlText w:val="o"/>
+      <w:lvlJc w:val="left"/>
+      <w:pPr>
+        <w:ind w:left="1440" w:hanging="360"/>
+      </w:pPr>
+      <w:rPr>
+        <w:rFonts w:ascii="Courier New" w:hAnsi="Courier New" w:cs="Courier New" w:hint="default"/>
+      </w:rPr>
+    </w:lvl>
+    <w:lvl w:ilvl="2" w:tplc="08070005" w:tentative="1">
+      <w:start w:val="1"/>
+      <w:numFmt w:val="bullet"/>
+      <w:lvlText w:val=""/>
+      <w:lvlJc w:val="left"/>
+      <w:pPr>
+        <w:ind w:left="2160" w:hanging="360"/>
+      </w:pPr>
+      <w:rPr>
+        <w:rFonts w:ascii="Wingdings" w:hAnsi="Wingdings" w:hint="default"/>
+      </w:rPr>
+    </w:lvl>
+    <w:lvl w:ilvl="3" w:tplc="08070001" w:tentative="1">
+      <w:start w:val="1"/>
+      <w:numFmt w:val="bullet"/>
+      <w:lvlText w:val=""/>
+      <w:lvlJc w:val="left"/>
+      <w:pPr>
+        <w:ind w:left="2880" w:hanging="360"/>
+      </w:pPr>
+      <w:rPr>
+        <w:rFonts w:ascii="Symbol" w:hAnsi="Symbol" w:hint="default"/>
+      </w:rPr>
+    </w:lvl>
+    <w:lvl w:ilvl="4" w:tplc="08070003" w:tentative="1">
+      <w:start w:val="1"/>
+      <w:numFmt w:val="bullet"/>
+      <w:lvlText w:val="o"/>
+      <w:lvlJc w:val="left"/>
+      <w:pPr>
+        <w:ind w:left="3600" w:hanging="360"/>
+      </w:pPr>
+      <w:rPr>
+        <w:rFonts w:ascii="Courier New" w:hAnsi="Courier New" w:cs="Courier New" w:hint="default"/>
+      </w:rPr>
+    </w:lvl>
+    <w:lvl w:ilvl="5" w:tplc="08070005" w:tentative="1">
+      <w:start w:val="1"/>
+      <w:numFmt w:val="bullet"/>
+      <w:lvlText w:val=""/>
+      <w:lvlJc w:val="left"/>
+      <w:pPr>
+        <w:ind w:left="4320" w:hanging="360"/>
+      </w:pPr>
+      <w:rPr>
+        <w:rFonts w:ascii="Wingdings" w:hAnsi="Wingdings" w:hint="default"/>
+      </w:rPr>
+    </w:lvl>
+    <w:lvl w:ilvl="6" w:tplc="08070001" w:tentative="1">
+      <w:start w:val="1"/>
+      <w:numFmt w:val="bullet"/>
+      <w:lvlText w:val=""/>
+      <w:lvlJc w:val="left"/>
+      <w:pPr>
+        <w:ind w:left="5040" w:hanging="360"/>
+      </w:pPr>
+      <w:rPr>
+        <w:rFonts w:ascii="Symbol" w:hAnsi="Symbol" w:hint="default"/>
+      </w:rPr>
+    </w:lvl>
+    <w:lvl w:ilvl="7" w:tplc="08070003" w:tentative="1">
+      <w:start w:val="1"/>
+      <w:numFmt w:val="bullet"/>
+      <w:lvlText w:val="o"/>
+      <w:lvlJc w:val="left"/>
+      <w:pPr>
+        <w:ind w:left="5760" w:hanging="360"/>
+      </w:pPr>
+      <w:rPr>
+        <w:rFonts w:ascii="Courier New" w:hAnsi="Courier New" w:cs="Courier New" w:hint="default"/>
+      </w:rPr>
+    </w:lvl>
+    <w:lvl w:ilvl="8" w:tplc="08070005" w:tentative="1">
+      <w:start w:val="1"/>
+      <w:numFmt w:val="bullet"/>
+      <w:lvlText w:val=""/>
+      <w:lvlJc w:val="left"/>
+      <w:pPr>
+        <w:ind w:left="6480" w:hanging="360"/>
+      </w:pPr>
+      <w:rPr>
+        <w:rFonts w:ascii="Wingdings" w:hAnsi="Wingdings" w:hint="default"/>
+      </w:rPr>
+    </w:lvl>
+  </w:abstractNum>
+  <w:abstractNum w:abstractNumId="13" w15:restartNumberingAfterBreak="0">
     <w:nsid w:val="394F442F"/>
     <w:multiLevelType w:val="hybridMultilevel"/>
     <w:tmpl w:val="DE143EE0"/>
@@ -20320,7 +21904,120 @@
       </w:rPr>
     </w:lvl>
   </w:abstractNum>
-  <w:abstractNum w:abstractNumId="11" w15:restartNumberingAfterBreak="0">
+  <w:abstractNum w:abstractNumId="14" w15:restartNumberingAfterBreak="0">
+    <w:nsid w:val="3A5B766A"/>
+    <w:multiLevelType w:val="hybridMultilevel"/>
+    <w:tmpl w:val="40A2DC58"/>
+    <w:lvl w:ilvl="0" w:tplc="08070001">
+      <w:start w:val="1"/>
+      <w:numFmt w:val="bullet"/>
+      <w:lvlText w:val=""/>
+      <w:lvlJc w:val="left"/>
+      <w:pPr>
+        <w:ind w:left="720" w:hanging="360"/>
+      </w:pPr>
+      <w:rPr>
+        <w:rFonts w:ascii="Symbol" w:hAnsi="Symbol" w:hint="default"/>
+      </w:rPr>
+    </w:lvl>
+    <w:lvl w:ilvl="1" w:tplc="08070003" w:tentative="1">
+      <w:start w:val="1"/>
+      <w:numFmt w:val="bullet"/>
+      <w:lvlText w:val="o"/>
+      <w:lvlJc w:val="left"/>
+      <w:pPr>
+        <w:ind w:left="1440" w:hanging="360"/>
+      </w:pPr>
+      <w:rPr>
+        <w:rFonts w:ascii="Courier New" w:hAnsi="Courier New" w:cs="Courier New" w:hint="default"/>
+      </w:rPr>
+    </w:lvl>
+    <w:lvl w:ilvl="2" w:tplc="08070005" w:tentative="1">
+      <w:start w:val="1"/>
+      <w:numFmt w:val="bullet"/>
+      <w:lvlText w:val=""/>
+      <w:lvlJc w:val="left"/>
+      <w:pPr>
+        <w:ind w:left="2160" w:hanging="360"/>
+      </w:pPr>
+      <w:rPr>
+        <w:rFonts w:ascii="Wingdings" w:hAnsi="Wingdings" w:hint="default"/>
+      </w:rPr>
+    </w:lvl>
+    <w:lvl w:ilvl="3" w:tplc="08070001" w:tentative="1">
+      <w:start w:val="1"/>
+      <w:numFmt w:val="bullet"/>
+      <w:lvlText w:val=""/>
+      <w:lvlJc w:val="left"/>
+      <w:pPr>
+        <w:ind w:left="2880" w:hanging="360"/>
+      </w:pPr>
+      <w:rPr>
+        <w:rFonts w:ascii="Symbol" w:hAnsi="Symbol" w:hint="default"/>
+      </w:rPr>
+    </w:lvl>
+    <w:lvl w:ilvl="4" w:tplc="08070003" w:tentative="1">
+      <w:start w:val="1"/>
+      <w:numFmt w:val="bullet"/>
+      <w:lvlText w:val="o"/>
+      <w:lvlJc w:val="left"/>
+      <w:pPr>
+        <w:ind w:left="3600" w:hanging="360"/>
+      </w:pPr>
+      <w:rPr>
+        <w:rFonts w:ascii="Courier New" w:hAnsi="Courier New" w:cs="Courier New" w:hint="default"/>
+      </w:rPr>
+    </w:lvl>
+    <w:lvl w:ilvl="5" w:tplc="08070005" w:tentative="1">
+      <w:start w:val="1"/>
+      <w:numFmt w:val="bullet"/>
+      <w:lvlText w:val=""/>
+      <w:lvlJc w:val="left"/>
+      <w:pPr>
+        <w:ind w:left="4320" w:hanging="360"/>
+      </w:pPr>
+      <w:rPr>
+        <w:rFonts w:ascii="Wingdings" w:hAnsi="Wingdings" w:hint="default"/>
+      </w:rPr>
+    </w:lvl>
+    <w:lvl w:ilvl="6" w:tplc="08070001" w:tentative="1">
+      <w:start w:val="1"/>
+      <w:numFmt w:val="bullet"/>
+      <w:lvlText w:val=""/>
+      <w:lvlJc w:val="left"/>
+      <w:pPr>
+        <w:ind w:left="5040" w:hanging="360"/>
+      </w:pPr>
+      <w:rPr>
+        <w:rFonts w:ascii="Symbol" w:hAnsi="Symbol" w:hint="default"/>
+      </w:rPr>
+    </w:lvl>
+    <w:lvl w:ilvl="7" w:tplc="08070003" w:tentative="1">
+      <w:start w:val="1"/>
+      <w:numFmt w:val="bullet"/>
+      <w:lvlText w:val="o"/>
+      <w:lvlJc w:val="left"/>
+      <w:pPr>
+        <w:ind w:left="5760" w:hanging="360"/>
+      </w:pPr>
+      <w:rPr>
+        <w:rFonts w:ascii="Courier New" w:hAnsi="Courier New" w:cs="Courier New" w:hint="default"/>
+      </w:rPr>
+    </w:lvl>
+    <w:lvl w:ilvl="8" w:tplc="08070005" w:tentative="1">
+      <w:start w:val="1"/>
+      <w:numFmt w:val="bullet"/>
+      <w:lvlText w:val=""/>
+      <w:lvlJc w:val="left"/>
+      <w:pPr>
+        <w:ind w:left="6480" w:hanging="360"/>
+      </w:pPr>
+      <w:rPr>
+        <w:rFonts w:ascii="Wingdings" w:hAnsi="Wingdings" w:hint="default"/>
+      </w:rPr>
+    </w:lvl>
+  </w:abstractNum>
+  <w:abstractNum w:abstractNumId="15" w15:restartNumberingAfterBreak="0">
     <w:nsid w:val="3E3121BB"/>
     <w:multiLevelType w:val="hybridMultilevel"/>
     <w:tmpl w:val="94CCBEFE"/>
@@ -20432,7 +22129,120 @@
       </w:rPr>
     </w:lvl>
   </w:abstractNum>
-  <w:abstractNum w:abstractNumId="12" w15:restartNumberingAfterBreak="0">
+  <w:abstractNum w:abstractNumId="16" w15:restartNumberingAfterBreak="0">
+    <w:nsid w:val="485D5CD3"/>
+    <w:multiLevelType w:val="hybridMultilevel"/>
+    <w:tmpl w:val="AA1C8AD6"/>
+    <w:lvl w:ilvl="0" w:tplc="08070001">
+      <w:start w:val="1"/>
+      <w:numFmt w:val="bullet"/>
+      <w:lvlText w:val=""/>
+      <w:lvlJc w:val="left"/>
+      <w:pPr>
+        <w:ind w:left="720" w:hanging="360"/>
+      </w:pPr>
+      <w:rPr>
+        <w:rFonts w:ascii="Symbol" w:hAnsi="Symbol" w:hint="default"/>
+      </w:rPr>
+    </w:lvl>
+    <w:lvl w:ilvl="1" w:tplc="08070003" w:tentative="1">
+      <w:start w:val="1"/>
+      <w:numFmt w:val="bullet"/>
+      <w:lvlText w:val="o"/>
+      <w:lvlJc w:val="left"/>
+      <w:pPr>
+        <w:ind w:left="1440" w:hanging="360"/>
+      </w:pPr>
+      <w:rPr>
+        <w:rFonts w:ascii="Courier New" w:hAnsi="Courier New" w:cs="Courier New" w:hint="default"/>
+      </w:rPr>
+    </w:lvl>
+    <w:lvl w:ilvl="2" w:tplc="08070005" w:tentative="1">
+      <w:start w:val="1"/>
+      <w:numFmt w:val="bullet"/>
+      <w:lvlText w:val=""/>
+      <w:lvlJc w:val="left"/>
+      <w:pPr>
+        <w:ind w:left="2160" w:hanging="360"/>
+      </w:pPr>
+      <w:rPr>
+        <w:rFonts w:ascii="Wingdings" w:hAnsi="Wingdings" w:hint="default"/>
+      </w:rPr>
+    </w:lvl>
+    <w:lvl w:ilvl="3" w:tplc="08070001" w:tentative="1">
+      <w:start w:val="1"/>
+      <w:numFmt w:val="bullet"/>
+      <w:lvlText w:val=""/>
+      <w:lvlJc w:val="left"/>
+      <w:pPr>
+        <w:ind w:left="2880" w:hanging="360"/>
+      </w:pPr>
+      <w:rPr>
+        <w:rFonts w:ascii="Symbol" w:hAnsi="Symbol" w:hint="default"/>
+      </w:rPr>
+    </w:lvl>
+    <w:lvl w:ilvl="4" w:tplc="08070003" w:tentative="1">
+      <w:start w:val="1"/>
+      <w:numFmt w:val="bullet"/>
+      <w:lvlText w:val="o"/>
+      <w:lvlJc w:val="left"/>
+      <w:pPr>
+        <w:ind w:left="3600" w:hanging="360"/>
+      </w:pPr>
+      <w:rPr>
+        <w:rFonts w:ascii="Courier New" w:hAnsi="Courier New" w:cs="Courier New" w:hint="default"/>
+      </w:rPr>
+    </w:lvl>
+    <w:lvl w:ilvl="5" w:tplc="08070005" w:tentative="1">
+      <w:start w:val="1"/>
+      <w:numFmt w:val="bullet"/>
+      <w:lvlText w:val=""/>
+      <w:lvlJc w:val="left"/>
+      <w:pPr>
+        <w:ind w:left="4320" w:hanging="360"/>
+      </w:pPr>
+      <w:rPr>
+        <w:rFonts w:ascii="Wingdings" w:hAnsi="Wingdings" w:hint="default"/>
+      </w:rPr>
+    </w:lvl>
+    <w:lvl w:ilvl="6" w:tplc="08070001" w:tentative="1">
+      <w:start w:val="1"/>
+      <w:numFmt w:val="bullet"/>
+      <w:lvlText w:val=""/>
+      <w:lvlJc w:val="left"/>
+      <w:pPr>
+        <w:ind w:left="5040" w:hanging="360"/>
+      </w:pPr>
+      <w:rPr>
+        <w:rFonts w:ascii="Symbol" w:hAnsi="Symbol" w:hint="default"/>
+      </w:rPr>
+    </w:lvl>
+    <w:lvl w:ilvl="7" w:tplc="08070003" w:tentative="1">
+      <w:start w:val="1"/>
+      <w:numFmt w:val="bullet"/>
+      <w:lvlText w:val="o"/>
+      <w:lvlJc w:val="left"/>
+      <w:pPr>
+        <w:ind w:left="5760" w:hanging="360"/>
+      </w:pPr>
+      <w:rPr>
+        <w:rFonts w:ascii="Courier New" w:hAnsi="Courier New" w:cs="Courier New" w:hint="default"/>
+      </w:rPr>
+    </w:lvl>
+    <w:lvl w:ilvl="8" w:tplc="08070005" w:tentative="1">
+      <w:start w:val="1"/>
+      <w:numFmt w:val="bullet"/>
+      <w:lvlText w:val=""/>
+      <w:lvlJc w:val="left"/>
+      <w:pPr>
+        <w:ind w:left="6480" w:hanging="360"/>
+      </w:pPr>
+      <w:rPr>
+        <w:rFonts w:ascii="Wingdings" w:hAnsi="Wingdings" w:hint="default"/>
+      </w:rPr>
+    </w:lvl>
+  </w:abstractNum>
+  <w:abstractNum w:abstractNumId="17" w15:restartNumberingAfterBreak="0">
     <w:nsid w:val="4AF13516"/>
     <w:multiLevelType w:val="hybridMultilevel"/>
     <w:tmpl w:val="92881430"/>
@@ -20545,7 +22355,7 @@
       </w:rPr>
     </w:lvl>
   </w:abstractNum>
-  <w:abstractNum w:abstractNumId="13" w15:restartNumberingAfterBreak="0">
+  <w:abstractNum w:abstractNumId="18" w15:restartNumberingAfterBreak="0">
     <w:nsid w:val="50743B08"/>
     <w:multiLevelType w:val="hybridMultilevel"/>
     <w:tmpl w:val="A4D03FE8"/>
@@ -20658,7 +22468,233 @@
       </w:rPr>
     </w:lvl>
   </w:abstractNum>
-  <w:abstractNum w:abstractNumId="14" w15:restartNumberingAfterBreak="0">
+  <w:abstractNum w:abstractNumId="19" w15:restartNumberingAfterBreak="0">
+    <w:nsid w:val="57A04D97"/>
+    <w:multiLevelType w:val="hybridMultilevel"/>
+    <w:tmpl w:val="E20A28FE"/>
+    <w:lvl w:ilvl="0" w:tplc="08070001">
+      <w:start w:val="1"/>
+      <w:numFmt w:val="bullet"/>
+      <w:lvlText w:val=""/>
+      <w:lvlJc w:val="left"/>
+      <w:pPr>
+        <w:ind w:left="720" w:hanging="360"/>
+      </w:pPr>
+      <w:rPr>
+        <w:rFonts w:ascii="Symbol" w:hAnsi="Symbol" w:hint="default"/>
+      </w:rPr>
+    </w:lvl>
+    <w:lvl w:ilvl="1" w:tplc="08070003" w:tentative="1">
+      <w:start w:val="1"/>
+      <w:numFmt w:val="bullet"/>
+      <w:lvlText w:val="o"/>
+      <w:lvlJc w:val="left"/>
+      <w:pPr>
+        <w:ind w:left="1440" w:hanging="360"/>
+      </w:pPr>
+      <w:rPr>
+        <w:rFonts w:ascii="Courier New" w:hAnsi="Courier New" w:cs="Courier New" w:hint="default"/>
+      </w:rPr>
+    </w:lvl>
+    <w:lvl w:ilvl="2" w:tplc="08070005" w:tentative="1">
+      <w:start w:val="1"/>
+      <w:numFmt w:val="bullet"/>
+      <w:lvlText w:val=""/>
+      <w:lvlJc w:val="left"/>
+      <w:pPr>
+        <w:ind w:left="2160" w:hanging="360"/>
+      </w:pPr>
+      <w:rPr>
+        <w:rFonts w:ascii="Wingdings" w:hAnsi="Wingdings" w:hint="default"/>
+      </w:rPr>
+    </w:lvl>
+    <w:lvl w:ilvl="3" w:tplc="08070001" w:tentative="1">
+      <w:start w:val="1"/>
+      <w:numFmt w:val="bullet"/>
+      <w:lvlText w:val=""/>
+      <w:lvlJc w:val="left"/>
+      <w:pPr>
+        <w:ind w:left="2880" w:hanging="360"/>
+      </w:pPr>
+      <w:rPr>
+        <w:rFonts w:ascii="Symbol" w:hAnsi="Symbol" w:hint="default"/>
+      </w:rPr>
+    </w:lvl>
+    <w:lvl w:ilvl="4" w:tplc="08070003" w:tentative="1">
+      <w:start w:val="1"/>
+      <w:numFmt w:val="bullet"/>
+      <w:lvlText w:val="o"/>
+      <w:lvlJc w:val="left"/>
+      <w:pPr>
+        <w:ind w:left="3600" w:hanging="360"/>
+      </w:pPr>
+      <w:rPr>
+        <w:rFonts w:ascii="Courier New" w:hAnsi="Courier New" w:cs="Courier New" w:hint="default"/>
+      </w:rPr>
+    </w:lvl>
+    <w:lvl w:ilvl="5" w:tplc="08070005" w:tentative="1">
+      <w:start w:val="1"/>
+      <w:numFmt w:val="bullet"/>
+      <w:lvlText w:val=""/>
+      <w:lvlJc w:val="left"/>
+      <w:pPr>
+        <w:ind w:left="4320" w:hanging="360"/>
+      </w:pPr>
+      <w:rPr>
+        <w:rFonts w:ascii="Wingdings" w:hAnsi="Wingdings" w:hint="default"/>
+      </w:rPr>
+    </w:lvl>
+    <w:lvl w:ilvl="6" w:tplc="08070001" w:tentative="1">
+      <w:start w:val="1"/>
+      <w:numFmt w:val="bullet"/>
+      <w:lvlText w:val=""/>
+      <w:lvlJc w:val="left"/>
+      <w:pPr>
+        <w:ind w:left="5040" w:hanging="360"/>
+      </w:pPr>
+      <w:rPr>
+        <w:rFonts w:ascii="Symbol" w:hAnsi="Symbol" w:hint="default"/>
+      </w:rPr>
+    </w:lvl>
+    <w:lvl w:ilvl="7" w:tplc="08070003" w:tentative="1">
+      <w:start w:val="1"/>
+      <w:numFmt w:val="bullet"/>
+      <w:lvlText w:val="o"/>
+      <w:lvlJc w:val="left"/>
+      <w:pPr>
+        <w:ind w:left="5760" w:hanging="360"/>
+      </w:pPr>
+      <w:rPr>
+        <w:rFonts w:ascii="Courier New" w:hAnsi="Courier New" w:cs="Courier New" w:hint="default"/>
+      </w:rPr>
+    </w:lvl>
+    <w:lvl w:ilvl="8" w:tplc="08070005" w:tentative="1">
+      <w:start w:val="1"/>
+      <w:numFmt w:val="bullet"/>
+      <w:lvlText w:val=""/>
+      <w:lvlJc w:val="left"/>
+      <w:pPr>
+        <w:ind w:left="6480" w:hanging="360"/>
+      </w:pPr>
+      <w:rPr>
+        <w:rFonts w:ascii="Wingdings" w:hAnsi="Wingdings" w:hint="default"/>
+      </w:rPr>
+    </w:lvl>
+  </w:abstractNum>
+  <w:abstractNum w:abstractNumId="20" w15:restartNumberingAfterBreak="0">
+    <w:nsid w:val="5E2D28B6"/>
+    <w:multiLevelType w:val="hybridMultilevel"/>
+    <w:tmpl w:val="0FB2677E"/>
+    <w:lvl w:ilvl="0" w:tplc="08070001">
+      <w:start w:val="1"/>
+      <w:numFmt w:val="bullet"/>
+      <w:lvlText w:val=""/>
+      <w:lvlJc w:val="left"/>
+      <w:pPr>
+        <w:ind w:left="720" w:hanging="360"/>
+      </w:pPr>
+      <w:rPr>
+        <w:rFonts w:ascii="Symbol" w:hAnsi="Symbol" w:hint="default"/>
+      </w:rPr>
+    </w:lvl>
+    <w:lvl w:ilvl="1" w:tplc="08070003" w:tentative="1">
+      <w:start w:val="1"/>
+      <w:numFmt w:val="bullet"/>
+      <w:lvlText w:val="o"/>
+      <w:lvlJc w:val="left"/>
+      <w:pPr>
+        <w:ind w:left="1440" w:hanging="360"/>
+      </w:pPr>
+      <w:rPr>
+        <w:rFonts w:ascii="Courier New" w:hAnsi="Courier New" w:cs="Courier New" w:hint="default"/>
+      </w:rPr>
+    </w:lvl>
+    <w:lvl w:ilvl="2" w:tplc="08070005" w:tentative="1">
+      <w:start w:val="1"/>
+      <w:numFmt w:val="bullet"/>
+      <w:lvlText w:val=""/>
+      <w:lvlJc w:val="left"/>
+      <w:pPr>
+        <w:ind w:left="2160" w:hanging="360"/>
+      </w:pPr>
+      <w:rPr>
+        <w:rFonts w:ascii="Wingdings" w:hAnsi="Wingdings" w:hint="default"/>
+      </w:rPr>
+    </w:lvl>
+    <w:lvl w:ilvl="3" w:tplc="08070001" w:tentative="1">
+      <w:start w:val="1"/>
+      <w:numFmt w:val="bullet"/>
+      <w:lvlText w:val=""/>
+      <w:lvlJc w:val="left"/>
+      <w:pPr>
+        <w:ind w:left="2880" w:hanging="360"/>
+      </w:pPr>
+      <w:rPr>
+        <w:rFonts w:ascii="Symbol" w:hAnsi="Symbol" w:hint="default"/>
+      </w:rPr>
+    </w:lvl>
+    <w:lvl w:ilvl="4" w:tplc="08070003" w:tentative="1">
+      <w:start w:val="1"/>
+      <w:numFmt w:val="bullet"/>
+      <w:lvlText w:val="o"/>
+      <w:lvlJc w:val="left"/>
+      <w:pPr>
+        <w:ind w:left="3600" w:hanging="360"/>
+      </w:pPr>
+      <w:rPr>
+        <w:rFonts w:ascii="Courier New" w:hAnsi="Courier New" w:cs="Courier New" w:hint="default"/>
+      </w:rPr>
+    </w:lvl>
+    <w:lvl w:ilvl="5" w:tplc="08070005" w:tentative="1">
+      <w:start w:val="1"/>
+      <w:numFmt w:val="bullet"/>
+      <w:lvlText w:val=""/>
+      <w:lvlJc w:val="left"/>
+      <w:pPr>
+        <w:ind w:left="4320" w:hanging="360"/>
+      </w:pPr>
+      <w:rPr>
+        <w:rFonts w:ascii="Wingdings" w:hAnsi="Wingdings" w:hint="default"/>
+      </w:rPr>
+    </w:lvl>
+    <w:lvl w:ilvl="6" w:tplc="08070001" w:tentative="1">
+      <w:start w:val="1"/>
+      <w:numFmt w:val="bullet"/>
+      <w:lvlText w:val=""/>
+      <w:lvlJc w:val="left"/>
+      <w:pPr>
+        <w:ind w:left="5040" w:hanging="360"/>
+      </w:pPr>
+      <w:rPr>
+        <w:rFonts w:ascii="Symbol" w:hAnsi="Symbol" w:hint="default"/>
+      </w:rPr>
+    </w:lvl>
+    <w:lvl w:ilvl="7" w:tplc="08070003" w:tentative="1">
+      <w:start w:val="1"/>
+      <w:numFmt w:val="bullet"/>
+      <w:lvlText w:val="o"/>
+      <w:lvlJc w:val="left"/>
+      <w:pPr>
+        <w:ind w:left="5760" w:hanging="360"/>
+      </w:pPr>
+      <w:rPr>
+        <w:rFonts w:ascii="Courier New" w:hAnsi="Courier New" w:cs="Courier New" w:hint="default"/>
+      </w:rPr>
+    </w:lvl>
+    <w:lvl w:ilvl="8" w:tplc="08070005" w:tentative="1">
+      <w:start w:val="1"/>
+      <w:numFmt w:val="bullet"/>
+      <w:lvlText w:val=""/>
+      <w:lvlJc w:val="left"/>
+      <w:pPr>
+        <w:ind w:left="6480" w:hanging="360"/>
+      </w:pPr>
+      <w:rPr>
+        <w:rFonts w:ascii="Wingdings" w:hAnsi="Wingdings" w:hint="default"/>
+      </w:rPr>
+    </w:lvl>
+  </w:abstractNum>
+  <w:abstractNum w:abstractNumId="21" w15:restartNumberingAfterBreak="0">
     <w:nsid w:val="6029403D"/>
     <w:multiLevelType w:val="hybridMultilevel"/>
     <w:tmpl w:val="CE8A0B54"/>
@@ -20771,7 +22807,7 @@
       </w:rPr>
     </w:lvl>
   </w:abstractNum>
-  <w:abstractNum w:abstractNumId="15" w15:restartNumberingAfterBreak="0">
+  <w:abstractNum w:abstractNumId="22" w15:restartNumberingAfterBreak="0">
     <w:nsid w:val="69D7376C"/>
     <w:multiLevelType w:val="hybridMultilevel"/>
     <w:tmpl w:val="939AF506"/>
@@ -20884,7 +22920,7 @@
       </w:rPr>
     </w:lvl>
   </w:abstractNum>
-  <w:abstractNum w:abstractNumId="16" w15:restartNumberingAfterBreak="0">
+  <w:abstractNum w:abstractNumId="23" w15:restartNumberingAfterBreak="0">
     <w:nsid w:val="6A980DC7"/>
     <w:multiLevelType w:val="hybridMultilevel"/>
     <w:tmpl w:val="78249082"/>
@@ -20997,7 +23033,7 @@
       </w:rPr>
     </w:lvl>
   </w:abstractNum>
-  <w:abstractNum w:abstractNumId="17" w15:restartNumberingAfterBreak="0">
+  <w:abstractNum w:abstractNumId="24" w15:restartNumberingAfterBreak="0">
     <w:nsid w:val="71F875F3"/>
     <w:multiLevelType w:val="multilevel"/>
     <w:tmpl w:val="843A40D0"/>
@@ -21085,7 +23121,7 @@
       </w:pPr>
     </w:lvl>
   </w:abstractNum>
-  <w:abstractNum w:abstractNumId="18" w15:restartNumberingAfterBreak="0">
+  <w:abstractNum w:abstractNumId="25" w15:restartNumberingAfterBreak="0">
     <w:nsid w:val="74B04ACE"/>
     <w:multiLevelType w:val="hybridMultilevel"/>
     <w:tmpl w:val="F7984CFE"/>
@@ -21198,7 +23234,7 @@
       </w:rPr>
     </w:lvl>
   </w:abstractNum>
-  <w:abstractNum w:abstractNumId="19" w15:restartNumberingAfterBreak="0">
+  <w:abstractNum w:abstractNumId="26" w15:restartNumberingAfterBreak="0">
     <w:nsid w:val="7F106B9A"/>
     <w:multiLevelType w:val="multilevel"/>
     <w:tmpl w:val="08070025"/>
@@ -21294,7 +23330,7 @@
     </w:lvl>
   </w:abstractNum>
   <w:num w:numId="1">
-    <w:abstractNumId w:val="19"/>
+    <w:abstractNumId w:val="26"/>
   </w:num>
   <w:num w:numId="2">
     <w:abstractNumId w:val="5"/>
@@ -21306,37 +23342,37 @@
     <w:abstractNumId w:val="1"/>
   </w:num>
   <w:num w:numId="5">
-    <w:abstractNumId w:val="18"/>
+    <w:abstractNumId w:val="25"/>
   </w:num>
   <w:num w:numId="6">
-    <w:abstractNumId w:val="17"/>
+    <w:abstractNumId w:val="24"/>
   </w:num>
   <w:num w:numId="7">
-    <w:abstractNumId w:val="8"/>
+    <w:abstractNumId w:val="9"/>
   </w:num>
   <w:num w:numId="8">
     <w:abstractNumId w:val="7"/>
   </w:num>
   <w:num w:numId="9">
-    <w:abstractNumId w:val="14"/>
+    <w:abstractNumId w:val="21"/>
   </w:num>
   <w:num w:numId="10">
-    <w:abstractNumId w:val="9"/>
+    <w:abstractNumId w:val="11"/>
   </w:num>
   <w:num w:numId="11">
     <w:abstractNumId w:val="6"/>
   </w:num>
   <w:num w:numId="12">
-    <w:abstractNumId w:val="12"/>
+    <w:abstractNumId w:val="17"/>
   </w:num>
   <w:num w:numId="13">
-    <w:abstractNumId w:val="10"/>
+    <w:abstractNumId w:val="13"/>
   </w:num>
   <w:num w:numId="14">
-    <w:abstractNumId w:val="13"/>
+    <w:abstractNumId w:val="18"/>
   </w:num>
   <w:num w:numId="15">
-    <w:abstractNumId w:val="15"/>
+    <w:abstractNumId w:val="22"/>
   </w:num>
   <w:num w:numId="16">
     <w:abstractNumId w:val="0"/>
@@ -21345,13 +23381,34 @@
     <w:abstractNumId w:val="3"/>
   </w:num>
   <w:num w:numId="18">
-    <w:abstractNumId w:val="16"/>
+    <w:abstractNumId w:val="23"/>
   </w:num>
   <w:num w:numId="19">
-    <w:abstractNumId w:val="11"/>
+    <w:abstractNumId w:val="15"/>
   </w:num>
   <w:num w:numId="20">
     <w:abstractNumId w:val="4"/>
+  </w:num>
+  <w:num w:numId="21">
+    <w:abstractNumId w:val="19"/>
+  </w:num>
+  <w:num w:numId="22">
+    <w:abstractNumId w:val="16"/>
+  </w:num>
+  <w:num w:numId="23">
+    <w:abstractNumId w:val="8"/>
+  </w:num>
+  <w:num w:numId="24">
+    <w:abstractNumId w:val="12"/>
+  </w:num>
+  <w:num w:numId="25">
+    <w:abstractNumId w:val="14"/>
+  </w:num>
+  <w:num w:numId="26">
+    <w:abstractNumId w:val="10"/>
+  </w:num>
+  <w:num w:numId="27">
+    <w:abstractNumId w:val="20"/>
   </w:num>
 </w:numbering>
 </file>

</xml_diff>

<commit_message>
Finished planning in "Zeitplan" and worked on "IPA-Bericht"
</commit_message>
<xml_diff>
--- a/_Dokumente/IPA-Bericht.docx
+++ b/_Dokumente/IPA-Bericht.docx
@@ -9166,15 +9166,15 @@
         <mc:AlternateContent>
           <mc:Choice Requires="wpg">
             <w:drawing>
-              <wp:anchor distT="0" distB="0" distL="114300" distR="114300" simplePos="0" relativeHeight="251659264" behindDoc="0" locked="0" layoutInCell="1" allowOverlap="1" wp14:anchorId="7D5E28FF" wp14:editId="2057CA4E">
+              <wp:anchor distT="0" distB="0" distL="114300" distR="114300" simplePos="0" relativeHeight="251657216" behindDoc="0" locked="0" layoutInCell="1" allowOverlap="1" wp14:anchorId="7D5E28FF" wp14:editId="3C507CDA">
                 <wp:simplePos x="0" y="0"/>
                 <wp:positionH relativeFrom="column">
-                  <wp:posOffset>1144768</wp:posOffset>
+                  <wp:posOffset>1143055</wp:posOffset>
                 </wp:positionH>
                 <wp:positionV relativeFrom="paragraph">
-                  <wp:posOffset>107950</wp:posOffset>
+                  <wp:posOffset>106542</wp:posOffset>
                 </wp:positionV>
-                <wp:extent cx="2876201" cy="2458259"/>
+                <wp:extent cx="2876201" cy="1810571"/>
                 <wp:effectExtent l="0" t="0" r="19685" b="37465"/>
                 <wp:wrapNone/>
                 <wp:docPr id="7" name="Group 113"/>
@@ -9186,9 +9186,9 @@
                       <wpg:grpSpPr>
                         <a:xfrm>
                           <a:off x="0" y="0"/>
-                          <a:ext cx="2876201" cy="2458259"/>
+                          <a:ext cx="2876201" cy="1810571"/>
                           <a:chOff x="0" y="0"/>
-                          <a:chExt cx="2876546" cy="2458602"/>
+                          <a:chExt cx="2876546" cy="1810824"/>
                         </a:xfrm>
                       </wpg:grpSpPr>
                       <wps:wsp>
@@ -9399,7 +9399,13 @@
                                 <w:rPr>
                                   <w:color w:val="FFFFFF" w:themeColor="background1"/>
                                 </w:rPr>
-                                <w:t>Lehrperson – Daniel Mosimann</w:t>
+                                <w:t>BBZ Solothurn</w:t>
+                              </w:r>
+                              <w:r>
+                                <w:rPr>
+                                  <w:color w:val="FFFFFF" w:themeColor="background1"/>
+                                </w:rPr>
+                                <w:t xml:space="preserve"> – Daniel Mosimann</w:t>
                               </w:r>
                             </w:p>
                           </w:txbxContent>
@@ -9412,7 +9418,7 @@
                         <wps:spPr>
                           <a:xfrm flipH="1">
                             <a:off x="1432554" y="766678"/>
-                            <a:ext cx="5715" cy="1691924"/>
+                            <a:ext cx="5715" cy="1044146"/>
                           </a:xfrm>
                           <a:prstGeom prst="straightConnector1">
                             <a:avLst/>
@@ -9437,12 +9443,15 @@
                     </wpg:wgp>
                   </a:graphicData>
                 </a:graphic>
+                <wp14:sizeRelV relativeFrom="margin">
+                  <wp14:pctHeight>0</wp14:pctHeight>
+                </wp14:sizeRelV>
               </wp:anchor>
             </w:drawing>
           </mc:Choice>
           <mc:Fallback>
             <w:pict>
-              <v:group w14:anchorId="7D5E28FF" id="Group 113" o:spid="_x0000_s1026" style="position:absolute;margin-left:90.15pt;margin-top:8.5pt;width:226.45pt;height:193.55pt;z-index:251659264" coordsize="28765,24586" o:gfxdata="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">
+              <v:group w14:anchorId="7D5E28FF" id="Group 113" o:spid="_x0000_s1026" style="position:absolute;margin-left:90pt;margin-top:8.4pt;width:226.45pt;height:142.55pt;z-index:251657216;mso-height-relative:margin" coordsize="28765,18108" o:gfxdata="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">
                 <v:shape id="AutoShape 98" o:spid="_x0000_s1027" style="position:absolute;width:28765;height:7666;visibility:visible;mso-wrap-style:square;v-text-anchor:top" coordsize="2876546,766669" o:spt="100" o:gfxdata="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" adj="-11796480,,5400" path="m127778,at,,255556,255556,127778,,,127778l,638891at,511113,255556,766669,,638891,127778,766669l2748768,766669at2620990,511113,2876546,766669,2748768,766669,2876546,638891l2876546,127778at2620990,,2876546,255556,2876546,127778,2748768,l127778,xe" fillcolor="#2c5d98" strokecolor="#4a7ebb" strokeweight=".26467mm">
                   <v:fill color2="#3c7bc7" angle="180" focus="100%" type="gradient">
                     <o:fill v:ext="view" type="gradientUnscaled"/>
@@ -9480,7 +9489,13 @@
                           <w:rPr>
                             <w:color w:val="FFFFFF" w:themeColor="background1"/>
                           </w:rPr>
-                          <w:t>Lehrperson – Daniel Mosimann</w:t>
+                          <w:t>BBZ Solothurn</w:t>
+                        </w:r>
+                        <w:r>
+                          <w:rPr>
+                            <w:color w:val="FFFFFF" w:themeColor="background1"/>
+                          </w:rPr>
+                          <w:t xml:space="preserve"> – Daniel Mosimann</w:t>
                         </w:r>
                       </w:p>
                     </w:txbxContent>
@@ -9490,7 +9505,7 @@
                   <v:path arrowok="t" fillok="f" o:connecttype="none"/>
                   <o:lock v:ext="edit" shapetype="t"/>
                 </v:shapetype>
-                <v:shape id="AutoShape 106" o:spid="_x0000_s1028" type="#_x0000_t32" style="position:absolute;left:14325;top:7666;width:57;height:16920;flip:x;visibility:visible;mso-wrap-style:square" o:connectortype="straight" o:gfxdata="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" strokeweight=".70561mm">
+                <v:shape id="AutoShape 106" o:spid="_x0000_s1028" type="#_x0000_t32" style="position:absolute;left:14325;top:7666;width:57;height:10442;flip:x;visibility:visible;mso-wrap-style:square" o:connectortype="straight" o:gfxdata="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" strokeweight=".70561mm">
                   <v:shadow on="t" color="black" opacity="24903f" origin="-.5,-.5" offset="0,.55547mm"/>
                 </v:shape>
               </v:group>
@@ -9518,6 +9533,19 @@
         <w:rPr>
           <w:szCs w:val="22"/>
         </w:rPr>
+      </w:pPr>
+    </w:p>
+    <w:p>
+      <w:pPr>
+        <w:pStyle w:val="IPA-Textkrper"/>
+        <w:rPr>
+          <w:szCs w:val="22"/>
+        </w:rPr>
+      </w:pPr>
+    </w:p>
+    <w:p>
+      <w:pPr>
+        <w:pStyle w:val="IPA-Textkrper"/>
       </w:pPr>
       <w:r>
         <w:rPr>
@@ -9527,478 +9555,15 @@
         <mc:AlternateContent>
           <mc:Choice Requires="wps">
             <w:drawing>
-              <wp:anchor distT="0" distB="0" distL="114300" distR="114300" simplePos="0" relativeHeight="251660288" behindDoc="0" locked="0" layoutInCell="1" allowOverlap="1" wp14:anchorId="62F8DBFD" wp14:editId="001C67F5">
+              <wp:anchor distT="0" distB="0" distL="114300" distR="114300" simplePos="0" relativeHeight="251659264" behindDoc="0" locked="0" layoutInCell="1" allowOverlap="1" wp14:anchorId="50FD911E" wp14:editId="76D280D9">
                 <wp:simplePos x="0" y="0"/>
                 <wp:positionH relativeFrom="column">
-                  <wp:posOffset>128891</wp:posOffset>
+                  <wp:posOffset>595630</wp:posOffset>
                 </wp:positionH>
                 <wp:positionV relativeFrom="paragraph">
-                  <wp:posOffset>149247</wp:posOffset>
+                  <wp:posOffset>283376</wp:posOffset>
                 </wp:positionV>
-                <wp:extent cx="2220967" cy="1108573"/>
-                <wp:effectExtent l="0" t="0" r="27305" b="53975"/>
-                <wp:wrapNone/>
-                <wp:docPr id="6" name="AutoShape 99"/>
-                <wp:cNvGraphicFramePr/>
-                <a:graphic xmlns:a="http://schemas.openxmlformats.org/drawingml/2006/main">
-                  <a:graphicData uri="http://schemas.microsoft.com/office/word/2010/wordprocessingShape">
-                    <wps:wsp>
-                      <wps:cNvSpPr/>
-                      <wps:spPr>
-                        <a:xfrm>
-                          <a:off x="0" y="0"/>
-                          <a:ext cx="2220967" cy="1108573"/>
-                        </a:xfrm>
-                        <a:custGeom>
-                          <a:avLst>
-                            <a:gd name="f0" fmla="val 3600"/>
-                          </a:avLst>
-                          <a:gdLst>
-                            <a:gd name="f1" fmla="val 10800000"/>
-                            <a:gd name="f2" fmla="val 5400000"/>
-                            <a:gd name="f3" fmla="val 16200000"/>
-                            <a:gd name="f4" fmla="val w"/>
-                            <a:gd name="f5" fmla="val h"/>
-                            <a:gd name="f6" fmla="val ss"/>
-                            <a:gd name="f7" fmla="val 0"/>
-                            <a:gd name="f8" fmla="*/ 5419351 1 1725033"/>
-                            <a:gd name="f9" fmla="val 45"/>
-                            <a:gd name="f10" fmla="val 10800"/>
-                            <a:gd name="f11" fmla="val -2147483647"/>
-                            <a:gd name="f12" fmla="val 2147483647"/>
-                            <a:gd name="f13" fmla="abs f4"/>
-                            <a:gd name="f14" fmla="abs f5"/>
-                            <a:gd name="f15" fmla="abs f6"/>
-                            <a:gd name="f16" fmla="*/ f8 1 180"/>
-                            <a:gd name="f17" fmla="pin 0 f0 10800"/>
-                            <a:gd name="f18" fmla="+- 0 0 f2"/>
-                            <a:gd name="f19" fmla="?: f13 f4 1"/>
-                            <a:gd name="f20" fmla="?: f14 f5 1"/>
-                            <a:gd name="f21" fmla="?: f15 f6 1"/>
-                            <a:gd name="f22" fmla="*/ f9 f16 1"/>
-                            <a:gd name="f23" fmla="+- f7 f17 0"/>
-                            <a:gd name="f24" fmla="*/ f19 1 21600"/>
-                            <a:gd name="f25" fmla="*/ f20 1 21600"/>
-                            <a:gd name="f26" fmla="*/ 21600 f19 1"/>
-                            <a:gd name="f27" fmla="*/ 21600 f20 1"/>
-                            <a:gd name="f28" fmla="+- 0 0 f22"/>
-                            <a:gd name="f29" fmla="min f25 f24"/>
-                            <a:gd name="f30" fmla="*/ f26 1 f21"/>
-                            <a:gd name="f31" fmla="*/ f27 1 f21"/>
-                            <a:gd name="f32" fmla="*/ f28 f1 1"/>
-                            <a:gd name="f33" fmla="*/ f32 1 f8"/>
-                            <a:gd name="f34" fmla="+- f31 0 f17"/>
-                            <a:gd name="f35" fmla="+- f30 0 f17"/>
-                            <a:gd name="f36" fmla="*/ f17 f29 1"/>
-                            <a:gd name="f37" fmla="*/ f7 f29 1"/>
-                            <a:gd name="f38" fmla="*/ f23 f29 1"/>
-                            <a:gd name="f39" fmla="*/ f31 f29 1"/>
-                            <a:gd name="f40" fmla="*/ f30 f29 1"/>
-                            <a:gd name="f41" fmla="+- f33 0 f2"/>
-                            <a:gd name="f42" fmla="+- f37 0 f38"/>
-                            <a:gd name="f43" fmla="+- f38 0 f37"/>
-                            <a:gd name="f44" fmla="*/ f34 f29 1"/>
-                            <a:gd name="f45" fmla="*/ f35 f29 1"/>
-                            <a:gd name="f46" fmla="cos 1 f41"/>
-                            <a:gd name="f47" fmla="abs f42"/>
-                            <a:gd name="f48" fmla="abs f43"/>
-                            <a:gd name="f49" fmla="?: f42 f18 f2"/>
-                            <a:gd name="f50" fmla="?: f42 f2 f18"/>
-                            <a:gd name="f51" fmla="?: f42 f3 f2"/>
-                            <a:gd name="f52" fmla="?: f42 f2 f3"/>
-                            <a:gd name="f53" fmla="+- f39 0 f44"/>
-                            <a:gd name="f54" fmla="?: f43 f18 f2"/>
-                            <a:gd name="f55" fmla="?: f43 f2 f18"/>
-                            <a:gd name="f56" fmla="+- f40 0 f45"/>
-                            <a:gd name="f57" fmla="+- f44 0 f39"/>
-                            <a:gd name="f58" fmla="+- f45 0 f40"/>
-                            <a:gd name="f59" fmla="?: f42 0 f1"/>
-                            <a:gd name="f60" fmla="?: f42 f1 0"/>
-                            <a:gd name="f61" fmla="+- 0 0 f46"/>
-                            <a:gd name="f62" fmla="?: f42 f52 f51"/>
-                            <a:gd name="f63" fmla="?: f42 f51 f52"/>
-                            <a:gd name="f64" fmla="?: f43 f50 f49"/>
-                            <a:gd name="f65" fmla="abs f53"/>
-                            <a:gd name="f66" fmla="?: f53 0 f1"/>
-                            <a:gd name="f67" fmla="?: f53 f1 0"/>
-                            <a:gd name="f68" fmla="?: f53 f54 f55"/>
-                            <a:gd name="f69" fmla="abs f56"/>
-                            <a:gd name="f70" fmla="abs f57"/>
-                            <a:gd name="f71" fmla="?: f56 f18 f2"/>
-                            <a:gd name="f72" fmla="?: f56 f2 f18"/>
-                            <a:gd name="f73" fmla="?: f56 f3 f2"/>
-                            <a:gd name="f74" fmla="?: f56 f2 f3"/>
-                            <a:gd name="f75" fmla="abs f58"/>
-                            <a:gd name="f76" fmla="?: f58 f18 f2"/>
-                            <a:gd name="f77" fmla="?: f58 f2 f18"/>
-                            <a:gd name="f78" fmla="?: f58 f60 f59"/>
-                            <a:gd name="f79" fmla="?: f58 f59 f60"/>
-                            <a:gd name="f80" fmla="*/ f17 f61 1"/>
-                            <a:gd name="f81" fmla="?: f43 f63 f62"/>
-                            <a:gd name="f82" fmla="?: f43 f67 f66"/>
-                            <a:gd name="f83" fmla="?: f43 f66 f67"/>
-                            <a:gd name="f84" fmla="?: f56 f74 f73"/>
-                            <a:gd name="f85" fmla="?: f56 f73 f74"/>
-                            <a:gd name="f86" fmla="?: f57 f72 f71"/>
-                            <a:gd name="f87" fmla="?: f42 f78 f79"/>
-                            <a:gd name="f88" fmla="?: f42 f76 f77"/>
-                            <a:gd name="f89" fmla="*/ f80 3163 1"/>
-                            <a:gd name="f90" fmla="?: f53 f82 f83"/>
-                            <a:gd name="f91" fmla="?: f57 f85 f84"/>
-                            <a:gd name="f92" fmla="*/ f89 1 7636"/>
-                            <a:gd name="f93" fmla="+- f7 f92 0"/>
-                            <a:gd name="f94" fmla="+- f30 0 f92"/>
-                            <a:gd name="f95" fmla="+- f31 0 f92"/>
-                            <a:gd name="f96" fmla="*/ f93 f29 1"/>
-                            <a:gd name="f97" fmla="*/ f94 f29 1"/>
-                            <a:gd name="f98" fmla="*/ f95 f29 1"/>
-                          </a:gdLst>
-                          <a:ahLst>
-                            <a:ahXY gdRefX="f0" minX="f7" maxX="f10">
-                              <a:pos x="f36" y="f37"/>
-                            </a:ahXY>
-                          </a:ahLst>
-                          <a:cxnLst>
-                            <a:cxn ang="3cd4">
-                              <a:pos x="hc" y="t"/>
-                            </a:cxn>
-                            <a:cxn ang="0">
-                              <a:pos x="r" y="vc"/>
-                            </a:cxn>
-                            <a:cxn ang="cd4">
-                              <a:pos x="hc" y="b"/>
-                            </a:cxn>
-                            <a:cxn ang="cd2">
-                              <a:pos x="l" y="vc"/>
-                            </a:cxn>
-                          </a:cxnLst>
-                          <a:rect l="f96" t="f96" r="f97" b="f98"/>
-                          <a:pathLst>
-                            <a:path>
-                              <a:moveTo>
-                                <a:pt x="f38" y="f37"/>
-                              </a:moveTo>
-                              <a:arcTo wR="f47" hR="f48" stAng="f81" swAng="f64"/>
-                              <a:lnTo>
-                                <a:pt x="f37" y="f44"/>
-                              </a:lnTo>
-                              <a:arcTo wR="f48" hR="f65" stAng="f90" swAng="f68"/>
-                              <a:lnTo>
-                                <a:pt x="f45" y="f39"/>
-                              </a:lnTo>
-                              <a:arcTo wR="f69" hR="f70" stAng="f91" swAng="f86"/>
-                              <a:lnTo>
-                                <a:pt x="f40" y="f38"/>
-                              </a:lnTo>
-                              <a:arcTo wR="f75" hR="f47" stAng="f87" swAng="f88"/>
-                              <a:close/>
-                            </a:path>
-                          </a:pathLst>
-                        </a:custGeom>
-                        <a:gradFill>
-                          <a:gsLst>
-                            <a:gs pos="0">
-                              <a:srgbClr val="2C5D98"/>
-                            </a:gs>
-                            <a:gs pos="100000">
-                              <a:srgbClr val="3C7BC7"/>
-                            </a:gs>
-                          </a:gsLst>
-                          <a:lin ang="16200000"/>
-                        </a:gradFill>
-                        <a:ln w="9528">
-                          <a:solidFill>
-                            <a:srgbClr val="4A7EBB"/>
-                          </a:solidFill>
-                          <a:prstDash val="solid"/>
-                        </a:ln>
-                        <a:effectLst>
-                          <a:outerShdw dist="22997" dir="5400000" algn="tl">
-                            <a:srgbClr val="000000">
-                              <a:alpha val="35000"/>
-                            </a:srgbClr>
-                          </a:outerShdw>
-                        </a:effectLst>
-                      </wps:spPr>
-                      <wps:txbx>
-                        <w:txbxContent>
-                          <w:p>
-                            <w:pPr>
-                              <w:rPr>
-                                <w:b/>
-                                <w:color w:val="FFFFFF" w:themeColor="background1"/>
-                              </w:rPr>
-                            </w:pPr>
-                            <w:r>
-                              <w:rPr>
-                                <w:b/>
-                                <w:color w:val="FFFFFF" w:themeColor="background1"/>
-                              </w:rPr>
-                              <w:t>Qualität- &amp; Sicherheitsmanager</w:t>
-                            </w:r>
-                          </w:p>
-                          <w:p>
-                            <w:pPr>
-                              <w:tabs>
-                                <w:tab w:val="left" w:pos="1418"/>
-                              </w:tabs>
-                              <w:rPr>
-                                <w:color w:val="FFFFFF" w:themeColor="background1"/>
-                              </w:rPr>
-                            </w:pPr>
-                            <w:r>
-                              <w:rPr>
-                                <w:color w:val="FFFFFF" w:themeColor="background1"/>
-                              </w:rPr>
-                              <w:t>Valid-Experte:</w:t>
-                            </w:r>
-                            <w:r>
-                              <w:rPr>
-                                <w:color w:val="FFFFFF" w:themeColor="background1"/>
-                              </w:rPr>
-                              <w:tab/>
-                            </w:r>
-                            <w:r>
-                              <w:rPr>
-                                <w:color w:val="FFFFFF" w:themeColor="background1"/>
-                              </w:rPr>
-                              <w:br/>
-                              <w:t>Hauptexperte:</w:t>
-                            </w:r>
-                            <w:r>
-                              <w:rPr>
-                                <w:color w:val="FFFFFF" w:themeColor="background1"/>
-                              </w:rPr>
-                              <w:tab/>
-                            </w:r>
-                            <w:r>
-                              <w:rPr>
-                                <w:color w:val="FFFFFF" w:themeColor="background1"/>
-                              </w:rPr>
-                              <w:br/>
-                              <w:t>2. Experte:</w:t>
-                            </w:r>
-                            <w:r>
-                              <w:rPr>
-                                <w:color w:val="FFFFFF" w:themeColor="background1"/>
-                              </w:rPr>
-                              <w:tab/>
-                            </w:r>
-                            <w:r>
-                              <w:rPr>
-                                <w:color w:val="FFFFFF" w:themeColor="background1"/>
-                              </w:rPr>
-                              <w:br/>
-                            </w:r>
-                          </w:p>
-                        </w:txbxContent>
-                      </wps:txbx>
-                      <wps:bodyPr vert="horz" wrap="square" lIns="91440" tIns="45720" rIns="91440" bIns="45720" anchor="t" anchorCtr="0" compatLnSpc="0"/>
-                    </wps:wsp>
-                  </a:graphicData>
-                </a:graphic>
-              </wp:anchor>
-            </w:drawing>
-          </mc:Choice>
-          <mc:Fallback>
-            <w:pict>
-              <v:shape w14:anchorId="62F8DBFD" id="AutoShape 99" o:spid="_x0000_s1029" style="position:absolute;margin-left:10.15pt;margin-top:11.75pt;width:174.9pt;height:87.3pt;z-index:251660288;visibility:visible;mso-wrap-style:square;mso-wrap-distance-left:9pt;mso-wrap-distance-top:0;mso-wrap-distance-right:9pt;mso-wrap-distance-bottom:0;mso-position-horizontal:absolute;mso-position-horizontal-relative:text;mso-position-vertical:absolute;mso-position-vertical-relative:text;v-text-anchor:top" coordsize="2220967,1108573" o:spt="100" o:gfxdata="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" adj="-11796480,,5400" path="m184762,at,,369524,369524,184762,,,184762l,923811at,739049,369524,1108573,,923811,184762,1108573l2036205,1108573at1851443,739049,2220967,1108573,2036205,1108573,2220967,923811l2220967,184762at1851443,,2220967,369524,2220967,184762,2036205,l184762,xe" fillcolor="#2c5d98" strokecolor="#4a7ebb" strokeweight=".26467mm">
-                <v:fill color2="#3c7bc7" angle="180" focus="100%" type="gradient">
-                  <o:fill v:ext="view" type="gradientUnscaled"/>
-                </v:fill>
-                <v:stroke joinstyle="miter"/>
-                <v:shadow on="t" color="black" opacity="22937f" origin="-.5,-.5" offset="0,.63881mm"/>
-                <v:formulas/>
-                <v:path arrowok="t" o:connecttype="custom" o:connectlocs="1110484,0;2220967,554287;1110484,1108573;0,554287" o:connectangles="270,0,90,180" textboxrect="54117,54117,2166850,1054456"/>
-                <v:textbox>
-                  <w:txbxContent>
-                    <w:p>
-                      <w:pPr>
-                        <w:rPr>
-                          <w:b/>
-                          <w:color w:val="FFFFFF" w:themeColor="background1"/>
-                        </w:rPr>
-                      </w:pPr>
-                      <w:r>
-                        <w:rPr>
-                          <w:b/>
-                          <w:color w:val="FFFFFF" w:themeColor="background1"/>
-                        </w:rPr>
-                        <w:t>Qualität- &amp; Sicherheitsmanager</w:t>
-                      </w:r>
-                    </w:p>
-                    <w:p>
-                      <w:pPr>
-                        <w:tabs>
-                          <w:tab w:val="left" w:pos="1418"/>
-                        </w:tabs>
-                        <w:rPr>
-                          <w:color w:val="FFFFFF" w:themeColor="background1"/>
-                        </w:rPr>
-                      </w:pPr>
-                      <w:r>
-                        <w:rPr>
-                          <w:color w:val="FFFFFF" w:themeColor="background1"/>
-                        </w:rPr>
-                        <w:t>Valid-Experte:</w:t>
-                      </w:r>
-                      <w:r>
-                        <w:rPr>
-                          <w:color w:val="FFFFFF" w:themeColor="background1"/>
-                        </w:rPr>
-                        <w:tab/>
-                      </w:r>
-                      <w:r>
-                        <w:rPr>
-                          <w:color w:val="FFFFFF" w:themeColor="background1"/>
-                        </w:rPr>
-                        <w:br/>
-                        <w:t>Hauptexperte:</w:t>
-                      </w:r>
-                      <w:r>
-                        <w:rPr>
-                          <w:color w:val="FFFFFF" w:themeColor="background1"/>
-                        </w:rPr>
-                        <w:tab/>
-                      </w:r>
-                      <w:r>
-                        <w:rPr>
-                          <w:color w:val="FFFFFF" w:themeColor="background1"/>
-                        </w:rPr>
-                        <w:br/>
-                        <w:t>2. Experte:</w:t>
-                      </w:r>
-                      <w:r>
-                        <w:rPr>
-                          <w:color w:val="FFFFFF" w:themeColor="background1"/>
-                        </w:rPr>
-                        <w:tab/>
-                      </w:r>
-                      <w:r>
-                        <w:rPr>
-                          <w:color w:val="FFFFFF" w:themeColor="background1"/>
-                        </w:rPr>
-                        <w:br/>
-                      </w:r>
-                    </w:p>
-                  </w:txbxContent>
-                </v:textbox>
-              </v:shape>
-            </w:pict>
-          </mc:Fallback>
-        </mc:AlternateContent>
-      </w:r>
-    </w:p>
-    <w:p>
-      <w:pPr>
-        <w:pStyle w:val="IPA-Textkrper"/>
-        <w:rPr>
-          <w:szCs w:val="22"/>
-        </w:rPr>
-      </w:pPr>
-    </w:p>
-    <w:p>
-      <w:pPr>
-        <w:pStyle w:val="IPA-Textkrper"/>
-      </w:pPr>
-      <w:r>
-        <w:rPr>
-          <w:noProof/>
-          <w:szCs w:val="22"/>
-          <w:lang w:val="en-US" w:eastAsia="en-US"/>
-        </w:rPr>
-        <mc:AlternateContent>
-          <mc:Choice Requires="wps">
-            <w:drawing>
-              <wp:anchor distT="0" distB="0" distL="114300" distR="114300" simplePos="0" relativeHeight="251663360" behindDoc="0" locked="0" layoutInCell="1" allowOverlap="1" wp14:anchorId="5CCCDCD2" wp14:editId="3A4054AF">
-                <wp:simplePos x="0" y="0"/>
-                <wp:positionH relativeFrom="column">
-                  <wp:posOffset>2356335</wp:posOffset>
-                </wp:positionH>
-                <wp:positionV relativeFrom="paragraph">
-                  <wp:posOffset>78738</wp:posOffset>
-                </wp:positionV>
-                <wp:extent cx="224787" cy="0"/>
-                <wp:effectExtent l="0" t="0" r="22863" b="57150"/>
-                <wp:wrapNone/>
-                <wp:docPr id="19" name="Gerade Verbindung 26"/>
-                <wp:cNvGraphicFramePr/>
-                <a:graphic xmlns:a="http://schemas.openxmlformats.org/drawingml/2006/main">
-                  <a:graphicData uri="http://schemas.microsoft.com/office/word/2010/wordprocessingShape">
-                    <wps:wsp>
-                      <wps:cNvCnPr/>
-                      <wps:spPr>
-                        <a:xfrm>
-                          <a:off x="0" y="0"/>
-                          <a:ext cx="224787" cy="0"/>
-                        </a:xfrm>
-                        <a:prstGeom prst="straightConnector1">
-                          <a:avLst/>
-                        </a:prstGeom>
-                        <a:noFill/>
-                        <a:ln w="25402">
-                          <a:solidFill>
-                            <a:srgbClr val="000000"/>
-                          </a:solidFill>
-                          <a:prstDash val="solid"/>
-                        </a:ln>
-                        <a:effectLst>
-                          <a:outerShdw dist="19997" dir="5400000" algn="tl">
-                            <a:srgbClr val="000000">
-                              <a:alpha val="38000"/>
-                            </a:srgbClr>
-                          </a:outerShdw>
-                        </a:effectLst>
-                      </wps:spPr>
-                      <wps:bodyPr/>
-                    </wps:wsp>
-                  </a:graphicData>
-                </a:graphic>
-              </wp:anchor>
-            </w:drawing>
-          </mc:Choice>
-          <mc:Fallback>
-            <w:pict>
-              <v:shape w14:anchorId="054893F6" id="Gerade Verbindung 26" o:spid="_x0000_s1026" type="#_x0000_t32" style="position:absolute;margin-left:185.55pt;margin-top:6.2pt;width:17.7pt;height:0;z-index:251663360;visibility:visible;mso-wrap-style:square;mso-wrap-distance-left:9pt;mso-wrap-distance-top:0;mso-wrap-distance-right:9pt;mso-wrap-distance-bottom:0;mso-position-horizontal:absolute;mso-position-horizontal-relative:text;mso-position-vertical:absolute;mso-position-vertical-relative:text" o:gfxdata="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" strokeweight=".70561mm">
-                <v:shadow on="t" color="black" opacity="24903f" origin="-.5,-.5" offset="0,.55547mm"/>
-              </v:shape>
-            </w:pict>
-          </mc:Fallback>
-        </mc:AlternateContent>
-      </w:r>
-    </w:p>
-    <w:p>
-      <w:pPr>
-        <w:pStyle w:val="IPA-Textkrper"/>
-        <w:rPr>
-          <w:szCs w:val="22"/>
-        </w:rPr>
-      </w:pPr>
-    </w:p>
-    <w:p>
-      <w:pPr>
-        <w:pStyle w:val="IPA-Textkrper"/>
-        <w:rPr>
-          <w:szCs w:val="22"/>
-        </w:rPr>
-      </w:pPr>
-      <w:r>
-        <w:rPr>
-          <w:noProof/>
-          <w:szCs w:val="22"/>
-        </w:rPr>
-        <mc:AlternateContent>
-          <mc:Choice Requires="wps">
-            <w:drawing>
-              <wp:anchor distT="0" distB="0" distL="114300" distR="114300" simplePos="0" relativeHeight="251661312" behindDoc="0" locked="0" layoutInCell="1" allowOverlap="1" wp14:anchorId="50FD911E" wp14:editId="2AB51A0B">
-                <wp:simplePos x="0" y="0"/>
-                <wp:positionH relativeFrom="column">
-                  <wp:posOffset>596194</wp:posOffset>
-                </wp:positionH>
-                <wp:positionV relativeFrom="paragraph">
-                  <wp:posOffset>273224</wp:posOffset>
-                </wp:positionV>
-                <wp:extent cx="3961921" cy="587703"/>
+                <wp:extent cx="3961765" cy="587375"/>
                 <wp:effectExtent l="0" t="0" r="19685" b="60325"/>
                 <wp:wrapNone/>
                 <wp:docPr id="10" name="AutoShape 100"/>
@@ -10010,7 +9575,7 @@
                       <wps:spPr>
                         <a:xfrm>
                           <a:off x="0" y="0"/>
-                          <a:ext cx="3961921" cy="587703"/>
+                          <a:ext cx="3961765" cy="587375"/>
                         </a:xfrm>
                         <a:custGeom>
                           <a:avLst>
@@ -10212,7 +9777,7 @@
                               <w:rPr>
                                 <w:color w:val="FFFFFF"/>
                               </w:rPr>
-                              <w:t>Vor-/Nachname</w:t>
+                              <w:t>Florian Leimer</w:t>
                             </w:r>
                           </w:p>
                         </w:txbxContent>
@@ -10226,14 +9791,14 @@
           </mc:Choice>
           <mc:Fallback>
             <w:pict>
-              <v:shape w14:anchorId="50FD911E" id="AutoShape 100" o:spid="_x0000_s1030" style="position:absolute;margin-left:46.95pt;margin-top:21.5pt;width:311.95pt;height:46.3pt;z-index:251661312;visibility:visible;mso-wrap-style:square;mso-wrap-distance-left:9pt;mso-wrap-distance-top:0;mso-wrap-distance-right:9pt;mso-wrap-distance-bottom:0;mso-position-horizontal:absolute;mso-position-horizontal-relative:text;mso-position-vertical:absolute;mso-position-vertical-relative:text;v-text-anchor:top" coordsize="3961921,587703" o:spt="100" o:gfxdata="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" adj="-11796480,,5400" path="m97950,at,,195900,195900,97950,,,97950l,489752at,391801,195900,587703,,489752,97950,587703l3863971,587703at3766020,391801,3961922,587703,3863971,587703,3961922,489752l3961921,97950at3766019,,3961921,195900,3961921,97950,3863970,l97950,xe" fillcolor="#2c5d98" strokecolor="#4a7ebb" strokeweight=".26467mm">
+              <v:shape w14:anchorId="50FD911E" id="AutoShape 100" o:spid="_x0000_s1029" style="position:absolute;margin-left:46.9pt;margin-top:22.3pt;width:311.95pt;height:46.25pt;z-index:251659264;visibility:visible;mso-wrap-style:square;mso-wrap-distance-left:9pt;mso-wrap-distance-top:0;mso-wrap-distance-right:9pt;mso-wrap-distance-bottom:0;mso-position-horizontal:absolute;mso-position-horizontal-relative:text;mso-position-vertical:absolute;mso-position-vertical-relative:text;v-text-anchor:top" coordsize="3961765,587375" o:spt="100" o:gfxdata="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" adj="-11796480,,5400" path="m97896,at,,195792,195792,97896,,,97896l,489479at,391583,195792,587375,,489479,97896,587375l3863869,587375at3765973,391583,3961765,587375,3863869,587375,3961765,489479l3961765,97896at3765973,,3961765,195792,3961765,97896,3863869,l97896,xe" fillcolor="#2c5d98" strokecolor="#4a7ebb" strokeweight=".26467mm">
                 <v:fill color2="#3c7bc7" angle="180" focus="100%" type="gradient">
                   <o:fill v:ext="view" type="gradientUnscaled"/>
                 </v:fill>
                 <v:stroke joinstyle="miter"/>
                 <v:shadow on="t" color="black" opacity="22937f" origin="-.5,-.5" offset="0,.63881mm"/>
                 <v:formulas/>
-                <v:path arrowok="t" o:connecttype="custom" o:connectlocs="1980961,0;3961921,293852;1980961,587703;0,293852" o:connectangles="270,0,90,180" textboxrect="28690,28690,3933231,559013"/>
+                <v:path arrowok="t" o:connecttype="custom" o:connectlocs="1980883,0;3961765,293688;1980883,587375;0,293688" o:connectangles="270,0,90,180" textboxrect="28674,28674,3933091,558701"/>
                 <v:textbox>
                   <w:txbxContent>
                     <w:p>
@@ -10263,7 +9828,7 @@
                         <w:rPr>
                           <w:color w:val="FFFFFF"/>
                         </w:rPr>
-                        <w:t>Vor-/Nachname</w:t>
+                        <w:t>Florian Leimer</w:t>
                       </w:r>
                     </w:p>
                   </w:txbxContent>
@@ -10285,105 +9850,29 @@
     <w:p>
       <w:pPr>
         <w:pStyle w:val="IPA-Textkrper"/>
-      </w:pPr>
-      <w:r>
-        <w:rPr>
-          <w:noProof/>
-          <w:szCs w:val="22"/>
-          <w:lang w:val="en-US" w:eastAsia="en-US"/>
-        </w:rPr>
-        <mc:AlternateContent>
-          <mc:Choice Requires="wps">
-            <w:drawing>
-              <wp:anchor distT="0" distB="0" distL="114300" distR="114300" simplePos="0" relativeHeight="251664384" behindDoc="0" locked="0" layoutInCell="1" allowOverlap="1" wp14:anchorId="00B4F24A" wp14:editId="38BFAFA4">
-                <wp:simplePos x="0" y="0"/>
-                <wp:positionH relativeFrom="column">
-                  <wp:posOffset>2600279</wp:posOffset>
-                </wp:positionH>
-                <wp:positionV relativeFrom="paragraph">
-                  <wp:posOffset>221586</wp:posOffset>
-                </wp:positionV>
-                <wp:extent cx="1902" cy="534028"/>
-                <wp:effectExtent l="0" t="19050" r="36198" b="18422"/>
-                <wp:wrapNone/>
-                <wp:docPr id="20" name="Gerade Verbindung 27"/>
-                <wp:cNvGraphicFramePr/>
-                <a:graphic xmlns:a="http://schemas.openxmlformats.org/drawingml/2006/main">
-                  <a:graphicData uri="http://schemas.microsoft.com/office/word/2010/wordprocessingShape">
-                    <wps:wsp>
-                      <wps:cNvCnPr/>
-                      <wps:spPr>
-                        <a:xfrm flipH="1" flipV="1">
-                          <a:off x="0" y="0"/>
-                          <a:ext cx="1902" cy="534028"/>
-                        </a:xfrm>
-                        <a:prstGeom prst="straightConnector1">
-                          <a:avLst/>
-                        </a:prstGeom>
-                        <a:noFill/>
-                        <a:ln w="25402">
-                          <a:solidFill>
-                            <a:srgbClr val="000000"/>
-                          </a:solidFill>
-                          <a:prstDash val="solid"/>
-                        </a:ln>
-                        <a:effectLst>
-                          <a:outerShdw dist="19997" dir="5400000" algn="tl">
-                            <a:srgbClr val="000000">
-                              <a:alpha val="38000"/>
-                            </a:srgbClr>
-                          </a:outerShdw>
-                        </a:effectLst>
-                      </wps:spPr>
-                      <wps:bodyPr/>
-                    </wps:wsp>
-                  </a:graphicData>
-                </a:graphic>
-              </wp:anchor>
-            </w:drawing>
-          </mc:Choice>
-          <mc:Fallback>
-            <w:pict>
-              <v:shape w14:anchorId="31C87DF3" id="Gerade Verbindung 27" o:spid="_x0000_s1026" type="#_x0000_t32" style="position:absolute;margin-left:204.75pt;margin-top:17.45pt;width:.15pt;height:42.05pt;flip:x y;z-index:251664384;visibility:visible;mso-wrap-style:square;mso-wrap-distance-left:9pt;mso-wrap-distance-top:0;mso-wrap-distance-right:9pt;mso-wrap-distance-bottom:0;mso-position-horizontal:absolute;mso-position-horizontal-relative:text;mso-position-vertical:absolute;mso-position-vertical-relative:text" o:gfxdata="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" strokeweight=".70561mm">
-                <v:shadow on="t" color="black" opacity="24903f" origin="-.5,-.5" offset="0,.55547mm"/>
-              </v:shape>
-            </w:pict>
-          </mc:Fallback>
-        </mc:AlternateContent>
-      </w:r>
-    </w:p>
-    <w:p>
-      <w:pPr>
-        <w:pStyle w:val="IPA-Textkrper"/>
         <w:rPr>
           <w:szCs w:val="22"/>
         </w:rPr>
       </w:pPr>
-    </w:p>
-    <w:p>
-      <w:pPr>
-        <w:pStyle w:val="IPA-Textkrper"/>
-      </w:pPr>
       <w:r>
         <w:rPr>
           <w:noProof/>
-          <w:lang w:val="en-US" w:eastAsia="en-US"/>
         </w:rPr>
         <mc:AlternateContent>
           <mc:Choice Requires="wpg">
             <w:drawing>
-              <wp:anchor distT="0" distB="0" distL="114300" distR="114300" simplePos="0" relativeHeight="251662336" behindDoc="0" locked="0" layoutInCell="1" allowOverlap="1" wp14:anchorId="2CC1E73E" wp14:editId="25D11176">
+              <wp:anchor distT="0" distB="0" distL="114300" distR="114300" simplePos="0" relativeHeight="251665408" behindDoc="0" locked="0" layoutInCell="1" allowOverlap="1" wp14:anchorId="68B17CC2" wp14:editId="6870253D">
                 <wp:simplePos x="0" y="0"/>
                 <wp:positionH relativeFrom="column">
-                  <wp:posOffset>-13335</wp:posOffset>
+                  <wp:posOffset>1778635</wp:posOffset>
                 </wp:positionH>
                 <wp:positionV relativeFrom="paragraph">
-                  <wp:posOffset>91221</wp:posOffset>
+                  <wp:posOffset>258279</wp:posOffset>
                 </wp:positionV>
-                <wp:extent cx="5291455" cy="955259"/>
-                <wp:effectExtent l="0" t="38100" r="23495" b="54610"/>
+                <wp:extent cx="1637665" cy="1443990"/>
+                <wp:effectExtent l="0" t="38100" r="19685" b="60960"/>
                 <wp:wrapNone/>
-                <wp:docPr id="11" name="Group 111"/>
+                <wp:docPr id="4" name="Gruppieren 4"/>
                 <wp:cNvGraphicFramePr/>
                 <a:graphic xmlns:a="http://schemas.openxmlformats.org/drawingml/2006/main">
                   <a:graphicData uri="http://schemas.microsoft.com/office/word/2010/wordprocessingGroup">
@@ -10392,18 +9881,18 @@
                       <wpg:grpSpPr>
                         <a:xfrm>
                           <a:off x="0" y="0"/>
-                          <a:ext cx="5291455" cy="955259"/>
+                          <a:ext cx="1637665" cy="1443990"/>
                           <a:chOff x="0" y="0"/>
-                          <a:chExt cx="5292089" cy="955392"/>
+                          <a:chExt cx="1638107" cy="1443991"/>
                         </a:xfrm>
                       </wpg:grpSpPr>
                       <wps:wsp>
-                        <wps:cNvPr id="12" name="AutoShape 101"/>
+                        <wps:cNvPr id="13" name="AutoShape 102"/>
                         <wps:cNvSpPr/>
                         <wps:spPr>
                           <a:xfrm>
-                            <a:off x="0" y="168405"/>
-                            <a:ext cx="1645920" cy="766669"/>
+                            <a:off x="0" y="669566"/>
+                            <a:ext cx="1638107" cy="774425"/>
                           </a:xfrm>
                           <a:custGeom>
                             <a:avLst>
@@ -10605,7 +10094,7 @@
                                 <w:rPr>
                                   <w:color w:val="FFFFFF"/>
                                 </w:rPr>
-                                <w:t>Vor-/Nachname</w:t>
+                                <w:t>Daniel Mosimann</w:t>
                               </w:r>
                             </w:p>
                           </w:txbxContent>
@@ -10613,442 +10102,12 @@
                         <wps:bodyPr vert="horz" wrap="square" lIns="91440" tIns="45720" rIns="91440" bIns="45720" anchor="t" anchorCtr="0" compatLnSpc="0"/>
                       </wps:wsp>
                       <wps:wsp>
-                        <wps:cNvPr id="13" name="AutoShape 102"/>
-                        <wps:cNvSpPr/>
-                        <wps:spPr>
-                          <a:xfrm>
-                            <a:off x="1794509" y="168405"/>
-                            <a:ext cx="1638303" cy="774533"/>
-                          </a:xfrm>
-                          <a:custGeom>
-                            <a:avLst>
-                              <a:gd name="f0" fmla="val 3600"/>
-                            </a:avLst>
-                            <a:gdLst>
-                              <a:gd name="f1" fmla="val 10800000"/>
-                              <a:gd name="f2" fmla="val 5400000"/>
-                              <a:gd name="f3" fmla="val 16200000"/>
-                              <a:gd name="f4" fmla="val w"/>
-                              <a:gd name="f5" fmla="val h"/>
-                              <a:gd name="f6" fmla="val ss"/>
-                              <a:gd name="f7" fmla="val 0"/>
-                              <a:gd name="f8" fmla="*/ 5419351 1 1725033"/>
-                              <a:gd name="f9" fmla="val 45"/>
-                              <a:gd name="f10" fmla="val 10800"/>
-                              <a:gd name="f11" fmla="val -2147483647"/>
-                              <a:gd name="f12" fmla="val 2147483647"/>
-                              <a:gd name="f13" fmla="abs f4"/>
-                              <a:gd name="f14" fmla="abs f5"/>
-                              <a:gd name="f15" fmla="abs f6"/>
-                              <a:gd name="f16" fmla="*/ f8 1 180"/>
-                              <a:gd name="f17" fmla="pin 0 f0 10800"/>
-                              <a:gd name="f18" fmla="+- 0 0 f2"/>
-                              <a:gd name="f19" fmla="?: f13 f4 1"/>
-                              <a:gd name="f20" fmla="?: f14 f5 1"/>
-                              <a:gd name="f21" fmla="?: f15 f6 1"/>
-                              <a:gd name="f22" fmla="*/ f9 f16 1"/>
-                              <a:gd name="f23" fmla="+- f7 f17 0"/>
-                              <a:gd name="f24" fmla="*/ f19 1 21600"/>
-                              <a:gd name="f25" fmla="*/ f20 1 21600"/>
-                              <a:gd name="f26" fmla="*/ 21600 f19 1"/>
-                              <a:gd name="f27" fmla="*/ 21600 f20 1"/>
-                              <a:gd name="f28" fmla="+- 0 0 f22"/>
-                              <a:gd name="f29" fmla="min f25 f24"/>
-                              <a:gd name="f30" fmla="*/ f26 1 f21"/>
-                              <a:gd name="f31" fmla="*/ f27 1 f21"/>
-                              <a:gd name="f32" fmla="*/ f28 f1 1"/>
-                              <a:gd name="f33" fmla="*/ f32 1 f8"/>
-                              <a:gd name="f34" fmla="+- f31 0 f17"/>
-                              <a:gd name="f35" fmla="+- f30 0 f17"/>
-                              <a:gd name="f36" fmla="*/ f17 f29 1"/>
-                              <a:gd name="f37" fmla="*/ f7 f29 1"/>
-                              <a:gd name="f38" fmla="*/ f23 f29 1"/>
-                              <a:gd name="f39" fmla="*/ f31 f29 1"/>
-                              <a:gd name="f40" fmla="*/ f30 f29 1"/>
-                              <a:gd name="f41" fmla="+- f33 0 f2"/>
-                              <a:gd name="f42" fmla="+- f37 0 f38"/>
-                              <a:gd name="f43" fmla="+- f38 0 f37"/>
-                              <a:gd name="f44" fmla="*/ f34 f29 1"/>
-                              <a:gd name="f45" fmla="*/ f35 f29 1"/>
-                              <a:gd name="f46" fmla="cos 1 f41"/>
-                              <a:gd name="f47" fmla="abs f42"/>
-                              <a:gd name="f48" fmla="abs f43"/>
-                              <a:gd name="f49" fmla="?: f42 f18 f2"/>
-                              <a:gd name="f50" fmla="?: f42 f2 f18"/>
-                              <a:gd name="f51" fmla="?: f42 f3 f2"/>
-                              <a:gd name="f52" fmla="?: f42 f2 f3"/>
-                              <a:gd name="f53" fmla="+- f39 0 f44"/>
-                              <a:gd name="f54" fmla="?: f43 f18 f2"/>
-                              <a:gd name="f55" fmla="?: f43 f2 f18"/>
-                              <a:gd name="f56" fmla="+- f40 0 f45"/>
-                              <a:gd name="f57" fmla="+- f44 0 f39"/>
-                              <a:gd name="f58" fmla="+- f45 0 f40"/>
-                              <a:gd name="f59" fmla="?: f42 0 f1"/>
-                              <a:gd name="f60" fmla="?: f42 f1 0"/>
-                              <a:gd name="f61" fmla="+- 0 0 f46"/>
-                              <a:gd name="f62" fmla="?: f42 f52 f51"/>
-                              <a:gd name="f63" fmla="?: f42 f51 f52"/>
-                              <a:gd name="f64" fmla="?: f43 f50 f49"/>
-                              <a:gd name="f65" fmla="abs f53"/>
-                              <a:gd name="f66" fmla="?: f53 0 f1"/>
-                              <a:gd name="f67" fmla="?: f53 f1 0"/>
-                              <a:gd name="f68" fmla="?: f53 f54 f55"/>
-                              <a:gd name="f69" fmla="abs f56"/>
-                              <a:gd name="f70" fmla="abs f57"/>
-                              <a:gd name="f71" fmla="?: f56 f18 f2"/>
-                              <a:gd name="f72" fmla="?: f56 f2 f18"/>
-                              <a:gd name="f73" fmla="?: f56 f3 f2"/>
-                              <a:gd name="f74" fmla="?: f56 f2 f3"/>
-                              <a:gd name="f75" fmla="abs f58"/>
-                              <a:gd name="f76" fmla="?: f58 f18 f2"/>
-                              <a:gd name="f77" fmla="?: f58 f2 f18"/>
-                              <a:gd name="f78" fmla="?: f58 f60 f59"/>
-                              <a:gd name="f79" fmla="?: f58 f59 f60"/>
-                              <a:gd name="f80" fmla="*/ f17 f61 1"/>
-                              <a:gd name="f81" fmla="?: f43 f63 f62"/>
-                              <a:gd name="f82" fmla="?: f43 f67 f66"/>
-                              <a:gd name="f83" fmla="?: f43 f66 f67"/>
-                              <a:gd name="f84" fmla="?: f56 f74 f73"/>
-                              <a:gd name="f85" fmla="?: f56 f73 f74"/>
-                              <a:gd name="f86" fmla="?: f57 f72 f71"/>
-                              <a:gd name="f87" fmla="?: f42 f78 f79"/>
-                              <a:gd name="f88" fmla="?: f42 f76 f77"/>
-                              <a:gd name="f89" fmla="*/ f80 3163 1"/>
-                              <a:gd name="f90" fmla="?: f53 f82 f83"/>
-                              <a:gd name="f91" fmla="?: f57 f85 f84"/>
-                              <a:gd name="f92" fmla="*/ f89 1 7636"/>
-                              <a:gd name="f93" fmla="+- f7 f92 0"/>
-                              <a:gd name="f94" fmla="+- f30 0 f92"/>
-                              <a:gd name="f95" fmla="+- f31 0 f92"/>
-                              <a:gd name="f96" fmla="*/ f93 f29 1"/>
-                              <a:gd name="f97" fmla="*/ f94 f29 1"/>
-                              <a:gd name="f98" fmla="*/ f95 f29 1"/>
-                            </a:gdLst>
-                            <a:ahLst>
-                              <a:ahXY gdRefX="f0" minX="f7" maxX="f10">
-                                <a:pos x="f36" y="f37"/>
-                              </a:ahXY>
-                            </a:ahLst>
-                            <a:cxnLst>
-                              <a:cxn ang="3cd4">
-                                <a:pos x="hc" y="t"/>
-                              </a:cxn>
-                              <a:cxn ang="0">
-                                <a:pos x="r" y="vc"/>
-                              </a:cxn>
-                              <a:cxn ang="cd4">
-                                <a:pos x="hc" y="b"/>
-                              </a:cxn>
-                              <a:cxn ang="cd2">
-                                <a:pos x="l" y="vc"/>
-                              </a:cxn>
-                            </a:cxnLst>
-                            <a:rect l="f96" t="f96" r="f97" b="f98"/>
-                            <a:pathLst>
-                              <a:path>
-                                <a:moveTo>
-                                  <a:pt x="f38" y="f37"/>
-                                </a:moveTo>
-                                <a:arcTo wR="f47" hR="f48" stAng="f81" swAng="f64"/>
-                                <a:lnTo>
-                                  <a:pt x="f37" y="f44"/>
-                                </a:lnTo>
-                                <a:arcTo wR="f48" hR="f65" stAng="f90" swAng="f68"/>
-                                <a:lnTo>
-                                  <a:pt x="f45" y="f39"/>
-                                </a:lnTo>
-                                <a:arcTo wR="f69" hR="f70" stAng="f91" swAng="f86"/>
-                                <a:lnTo>
-                                  <a:pt x="f40" y="f38"/>
-                                </a:lnTo>
-                                <a:arcTo wR="f75" hR="f47" stAng="f87" swAng="f88"/>
-                                <a:close/>
-                              </a:path>
-                            </a:pathLst>
-                          </a:custGeom>
-                          <a:gradFill>
-                            <a:gsLst>
-                              <a:gs pos="0">
-                                <a:srgbClr val="2C5D98"/>
-                              </a:gs>
-                              <a:gs pos="100000">
-                                <a:srgbClr val="3C7BC7"/>
-                              </a:gs>
-                            </a:gsLst>
-                            <a:lin ang="16200000"/>
-                          </a:gradFill>
-                          <a:ln w="9528">
-                            <a:solidFill>
-                              <a:srgbClr val="4A7EBB"/>
-                            </a:solidFill>
-                            <a:prstDash val="solid"/>
-                          </a:ln>
-                          <a:effectLst>
-                            <a:outerShdw dist="22997" dir="5400000" algn="tl">
-                              <a:srgbClr val="000000">
-                                <a:alpha val="35000"/>
-                              </a:srgbClr>
-                            </a:outerShdw>
-                          </a:effectLst>
-                        </wps:spPr>
-                        <wps:txbx>
-                          <w:txbxContent>
-                            <w:p>
-                              <w:pPr>
-                                <w:jc w:val="center"/>
-                                <w:rPr>
-                                  <w:b/>
-                                  <w:color w:val="FFFFFF"/>
-                                </w:rPr>
-                              </w:pPr>
-                              <w:r>
-                                <w:rPr>
-                                  <w:b/>
-                                  <w:color w:val="FFFFFF"/>
-                                </w:rPr>
-                                <w:t>Fachspezialist</w:t>
-                              </w:r>
-                            </w:p>
-                            <w:p>
-                              <w:pPr>
-                                <w:jc w:val="center"/>
-                                <w:rPr>
-                                  <w:color w:val="FFFFFF"/>
-                                </w:rPr>
-                              </w:pPr>
-                              <w:r>
-                                <w:rPr>
-                                  <w:color w:val="FFFFFF"/>
-                                </w:rPr>
-                                <w:t>Vor-/Nachname</w:t>
-                              </w:r>
-                            </w:p>
-                          </w:txbxContent>
-                        </wps:txbx>
-                        <wps:bodyPr vert="horz" wrap="square" lIns="91440" tIns="45720" rIns="91440" bIns="45720" anchor="t" anchorCtr="0" compatLnSpc="0"/>
-                      </wps:wsp>
-                      <wps:wsp>
-                        <wps:cNvPr id="14" name="AutoShape 103"/>
-                        <wps:cNvSpPr/>
-                        <wps:spPr>
-                          <a:xfrm>
-                            <a:off x="3640454" y="168405"/>
-                            <a:ext cx="1651635" cy="786987"/>
-                          </a:xfrm>
-                          <a:custGeom>
-                            <a:avLst>
-                              <a:gd name="f0" fmla="val 3600"/>
-                            </a:avLst>
-                            <a:gdLst>
-                              <a:gd name="f1" fmla="val 10800000"/>
-                              <a:gd name="f2" fmla="val 5400000"/>
-                              <a:gd name="f3" fmla="val 16200000"/>
-                              <a:gd name="f4" fmla="val w"/>
-                              <a:gd name="f5" fmla="val h"/>
-                              <a:gd name="f6" fmla="val ss"/>
-                              <a:gd name="f7" fmla="val 0"/>
-                              <a:gd name="f8" fmla="*/ 5419351 1 1725033"/>
-                              <a:gd name="f9" fmla="val 45"/>
-                              <a:gd name="f10" fmla="val 10800"/>
-                              <a:gd name="f11" fmla="val -2147483647"/>
-                              <a:gd name="f12" fmla="val 2147483647"/>
-                              <a:gd name="f13" fmla="abs f4"/>
-                              <a:gd name="f14" fmla="abs f5"/>
-                              <a:gd name="f15" fmla="abs f6"/>
-                              <a:gd name="f16" fmla="*/ f8 1 180"/>
-                              <a:gd name="f17" fmla="pin 0 f0 10800"/>
-                              <a:gd name="f18" fmla="+- 0 0 f2"/>
-                              <a:gd name="f19" fmla="?: f13 f4 1"/>
-                              <a:gd name="f20" fmla="?: f14 f5 1"/>
-                              <a:gd name="f21" fmla="?: f15 f6 1"/>
-                              <a:gd name="f22" fmla="*/ f9 f16 1"/>
-                              <a:gd name="f23" fmla="+- f7 f17 0"/>
-                              <a:gd name="f24" fmla="*/ f19 1 21600"/>
-                              <a:gd name="f25" fmla="*/ f20 1 21600"/>
-                              <a:gd name="f26" fmla="*/ 21600 f19 1"/>
-                              <a:gd name="f27" fmla="*/ 21600 f20 1"/>
-                              <a:gd name="f28" fmla="+- 0 0 f22"/>
-                              <a:gd name="f29" fmla="min f25 f24"/>
-                              <a:gd name="f30" fmla="*/ f26 1 f21"/>
-                              <a:gd name="f31" fmla="*/ f27 1 f21"/>
-                              <a:gd name="f32" fmla="*/ f28 f1 1"/>
-                              <a:gd name="f33" fmla="*/ f32 1 f8"/>
-                              <a:gd name="f34" fmla="+- f31 0 f17"/>
-                              <a:gd name="f35" fmla="+- f30 0 f17"/>
-                              <a:gd name="f36" fmla="*/ f17 f29 1"/>
-                              <a:gd name="f37" fmla="*/ f7 f29 1"/>
-                              <a:gd name="f38" fmla="*/ f23 f29 1"/>
-                              <a:gd name="f39" fmla="*/ f31 f29 1"/>
-                              <a:gd name="f40" fmla="*/ f30 f29 1"/>
-                              <a:gd name="f41" fmla="+- f33 0 f2"/>
-                              <a:gd name="f42" fmla="+- f37 0 f38"/>
-                              <a:gd name="f43" fmla="+- f38 0 f37"/>
-                              <a:gd name="f44" fmla="*/ f34 f29 1"/>
-                              <a:gd name="f45" fmla="*/ f35 f29 1"/>
-                              <a:gd name="f46" fmla="cos 1 f41"/>
-                              <a:gd name="f47" fmla="abs f42"/>
-                              <a:gd name="f48" fmla="abs f43"/>
-                              <a:gd name="f49" fmla="?: f42 f18 f2"/>
-                              <a:gd name="f50" fmla="?: f42 f2 f18"/>
-                              <a:gd name="f51" fmla="?: f42 f3 f2"/>
-                              <a:gd name="f52" fmla="?: f42 f2 f3"/>
-                              <a:gd name="f53" fmla="+- f39 0 f44"/>
-                              <a:gd name="f54" fmla="?: f43 f18 f2"/>
-                              <a:gd name="f55" fmla="?: f43 f2 f18"/>
-                              <a:gd name="f56" fmla="+- f40 0 f45"/>
-                              <a:gd name="f57" fmla="+- f44 0 f39"/>
-                              <a:gd name="f58" fmla="+- f45 0 f40"/>
-                              <a:gd name="f59" fmla="?: f42 0 f1"/>
-                              <a:gd name="f60" fmla="?: f42 f1 0"/>
-                              <a:gd name="f61" fmla="+- 0 0 f46"/>
-                              <a:gd name="f62" fmla="?: f42 f52 f51"/>
-                              <a:gd name="f63" fmla="?: f42 f51 f52"/>
-                              <a:gd name="f64" fmla="?: f43 f50 f49"/>
-                              <a:gd name="f65" fmla="abs f53"/>
-                              <a:gd name="f66" fmla="?: f53 0 f1"/>
-                              <a:gd name="f67" fmla="?: f53 f1 0"/>
-                              <a:gd name="f68" fmla="?: f53 f54 f55"/>
-                              <a:gd name="f69" fmla="abs f56"/>
-                              <a:gd name="f70" fmla="abs f57"/>
-                              <a:gd name="f71" fmla="?: f56 f18 f2"/>
-                              <a:gd name="f72" fmla="?: f56 f2 f18"/>
-                              <a:gd name="f73" fmla="?: f56 f3 f2"/>
-                              <a:gd name="f74" fmla="?: f56 f2 f3"/>
-                              <a:gd name="f75" fmla="abs f58"/>
-                              <a:gd name="f76" fmla="?: f58 f18 f2"/>
-                              <a:gd name="f77" fmla="?: f58 f2 f18"/>
-                              <a:gd name="f78" fmla="?: f58 f60 f59"/>
-                              <a:gd name="f79" fmla="?: f58 f59 f60"/>
-                              <a:gd name="f80" fmla="*/ f17 f61 1"/>
-                              <a:gd name="f81" fmla="?: f43 f63 f62"/>
-                              <a:gd name="f82" fmla="?: f43 f67 f66"/>
-                              <a:gd name="f83" fmla="?: f43 f66 f67"/>
-                              <a:gd name="f84" fmla="?: f56 f74 f73"/>
-                              <a:gd name="f85" fmla="?: f56 f73 f74"/>
-                              <a:gd name="f86" fmla="?: f57 f72 f71"/>
-                              <a:gd name="f87" fmla="?: f42 f78 f79"/>
-                              <a:gd name="f88" fmla="?: f42 f76 f77"/>
-                              <a:gd name="f89" fmla="*/ f80 3163 1"/>
-                              <a:gd name="f90" fmla="?: f53 f82 f83"/>
-                              <a:gd name="f91" fmla="?: f57 f85 f84"/>
-                              <a:gd name="f92" fmla="*/ f89 1 7636"/>
-                              <a:gd name="f93" fmla="+- f7 f92 0"/>
-                              <a:gd name="f94" fmla="+- f30 0 f92"/>
-                              <a:gd name="f95" fmla="+- f31 0 f92"/>
-                              <a:gd name="f96" fmla="*/ f93 f29 1"/>
-                              <a:gd name="f97" fmla="*/ f94 f29 1"/>
-                              <a:gd name="f98" fmla="*/ f95 f29 1"/>
-                            </a:gdLst>
-                            <a:ahLst>
-                              <a:ahXY gdRefX="f0" minX="f7" maxX="f10">
-                                <a:pos x="f36" y="f37"/>
-                              </a:ahXY>
-                            </a:ahLst>
-                            <a:cxnLst>
-                              <a:cxn ang="3cd4">
-                                <a:pos x="hc" y="t"/>
-                              </a:cxn>
-                              <a:cxn ang="0">
-                                <a:pos x="r" y="vc"/>
-                              </a:cxn>
-                              <a:cxn ang="cd4">
-                                <a:pos x="hc" y="b"/>
-                              </a:cxn>
-                              <a:cxn ang="cd2">
-                                <a:pos x="l" y="vc"/>
-                              </a:cxn>
-                            </a:cxnLst>
-                            <a:rect l="f96" t="f96" r="f97" b="f98"/>
-                            <a:pathLst>
-                              <a:path>
-                                <a:moveTo>
-                                  <a:pt x="f38" y="f37"/>
-                                </a:moveTo>
-                                <a:arcTo wR="f47" hR="f48" stAng="f81" swAng="f64"/>
-                                <a:lnTo>
-                                  <a:pt x="f37" y="f44"/>
-                                </a:lnTo>
-                                <a:arcTo wR="f48" hR="f65" stAng="f90" swAng="f68"/>
-                                <a:lnTo>
-                                  <a:pt x="f45" y="f39"/>
-                                </a:lnTo>
-                                <a:arcTo wR="f69" hR="f70" stAng="f91" swAng="f86"/>
-                                <a:lnTo>
-                                  <a:pt x="f40" y="f38"/>
-                                </a:lnTo>
-                                <a:arcTo wR="f75" hR="f47" stAng="f87" swAng="f88"/>
-                                <a:close/>
-                              </a:path>
-                            </a:pathLst>
-                          </a:custGeom>
-                          <a:gradFill>
-                            <a:gsLst>
-                              <a:gs pos="0">
-                                <a:srgbClr val="2C5D98"/>
-                              </a:gs>
-                              <a:gs pos="100000">
-                                <a:srgbClr val="3C7BC7"/>
-                              </a:gs>
-                            </a:gsLst>
-                            <a:lin ang="16200000"/>
-                          </a:gradFill>
-                          <a:ln w="9528">
-                            <a:solidFill>
-                              <a:srgbClr val="4A7EBB"/>
-                            </a:solidFill>
-                            <a:prstDash val="solid"/>
-                          </a:ln>
-                          <a:effectLst>
-                            <a:outerShdw dist="22997" dir="5400000" algn="tl">
-                              <a:srgbClr val="000000">
-                                <a:alpha val="35000"/>
-                              </a:srgbClr>
-                            </a:outerShdw>
-                          </a:effectLst>
-                        </wps:spPr>
-                        <wps:txbx>
-                          <w:txbxContent>
-                            <w:p>
-                              <w:pPr>
-                                <w:jc w:val="center"/>
-                                <w:rPr>
-                                  <w:b/>
-                                  <w:color w:val="FFFFFF"/>
-                                </w:rPr>
-                              </w:pPr>
-                              <w:r>
-                                <w:rPr>
-                                  <w:b/>
-                                  <w:color w:val="FFFFFF"/>
-                                </w:rPr>
-                                <w:t>Fachspezialist</w:t>
-                              </w:r>
-                            </w:p>
-                            <w:p>
-                              <w:pPr>
-                                <w:jc w:val="center"/>
-                                <w:rPr>
-                                  <w:color w:val="FFFFFF"/>
-                                </w:rPr>
-                              </w:pPr>
-                              <w:r>
-                                <w:rPr>
-                                  <w:color w:val="FFFFFF"/>
-                                </w:rPr>
-                                <w:t>Vor-/Nachname</w:t>
-                              </w:r>
-                            </w:p>
-                          </w:txbxContent>
-                        </wps:txbx>
-                        <wps:bodyPr vert="horz" wrap="square" lIns="91440" tIns="45720" rIns="91440" bIns="45720" anchor="t" anchorCtr="0" compatLnSpc="0"/>
-                      </wps:wsp>
-                      <wps:wsp>
-                        <wps:cNvPr id="15" name="AutoShape 104"/>
+                        <wps:cNvPr id="20" name="Gerade Verbindung 27"/>
                         <wps:cNvCnPr/>
                         <wps:spPr>
-                          <a:xfrm flipV="1">
-                            <a:off x="805183" y="0"/>
-                            <a:ext cx="3648072" cy="3283"/>
+                          <a:xfrm flipH="1" flipV="1">
+                            <a:off x="818984" y="0"/>
+                            <a:ext cx="1902" cy="534028"/>
                           </a:xfrm>
                           <a:prstGeom prst="straightConnector1">
                             <a:avLst/>
@@ -11071,14 +10130,12 @@
                         <wps:bodyPr/>
                       </wps:wsp>
                       <wps:wsp>
-                        <wps:cNvPr id="16" name="AutoShape 108"/>
-                        <wps:cNvCnPr>
-                          <a:stCxn id="12" idx="0"/>
-                        </wps:cNvCnPr>
+                        <wps:cNvPr id="28" name="AutoShape 108"/>
+                        <wps:cNvCnPr/>
                         <wps:spPr>
                           <a:xfrm flipH="1" flipV="1">
-                            <a:off x="822860" y="24989"/>
-                            <a:ext cx="101" cy="143416"/>
+                            <a:off x="822960" y="534394"/>
+                            <a:ext cx="101" cy="143396"/>
                           </a:xfrm>
                           <a:prstGeom prst="straightConnector1">
                             <a:avLst/>
@@ -11109,15 +10166,15 @@
           </mc:Choice>
           <mc:Fallback>
             <w:pict>
-              <v:group w14:anchorId="2CC1E73E" id="Group 111" o:spid="_x0000_s1031" style="position:absolute;margin-left:-1.05pt;margin-top:7.2pt;width:416.65pt;height:75.2pt;z-index:251662336" coordsize="52920,9553" o:gfxdata="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">
-                <v:shape id="AutoShape 101" o:spid="_x0000_s1032" style="position:absolute;top:1684;width:16459;height:7666;visibility:visible;mso-wrap-style:square;v-text-anchor:top" coordsize="1645920,766669" o:spt="100" o:gfxdata="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" adj="-11796480,,5400" path="m127778,at,,255556,255556,127778,,,127778l,638891at,511113,255556,766669,,638891,127778,766669l1518142,766669at1390364,511113,1645920,766669,1518142,766669,1645920,638891l1645920,127778at1390364,,1645920,255556,1645920,127778,1518142,l127778,xe" fillcolor="#2c5d98" strokecolor="#4a7ebb" strokeweight=".26467mm">
+              <v:group w14:anchorId="68B17CC2" id="Gruppieren 4" o:spid="_x0000_s1030" style="position:absolute;margin-left:140.05pt;margin-top:20.35pt;width:128.95pt;height:113.7pt;z-index:251665408" coordsize="16381,14439" o:gfxdata="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">
+                <v:shape id="AutoShape 102" o:spid="_x0000_s1031" style="position:absolute;top:6695;width:16381;height:7744;visibility:visible;mso-wrap-style:square;v-text-anchor:top" coordsize="1638107,774425" o:spt="100" o:gfxdata="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" adj="-11796480,,5400" path="m129071,at,,258142,258142,129071,,,129071l,645354at,516283,258142,774425,,645354,129071,774425l1509036,774425at1379965,516283,1638107,774425,1509036,774425,1638107,645354l1638107,129071at1379965,,1638107,258142,1638107,129071,1509036,l129071,xe" fillcolor="#2c5d98" strokecolor="#4a7ebb" strokeweight=".26467mm">
                   <v:fill color2="#3c7bc7" angle="180" focus="100%" type="gradient">
                     <o:fill v:ext="view" type="gradientUnscaled"/>
                   </v:fill>
                   <v:stroke joinstyle="miter"/>
                   <v:shadow on="t" color="black" opacity="22937f" origin="-.5,-.5" offset="0,.63881mm"/>
                   <v:formulas/>
-                  <v:path arrowok="t" o:connecttype="custom" o:connectlocs="822960,0;1645920,383335;822960,766669;0,383335" o:connectangles="270,0,90,180" textboxrect="37426,37426,1608494,729243"/>
+                  <v:path arrowok="t" o:connecttype="custom" o:connectlocs="819054,0;1638107,387213;819054,774425;0,387213" o:connectangles="270,0,90,180" textboxrect="37805,37805,1600302,736620"/>
                   <v:textbox>
                     <w:txbxContent>
                       <w:p>
@@ -11147,102 +10204,16 @@
                           <w:rPr>
                             <w:color w:val="FFFFFF"/>
                           </w:rPr>
-                          <w:t>Vor-/Nachname</w:t>
+                          <w:t>Daniel Mosimann</w:t>
                         </w:r>
                       </w:p>
                     </w:txbxContent>
                   </v:textbox>
                 </v:shape>
-                <v:shape id="AutoShape 102" o:spid="_x0000_s1033" style="position:absolute;left:17945;top:1684;width:16383;height:7745;visibility:visible;mso-wrap-style:square;v-text-anchor:top" coordsize="1638303,774533" o:spt="100" o:gfxdata="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" adj="-11796480,,5400" path="m129089,at,,258178,258178,129089,,,129089l,645444at,516355,258178,774533,,645444,129089,774533l1509214,774533at1380125,516355,1638303,774533,1509214,774533,1638303,645444l1638303,129089at1380125,,1638303,258178,1638303,129089,1509214,l129089,xe" fillcolor="#2c5d98" strokecolor="#4a7ebb" strokeweight=".26467mm">
-                  <v:fill color2="#3c7bc7" angle="180" focus="100%" type="gradient">
-                    <o:fill v:ext="view" type="gradientUnscaled"/>
-                  </v:fill>
-                  <v:stroke joinstyle="miter"/>
-                  <v:shadow on="t" color="black" opacity="22937f" origin="-.5,-.5" offset="0,.63881mm"/>
-                  <v:formulas/>
-                  <v:path arrowok="t" o:connecttype="custom" o:connectlocs="819152,0;1638303,387267;819152,774533;0,387267" o:connectangles="270,0,90,180" textboxrect="37810,37810,1600493,736723"/>
-                  <v:textbox>
-                    <w:txbxContent>
-                      <w:p>
-                        <w:pPr>
-                          <w:jc w:val="center"/>
-                          <w:rPr>
-                            <w:b/>
-                            <w:color w:val="FFFFFF"/>
-                          </w:rPr>
-                        </w:pPr>
-                        <w:r>
-                          <w:rPr>
-                            <w:b/>
-                            <w:color w:val="FFFFFF"/>
-                          </w:rPr>
-                          <w:t>Fachspezialist</w:t>
-                        </w:r>
-                      </w:p>
-                      <w:p>
-                        <w:pPr>
-                          <w:jc w:val="center"/>
-                          <w:rPr>
-                            <w:color w:val="FFFFFF"/>
-                          </w:rPr>
-                        </w:pPr>
-                        <w:r>
-                          <w:rPr>
-                            <w:color w:val="FFFFFF"/>
-                          </w:rPr>
-                          <w:t>Vor-/Nachname</w:t>
-                        </w:r>
-                      </w:p>
-                    </w:txbxContent>
-                  </v:textbox>
-                </v:shape>
-                <v:shape id="AutoShape 103" o:spid="_x0000_s1034" style="position:absolute;left:36404;top:1684;width:16516;height:7869;visibility:visible;mso-wrap-style:square;v-text-anchor:top" coordsize="1651635,786987" o:spt="100" o:gfxdata="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" adj="-11796480,,5400" path="m131164,at,,262328,262328,131164,,,131164l,655822at,524657,262328,786987,,655822,131164,786987l1520470,786987at1389305,524657,1651635,786987,1520470,786987,1651635,655822l1651635,131164at1389305,,1651635,262328,1651635,131164,1520470,l131164,xe" fillcolor="#2c5d98" strokecolor="#4a7ebb" strokeweight=".26467mm">
-                  <v:fill color2="#3c7bc7" angle="180" focus="100%" type="gradient">
-                    <o:fill v:ext="view" type="gradientUnscaled"/>
-                  </v:fill>
-                  <v:stroke joinstyle="miter"/>
-                  <v:shadow on="t" color="black" opacity="22937f" origin="-.5,-.5" offset="0,.63881mm"/>
-                  <v:formulas/>
-                  <v:path arrowok="t" o:connecttype="custom" o:connectlocs="825818,0;1651635,393494;825818,786987;0,393494" o:connectangles="270,0,90,180" textboxrect="38418,38418,1613217,748569"/>
-                  <v:textbox>
-                    <w:txbxContent>
-                      <w:p>
-                        <w:pPr>
-                          <w:jc w:val="center"/>
-                          <w:rPr>
-                            <w:b/>
-                            <w:color w:val="FFFFFF"/>
-                          </w:rPr>
-                        </w:pPr>
-                        <w:r>
-                          <w:rPr>
-                            <w:b/>
-                            <w:color w:val="FFFFFF"/>
-                          </w:rPr>
-                          <w:t>Fachspezialist</w:t>
-                        </w:r>
-                      </w:p>
-                      <w:p>
-                        <w:pPr>
-                          <w:jc w:val="center"/>
-                          <w:rPr>
-                            <w:color w:val="FFFFFF"/>
-                          </w:rPr>
-                        </w:pPr>
-                        <w:r>
-                          <w:rPr>
-                            <w:color w:val="FFFFFF"/>
-                          </w:rPr>
-                          <w:t>Vor-/Nachname</w:t>
-                        </w:r>
-                      </w:p>
-                    </w:txbxContent>
-                  </v:textbox>
-                </v:shape>
-                <v:shape id="AutoShape 104" o:spid="_x0000_s1035" type="#_x0000_t32" style="position:absolute;left:8051;width:36481;height:32;flip:y;visibility:visible;mso-wrap-style:square" o:connectortype="straight" o:gfxdata="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" strokeweight=".70561mm">
+                <v:shape id="Gerade Verbindung 27" o:spid="_x0000_s1032" type="#_x0000_t32" style="position:absolute;left:8189;width:19;height:5340;flip:x y;visibility:visible;mso-wrap-style:square" o:connectortype="straight" o:gfxdata="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" strokeweight=".70561mm">
                   <v:shadow on="t" color="black" opacity="24903f" origin="-.5,-.5" offset="0,.55547mm"/>
                 </v:shape>
-                <v:shape id="AutoShape 108" o:spid="_x0000_s1036" type="#_x0000_t32" style="position:absolute;left:8228;top:249;width:1;height:1435;flip:x y;visibility:visible;mso-wrap-style:square" o:connectortype="straight" o:gfxdata="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" strokeweight=".70561mm">
+                <v:shape id="AutoShape 108" o:spid="_x0000_s1033" type="#_x0000_t32" style="position:absolute;left:8229;top:5343;width:1;height:1434;flip:x y;visibility:visible;mso-wrap-style:square" o:connectortype="straight" o:gfxdata="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" strokeweight=".70561mm">
                   <v:stroke startarrow="open"/>
                   <v:shadow on="t" color="black" opacity="24903f" origin="-.5,-.5" offset="0,.55547mm"/>
                 </v:shape>
@@ -11251,144 +10222,6 @@
           </mc:Fallback>
         </mc:AlternateContent>
       </w:r>
-      <w:r>
-        <w:rPr>
-          <w:noProof/>
-          <w:lang w:val="en-US" w:eastAsia="en-US"/>
-        </w:rPr>
-        <mc:AlternateContent>
-          <mc:Choice Requires="wps">
-            <w:drawing>
-              <wp:anchor distT="0" distB="0" distL="114300" distR="114300" simplePos="0" relativeHeight="251666432" behindDoc="0" locked="0" layoutInCell="1" allowOverlap="1" wp14:anchorId="6097B0D6" wp14:editId="3667DAD5">
-                <wp:simplePos x="0" y="0"/>
-                <wp:positionH relativeFrom="column">
-                  <wp:posOffset>4438650</wp:posOffset>
-                </wp:positionH>
-                <wp:positionV relativeFrom="paragraph">
-                  <wp:posOffset>125730</wp:posOffset>
-                </wp:positionV>
-                <wp:extent cx="101" cy="143396"/>
-                <wp:effectExtent l="0" t="0" r="0" b="0"/>
-                <wp:wrapNone/>
-                <wp:docPr id="29" name="AutoShape 108"/>
-                <wp:cNvGraphicFramePr/>
-                <a:graphic xmlns:a="http://schemas.openxmlformats.org/drawingml/2006/main">
-                  <a:graphicData uri="http://schemas.microsoft.com/office/word/2010/wordprocessingShape">
-                    <wps:wsp>
-                      <wps:cNvCnPr/>
-                      <wps:spPr>
-                        <a:xfrm flipH="1" flipV="1">
-                          <a:off x="0" y="0"/>
-                          <a:ext cx="101" cy="143396"/>
-                        </a:xfrm>
-                        <a:prstGeom prst="straightConnector1">
-                          <a:avLst/>
-                        </a:prstGeom>
-                        <a:noFill/>
-                        <a:ln w="25402">
-                          <a:solidFill>
-                            <a:srgbClr val="000000"/>
-                          </a:solidFill>
-                          <a:prstDash val="solid"/>
-                          <a:headEnd type="arrow"/>
-                        </a:ln>
-                        <a:effectLst>
-                          <a:outerShdw dist="19997" dir="5400000" algn="tl">
-                            <a:srgbClr val="000000">
-                              <a:alpha val="38000"/>
-                            </a:srgbClr>
-                          </a:outerShdw>
-                        </a:effectLst>
-                      </wps:spPr>
-                      <wps:bodyPr/>
-                    </wps:wsp>
-                  </a:graphicData>
-                </a:graphic>
-                <wp14:sizeRelH relativeFrom="margin">
-                  <wp14:pctWidth>0</wp14:pctWidth>
-                </wp14:sizeRelH>
-                <wp14:sizeRelV relativeFrom="margin">
-                  <wp14:pctHeight>0</wp14:pctHeight>
-                </wp14:sizeRelV>
-              </wp:anchor>
-            </w:drawing>
-          </mc:Choice>
-          <mc:Fallback>
-            <w:pict>
-              <v:shape w14:anchorId="3645ED3A" id="AutoShape 108" o:spid="_x0000_s1026" type="#_x0000_t32" style="position:absolute;margin-left:349.5pt;margin-top:9.9pt;width:0;height:11.3pt;flip:x y;z-index:251666432;visibility:visible;mso-wrap-style:square;mso-width-percent:0;mso-height-percent:0;mso-wrap-distance-left:9pt;mso-wrap-distance-top:0;mso-wrap-distance-right:9pt;mso-wrap-distance-bottom:0;mso-position-horizontal:absolute;mso-position-horizontal-relative:text;mso-position-vertical:absolute;mso-position-vertical-relative:text;mso-width-percent:0;mso-height-percent:0;mso-width-relative:margin;mso-height-relative:margin" o:gfxdata="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" strokeweight=".70561mm">
-                <v:stroke startarrow="open"/>
-                <v:shadow on="t" color="black" opacity="24903f" origin="-.5,-.5" offset="0,.55547mm"/>
-              </v:shape>
-            </w:pict>
-          </mc:Fallback>
-        </mc:AlternateContent>
-      </w:r>
-      <w:r>
-        <w:rPr>
-          <w:noProof/>
-          <w:lang w:val="en-US" w:eastAsia="en-US"/>
-        </w:rPr>
-        <mc:AlternateContent>
-          <mc:Choice Requires="wps">
-            <w:drawing>
-              <wp:anchor distT="0" distB="0" distL="114300" distR="114300" simplePos="0" relativeHeight="251665408" behindDoc="0" locked="0" layoutInCell="1" allowOverlap="1" wp14:anchorId="4942F618" wp14:editId="28E7D2F5">
-                <wp:simplePos x="0" y="0"/>
-                <wp:positionH relativeFrom="column">
-                  <wp:posOffset>2600325</wp:posOffset>
-                </wp:positionH>
-                <wp:positionV relativeFrom="paragraph">
-                  <wp:posOffset>125730</wp:posOffset>
-                </wp:positionV>
-                <wp:extent cx="101" cy="143396"/>
-                <wp:effectExtent l="0" t="0" r="0" b="0"/>
-                <wp:wrapNone/>
-                <wp:docPr id="28" name="AutoShape 108"/>
-                <wp:cNvGraphicFramePr/>
-                <a:graphic xmlns:a="http://schemas.openxmlformats.org/drawingml/2006/main">
-                  <a:graphicData uri="http://schemas.microsoft.com/office/word/2010/wordprocessingShape">
-                    <wps:wsp>
-                      <wps:cNvCnPr/>
-                      <wps:spPr>
-                        <a:xfrm flipH="1" flipV="1">
-                          <a:off x="0" y="0"/>
-                          <a:ext cx="101" cy="143396"/>
-                        </a:xfrm>
-                        <a:prstGeom prst="straightConnector1">
-                          <a:avLst/>
-                        </a:prstGeom>
-                        <a:noFill/>
-                        <a:ln w="25402">
-                          <a:solidFill>
-                            <a:srgbClr val="000000"/>
-                          </a:solidFill>
-                          <a:prstDash val="solid"/>
-                          <a:headEnd type="arrow"/>
-                        </a:ln>
-                        <a:effectLst>
-                          <a:outerShdw dist="19997" dir="5400000" algn="tl">
-                            <a:srgbClr val="000000">
-                              <a:alpha val="38000"/>
-                            </a:srgbClr>
-                          </a:outerShdw>
-                        </a:effectLst>
-                      </wps:spPr>
-                      <wps:bodyPr/>
-                    </wps:wsp>
-                  </a:graphicData>
-                </a:graphic>
-              </wp:anchor>
-            </w:drawing>
-          </mc:Choice>
-          <mc:Fallback>
-            <w:pict>
-              <v:shape w14:anchorId="2430220F" id="AutoShape 108" o:spid="_x0000_s1026" type="#_x0000_t32" style="position:absolute;margin-left:204.75pt;margin-top:9.9pt;width:0;height:11.3pt;flip:x y;z-index:251665408;visibility:visible;mso-wrap-style:square;mso-wrap-distance-left:9pt;mso-wrap-distance-top:0;mso-wrap-distance-right:9pt;mso-wrap-distance-bottom:0;mso-position-horizontal:absolute;mso-position-horizontal-relative:text;mso-position-vertical:absolute;mso-position-vertical-relative:text" o:gfxdata="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" strokeweight=".70561mm">
-                <v:stroke startarrow="open"/>
-                <v:shadow on="t" color="black" opacity="24903f" origin="-.5,-.5" offset="0,.55547mm"/>
-              </v:shape>
-            </w:pict>
-          </mc:Fallback>
-        </mc:AlternateContent>
-      </w:r>
     </w:p>
     <w:p>
       <w:pPr>
@@ -11396,6 +10229,11 @@
         <w:rPr>
           <w:szCs w:val="22"/>
         </w:rPr>
+      </w:pPr>
+    </w:p>
+    <w:p>
+      <w:pPr>
+        <w:pStyle w:val="IPA-Textkrper"/>
       </w:pPr>
     </w:p>
     <w:p>
@@ -11428,6 +10266,7 @@
       </w:pPr>
     </w:p>
     <w:p/>
+    <w:p/>
     <w:p>
       <w:pPr>
         <w:pStyle w:val="berschrift3"/>
@@ -11438,7 +10277,6 @@
       </w:r>
       <w:bookmarkEnd w:id="17"/>
     </w:p>
-    <w:p/>
     <w:tbl>
       <w:tblPr>
         <w:tblW w:w="9061" w:type="dxa"/>
@@ -11521,14 +10359,14 @@
                 <w:sz w:val="20"/>
                 <w:szCs w:val="20"/>
               </w:rPr>
-              <w:t>Lehr</w:t>
-            </w:r>
-            <w:r>
-              <w:rPr>
-                <w:sz w:val="20"/>
-                <w:szCs w:val="20"/>
-              </w:rPr>
-              <w:t>person -Daniel Mosimann</w:t>
+              <w:t>BBZ Solothurn</w:t>
+            </w:r>
+            <w:r>
+              <w:rPr>
+                <w:sz w:val="20"/>
+                <w:szCs w:val="20"/>
+              </w:rPr>
+              <w:t xml:space="preserve"> -Daniel Mosimann</w:t>
             </w:r>
           </w:p>
         </w:tc>
@@ -11554,20 +10392,22 @@
           <w:p>
             <w:pPr>
               <w:rPr>
-                <w:b/>
-                <w:bCs/>
-                <w:sz w:val="20"/>
-                <w:szCs w:val="20"/>
-              </w:rPr>
-            </w:pPr>
-            <w:r>
-              <w:rPr>
-                <w:b/>
-                <w:bCs/>
-                <w:sz w:val="20"/>
-                <w:szCs w:val="20"/>
-              </w:rPr>
-              <w:t xml:space="preserve">Projektausschuss </w:t>
+                <w:rFonts w:eastAsia="Times New Roman"/>
+                <w:b/>
+                <w:bCs/>
+                <w:sz w:val="20"/>
+                <w:szCs w:val="24"/>
+              </w:rPr>
+            </w:pPr>
+            <w:r>
+              <w:rPr>
+                <w:rFonts w:eastAsia="Times New Roman"/>
+                <w:b/>
+                <w:bCs/>
+                <w:sz w:val="20"/>
+                <w:szCs w:val="24"/>
+              </w:rPr>
+              <w:t>Projektleiter:</w:t>
             </w:r>
           </w:p>
         </w:tc>
@@ -11600,169 +10440,7 @@
                 <w:sz w:val="20"/>
                 <w:szCs w:val="20"/>
               </w:rPr>
-              <w:t xml:space="preserve">Nicht </w:t>
-            </w:r>
-            <w:r>
-              <w:rPr>
-                <w:sz w:val="20"/>
-                <w:szCs w:val="20"/>
-              </w:rPr>
-              <w:t>vorhanden</w:t>
-            </w:r>
-          </w:p>
-        </w:tc>
-      </w:tr>
-      <w:tr>
-        <w:tc>
-          <w:tcPr>
-            <w:tcW w:w="3473" w:type="dxa"/>
-            <w:tcBorders>
-              <w:top w:val="single" w:sz="4" w:space="0" w:color="000000"/>
-              <w:left w:val="single" w:sz="4" w:space="0" w:color="000000"/>
-              <w:bottom w:val="single" w:sz="4" w:space="0" w:color="000000"/>
-              <w:right w:val="single" w:sz="4" w:space="0" w:color="000000"/>
-            </w:tcBorders>
-            <w:shd w:val="clear" w:color="auto" w:fill="5B9BD5" w:themeFill="accent1"/>
-            <w:tcMar>
-              <w:top w:w="0" w:type="dxa"/>
-              <w:left w:w="108" w:type="dxa"/>
-              <w:bottom w:w="0" w:type="dxa"/>
-              <w:right w:w="108" w:type="dxa"/>
-            </w:tcMar>
-          </w:tcPr>
-          <w:p>
-            <w:pPr>
-              <w:rPr>
-                <w:rFonts w:eastAsia="Times New Roman"/>
-                <w:b/>
-                <w:bCs/>
-                <w:sz w:val="20"/>
-                <w:szCs w:val="24"/>
-              </w:rPr>
-            </w:pPr>
-            <w:r>
-              <w:rPr>
-                <w:rFonts w:eastAsia="Times New Roman"/>
-                <w:b/>
-                <w:bCs/>
-                <w:sz w:val="20"/>
-                <w:szCs w:val="24"/>
-              </w:rPr>
-              <w:t>Qualität- &amp; Sicherheitsmanager</w:t>
-            </w:r>
-          </w:p>
-        </w:tc>
-        <w:tc>
-          <w:tcPr>
-            <w:tcW w:w="5588" w:type="dxa"/>
-            <w:tcBorders>
-              <w:top w:val="single" w:sz="4" w:space="0" w:color="000000"/>
-              <w:left w:val="single" w:sz="4" w:space="0" w:color="000000"/>
-              <w:bottom w:val="single" w:sz="4" w:space="0" w:color="000000"/>
-              <w:right w:val="single" w:sz="4" w:space="0" w:color="000000"/>
-            </w:tcBorders>
-            <w:shd w:val="clear" w:color="auto" w:fill="5B9BD5" w:themeFill="accent1"/>
-            <w:tcMar>
-              <w:top w:w="0" w:type="dxa"/>
-              <w:left w:w="108" w:type="dxa"/>
-              <w:bottom w:w="0" w:type="dxa"/>
-              <w:right w:w="108" w:type="dxa"/>
-            </w:tcMar>
-          </w:tcPr>
-          <w:p>
-            <w:pPr>
-              <w:rPr>
-                <w:sz w:val="20"/>
-                <w:szCs w:val="20"/>
-              </w:rPr>
-            </w:pPr>
-            <w:r>
-              <w:rPr>
-                <w:sz w:val="20"/>
-                <w:szCs w:val="20"/>
-              </w:rPr>
-              <w:t xml:space="preserve">Nicht </w:t>
-            </w:r>
-            <w:r>
-              <w:rPr>
-                <w:sz w:val="20"/>
-                <w:szCs w:val="20"/>
-              </w:rPr>
-              <w:t>vorhanden</w:t>
-            </w:r>
-          </w:p>
-        </w:tc>
-      </w:tr>
-      <w:tr>
-        <w:tc>
-          <w:tcPr>
-            <w:tcW w:w="3473" w:type="dxa"/>
-            <w:tcBorders>
-              <w:top w:val="single" w:sz="4" w:space="0" w:color="000000"/>
-              <w:left w:val="single" w:sz="4" w:space="0" w:color="000000"/>
-              <w:bottom w:val="single" w:sz="4" w:space="0" w:color="000000"/>
-              <w:right w:val="single" w:sz="4" w:space="0" w:color="000000"/>
-            </w:tcBorders>
-            <w:shd w:val="clear" w:color="auto" w:fill="D3DFEE"/>
-            <w:tcMar>
-              <w:top w:w="0" w:type="dxa"/>
-              <w:left w:w="108" w:type="dxa"/>
-              <w:bottom w:w="0" w:type="dxa"/>
-              <w:right w:w="108" w:type="dxa"/>
-            </w:tcMar>
-          </w:tcPr>
-          <w:p>
-            <w:pPr>
-              <w:rPr>
-                <w:rFonts w:eastAsia="Times New Roman"/>
-                <w:b/>
-                <w:bCs/>
-                <w:sz w:val="20"/>
-                <w:szCs w:val="24"/>
-              </w:rPr>
-            </w:pPr>
-            <w:r>
-              <w:rPr>
-                <w:rFonts w:eastAsia="Times New Roman"/>
-                <w:b/>
-                <w:bCs/>
-                <w:sz w:val="20"/>
-                <w:szCs w:val="24"/>
-              </w:rPr>
-              <w:t>Projektleiter:</w:t>
-            </w:r>
-          </w:p>
-        </w:tc>
-        <w:tc>
-          <w:tcPr>
-            <w:tcW w:w="5588" w:type="dxa"/>
-            <w:tcBorders>
-              <w:top w:val="single" w:sz="4" w:space="0" w:color="000000"/>
-              <w:left w:val="single" w:sz="4" w:space="0" w:color="000000"/>
-              <w:bottom w:val="single" w:sz="4" w:space="0" w:color="000000"/>
-              <w:right w:val="single" w:sz="4" w:space="0" w:color="000000"/>
-            </w:tcBorders>
-            <w:shd w:val="clear" w:color="auto" w:fill="D3DFEE"/>
-            <w:tcMar>
-              <w:top w:w="0" w:type="dxa"/>
-              <w:left w:w="108" w:type="dxa"/>
-              <w:bottom w:w="0" w:type="dxa"/>
-              <w:right w:w="108" w:type="dxa"/>
-            </w:tcMar>
-          </w:tcPr>
-          <w:p>
-            <w:pPr>
-              <w:rPr>
-                <w:sz w:val="20"/>
-                <w:szCs w:val="20"/>
-              </w:rPr>
-            </w:pPr>
-            <w:r>
-              <w:rPr>
-                <w:sz w:val="20"/>
-                <w:szCs w:val="20"/>
-              </w:rPr>
-              <w:t>Lernender</w:t>
+              <w:t>Florian Leimer</w:t>
             </w:r>
           </w:p>
         </w:tc>
@@ -11836,95 +10514,7 @@
                 <w:sz w:val="20"/>
                 <w:szCs w:val="20"/>
               </w:rPr>
-              <w:t xml:space="preserve">Nicht </w:t>
-            </w:r>
-            <w:r>
-              <w:rPr>
-                <w:sz w:val="20"/>
-                <w:szCs w:val="20"/>
-              </w:rPr>
-              <w:t>vorhanden</w:t>
-            </w:r>
-          </w:p>
-        </w:tc>
-      </w:tr>
-      <w:tr>
-        <w:tc>
-          <w:tcPr>
-            <w:tcW w:w="3473" w:type="dxa"/>
-            <w:tcBorders>
-              <w:top w:val="single" w:sz="4" w:space="0" w:color="000000"/>
-              <w:left w:val="single" w:sz="4" w:space="0" w:color="000000"/>
-              <w:bottom w:val="single" w:sz="4" w:space="0" w:color="000000"/>
-              <w:right w:val="single" w:sz="4" w:space="0" w:color="000000"/>
-            </w:tcBorders>
-            <w:shd w:val="clear" w:color="auto" w:fill="D3DFEE"/>
-            <w:tcMar>
-              <w:top w:w="0" w:type="dxa"/>
-              <w:left w:w="108" w:type="dxa"/>
-              <w:bottom w:w="0" w:type="dxa"/>
-              <w:right w:w="108" w:type="dxa"/>
-            </w:tcMar>
-          </w:tcPr>
-          <w:p>
-            <w:pPr>
-              <w:rPr>
-                <w:rFonts w:eastAsia="Times New Roman"/>
-                <w:b/>
-                <w:bCs/>
-                <w:sz w:val="20"/>
-                <w:szCs w:val="24"/>
-              </w:rPr>
-            </w:pPr>
-            <w:r>
-              <w:rPr>
-                <w:rFonts w:eastAsia="Times New Roman"/>
-                <w:b/>
-                <w:bCs/>
-                <w:sz w:val="20"/>
-                <w:szCs w:val="24"/>
-              </w:rPr>
-              <w:t>Fachspezialist</w:t>
-            </w:r>
-          </w:p>
-        </w:tc>
-        <w:tc>
-          <w:tcPr>
-            <w:tcW w:w="5588" w:type="dxa"/>
-            <w:tcBorders>
-              <w:top w:val="single" w:sz="4" w:space="0" w:color="000000"/>
-              <w:left w:val="single" w:sz="4" w:space="0" w:color="000000"/>
-              <w:bottom w:val="single" w:sz="4" w:space="0" w:color="000000"/>
-              <w:right w:val="single" w:sz="4" w:space="0" w:color="000000"/>
-            </w:tcBorders>
-            <w:shd w:val="clear" w:color="auto" w:fill="D3DFEE"/>
-            <w:tcMar>
-              <w:top w:w="0" w:type="dxa"/>
-              <w:left w:w="108" w:type="dxa"/>
-              <w:bottom w:w="0" w:type="dxa"/>
-              <w:right w:w="108" w:type="dxa"/>
-            </w:tcMar>
-          </w:tcPr>
-          <w:p>
-            <w:pPr>
-              <w:rPr>
-                <w:sz w:val="20"/>
-                <w:szCs w:val="20"/>
-              </w:rPr>
-            </w:pPr>
-            <w:r>
-              <w:rPr>
-                <w:sz w:val="20"/>
-                <w:szCs w:val="20"/>
-              </w:rPr>
-              <w:t xml:space="preserve">Nicht </w:t>
-            </w:r>
-            <w:r>
-              <w:rPr>
-                <w:sz w:val="20"/>
-                <w:szCs w:val="20"/>
-              </w:rPr>
-              <w:t>vorhanden</w:t>
+              <w:t>Daniel Mosimann</w:t>
             </w:r>
           </w:p>
         </w:tc>
@@ -11934,9 +10524,20 @@
       <w:pPr>
         <w:spacing w:after="160" w:line="259" w:lineRule="auto"/>
       </w:pPr>
-      <w:r>
-        <w:br w:type="page"/>
-      </w:r>
+    </w:p>
+    <w:p>
+      <w:pPr>
+        <w:spacing w:after="160" w:line="259" w:lineRule="auto"/>
+        <w:sectPr>
+          <w:headerReference w:type="default" r:id="rId10"/>
+          <w:footerReference w:type="default" r:id="rId11"/>
+          <w:pgSz w:w="11906" w:h="16838" w:code="9"/>
+          <w:pgMar w:top="1843" w:right="1418" w:bottom="1418" w:left="1418" w:header="709" w:footer="709" w:gutter="0"/>
+          <w:cols w:space="708"/>
+          <w:titlePg/>
+          <w:docGrid w:linePitch="360"/>
+        </w:sectPr>
+      </w:pPr>
     </w:p>
     <w:p>
       <w:pPr>
@@ -12037,10 +10638,22 @@
     <w:p/>
     <w:p>
       <w:pPr>
+        <w:sectPr>
+          <w:pgSz w:w="16838" w:h="11906" w:orient="landscape" w:code="9"/>
+          <w:pgMar w:top="1418" w:right="1843" w:bottom="1418" w:left="1418" w:header="709" w:footer="709" w:gutter="0"/>
+          <w:cols w:space="708"/>
+          <w:titlePg/>
+          <w:docGrid w:linePitch="360"/>
+        </w:sectPr>
+      </w:pPr>
+    </w:p>
+    <w:p>
+      <w:pPr>
         <w:pStyle w:val="berschrift1"/>
       </w:pPr>
       <w:bookmarkStart w:id="22" w:name="_Toc43280736"/>
       <w:r>
+        <w:lastRenderedPageBreak/>
         <w:t>Organisation der IPA</w:t>
       </w:r>
       <w:bookmarkEnd w:id="22"/>
@@ -12122,8 +10735,10 @@
         <w:t>Firmenstandards sind bei der Probe-IPA keine vorhanden, da diese im Rahmen der Berufsschule durchgeführt wird.</w:t>
       </w:r>
     </w:p>
-    <w:p/>
-    <w:p>
+    <w:p>
+      <w:pPr>
+        <w:spacing w:after="160" w:line="259" w:lineRule="auto"/>
+      </w:pPr>
       <w:r>
         <w:br w:type="page"/>
       </w:r>
@@ -16783,19 +15398,7 @@
         <w:pStyle w:val="berschrift2"/>
       </w:pPr>
       <w:r>
-        <w:t xml:space="preserve">Woche </w:t>
-      </w:r>
-      <w:r>
-        <w:t>9</w:t>
-      </w:r>
-      <w:r>
-        <w:t>: KW3</w:t>
-      </w:r>
-      <w:r>
-        <w:t>8</w:t>
-      </w:r>
-      <w:r>
-        <w:t xml:space="preserve"> 2020</w:t>
+        <w:t>Woche 9: KW38 2020</w:t>
       </w:r>
     </w:p>
     <w:tbl>
@@ -17008,6 +15611,13 @@
                 <w:sz w:val="20"/>
                 <w:szCs w:val="20"/>
               </w:rPr>
+              <w:t xml:space="preserve">Umsetzung </w:t>
+            </w:r>
+            <w:r>
+              <w:rPr>
+                <w:sz w:val="20"/>
+                <w:szCs w:val="20"/>
+              </w:rPr>
               <w:t>Zeitplan</w:t>
             </w:r>
           </w:p>
@@ -17204,6 +15814,13 @@
                 <w:szCs w:val="20"/>
               </w:rPr>
             </w:pPr>
+            <w:r>
+              <w:rPr>
+                <w:sz w:val="20"/>
+                <w:szCs w:val="20"/>
+              </w:rPr>
+              <w:t>Nachdem Herr Mosimann uns erneut das Hermes-Konzept erläutert hat, habe ich mit dem Zeitplan begonnen.</w:t>
+            </w:r>
           </w:p>
         </w:tc>
       </w:tr>
@@ -17252,6 +15869,558 @@
               </w:rPr>
               <w:t>Zeitplan-Beispiel auf OneNote</w:t>
             </w:r>
+          </w:p>
+        </w:tc>
+      </w:tr>
+      <w:tr>
+        <w:tc>
+          <w:tcPr>
+            <w:tcW w:w="9060" w:type="dxa"/>
+            <w:gridSpan w:val="4"/>
+            <w:shd w:val="clear" w:color="auto" w:fill="5B9BD5" w:themeFill="accent1"/>
+          </w:tcPr>
+          <w:p>
+            <w:pPr>
+              <w:rPr>
+                <w:b/>
+                <w:bCs/>
+              </w:rPr>
+            </w:pPr>
+            <w:r>
+              <w:rPr>
+                <w:b/>
+                <w:bCs/>
+              </w:rPr>
+              <w:t>Hilfestellungen</w:t>
+            </w:r>
+          </w:p>
+        </w:tc>
+      </w:tr>
+      <w:tr>
+        <w:tc>
+          <w:tcPr>
+            <w:tcW w:w="9060" w:type="dxa"/>
+            <w:gridSpan w:val="4"/>
+            <w:shd w:val="clear" w:color="auto" w:fill="DEEAF6" w:themeFill="accent1" w:themeFillTint="33"/>
+          </w:tcPr>
+          <w:p>
+            <w:pPr>
+              <w:rPr>
+                <w:sz w:val="20"/>
+                <w:szCs w:val="20"/>
+              </w:rPr>
+            </w:pPr>
+            <w:r>
+              <w:rPr>
+                <w:sz w:val="20"/>
+                <w:szCs w:val="20"/>
+              </w:rPr>
+              <w:t>-</w:t>
+            </w:r>
+          </w:p>
+        </w:tc>
+      </w:tr>
+      <w:tr>
+        <w:tc>
+          <w:tcPr>
+            <w:tcW w:w="9060" w:type="dxa"/>
+            <w:gridSpan w:val="4"/>
+            <w:shd w:val="clear" w:color="auto" w:fill="5B9BD5" w:themeFill="accent1"/>
+          </w:tcPr>
+          <w:p>
+            <w:pPr>
+              <w:rPr>
+                <w:b/>
+                <w:bCs/>
+              </w:rPr>
+            </w:pPr>
+            <w:r>
+              <w:rPr>
+                <w:b/>
+                <w:bCs/>
+              </w:rPr>
+              <w:t>Reflexion</w:t>
+            </w:r>
+          </w:p>
+        </w:tc>
+      </w:tr>
+      <w:tr>
+        <w:tc>
+          <w:tcPr>
+            <w:tcW w:w="9060" w:type="dxa"/>
+            <w:gridSpan w:val="4"/>
+            <w:shd w:val="clear" w:color="auto" w:fill="DEEAF6" w:themeFill="accent1" w:themeFillTint="33"/>
+          </w:tcPr>
+          <w:p>
+            <w:pPr>
+              <w:rPr>
+                <w:sz w:val="20"/>
+                <w:szCs w:val="20"/>
+              </w:rPr>
+            </w:pPr>
+            <w:r>
+              <w:rPr>
+                <w:sz w:val="20"/>
+                <w:szCs w:val="20"/>
+              </w:rPr>
+              <w:t>Leider kam ich beim Zeitplan etwas weniger weit als erhofft.</w:t>
+            </w:r>
+          </w:p>
+        </w:tc>
+      </w:tr>
+    </w:tbl>
+    <w:p>
+      <w:r>
+        <w:br w:type="page"/>
+      </w:r>
+    </w:p>
+    <w:p>
+      <w:pPr>
+        <w:pStyle w:val="berschrift2"/>
+      </w:pPr>
+      <w:r>
+        <w:lastRenderedPageBreak/>
+        <w:t xml:space="preserve">Woche </w:t>
+      </w:r>
+      <w:r>
+        <w:t>10</w:t>
+      </w:r>
+      <w:r>
+        <w:t>: KW3</w:t>
+      </w:r>
+      <w:r>
+        <w:t>9</w:t>
+      </w:r>
+      <w:r>
+        <w:t xml:space="preserve"> 2020</w:t>
+      </w:r>
+    </w:p>
+    <w:tbl>
+      <w:tblPr>
+        <w:tblStyle w:val="Tabellenraster"/>
+        <w:tblW w:w="0" w:type="auto"/>
+        <w:shd w:val="clear" w:color="auto" w:fill="DEEAF6" w:themeFill="accent1" w:themeFillTint="33"/>
+        <w:tblLook w:val="04A0" w:firstRow="1" w:lastRow="0" w:firstColumn="1" w:lastColumn="0" w:noHBand="0" w:noVBand="1"/>
+      </w:tblPr>
+      <w:tblGrid>
+        <w:gridCol w:w="5240"/>
+        <w:gridCol w:w="1559"/>
+        <w:gridCol w:w="1134"/>
+        <w:gridCol w:w="1127"/>
+      </w:tblGrid>
+      <w:tr>
+        <w:tc>
+          <w:tcPr>
+            <w:tcW w:w="5240" w:type="dxa"/>
+            <w:shd w:val="clear" w:color="auto" w:fill="5B9BD5" w:themeFill="accent1"/>
+          </w:tcPr>
+          <w:p>
+            <w:pPr>
+              <w:rPr>
+                <w:b/>
+                <w:bCs/>
+              </w:rPr>
+            </w:pPr>
+            <w:r>
+              <w:rPr>
+                <w:b/>
+                <w:bCs/>
+              </w:rPr>
+              <w:t>Tätigkeiten</w:t>
+            </w:r>
+          </w:p>
+        </w:tc>
+        <w:tc>
+          <w:tcPr>
+            <w:tcW w:w="1559" w:type="dxa"/>
+            <w:shd w:val="clear" w:color="auto" w:fill="5B9BD5" w:themeFill="accent1"/>
+          </w:tcPr>
+          <w:p>
+            <w:pPr>
+              <w:rPr>
+                <w:b/>
+                <w:bCs/>
+              </w:rPr>
+            </w:pPr>
+            <w:r>
+              <w:rPr>
+                <w:b/>
+                <w:bCs/>
+              </w:rPr>
+              <w:t>Projektphase</w:t>
+            </w:r>
+          </w:p>
+        </w:tc>
+        <w:tc>
+          <w:tcPr>
+            <w:tcW w:w="1134" w:type="dxa"/>
+            <w:shd w:val="clear" w:color="auto" w:fill="5B9BD5" w:themeFill="accent1"/>
+          </w:tcPr>
+          <w:p>
+            <w:pPr>
+              <w:rPr>
+                <w:b/>
+                <w:bCs/>
+              </w:rPr>
+            </w:pPr>
+            <w:r>
+              <w:rPr>
+                <w:b/>
+                <w:bCs/>
+              </w:rPr>
+              <w:t>Zeit SOLL</w:t>
+            </w:r>
+          </w:p>
+        </w:tc>
+        <w:tc>
+          <w:tcPr>
+            <w:tcW w:w="1127" w:type="dxa"/>
+            <w:shd w:val="clear" w:color="auto" w:fill="5B9BD5" w:themeFill="accent1"/>
+          </w:tcPr>
+          <w:p>
+            <w:pPr>
+              <w:rPr>
+                <w:b/>
+                <w:bCs/>
+              </w:rPr>
+            </w:pPr>
+            <w:r>
+              <w:rPr>
+                <w:b/>
+                <w:bCs/>
+              </w:rPr>
+              <w:t>Zeit IST</w:t>
+            </w:r>
+          </w:p>
+        </w:tc>
+      </w:tr>
+      <w:tr>
+        <w:tc>
+          <w:tcPr>
+            <w:tcW w:w="5240" w:type="dxa"/>
+            <w:shd w:val="clear" w:color="auto" w:fill="DEEAF6" w:themeFill="accent1" w:themeFillTint="33"/>
+          </w:tcPr>
+          <w:p>
+            <w:pPr>
+              <w:rPr>
+                <w:sz w:val="20"/>
+                <w:szCs w:val="20"/>
+              </w:rPr>
+            </w:pPr>
+            <w:r>
+              <w:rPr>
+                <w:sz w:val="20"/>
+                <w:szCs w:val="20"/>
+              </w:rPr>
+              <w:t>Umsetzung Zeitplan</w:t>
+            </w:r>
+          </w:p>
+        </w:tc>
+        <w:tc>
+          <w:tcPr>
+            <w:tcW w:w="1559" w:type="dxa"/>
+            <w:shd w:val="clear" w:color="auto" w:fill="DEEAF6" w:themeFill="accent1" w:themeFillTint="33"/>
+          </w:tcPr>
+          <w:p>
+            <w:pPr>
+              <w:rPr>
+                <w:sz w:val="20"/>
+                <w:szCs w:val="20"/>
+              </w:rPr>
+            </w:pPr>
+            <w:r>
+              <w:rPr>
+                <w:sz w:val="20"/>
+                <w:szCs w:val="20"/>
+              </w:rPr>
+              <w:t>Initialisierung</w:t>
+            </w:r>
+          </w:p>
+        </w:tc>
+        <w:tc>
+          <w:tcPr>
+            <w:tcW w:w="1134" w:type="dxa"/>
+            <w:shd w:val="clear" w:color="auto" w:fill="DEEAF6" w:themeFill="accent1" w:themeFillTint="33"/>
+          </w:tcPr>
+          <w:p>
+            <w:pPr>
+              <w:rPr>
+                <w:sz w:val="20"/>
+                <w:szCs w:val="20"/>
+              </w:rPr>
+            </w:pPr>
+          </w:p>
+        </w:tc>
+        <w:tc>
+          <w:tcPr>
+            <w:tcW w:w="1127" w:type="dxa"/>
+            <w:shd w:val="clear" w:color="auto" w:fill="DEEAF6" w:themeFill="accent1" w:themeFillTint="33"/>
+          </w:tcPr>
+          <w:p>
+            <w:pPr>
+              <w:rPr>
+                <w:sz w:val="20"/>
+                <w:szCs w:val="20"/>
+              </w:rPr>
+            </w:pPr>
+            <w:r>
+              <w:rPr>
+                <w:sz w:val="20"/>
+                <w:szCs w:val="20"/>
+              </w:rPr>
+              <w:t>1.0</w:t>
+            </w:r>
+          </w:p>
+        </w:tc>
+      </w:tr>
+      <w:tr>
+        <w:tc>
+          <w:tcPr>
+            <w:tcW w:w="5240" w:type="dxa"/>
+            <w:shd w:val="clear" w:color="auto" w:fill="DEEAF6" w:themeFill="accent1" w:themeFillTint="33"/>
+          </w:tcPr>
+          <w:p>
+            <w:pPr>
+              <w:rPr>
+                <w:sz w:val="20"/>
+                <w:szCs w:val="20"/>
+              </w:rPr>
+            </w:pPr>
+            <w:r>
+              <w:rPr>
+                <w:sz w:val="20"/>
+                <w:szCs w:val="20"/>
+              </w:rPr>
+              <w:t>Projektorganisation definieren</w:t>
+            </w:r>
+          </w:p>
+        </w:tc>
+        <w:tc>
+          <w:tcPr>
+            <w:tcW w:w="1559" w:type="dxa"/>
+            <w:shd w:val="clear" w:color="auto" w:fill="DEEAF6" w:themeFill="accent1" w:themeFillTint="33"/>
+          </w:tcPr>
+          <w:p>
+            <w:pPr>
+              <w:rPr>
+                <w:sz w:val="20"/>
+                <w:szCs w:val="20"/>
+              </w:rPr>
+            </w:pPr>
+            <w:r>
+              <w:rPr>
+                <w:sz w:val="20"/>
+                <w:szCs w:val="20"/>
+              </w:rPr>
+              <w:t>Initialisierung</w:t>
+            </w:r>
+          </w:p>
+        </w:tc>
+        <w:tc>
+          <w:tcPr>
+            <w:tcW w:w="1134" w:type="dxa"/>
+            <w:shd w:val="clear" w:color="auto" w:fill="DEEAF6" w:themeFill="accent1" w:themeFillTint="33"/>
+          </w:tcPr>
+          <w:p>
+            <w:pPr>
+              <w:rPr>
+                <w:sz w:val="20"/>
+                <w:szCs w:val="20"/>
+              </w:rPr>
+            </w:pPr>
+          </w:p>
+        </w:tc>
+        <w:tc>
+          <w:tcPr>
+            <w:tcW w:w="1127" w:type="dxa"/>
+            <w:shd w:val="clear" w:color="auto" w:fill="DEEAF6" w:themeFill="accent1" w:themeFillTint="33"/>
+          </w:tcPr>
+          <w:p>
+            <w:pPr>
+              <w:rPr>
+                <w:sz w:val="20"/>
+                <w:szCs w:val="20"/>
+              </w:rPr>
+            </w:pPr>
+            <w:r>
+              <w:rPr>
+                <w:sz w:val="20"/>
+                <w:szCs w:val="20"/>
+              </w:rPr>
+              <w:t>0.5</w:t>
+            </w:r>
+          </w:p>
+        </w:tc>
+      </w:tr>
+      <w:tr>
+        <w:tc>
+          <w:tcPr>
+            <w:tcW w:w="6799" w:type="dxa"/>
+            <w:gridSpan w:val="2"/>
+            <w:shd w:val="clear" w:color="auto" w:fill="DEEAF6" w:themeFill="accent1" w:themeFillTint="33"/>
+          </w:tcPr>
+          <w:p>
+            <w:pPr>
+              <w:rPr>
+                <w:b/>
+                <w:bCs/>
+                <w:i/>
+                <w:iCs/>
+                <w:sz w:val="20"/>
+                <w:szCs w:val="20"/>
+              </w:rPr>
+            </w:pPr>
+            <w:r>
+              <w:rPr>
+                <w:b/>
+                <w:bCs/>
+                <w:i/>
+                <w:iCs/>
+                <w:sz w:val="20"/>
+                <w:szCs w:val="20"/>
+              </w:rPr>
+              <w:t>Total</w:t>
+            </w:r>
+          </w:p>
+        </w:tc>
+        <w:tc>
+          <w:tcPr>
+            <w:tcW w:w="1134" w:type="dxa"/>
+            <w:shd w:val="clear" w:color="auto" w:fill="DEEAF6" w:themeFill="accent1" w:themeFillTint="33"/>
+          </w:tcPr>
+          <w:p>
+            <w:pPr>
+              <w:rPr>
+                <w:b/>
+                <w:bCs/>
+                <w:i/>
+                <w:iCs/>
+                <w:sz w:val="20"/>
+                <w:szCs w:val="20"/>
+              </w:rPr>
+            </w:pPr>
+            <w:r>
+              <w:rPr>
+                <w:b/>
+                <w:bCs/>
+                <w:i/>
+                <w:iCs/>
+                <w:sz w:val="20"/>
+                <w:szCs w:val="20"/>
+              </w:rPr>
+              <w:t>1.5</w:t>
+            </w:r>
+          </w:p>
+        </w:tc>
+        <w:tc>
+          <w:tcPr>
+            <w:tcW w:w="1127" w:type="dxa"/>
+            <w:shd w:val="clear" w:color="auto" w:fill="DEEAF6" w:themeFill="accent1" w:themeFillTint="33"/>
+          </w:tcPr>
+          <w:p>
+            <w:pPr>
+              <w:rPr>
+                <w:b/>
+                <w:bCs/>
+                <w:i/>
+                <w:iCs/>
+                <w:sz w:val="20"/>
+                <w:szCs w:val="20"/>
+              </w:rPr>
+            </w:pPr>
+            <w:r>
+              <w:rPr>
+                <w:b/>
+                <w:bCs/>
+                <w:i/>
+                <w:iCs/>
+                <w:sz w:val="20"/>
+                <w:szCs w:val="20"/>
+              </w:rPr>
+              <w:t>1.5</w:t>
+            </w:r>
+          </w:p>
+        </w:tc>
+      </w:tr>
+      <w:tr>
+        <w:tc>
+          <w:tcPr>
+            <w:tcW w:w="9060" w:type="dxa"/>
+            <w:gridSpan w:val="4"/>
+            <w:shd w:val="clear" w:color="auto" w:fill="5B9BD5" w:themeFill="accent1"/>
+          </w:tcPr>
+          <w:p>
+            <w:pPr>
+              <w:rPr>
+                <w:b/>
+                <w:bCs/>
+              </w:rPr>
+            </w:pPr>
+            <w:r>
+              <w:rPr>
+                <w:b/>
+                <w:bCs/>
+              </w:rPr>
+              <w:t>Tagesablauf</w:t>
+            </w:r>
+          </w:p>
+        </w:tc>
+      </w:tr>
+      <w:tr>
+        <w:tc>
+          <w:tcPr>
+            <w:tcW w:w="9060" w:type="dxa"/>
+            <w:gridSpan w:val="4"/>
+            <w:shd w:val="clear" w:color="auto" w:fill="DEEAF6" w:themeFill="accent1" w:themeFillTint="33"/>
+          </w:tcPr>
+          <w:p>
+            <w:pPr>
+              <w:rPr>
+                <w:sz w:val="20"/>
+                <w:szCs w:val="20"/>
+              </w:rPr>
+            </w:pPr>
+          </w:p>
+        </w:tc>
+      </w:tr>
+      <w:tr>
+        <w:tc>
+          <w:tcPr>
+            <w:tcW w:w="9060" w:type="dxa"/>
+            <w:gridSpan w:val="4"/>
+            <w:shd w:val="clear" w:color="auto" w:fill="5B9BD5" w:themeFill="accent1"/>
+          </w:tcPr>
+          <w:p>
+            <w:pPr>
+              <w:rPr>
+                <w:b/>
+                <w:bCs/>
+              </w:rPr>
+            </w:pPr>
+            <w:r>
+              <w:rPr>
+                <w:b/>
+                <w:bCs/>
+              </w:rPr>
+              <w:t>Wissensbeschaffung</w:t>
+            </w:r>
+          </w:p>
+        </w:tc>
+      </w:tr>
+      <w:tr>
+        <w:tc>
+          <w:tcPr>
+            <w:tcW w:w="9060" w:type="dxa"/>
+            <w:gridSpan w:val="4"/>
+            <w:shd w:val="clear" w:color="auto" w:fill="DEEAF6" w:themeFill="accent1" w:themeFillTint="33"/>
+          </w:tcPr>
+          <w:p>
+            <w:pPr>
+              <w:rPr>
+                <w:sz w:val="20"/>
+                <w:szCs w:val="20"/>
+              </w:rPr>
+            </w:pPr>
           </w:p>
         </w:tc>
       </w:tr>
@@ -19965,8 +19134,6 @@
     <w:p/>
     <w:p/>
     <w:sectPr>
-      <w:headerReference w:type="default" r:id="rId10"/>
-      <w:footerReference w:type="default" r:id="rId11"/>
       <w:pgSz w:w="11906" w:h="16838" w:code="9"/>
       <w:pgMar w:top="1843" w:right="1418" w:bottom="1418" w:left="1418" w:header="709" w:footer="709" w:gutter="0"/>
       <w:cols w:space="708"/>

</xml_diff>